<commit_message>
Fix time in template.docx and add time fields in form
</commit_message>
<xml_diff>
--- a/excel_to_doc_parser/py/template.docx
+++ b/excel_to_doc_parser/py/template.docx
@@ -1,6 +1,6 @@
 
 <file path=word/document.xml><?xml version="1.0" encoding="utf-8"?>
-<w:document xmlns:wpc="http://schemas.microsoft.com/office/word/2010/wordprocessingCanvas" xmlns:cx="http://schemas.microsoft.com/office/drawing/2014/chartex" xmlns:cx1="http://schemas.microsoft.com/office/drawing/2015/9/8/chartex" xmlns:cx2="http://schemas.microsoft.com/office/drawing/2015/10/21/chartex" xmlns:cx3="http://schemas.microsoft.com/office/drawing/2016/5/9/chartex" xmlns:cx4="http://schemas.microsoft.com/office/drawing/2016/5/10/chartex" xmlns:cx5="http://schemas.microsoft.com/office/drawing/2016/5/11/chartex" xmlns:cx6="http://schemas.microsoft.com/office/drawing/2016/5/12/chartex" xmlns:cx7="http://schemas.microsoft.com/office/drawing/2016/5/13/chartex" xmlns:cx8="http://schemas.microsoft.com/office/drawing/2016/5/14/chartex" xmlns:mc="http://schemas.openxmlformats.org/markup-compatibility/2006" xmlns:aink="http://schemas.microsoft.com/office/drawing/2016/ink" xmlns:am3d="http://schemas.microsoft.com/office/drawing/2017/model3d" xmlns:o="urn:schemas-microsoft-com:office:office" xmlns:r="http://schemas.openxmlformats.org/officeDocument/2006/relationships" xmlns:m="http://schemas.openxmlformats.org/officeDocument/2006/math" xmlns:v="urn:schemas-microsoft-com:vml" xmlns:wp14="http://schemas.microsoft.com/office/word/2010/wordprocessingDrawing" xmlns:wp="http://schemas.openxmlformats.org/drawingml/2006/wordprocessingDrawing" xmlns:w10="urn:schemas-microsoft-com:office:word" xmlns:w="http://schemas.openxmlformats.org/wordprocessingml/2006/main" xmlns:w14="http://schemas.microsoft.com/office/word/2010/wordml" xmlns:w15="http://schemas.microsoft.com/office/word/2012/wordml" xmlns:w16cex="http://schemas.microsoft.com/office/word/2018/wordml/cex" xmlns:w16cid="http://schemas.microsoft.com/office/word/2016/wordml/cid" xmlns:w16="http://schemas.microsoft.com/office/word/2018/wordml" xmlns:w16sdtdh="http://schemas.microsoft.com/office/word/2020/wordml/sdtdatahash" xmlns:w16se="http://schemas.microsoft.com/office/word/2015/wordml/symex" xmlns:wpg="http://schemas.microsoft.com/office/word/2010/wordprocessingGroup" xmlns:wpi="http://schemas.microsoft.com/office/word/2010/wordprocessingInk" xmlns:wne="http://schemas.microsoft.com/office/word/2006/wordml" xmlns:wps="http://schemas.microsoft.com/office/word/2010/wordprocessingShape" mc:Ignorable="w14 w15 w16se w16cid w16 w16cex w16sdtdh wp14">
+<w:document xmlns:wpc="http://schemas.microsoft.com/office/word/2010/wordprocessingCanvas" xmlns:cx="http://schemas.microsoft.com/office/drawing/2014/chartex" xmlns:cx1="http://schemas.microsoft.com/office/drawing/2015/9/8/chartex" xmlns:cx2="http://schemas.microsoft.com/office/drawing/2015/10/21/chartex" xmlns:cx3="http://schemas.microsoft.com/office/drawing/2016/5/9/chartex" xmlns:cx4="http://schemas.microsoft.com/office/drawing/2016/5/10/chartex" xmlns:cx5="http://schemas.microsoft.com/office/drawing/2016/5/11/chartex" xmlns:cx6="http://schemas.microsoft.com/office/drawing/2016/5/12/chartex" xmlns:cx7="http://schemas.microsoft.com/office/drawing/2016/5/13/chartex" xmlns:cx8="http://schemas.microsoft.com/office/drawing/2016/5/14/chartex" xmlns:mc="http://schemas.openxmlformats.org/markup-compatibility/2006" xmlns:aink="http://schemas.microsoft.com/office/drawing/2016/ink" xmlns:am3d="http://schemas.microsoft.com/office/drawing/2017/model3d" xmlns:o="urn:schemas-microsoft-com:office:office" xmlns:r="http://schemas.openxmlformats.org/officeDocument/2006/relationships" xmlns:m="http://schemas.openxmlformats.org/officeDocument/2006/math" xmlns:v="urn:schemas-microsoft-com:vml" xmlns:wp14="http://schemas.microsoft.com/office/word/2010/wordprocessingDrawing" xmlns:wp="http://schemas.openxmlformats.org/drawingml/2006/wordprocessingDrawing" xmlns:w10="urn:schemas-microsoft-com:office:word" xmlns:w="http://schemas.openxmlformats.org/wordprocessingml/2006/main" xmlns:w14="http://schemas.microsoft.com/office/word/2010/wordml" xmlns:w15="http://schemas.microsoft.com/office/word/2012/wordml" xmlns:w16cex="http://schemas.microsoft.com/office/word/2018/wordml/cex" xmlns:w16cid="http://schemas.microsoft.com/office/word/2016/wordml/cid" xmlns:w16="http://schemas.microsoft.com/office/word/2018/wordml" xmlns:w16se="http://schemas.microsoft.com/office/word/2015/wordml/symex" xmlns:wpg="http://schemas.microsoft.com/office/word/2010/wordprocessingGroup" xmlns:wpi="http://schemas.microsoft.com/office/word/2010/wordprocessingInk" xmlns:wne="http://schemas.microsoft.com/office/word/2006/wordml" xmlns:wps="http://schemas.microsoft.com/office/word/2010/wordprocessingShape" mc:Ignorable="w14 w15 w16se w16cid w16 w16cex wp14">
   <w:body>
     <w:p>
       <w:pPr>
@@ -237,27 +237,13 @@
               <w:rPr>
                 <w:lang w:val="en-US"/>
               </w:rPr>
-              <w:t>«___»____________</w:t>
-            </w:r>
-            <w:proofErr w:type="gramStart"/>
+              <w:t>«___»_____________</w:t>
+            </w:r>
             <w:r>
               <w:rPr>
                 <w:lang w:val="en-US"/>
               </w:rPr>
-              <w:t>_</w:t>
-            </w:r>
-            <w:r>
-              <w:rPr>
-                <w:lang w:val="en-US"/>
-              </w:rPr>
-              <w:t>{</w:t>
-            </w:r>
-            <w:proofErr w:type="gramEnd"/>
-            <w:r>
-              <w:rPr>
-                <w:lang w:val="en-US"/>
-              </w:rPr>
-              <w:t>{ current_year }}</w:t>
+              <w:t>{{ current_year }}</w:t>
             </w:r>
             <w:r>
               <w:rPr>
@@ -358,7 +344,6 @@
         <w:br/>
       </w:r>
       <w:bookmarkStart w:id="0" w:name="_Hlk101383149"/>
-      <w:proofErr w:type="gramStart"/>
       <w:r>
         <w:rPr>
           <w:b/>
@@ -378,7 +363,6 @@
         </w:rPr>
         <w:t>program</w:t>
       </w:r>
-      <w:proofErr w:type="gramEnd"/>
       <w:r>
         <w:rPr>
           <w:b/>
@@ -465,7 +449,6 @@
         <w:br/>
       </w:r>
       <w:bookmarkStart w:id="1" w:name="_Hlk101383087"/>
-      <w:proofErr w:type="gramStart"/>
       <w:r>
         <w:rPr>
           <w:rFonts w:eastAsia="Times New Roman"/>
@@ -489,7 +472,6 @@
         </w:rPr>
         <w:t>program</w:t>
       </w:r>
-      <w:proofErr w:type="gramEnd"/>
       <w:r>
         <w:rPr>
           <w:rFonts w:eastAsia="Times New Roman"/>
@@ -597,7 +579,6 @@
         </w:rPr>
         <w:t>«</w:t>
       </w:r>
-      <w:proofErr w:type="gramStart"/>
       <w:r>
         <w:rPr>
           <w:rFonts w:eastAsia="Times New Roman"/>
@@ -623,7 +604,6 @@
         </w:rPr>
         <w:t>profile</w:t>
       </w:r>
-      <w:proofErr w:type="gramEnd"/>
       <w:r>
         <w:rPr>
           <w:rFonts w:eastAsia="Times New Roman"/>
@@ -723,7 +703,6 @@
         </w:rPr>
         <w:br/>
       </w:r>
-      <w:proofErr w:type="gramStart"/>
       <w:r>
         <w:rPr>
           <w:rFonts w:eastAsia="Times New Roman"/>
@@ -747,7 +726,6 @@
         </w:rPr>
         <w:t>year</w:t>
       </w:r>
-      <w:proofErr w:type="gramEnd"/>
       <w:r>
         <w:rPr>
           <w:rFonts w:eastAsia="Times New Roman"/>
@@ -1033,7 +1011,6 @@
         <w:t xml:space="preserve">Москва, </w:t>
       </w:r>
       <w:bookmarkStart w:id="3" w:name="_Hlk117517372"/>
-      <w:proofErr w:type="gramStart"/>
       <w:r>
         <w:t xml:space="preserve">{{ </w:t>
       </w:r>
@@ -1043,7 +1020,6 @@
         </w:rPr>
         <w:t>current</w:t>
       </w:r>
-      <w:proofErr w:type="gramEnd"/>
       <w:r>
         <w:t>_</w:t>
       </w:r>
@@ -1115,21 +1091,12 @@
         </w:rPr>
         <w:t xml:space="preserve">подготовки </w:t>
       </w:r>
-      <w:proofErr w:type="gramStart"/>
-      <w:r>
-        <w:rPr>
-          <w:sz w:val="28"/>
-          <w:szCs w:val="28"/>
-        </w:rPr>
-        <w:t>{{ program</w:t>
-      </w:r>
-      <w:proofErr w:type="gramEnd"/>
-      <w:r>
-        <w:rPr>
-          <w:sz w:val="28"/>
-          <w:szCs w:val="28"/>
-        </w:rPr>
-        <w:t>_code }}</w:t>
+      <w:r>
+        <w:rPr>
+          <w:sz w:val="28"/>
+          <w:szCs w:val="28"/>
+        </w:rPr>
+        <w:t>{{ program_code }}</w:t>
       </w:r>
       <w:r>
         <w:rPr>
@@ -1186,7 +1153,6 @@
         </w:rPr>
         <w:t xml:space="preserve"> </w:t>
       </w:r>
-      <w:proofErr w:type="gramStart"/>
       <w:r>
         <w:rPr>
           <w:sz w:val="28"/>
@@ -1202,7 +1168,6 @@
         </w:rPr>
         <w:t>current</w:t>
       </w:r>
-      <w:proofErr w:type="gramEnd"/>
       <w:r>
         <w:rPr>
           <w:sz w:val="28"/>
@@ -1612,30 +1577,14 @@
           <w:sz w:val="28"/>
           <w:szCs w:val="28"/>
         </w:rPr>
-        <w:t xml:space="preserve"> освоения дисциплины </w:t>
-      </w:r>
-      <w:proofErr w:type="gramStart"/>
-      <w:r>
-        <w:rPr>
-          <w:sz w:val="28"/>
-          <w:szCs w:val="28"/>
-        </w:rPr>
-        <w:t>относится:</w:t>
-      </w:r>
-      <w:r>
-        <w:rPr>
-          <w:sz w:val="28"/>
-          <w:szCs w:val="28"/>
-        </w:rPr>
-        <w:t>{</w:t>
-      </w:r>
-      <w:proofErr w:type="gramEnd"/>
-      <w:r>
-        <w:rPr>
-          <w:sz w:val="28"/>
-          <w:szCs w:val="28"/>
-        </w:rPr>
-        <w:t xml:space="preserve">% </w:t>
+        <w:t xml:space="preserve"> освоения дисциплины относится:</w:t>
+      </w:r>
+      <w:r>
+        <w:rPr>
+          <w:sz w:val="28"/>
+          <w:szCs w:val="28"/>
+        </w:rPr>
+        <w:t xml:space="preserve">{% </w:t>
       </w:r>
       <w:r>
         <w:rPr>
@@ -1730,7 +1679,6 @@
           <w:u w:color="000000"/>
         </w:rPr>
       </w:pPr>
-      <w:proofErr w:type="gramStart"/>
       <w:r>
         <w:rPr>
           <w:rFonts w:ascii="Times New Roman" w:hAnsi="Times New Roman"/>
@@ -1739,18 +1687,7 @@
           <w:u w:color="000000"/>
           <w:lang w:val="en-US"/>
         </w:rPr>
-        <w:t>{{ target</w:t>
-      </w:r>
-      <w:proofErr w:type="gramEnd"/>
-      <w:r>
-        <w:rPr>
-          <w:rFonts w:ascii="Times New Roman" w:hAnsi="Times New Roman"/>
-          <w:sz w:val="28"/>
-          <w:szCs w:val="28"/>
-          <w:u w:color="000000"/>
-          <w:lang w:val="en-US"/>
-        </w:rPr>
-        <w:t xml:space="preserve"> }}</w:t>
+        <w:t>{{ target }}</w:t>
       </w:r>
       <w:r>
         <w:rPr>
@@ -1824,33 +1761,15 @@
           <w:sz w:val="28"/>
           <w:szCs w:val="28"/>
         </w:rPr>
-        <w:t xml:space="preserve"> дисциплины </w:t>
-      </w:r>
-      <w:proofErr w:type="gramStart"/>
+        <w:t xml:space="preserve"> дисциплины относятся:</w:t>
+      </w:r>
       <w:r>
         <w:rPr>
           <w:color w:val="000000" w:themeColor="text1"/>
           <w:sz w:val="28"/>
           <w:szCs w:val="28"/>
         </w:rPr>
-        <w:t>относятся:</w:t>
-      </w:r>
-      <w:r>
-        <w:rPr>
-          <w:color w:val="000000" w:themeColor="text1"/>
-          <w:sz w:val="28"/>
-          <w:szCs w:val="28"/>
-        </w:rPr>
-        <w:t>{</w:t>
-      </w:r>
-      <w:proofErr w:type="gramEnd"/>
-      <w:r>
-        <w:rPr>
-          <w:color w:val="000000" w:themeColor="text1"/>
-          <w:sz w:val="28"/>
-          <w:szCs w:val="28"/>
-        </w:rPr>
-        <w:t xml:space="preserve">% </w:t>
+        <w:t xml:space="preserve">{% </w:t>
       </w:r>
       <w:r>
         <w:rPr>
@@ -1951,7 +1870,6 @@
           <w:szCs w:val="28"/>
         </w:rPr>
       </w:pPr>
-      <w:proofErr w:type="gramStart"/>
       <w:r>
         <w:rPr>
           <w:rFonts w:ascii="Times" w:eastAsia="Times" w:hAnsi="Times" w:cs="Times"/>
@@ -1959,17 +1877,7 @@
           <w:szCs w:val="28"/>
           <w:lang w:val="en-US"/>
         </w:rPr>
-        <w:t>{{ task</w:t>
-      </w:r>
-      <w:proofErr w:type="gramEnd"/>
-      <w:r>
-        <w:rPr>
-          <w:rFonts w:ascii="Times" w:eastAsia="Times" w:hAnsi="Times" w:cs="Times"/>
-          <w:sz w:val="28"/>
-          <w:szCs w:val="28"/>
-          <w:lang w:val="en-US"/>
-        </w:rPr>
-        <w:t xml:space="preserve"> }}</w:t>
+        <w:t>{{ task }}</w:t>
       </w:r>
       <w:r>
         <w:rPr>
@@ -2100,7 +2008,6 @@
         </w:rPr>
         <w:t>«</w:t>
       </w:r>
-      <w:proofErr w:type="gramStart"/>
       <w:r>
         <w:rPr>
           <w:sz w:val="28"/>
@@ -2117,7 +2024,6 @@
         </w:rPr>
         <w:t>program</w:t>
       </w:r>
-      <w:proofErr w:type="gramEnd"/>
       <w:r>
         <w:rPr>
           <w:sz w:val="28"/>
@@ -2247,15 +2153,7 @@
           <w:sz w:val="28"/>
           <w:szCs w:val="28"/>
         </w:rPr>
-        <w:t xml:space="preserve">Дисциплина взаимосвязана логически и содержательно-методически со следующими дисциплинами и практиками </w:t>
-      </w:r>
-      <w:proofErr w:type="gramStart"/>
-      <w:r>
-        <w:rPr>
-          <w:sz w:val="28"/>
-          <w:szCs w:val="28"/>
-        </w:rPr>
-        <w:t>О</w:t>
+        <w:t>Дисциплина взаимосвязана логически и содержательно-методически со следующими дисциплинами и практиками О</w:t>
       </w:r>
       <w:r>
         <w:rPr>
@@ -2276,15 +2174,7 @@
           <w:sz w:val="28"/>
           <w:szCs w:val="28"/>
         </w:rPr>
-        <w:t>{</w:t>
-      </w:r>
-      <w:proofErr w:type="gramEnd"/>
-      <w:r>
-        <w:rPr>
-          <w:sz w:val="28"/>
-          <w:szCs w:val="28"/>
-        </w:rPr>
-        <w:t xml:space="preserve">% for </w:t>
+        <w:t xml:space="preserve">{% for </w:t>
       </w:r>
       <w:r>
         <w:rPr>
@@ -2330,23 +2220,13 @@
           <w:szCs w:val="28"/>
         </w:rPr>
       </w:pPr>
-      <w:proofErr w:type="gramStart"/>
       <w:r>
         <w:rPr>
           <w:sz w:val="28"/>
           <w:szCs w:val="28"/>
           <w:lang w:val="en-US"/>
         </w:rPr>
-        <w:t>{{ discipline</w:t>
-      </w:r>
-      <w:proofErr w:type="gramEnd"/>
-      <w:r>
-        <w:rPr>
-          <w:sz w:val="28"/>
-          <w:szCs w:val="28"/>
-          <w:lang w:val="en-US"/>
-        </w:rPr>
-        <w:t xml:space="preserve"> }}{% endfor %}</w:t>
+        <w:t>{{ discipline }}{% endfor %}</w:t>
       </w:r>
     </w:p>
     <w:p>
@@ -2365,7 +2245,6 @@
         </w:rPr>
         <w:t>Дисциплина «</w:t>
       </w:r>
-      <w:proofErr w:type="gramStart"/>
       <w:r>
         <w:rPr>
           <w:sz w:val="28"/>
@@ -2381,7 +2260,6 @@
         </w:rPr>
         <w:t>program</w:t>
       </w:r>
-      <w:proofErr w:type="gramEnd"/>
       <w:r>
         <w:rPr>
           <w:sz w:val="28"/>
@@ -2831,7 +2709,6 @@
                 <w:lang w:val="en-US" w:eastAsia="en-US"/>
               </w:rPr>
             </w:pPr>
-            <w:proofErr w:type="gramStart"/>
             <w:r>
               <w:rPr>
                 <w:bCs/>
@@ -2839,17 +2716,7 @@
                 <w:szCs w:val="24"/>
                 <w:lang w:val="en-US" w:eastAsia="en-US"/>
               </w:rPr>
-              <w:t>{{ item</w:t>
-            </w:r>
-            <w:proofErr w:type="gramEnd"/>
-            <w:r>
-              <w:rPr>
-                <w:bCs/>
-                <w:sz w:val="24"/>
-                <w:szCs w:val="24"/>
-                <w:lang w:val="en-US" w:eastAsia="en-US"/>
-              </w:rPr>
-              <w:t>.</w:t>
+              <w:t>{{ item.</w:t>
             </w:r>
             <w:r>
               <w:rPr>
@@ -2892,7 +2759,6 @@
                 <w:lang w:eastAsia="en-US"/>
               </w:rPr>
             </w:pPr>
-            <w:proofErr w:type="gramStart"/>
             <w:r>
               <w:rPr>
                 <w:bCs/>
@@ -2900,17 +2766,7 @@
                 <w:szCs w:val="24"/>
                 <w:lang w:val="en-US" w:eastAsia="en-US"/>
               </w:rPr>
-              <w:t>{{ item</w:t>
-            </w:r>
-            <w:proofErr w:type="gramEnd"/>
-            <w:r>
-              <w:rPr>
-                <w:bCs/>
-                <w:sz w:val="24"/>
-                <w:szCs w:val="24"/>
-                <w:lang w:val="en-US" w:eastAsia="en-US"/>
-              </w:rPr>
-              <w:t>.</w:t>
+              <w:t>{{ item.</w:t>
             </w:r>
             <w:r>
               <w:rPr>
@@ -2978,27 +2834,7 @@
                 <w:szCs w:val="24"/>
                 <w:lang w:val="en-US" w:eastAsia="en-US"/>
               </w:rPr>
-              <w:t xml:space="preserve"> for indicator in </w:t>
-            </w:r>
-            <w:proofErr w:type="gramStart"/>
-            <w:r>
-              <w:rPr>
-                <w:bCs/>
-                <w:sz w:val="24"/>
-                <w:szCs w:val="24"/>
-                <w:lang w:val="en-US" w:eastAsia="en-US"/>
-              </w:rPr>
-              <w:t>item.indicators</w:t>
-            </w:r>
-            <w:proofErr w:type="gramEnd"/>
-            <w:r>
-              <w:rPr>
-                <w:bCs/>
-                <w:sz w:val="24"/>
-                <w:szCs w:val="24"/>
-                <w:lang w:val="en-US" w:eastAsia="en-US"/>
-              </w:rPr>
-              <w:t xml:space="preserve"> %}</w:t>
+              <w:t xml:space="preserve"> for indicator in item.indicators %}</w:t>
             </w:r>
           </w:p>
           <w:p>
@@ -3013,7 +2849,6 @@
                 <w:lang w:val="en-US" w:eastAsia="en-US"/>
               </w:rPr>
             </w:pPr>
-            <w:proofErr w:type="gramStart"/>
             <w:r>
               <w:rPr>
                 <w:bCs/>
@@ -3023,19 +2858,7 @@
                 <w:szCs w:val="24"/>
                 <w:lang w:val="en-US" w:eastAsia="en-US"/>
               </w:rPr>
-              <w:t>{{ indicator</w:t>
-            </w:r>
-            <w:proofErr w:type="gramEnd"/>
-            <w:r>
-              <w:rPr>
-                <w:bCs/>
-                <w:i/>
-                <w:iCs/>
-                <w:sz w:val="24"/>
-                <w:szCs w:val="24"/>
-                <w:lang w:val="en-US" w:eastAsia="en-US"/>
-              </w:rPr>
-              <w:t>[0] }}</w:t>
+              <w:t>{{ indicator[0] }}</w:t>
             </w:r>
           </w:p>
           <w:p>
@@ -3073,19 +2896,19 @@
                 <w:szCs w:val="24"/>
                 <w:lang w:val="en-US" w:eastAsia="en-US"/>
               </w:rPr>
-              <w:t xml:space="preserve"> for text in </w:t>
-            </w:r>
-            <w:proofErr w:type="gramStart"/>
-            <w:r>
+              <w:t xml:space="preserve"> for text in indicator[1] %}</w:t>
+            </w:r>
+          </w:p>
+          <w:p>
+            <w:pPr>
+              <w:spacing w:line="276" w:lineRule="auto"/>
               <w:rPr>
                 <w:bCs/>
                 <w:sz w:val="24"/>
                 <w:szCs w:val="24"/>
                 <w:lang w:val="en-US" w:eastAsia="en-US"/>
               </w:rPr>
-              <w:t>indicator[</w:t>
-            </w:r>
-            <w:proofErr w:type="gramEnd"/>
+            </w:pPr>
             <w:r>
               <w:rPr>
                 <w:bCs/>
@@ -3093,38 +2916,7 @@
                 <w:szCs w:val="24"/>
                 <w:lang w:val="en-US" w:eastAsia="en-US"/>
               </w:rPr>
-              <w:t>1] %}</w:t>
-            </w:r>
-          </w:p>
-          <w:p>
-            <w:pPr>
-              <w:spacing w:line="276" w:lineRule="auto"/>
-              <w:rPr>
-                <w:bCs/>
-                <w:sz w:val="24"/>
-                <w:szCs w:val="24"/>
-                <w:lang w:val="en-US" w:eastAsia="en-US"/>
-              </w:rPr>
-            </w:pPr>
-            <w:proofErr w:type="gramStart"/>
-            <w:r>
-              <w:rPr>
-                <w:bCs/>
-                <w:sz w:val="24"/>
-                <w:szCs w:val="24"/>
-                <w:lang w:val="en-US" w:eastAsia="en-US"/>
-              </w:rPr>
-              <w:t>{{ text</w:t>
-            </w:r>
-            <w:proofErr w:type="gramEnd"/>
-            <w:r>
-              <w:rPr>
-                <w:bCs/>
-                <w:sz w:val="24"/>
-                <w:szCs w:val="24"/>
-                <w:lang w:val="en-US" w:eastAsia="en-US"/>
-              </w:rPr>
-              <w:t xml:space="preserve"> }}</w:t>
+              <w:t>{{ text }}</w:t>
             </w:r>
           </w:p>
           <w:p>
@@ -3459,7 +3251,6 @@
                 <w:lang w:val="en-US" w:eastAsia="en-US"/>
               </w:rPr>
             </w:pPr>
-            <w:proofErr w:type="gramStart"/>
             <w:r>
               <w:rPr>
                 <w:bCs/>
@@ -3468,17 +3259,7 @@
                 <w:lang w:val="en-US" w:eastAsia="en-US"/>
               </w:rPr>
               <w:lastRenderedPageBreak/>
-              <w:t>{{ item</w:t>
-            </w:r>
-            <w:proofErr w:type="gramEnd"/>
-            <w:r>
-              <w:rPr>
-                <w:bCs/>
-                <w:sz w:val="24"/>
-                <w:szCs w:val="24"/>
-                <w:lang w:val="en-US" w:eastAsia="en-US"/>
-              </w:rPr>
-              <w:t>.</w:t>
+              <w:t>{{ item.</w:t>
             </w:r>
             <w:r>
               <w:rPr>
@@ -3521,7 +3302,6 @@
                 <w:lang w:eastAsia="en-US"/>
               </w:rPr>
             </w:pPr>
-            <w:proofErr w:type="gramStart"/>
             <w:r>
               <w:rPr>
                 <w:bCs/>
@@ -3529,17 +3309,7 @@
                 <w:szCs w:val="24"/>
                 <w:lang w:val="en-US" w:eastAsia="en-US"/>
               </w:rPr>
-              <w:t>{{ item</w:t>
-            </w:r>
-            <w:proofErr w:type="gramEnd"/>
-            <w:r>
-              <w:rPr>
-                <w:bCs/>
-                <w:sz w:val="24"/>
-                <w:szCs w:val="24"/>
-                <w:lang w:val="en-US" w:eastAsia="en-US"/>
-              </w:rPr>
-              <w:t>.</w:t>
+              <w:t>{{ item.</w:t>
             </w:r>
             <w:r>
               <w:rPr>
@@ -3589,27 +3359,7 @@
                 <w:szCs w:val="24"/>
                 <w:lang w:val="en-US" w:eastAsia="en-US"/>
               </w:rPr>
-              <w:t xml:space="preserve">{%p for indicator in </w:t>
-            </w:r>
-            <w:proofErr w:type="gramStart"/>
-            <w:r>
-              <w:rPr>
-                <w:bCs/>
-                <w:sz w:val="24"/>
-                <w:szCs w:val="24"/>
-                <w:lang w:val="en-US" w:eastAsia="en-US"/>
-              </w:rPr>
-              <w:t>item.indicators</w:t>
-            </w:r>
-            <w:proofErr w:type="gramEnd"/>
-            <w:r>
-              <w:rPr>
-                <w:bCs/>
-                <w:sz w:val="24"/>
-                <w:szCs w:val="24"/>
-                <w:lang w:val="en-US" w:eastAsia="en-US"/>
-              </w:rPr>
-              <w:t xml:space="preserve"> %}</w:t>
+              <w:t>{%p for indicator in item.indicators %}</w:t>
             </w:r>
           </w:p>
           <w:p>
@@ -3624,7 +3374,6 @@
                 <w:lang w:val="en-US" w:eastAsia="en-US"/>
               </w:rPr>
             </w:pPr>
-            <w:proofErr w:type="gramStart"/>
             <w:r>
               <w:rPr>
                 <w:bCs/>
@@ -3634,19 +3383,7 @@
                 <w:szCs w:val="24"/>
                 <w:lang w:val="en-US" w:eastAsia="en-US"/>
               </w:rPr>
-              <w:t>{{ indicator</w:t>
-            </w:r>
-            <w:proofErr w:type="gramEnd"/>
-            <w:r>
-              <w:rPr>
-                <w:bCs/>
-                <w:i/>
-                <w:iCs/>
-                <w:sz w:val="24"/>
-                <w:szCs w:val="24"/>
-                <w:lang w:val="en-US" w:eastAsia="en-US"/>
-              </w:rPr>
-              <w:t>[0] }}</w:t>
+              <w:t>{{ indicator[0] }}</w:t>
             </w:r>
           </w:p>
           <w:p>
@@ -3666,19 +3403,19 @@
                 <w:szCs w:val="24"/>
                 <w:lang w:val="en-US" w:eastAsia="en-US"/>
               </w:rPr>
-              <w:t xml:space="preserve">{%p for text in </w:t>
-            </w:r>
-            <w:proofErr w:type="gramStart"/>
-            <w:r>
+              <w:t>{%p for text in indicator[1] %}</w:t>
+            </w:r>
+          </w:p>
+          <w:p>
+            <w:pPr>
+              <w:spacing w:line="276" w:lineRule="auto"/>
               <w:rPr>
                 <w:bCs/>
                 <w:sz w:val="24"/>
                 <w:szCs w:val="24"/>
                 <w:lang w:val="en-US" w:eastAsia="en-US"/>
               </w:rPr>
-              <w:t>indicator[</w:t>
-            </w:r>
-            <w:proofErr w:type="gramEnd"/>
+            </w:pPr>
             <w:r>
               <w:rPr>
                 <w:bCs/>
@@ -3686,38 +3423,7 @@
                 <w:szCs w:val="24"/>
                 <w:lang w:val="en-US" w:eastAsia="en-US"/>
               </w:rPr>
-              <w:t>1] %}</w:t>
-            </w:r>
-          </w:p>
-          <w:p>
-            <w:pPr>
-              <w:spacing w:line="276" w:lineRule="auto"/>
-              <w:rPr>
-                <w:bCs/>
-                <w:sz w:val="24"/>
-                <w:szCs w:val="24"/>
-                <w:lang w:val="en-US" w:eastAsia="en-US"/>
-              </w:rPr>
-            </w:pPr>
-            <w:proofErr w:type="gramStart"/>
-            <w:r>
-              <w:rPr>
-                <w:bCs/>
-                <w:sz w:val="24"/>
-                <w:szCs w:val="24"/>
-                <w:lang w:val="en-US" w:eastAsia="en-US"/>
-              </w:rPr>
-              <w:t>{{ text</w:t>
-            </w:r>
-            <w:proofErr w:type="gramEnd"/>
-            <w:r>
-              <w:rPr>
-                <w:bCs/>
-                <w:sz w:val="24"/>
-                <w:szCs w:val="24"/>
-                <w:lang w:val="en-US" w:eastAsia="en-US"/>
-              </w:rPr>
-              <w:t xml:space="preserve"> }}</w:t>
+              <w:t>{{ text }}</w:t>
             </w:r>
           </w:p>
           <w:p>
@@ -4024,7 +3730,6 @@
                 <w:lang w:val="en-US" w:eastAsia="en-US"/>
               </w:rPr>
             </w:pPr>
-            <w:proofErr w:type="gramStart"/>
             <w:r>
               <w:rPr>
                 <w:bCs/>
@@ -4032,17 +3737,7 @@
                 <w:szCs w:val="24"/>
                 <w:lang w:val="en-US" w:eastAsia="en-US"/>
               </w:rPr>
-              <w:t>{{ item</w:t>
-            </w:r>
-            <w:proofErr w:type="gramEnd"/>
-            <w:r>
-              <w:rPr>
-                <w:bCs/>
-                <w:sz w:val="24"/>
-                <w:szCs w:val="24"/>
-                <w:lang w:val="en-US" w:eastAsia="en-US"/>
-              </w:rPr>
-              <w:t>.</w:t>
+              <w:t>{{ item.</w:t>
             </w:r>
             <w:r>
               <w:rPr>
@@ -4085,7 +3780,6 @@
                 <w:lang w:eastAsia="en-US"/>
               </w:rPr>
             </w:pPr>
-            <w:proofErr w:type="gramStart"/>
             <w:r>
               <w:rPr>
                 <w:bCs/>
@@ -4093,17 +3787,7 @@
                 <w:szCs w:val="24"/>
                 <w:lang w:val="en-US" w:eastAsia="en-US"/>
               </w:rPr>
-              <w:t>{{ item</w:t>
-            </w:r>
-            <w:proofErr w:type="gramEnd"/>
-            <w:r>
-              <w:rPr>
-                <w:bCs/>
-                <w:sz w:val="24"/>
-                <w:szCs w:val="24"/>
-                <w:lang w:val="en-US" w:eastAsia="en-US"/>
-              </w:rPr>
-              <w:t>.</w:t>
+              <w:t>{{ item.</w:t>
             </w:r>
             <w:r>
               <w:rPr>
@@ -4171,27 +3855,7 @@
                 <w:szCs w:val="24"/>
                 <w:lang w:val="en-US" w:eastAsia="en-US"/>
               </w:rPr>
-              <w:t xml:space="preserve"> for indicator in </w:t>
-            </w:r>
-            <w:proofErr w:type="gramStart"/>
-            <w:r>
-              <w:rPr>
-                <w:bCs/>
-                <w:sz w:val="24"/>
-                <w:szCs w:val="24"/>
-                <w:lang w:val="en-US" w:eastAsia="en-US"/>
-              </w:rPr>
-              <w:t>item.indicators</w:t>
-            </w:r>
-            <w:proofErr w:type="gramEnd"/>
-            <w:r>
-              <w:rPr>
-                <w:bCs/>
-                <w:sz w:val="24"/>
-                <w:szCs w:val="24"/>
-                <w:lang w:val="en-US" w:eastAsia="en-US"/>
-              </w:rPr>
-              <w:t xml:space="preserve"> %}</w:t>
+              <w:t xml:space="preserve"> for indicator in item.indicators %}</w:t>
             </w:r>
           </w:p>
           <w:p>
@@ -4206,7 +3870,6 @@
                 <w:lang w:val="en-US" w:eastAsia="en-US"/>
               </w:rPr>
             </w:pPr>
-            <w:proofErr w:type="gramStart"/>
             <w:r>
               <w:rPr>
                 <w:bCs/>
@@ -4216,19 +3879,7 @@
                 <w:szCs w:val="24"/>
                 <w:lang w:val="en-US" w:eastAsia="en-US"/>
               </w:rPr>
-              <w:t>{{ indicator</w:t>
-            </w:r>
-            <w:proofErr w:type="gramEnd"/>
-            <w:r>
-              <w:rPr>
-                <w:bCs/>
-                <w:i/>
-                <w:iCs/>
-                <w:sz w:val="24"/>
-                <w:szCs w:val="24"/>
-                <w:lang w:val="en-US" w:eastAsia="en-US"/>
-              </w:rPr>
-              <w:t>[0] }}</w:t>
+              <w:t>{{ indicator[0] }}</w:t>
             </w:r>
           </w:p>
           <w:p>
@@ -4266,19 +3917,19 @@
                 <w:szCs w:val="24"/>
                 <w:lang w:val="en-US" w:eastAsia="en-US"/>
               </w:rPr>
-              <w:t xml:space="preserve"> for text in </w:t>
-            </w:r>
-            <w:proofErr w:type="gramStart"/>
-            <w:r>
+              <w:t xml:space="preserve"> for text in indicator[1] %}</w:t>
+            </w:r>
+          </w:p>
+          <w:p>
+            <w:pPr>
+              <w:spacing w:line="276" w:lineRule="auto"/>
               <w:rPr>
                 <w:bCs/>
                 <w:sz w:val="24"/>
                 <w:szCs w:val="24"/>
                 <w:lang w:val="en-US" w:eastAsia="en-US"/>
               </w:rPr>
-              <w:t>indicator[</w:t>
-            </w:r>
-            <w:proofErr w:type="gramEnd"/>
+            </w:pPr>
             <w:r>
               <w:rPr>
                 <w:bCs/>
@@ -4286,38 +3937,7 @@
                 <w:szCs w:val="24"/>
                 <w:lang w:val="en-US" w:eastAsia="en-US"/>
               </w:rPr>
-              <w:t>1] %}</w:t>
-            </w:r>
-          </w:p>
-          <w:p>
-            <w:pPr>
-              <w:spacing w:line="276" w:lineRule="auto"/>
-              <w:rPr>
-                <w:bCs/>
-                <w:sz w:val="24"/>
-                <w:szCs w:val="24"/>
-                <w:lang w:val="en-US" w:eastAsia="en-US"/>
-              </w:rPr>
-            </w:pPr>
-            <w:proofErr w:type="gramStart"/>
-            <w:r>
-              <w:rPr>
-                <w:bCs/>
-                <w:sz w:val="24"/>
-                <w:szCs w:val="24"/>
-                <w:lang w:val="en-US" w:eastAsia="en-US"/>
-              </w:rPr>
-              <w:t>{{ text</w:t>
-            </w:r>
-            <w:proofErr w:type="gramEnd"/>
-            <w:r>
-              <w:rPr>
-                <w:bCs/>
-                <w:sz w:val="24"/>
-                <w:szCs w:val="24"/>
-                <w:lang w:val="en-US" w:eastAsia="en-US"/>
-              </w:rPr>
-              <w:t xml:space="preserve"> }}</w:t>
+              <w:t>{{ text }}</w:t>
             </w:r>
           </w:p>
           <w:p>
@@ -7408,7 +7028,6 @@
         </w:rPr>
         <w:t xml:space="preserve"> </w:t>
       </w:r>
-      <w:proofErr w:type="gramStart"/>
       <w:r>
         <w:rPr>
           <w:sz w:val="28"/>
@@ -7424,7 +7043,6 @@
         </w:rPr>
         <w:t>semester</w:t>
       </w:r>
-      <w:proofErr w:type="gramEnd"/>
       <w:r>
         <w:rPr>
           <w:sz w:val="28"/>
@@ -7495,7 +7113,6 @@
         </w:rPr>
         <w:t>Структура и содержание дисциплины «</w:t>
       </w:r>
-      <w:proofErr w:type="gramStart"/>
       <w:r>
         <w:rPr>
           <w:color w:val="000000" w:themeColor="text1"/>
@@ -7512,7 +7129,6 @@
         </w:rPr>
         <w:t>program</w:t>
       </w:r>
-      <w:proofErr w:type="gramEnd"/>
       <w:r>
         <w:rPr>
           <w:sz w:val="28"/>
@@ -7878,7 +7494,6 @@
                 <w:color w:val="000000" w:themeColor="text1"/>
               </w:rPr>
             </w:pPr>
-            <w:proofErr w:type="gramStart"/>
             <w:r>
               <w:rPr>
                 <w:color w:val="000000" w:themeColor="text1"/>
@@ -7897,18 +7512,7 @@
                 <w:bdr w:val="none" w:sz="0" w:space="0" w:color="auto" w:frame="1"/>
                 <w:lang w:val="en-US"/>
               </w:rPr>
-              <w:t>ns</w:t>
-            </w:r>
-            <w:proofErr w:type="gramEnd"/>
-            <w:r>
-              <w:rPr>
-                <w:color w:val="000000" w:themeColor="text1"/>
-                <w:sz w:val="28"/>
-                <w:szCs w:val="28"/>
-                <w:bdr w:val="none" w:sz="0" w:space="0" w:color="auto" w:frame="1"/>
-                <w:lang w:val="en-US"/>
-              </w:rPr>
-              <w:t>.</w:t>
+              <w:t>ns.</w:t>
             </w:r>
             <w:r>
               <w:rPr>
@@ -7968,7 +7572,6 @@
                 <w:lang w:val="en-US"/>
               </w:rPr>
             </w:pPr>
-            <w:proofErr w:type="gramStart"/>
             <w:r>
               <w:rPr>
                 <w:b/>
@@ -7978,19 +7581,7 @@
                 <w:bdr w:val="none" w:sz="0" w:space="0" w:color="auto" w:frame="1"/>
                 <w:lang w:val="en-US"/>
               </w:rPr>
-              <w:t>{{ section</w:t>
-            </w:r>
-            <w:proofErr w:type="gramEnd"/>
-            <w:r>
-              <w:rPr>
-                <w:b/>
-                <w:color w:val="000000" w:themeColor="text1"/>
-                <w:sz w:val="28"/>
-                <w:szCs w:val="28"/>
-                <w:bdr w:val="none" w:sz="0" w:space="0" w:color="auto" w:frame="1"/>
-                <w:lang w:val="en-US"/>
-              </w:rPr>
-              <w:t>.</w:t>
+              <w:t>{{ section.</w:t>
             </w:r>
             <w:r>
               <w:rPr>
@@ -8031,7 +7622,6 @@
                 <w:lang w:val="en-US"/>
               </w:rPr>
             </w:pPr>
-            <w:proofErr w:type="gramStart"/>
             <w:r>
               <w:rPr>
                 <w:iCs/>
@@ -8041,19 +7631,7 @@
                 <w:bdr w:val="none" w:sz="0" w:space="0" w:color="auto" w:frame="1"/>
                 <w:lang w:val="en-US"/>
               </w:rPr>
-              <w:t>{{ section</w:t>
-            </w:r>
-            <w:proofErr w:type="gramEnd"/>
-            <w:r>
-              <w:rPr>
-                <w:iCs/>
-                <w:color w:val="000000" w:themeColor="text1"/>
-                <w:sz w:val="28"/>
-                <w:szCs w:val="28"/>
-                <w:bdr w:val="none" w:sz="0" w:space="0" w:color="auto" w:frame="1"/>
-                <w:lang w:val="en-US"/>
-              </w:rPr>
-              <w:t>.</w:t>
+              <w:t>{{ section.</w:t>
             </w:r>
             <w:r>
               <w:rPr>
@@ -8138,9 +7716,8 @@
                 <w:bdr w:val="none" w:sz="0" w:space="0" w:color="auto" w:frame="1"/>
                 <w:lang w:val="en-US"/>
               </w:rPr>
-              <w:t xml:space="preserve">{% set </w:t>
-            </w:r>
-            <w:proofErr w:type="gramStart"/>
+              <w:t>{% set ns.number = ns.number + 1 %}</w:t>
+            </w:r>
             <w:r>
               <w:rPr>
                 <w:bCs/>
@@ -8150,9 +7727,8 @@
                 <w:bdr w:val="none" w:sz="0" w:space="0" w:color="auto" w:frame="1"/>
                 <w:lang w:val="en-US"/>
               </w:rPr>
-              <w:t>ns.number</w:t>
-            </w:r>
-            <w:proofErr w:type="gramEnd"/>
+              <w:t>{</w:t>
+            </w:r>
             <w:r>
               <w:rPr>
                 <w:bCs/>
@@ -8162,28 +7738,6 @@
                 <w:bdr w:val="none" w:sz="0" w:space="0" w:color="auto" w:frame="1"/>
                 <w:lang w:val="en-US"/>
               </w:rPr>
-              <w:t xml:space="preserve"> = ns.number + 1 %}</w:t>
-            </w:r>
-            <w:r>
-              <w:rPr>
-                <w:bCs/>
-                <w:color w:val="000000" w:themeColor="text1"/>
-                <w:sz w:val="28"/>
-                <w:szCs w:val="28"/>
-                <w:bdr w:val="none" w:sz="0" w:space="0" w:color="auto" w:frame="1"/>
-                <w:lang w:val="en-US"/>
-              </w:rPr>
-              <w:t>{</w:t>
-            </w:r>
-            <w:r>
-              <w:rPr>
-                <w:bCs/>
-                <w:color w:val="000000" w:themeColor="text1"/>
-                <w:sz w:val="28"/>
-                <w:szCs w:val="28"/>
-                <w:bdr w:val="none" w:sz="0" w:space="0" w:color="auto" w:frame="1"/>
-                <w:lang w:val="en-US"/>
-              </w:rPr>
               <w:t>% endfor %}</w:t>
             </w:r>
           </w:p>
@@ -8244,30 +7798,14 @@
           <w:sz w:val="28"/>
           <w:szCs w:val="28"/>
         </w:rPr>
-        <w:t xml:space="preserve">Методика преподавания дисциплины и реализация компетентностного подхода в изложении и восприятии материала предусматривает использование следующих активных и интерактивных форм проведения групповых, индивидуальных, аудиторных занятий в сочетании с внеаудиторной работой с целью формирования и развития профессиональных навыков у </w:t>
-      </w:r>
-      <w:proofErr w:type="gramStart"/>
-      <w:r>
-        <w:rPr>
-          <w:sz w:val="28"/>
-          <w:szCs w:val="28"/>
-        </w:rPr>
-        <w:t>обучающихся:</w:t>
-      </w:r>
-      <w:r>
-        <w:rPr>
-          <w:sz w:val="28"/>
-          <w:szCs w:val="28"/>
-        </w:rPr>
-        <w:t>{</w:t>
-      </w:r>
-      <w:proofErr w:type="gramEnd"/>
-      <w:r>
-        <w:rPr>
-          <w:sz w:val="28"/>
-          <w:szCs w:val="28"/>
-        </w:rPr>
-        <w:t xml:space="preserve">% </w:t>
+        <w:t>Методика преподавания дисциплины и реализация компетентностного подхода в изложении и восприятии материала предусматривает использование следующих активных и интерактивных форм проведения групповых, индивидуальных, аудиторных занятий в сочетании с внеаудиторной работой с целью формирования и развития профессиональных навыков у обучающихся:</w:t>
+      </w:r>
+      <w:r>
+        <w:rPr>
+          <w:sz w:val="28"/>
+          <w:szCs w:val="28"/>
+        </w:rPr>
+        <w:t xml:space="preserve">{% </w:t>
       </w:r>
       <w:r>
         <w:rPr>
@@ -8422,7 +7960,6 @@
           <w:szCs w:val="28"/>
         </w:rPr>
       </w:pPr>
-      <w:proofErr w:type="gramStart"/>
       <w:r>
         <w:rPr>
           <w:sz w:val="28"/>
@@ -8447,7 +7984,6 @@
         </w:rPr>
         <w:t>tech</w:t>
       </w:r>
-      <w:proofErr w:type="gramEnd"/>
       <w:r>
         <w:rPr>
           <w:sz w:val="28"/>
@@ -8577,30 +8113,14 @@
           <w:sz w:val="28"/>
           <w:szCs w:val="28"/>
         </w:rPr>
-        <w:t xml:space="preserve"> </w:t>
-      </w:r>
-      <w:proofErr w:type="gramStart"/>
-      <w:r>
-        <w:rPr>
-          <w:sz w:val="28"/>
-          <w:szCs w:val="28"/>
-        </w:rPr>
-        <w:t>%}</w:t>
-      </w:r>
-      <w:r>
-        <w:rPr>
-          <w:sz w:val="28"/>
-          <w:szCs w:val="28"/>
-        </w:rPr>
-        <w:t>{</w:t>
-      </w:r>
-      <w:proofErr w:type="gramEnd"/>
-      <w:r>
-        <w:rPr>
-          <w:sz w:val="28"/>
-          <w:szCs w:val="28"/>
-        </w:rPr>
-        <w:t xml:space="preserve">% </w:t>
+        <w:t xml:space="preserve"> %}</w:t>
+      </w:r>
+      <w:r>
+        <w:rPr>
+          <w:sz w:val="28"/>
+          <w:szCs w:val="28"/>
+        </w:rPr>
+        <w:t xml:space="preserve">{% </w:t>
       </w:r>
       <w:r>
         <w:rPr>
@@ -8725,7 +8245,6 @@
           <w:szCs w:val="28"/>
         </w:rPr>
       </w:pPr>
-      <w:proofErr w:type="gramStart"/>
       <w:r>
         <w:rPr>
           <w:sz w:val="28"/>
@@ -8750,7 +8269,6 @@
         </w:rPr>
         <w:t>tech</w:t>
       </w:r>
-      <w:proofErr w:type="gramEnd"/>
       <w:r>
         <w:rPr>
           <w:sz w:val="28"/>
@@ -8846,30 +8364,14 @@
           <w:sz w:val="28"/>
           <w:szCs w:val="28"/>
         </w:rPr>
-        <w:t xml:space="preserve">В процессе обучения используются следующие оценочные формы самостоятельной работы студентов, оценочные средства текущего контроля успеваемости и промежуточных </w:t>
-      </w:r>
-      <w:proofErr w:type="gramStart"/>
-      <w:r>
-        <w:rPr>
-          <w:sz w:val="28"/>
-          <w:szCs w:val="28"/>
-        </w:rPr>
-        <w:t>аттестаций:</w:t>
-      </w:r>
-      <w:r>
-        <w:rPr>
-          <w:sz w:val="28"/>
-          <w:szCs w:val="28"/>
-        </w:rPr>
-        <w:t>{</w:t>
-      </w:r>
-      <w:proofErr w:type="gramEnd"/>
-      <w:r>
-        <w:rPr>
-          <w:sz w:val="28"/>
-          <w:szCs w:val="28"/>
-        </w:rPr>
-        <w:t xml:space="preserve">% </w:t>
+        <w:t>В процессе обучения используются следующие оценочные формы самостоятельной работы студентов, оценочные средства текущего контроля успеваемости и промежуточных аттестаций:</w:t>
+      </w:r>
+      <w:r>
+        <w:rPr>
+          <w:sz w:val="28"/>
+          <w:szCs w:val="28"/>
+        </w:rPr>
+        <w:t xml:space="preserve">{% </w:t>
       </w:r>
       <w:r>
         <w:rPr>
@@ -8945,7 +8447,6 @@
         <w:spacing w:line="276" w:lineRule="auto"/>
         <w:jc w:val="both"/>
       </w:pPr>
-      <w:proofErr w:type="gramStart"/>
       <w:r>
         <w:rPr>
           <w:color w:val="000000" w:themeColor="text1"/>
@@ -8960,16 +8461,7 @@
           <w:sz w:val="28"/>
           <w:szCs w:val="28"/>
         </w:rPr>
-        <w:t>{</w:t>
-      </w:r>
-      <w:proofErr w:type="gramEnd"/>
-      <w:r>
-        <w:rPr>
-          <w:color w:val="000000" w:themeColor="text1"/>
-          <w:sz w:val="28"/>
-          <w:szCs w:val="28"/>
-        </w:rPr>
-        <w:t xml:space="preserve">% if semester.semester == ‘втором’ %}о{% endif %} {{ semester.semester }} </w:t>
+        <w:t xml:space="preserve">{% if semester.semester == ‘втором’ %}о{% endif %} {{ semester.semester }} </w:t>
       </w:r>
       <w:r>
         <w:rPr>
@@ -9112,7 +8604,6 @@
         </w:rPr>
         <w:t>«</w:t>
       </w:r>
-      <w:proofErr w:type="gramStart"/>
       <w:r>
         <w:rPr>
           <w:sz w:val="28"/>
@@ -9129,7 +8620,6 @@
         </w:rPr>
         <w:t>program</w:t>
       </w:r>
-      <w:proofErr w:type="gramEnd"/>
       <w:r>
         <w:rPr>
           <w:sz w:val="28"/>
@@ -10185,31 +9675,110 @@
           <w:sz w:val="28"/>
           <w:szCs w:val="28"/>
         </w:rPr>
+        <w:t xml:space="preserve"> %}</w:t>
+      </w:r>
+      <w:r>
+        <w:rPr>
+          <w:sz w:val="28"/>
+          <w:szCs w:val="28"/>
+        </w:rPr>
+        <w:t xml:space="preserve">{{ </w:t>
+      </w:r>
+      <w:r>
+        <w:rPr>
+          <w:sz w:val="28"/>
+          <w:szCs w:val="28"/>
+          <w:lang w:val="en-US"/>
+        </w:rPr>
+        <w:t>courses</w:t>
+      </w:r>
+      <w:r>
+        <w:rPr>
+          <w:sz w:val="28"/>
+          <w:szCs w:val="28"/>
+        </w:rPr>
+        <w:t>.0</w:t>
+      </w:r>
+      <w:r>
+        <w:rPr>
+          <w:sz w:val="28"/>
+          <w:szCs w:val="28"/>
+        </w:rPr>
+        <w:t>.</w:t>
+      </w:r>
+      <w:r>
+        <w:rPr>
+          <w:sz w:val="28"/>
+          <w:szCs w:val="28"/>
+          <w:lang w:val="en-US"/>
+        </w:rPr>
+        <w:t>test</w:t>
+      </w:r>
+      <w:r>
+        <w:rPr>
+          <w:sz w:val="28"/>
+          <w:szCs w:val="28"/>
+        </w:rPr>
+        <w:t xml:space="preserve"> }}</w:t>
+      </w:r>
+      <w:r>
+        <w:rPr>
+          <w:sz w:val="28"/>
+          <w:szCs w:val="28"/>
+        </w:rPr>
+        <w:t>а</w:t>
+      </w:r>
+      <w:r>
+        <w:rPr>
+          <w:sz w:val="28"/>
+          <w:szCs w:val="28"/>
+        </w:rPr>
+        <w:t xml:space="preserve">{% </w:t>
+      </w:r>
+      <w:r>
+        <w:rPr>
+          <w:sz w:val="28"/>
+          <w:szCs w:val="28"/>
+          <w:lang w:val="en-US"/>
+        </w:rPr>
+        <w:t>endif</w:t>
+      </w:r>
+      <w:r>
+        <w:rPr>
+          <w:sz w:val="28"/>
+          <w:szCs w:val="28"/>
+        </w:rPr>
+        <w:t xml:space="preserve"> %}</w:t>
+      </w:r>
+      <w:r>
+        <w:rPr>
+          <w:sz w:val="28"/>
+          <w:szCs w:val="28"/>
+        </w:rPr>
+        <w:t xml:space="preserve"> проводится по результатам выполнения всех видов учебной работы, предусмотренных учебным планом по данной дисциплине (модулю), при этом учитываются результаты текущего контроля успеваемости в течение семестра. Оценка степени достижения обучающимися планируемых результатов обучения по дисциплине (модулю) проводится преподавателем, ведущим занятия по дисциплине (модулю) методом экспертной оценки. По итогам промежуточной аттестации по дисциплине (модулю) выставляется оценка </w:t>
+      </w:r>
+      <w:r>
+        <w:rPr>
+          <w:sz w:val="28"/>
+          <w:szCs w:val="28"/>
+        </w:rPr>
+        <w:t xml:space="preserve">{% </w:t>
+      </w:r>
+      <w:r>
+        <w:rPr>
+          <w:sz w:val="28"/>
+          <w:szCs w:val="28"/>
+          <w:lang w:val="en-US"/>
+        </w:rPr>
+        <w:t>if</w:t>
+      </w:r>
+      <w:r>
+        <w:rPr>
+          <w:sz w:val="28"/>
+          <w:szCs w:val="28"/>
+        </w:rPr>
         <w:t xml:space="preserve"> </w:t>
       </w:r>
-      <w:proofErr w:type="gramStart"/>
-      <w:r>
-        <w:rPr>
-          <w:sz w:val="28"/>
-          <w:szCs w:val="28"/>
-        </w:rPr>
-        <w:t>%}</w:t>
-      </w:r>
-      <w:r>
-        <w:rPr>
-          <w:sz w:val="28"/>
-          <w:szCs w:val="28"/>
-        </w:rPr>
-        <w:t>{</w:t>
-      </w:r>
-      <w:proofErr w:type="gramEnd"/>
-      <w:r>
-        <w:rPr>
-          <w:sz w:val="28"/>
-          <w:szCs w:val="28"/>
-        </w:rPr>
-        <w:t xml:space="preserve">{ </w:t>
-      </w:r>
       <w:r>
         <w:rPr>
           <w:sz w:val="28"/>
@@ -10223,6 +9792,36 @@
           <w:sz w:val="28"/>
           <w:szCs w:val="28"/>
         </w:rPr>
+        <w:t xml:space="preserve"> </w:t>
+      </w:r>
+      <w:r>
+        <w:rPr>
+          <w:sz w:val="28"/>
+          <w:szCs w:val="28"/>
+          <w:lang w:val="en-US"/>
+        </w:rPr>
+        <w:t>and</w:t>
+      </w:r>
+      <w:r>
+        <w:rPr>
+          <w:sz w:val="28"/>
+          <w:szCs w:val="28"/>
+        </w:rPr>
+        <w:t xml:space="preserve"> </w:t>
+      </w:r>
+      <w:r>
+        <w:rPr>
+          <w:sz w:val="28"/>
+          <w:szCs w:val="28"/>
+          <w:lang w:val="en-US"/>
+        </w:rPr>
+        <w:t>courses</w:t>
+      </w:r>
+      <w:r>
+        <w:rPr>
+          <w:sz w:val="28"/>
+          <w:szCs w:val="28"/>
+        </w:rPr>
         <w:t>.0</w:t>
       </w:r>
       <w:r>
@@ -10245,14 +9844,49 @@
           <w:sz w:val="28"/>
           <w:szCs w:val="28"/>
         </w:rPr>
-        <w:t xml:space="preserve"> }}</w:t>
-      </w:r>
-      <w:r>
-        <w:rPr>
-          <w:sz w:val="28"/>
-          <w:szCs w:val="28"/>
-        </w:rPr>
-        <w:t>а</w:t>
+        <w:t xml:space="preserve"> </w:t>
+      </w:r>
+      <w:r>
+        <w:rPr>
+          <w:sz w:val="28"/>
+          <w:szCs w:val="28"/>
+        </w:rPr>
+        <w:t>=</w:t>
+      </w:r>
+      <w:r>
+        <w:rPr>
+          <w:sz w:val="28"/>
+          <w:szCs w:val="28"/>
+        </w:rPr>
+        <w:t>= ‘</w:t>
+      </w:r>
+      <w:r>
+        <w:rPr>
+          <w:sz w:val="28"/>
+          <w:szCs w:val="28"/>
+        </w:rPr>
+        <w:t>зачет</w:t>
+      </w:r>
+      <w:r>
+        <w:rPr>
+          <w:sz w:val="28"/>
+          <w:szCs w:val="28"/>
+        </w:rPr>
+        <w:t>’ %}</w:t>
+      </w:r>
+      <w:r>
+        <w:rPr>
+          <w:sz w:val="28"/>
+          <w:szCs w:val="28"/>
+        </w:rPr>
+        <w:t xml:space="preserve"> </w:t>
+      </w:r>
+      <w:r>
+        <w:rPr>
+          <w:sz w:val="28"/>
+          <w:szCs w:val="28"/>
+        </w:rPr>
+        <w:t>«зачтено» или «не зачтено»</w:t>
       </w:r>
       <w:r>
         <w:rPr>
@@ -10260,182 +9894,6 @@
           <w:szCs w:val="28"/>
         </w:rPr>
         <w:t xml:space="preserve">{% </w:t>
-      </w:r>
-      <w:r>
-        <w:rPr>
-          <w:sz w:val="28"/>
-          <w:szCs w:val="28"/>
-          <w:lang w:val="en-US"/>
-        </w:rPr>
-        <w:t>endif</w:t>
-      </w:r>
-      <w:r>
-        <w:rPr>
-          <w:sz w:val="28"/>
-          <w:szCs w:val="28"/>
-        </w:rPr>
-        <w:t xml:space="preserve"> %}</w:t>
-      </w:r>
-      <w:r>
-        <w:rPr>
-          <w:sz w:val="28"/>
-          <w:szCs w:val="28"/>
-        </w:rPr>
-        <w:t xml:space="preserve"> проводится по результатам выполнения всех видов учебной работы, предусмотренных учебным планом по данной дисциплине (модулю), при этом учитываются результаты текущего контроля успеваемости в течение семестра. Оценка степени достижения обучающимися планируемых результатов обучения по дисциплине (модулю) проводится преподавателем, ведущим занятия по дисциплине (модулю) методом экспертной оценки. По итогам промежуточной аттестации по дисциплине (модулю) выставляется оценка </w:t>
-      </w:r>
-      <w:r>
-        <w:rPr>
-          <w:sz w:val="28"/>
-          <w:szCs w:val="28"/>
-        </w:rPr>
-        <w:t xml:space="preserve">{% </w:t>
-      </w:r>
-      <w:r>
-        <w:rPr>
-          <w:sz w:val="28"/>
-          <w:szCs w:val="28"/>
-          <w:lang w:val="en-US"/>
-        </w:rPr>
-        <w:t>if</w:t>
-      </w:r>
-      <w:r>
-        <w:rPr>
-          <w:sz w:val="28"/>
-          <w:szCs w:val="28"/>
-        </w:rPr>
-        <w:t xml:space="preserve"> </w:t>
-      </w:r>
-      <w:r>
-        <w:rPr>
-          <w:sz w:val="28"/>
-          <w:szCs w:val="28"/>
-          <w:lang w:val="en-US"/>
-        </w:rPr>
-        <w:t>courses</w:t>
-      </w:r>
-      <w:r>
-        <w:rPr>
-          <w:sz w:val="28"/>
-          <w:szCs w:val="28"/>
-        </w:rPr>
-        <w:t xml:space="preserve"> </w:t>
-      </w:r>
-      <w:r>
-        <w:rPr>
-          <w:sz w:val="28"/>
-          <w:szCs w:val="28"/>
-          <w:lang w:val="en-US"/>
-        </w:rPr>
-        <w:t>and</w:t>
-      </w:r>
-      <w:r>
-        <w:rPr>
-          <w:sz w:val="28"/>
-          <w:szCs w:val="28"/>
-        </w:rPr>
-        <w:t xml:space="preserve"> </w:t>
-      </w:r>
-      <w:r>
-        <w:rPr>
-          <w:sz w:val="28"/>
-          <w:szCs w:val="28"/>
-          <w:lang w:val="en-US"/>
-        </w:rPr>
-        <w:t>courses</w:t>
-      </w:r>
-      <w:r>
-        <w:rPr>
-          <w:sz w:val="28"/>
-          <w:szCs w:val="28"/>
-        </w:rPr>
-        <w:t>.0</w:t>
-      </w:r>
-      <w:r>
-        <w:rPr>
-          <w:sz w:val="28"/>
-          <w:szCs w:val="28"/>
-        </w:rPr>
-        <w:t>.</w:t>
-      </w:r>
-      <w:r>
-        <w:rPr>
-          <w:sz w:val="28"/>
-          <w:szCs w:val="28"/>
-          <w:lang w:val="en-US"/>
-        </w:rPr>
-        <w:t>test</w:t>
-      </w:r>
-      <w:r>
-        <w:rPr>
-          <w:sz w:val="28"/>
-          <w:szCs w:val="28"/>
-        </w:rPr>
-        <w:t xml:space="preserve"> </w:t>
-      </w:r>
-      <w:r>
-        <w:rPr>
-          <w:sz w:val="28"/>
-          <w:szCs w:val="28"/>
-        </w:rPr>
-        <w:t>=</w:t>
-      </w:r>
-      <w:r>
-        <w:rPr>
-          <w:sz w:val="28"/>
-          <w:szCs w:val="28"/>
-        </w:rPr>
-        <w:t>= ‘</w:t>
-      </w:r>
-      <w:r>
-        <w:rPr>
-          <w:sz w:val="28"/>
-          <w:szCs w:val="28"/>
-        </w:rPr>
-        <w:t>зачет</w:t>
-      </w:r>
-      <w:r>
-        <w:rPr>
-          <w:sz w:val="28"/>
-          <w:szCs w:val="28"/>
-        </w:rPr>
-        <w:t>’ %}</w:t>
-      </w:r>
-      <w:r>
-        <w:rPr>
-          <w:sz w:val="28"/>
-          <w:szCs w:val="28"/>
-        </w:rPr>
-        <w:t xml:space="preserve"> </w:t>
-      </w:r>
-      <w:r>
-        <w:rPr>
-          <w:sz w:val="28"/>
-          <w:szCs w:val="28"/>
-        </w:rPr>
-        <w:t xml:space="preserve">«зачтено» или «не </w:t>
-      </w:r>
-      <w:proofErr w:type="gramStart"/>
-      <w:r>
-        <w:rPr>
-          <w:sz w:val="28"/>
-          <w:szCs w:val="28"/>
-        </w:rPr>
-        <w:t>зачтено»</w:t>
-      </w:r>
-      <w:r>
-        <w:rPr>
-          <w:sz w:val="28"/>
-          <w:szCs w:val="28"/>
-        </w:rPr>
-        <w:t>{</w:t>
-      </w:r>
-      <w:proofErr w:type="gramEnd"/>
-      <w:r>
-        <w:rPr>
-          <w:sz w:val="28"/>
-          <w:szCs w:val="28"/>
-        </w:rPr>
-        <w:t xml:space="preserve">% </w:t>
       </w:r>
       <w:r>
         <w:rPr>
@@ -10667,21 +10125,12 @@
                 <w:lang w:val="en-US"/>
               </w:rPr>
             </w:pPr>
-            <w:proofErr w:type="gramStart"/>
             <w:r>
               <w:rPr>
                 <w:bdr w:val="none" w:sz="0" w:space="0" w:color="auto" w:frame="1"/>
                 <w:lang w:val="en-US"/>
               </w:rPr>
-              <w:t>{{ mark</w:t>
-            </w:r>
-            <w:proofErr w:type="gramEnd"/>
-            <w:r>
-              <w:rPr>
-                <w:bdr w:val="none" w:sz="0" w:space="0" w:color="auto" w:frame="1"/>
-                <w:lang w:val="en-US"/>
-              </w:rPr>
-              <w:t>.0 }}</w:t>
+              <w:t>{{ mark.0 }}</w:t>
             </w:r>
           </w:p>
         </w:tc>
@@ -10711,21 +10160,12 @@
                 <w:bdr w:val="none" w:sz="0" w:space="0" w:color="auto" w:frame="1"/>
               </w:rPr>
             </w:pPr>
-            <w:proofErr w:type="gramStart"/>
             <w:r>
               <w:rPr>
                 <w:bdr w:val="none" w:sz="0" w:space="0" w:color="auto" w:frame="1"/>
                 <w:lang w:val="en-US"/>
               </w:rPr>
-              <w:t>{{ mark</w:t>
-            </w:r>
-            <w:proofErr w:type="gramEnd"/>
-            <w:r>
-              <w:rPr>
-                <w:bdr w:val="none" w:sz="0" w:space="0" w:color="auto" w:frame="1"/>
-                <w:lang w:val="en-US"/>
-              </w:rPr>
-              <w:t>.1 }}</w:t>
+              <w:t>{{ mark.1 }}</w:t>
             </w:r>
             <w:r>
               <w:rPr>
@@ -10879,29 +10319,17 @@
           <w:szCs w:val="28"/>
           <w:lang w:val="en-US"/>
         </w:rPr>
-        <w:t>7.</w:t>
-      </w:r>
-      <w:proofErr w:type="gramStart"/>
+        <w:t>7.1.</w:t>
+      </w:r>
       <w:r>
         <w:rPr>
           <w:b/>
           <w:bCs/>
           <w:sz w:val="28"/>
           <w:szCs w:val="28"/>
-          <w:lang w:val="en-US"/>
-        </w:rPr>
-        <w:t>1.</w:t>
-      </w:r>
-      <w:r>
-        <w:rPr>
-          <w:b/>
-          <w:bCs/>
-          <w:sz w:val="28"/>
-          <w:szCs w:val="28"/>
         </w:rPr>
         <w:t>Основная</w:t>
       </w:r>
-      <w:proofErr w:type="gramEnd"/>
       <w:r>
         <w:rPr>
           <w:b/>
@@ -11080,7 +10508,6 @@
           <w:lang w:val="en-US"/>
         </w:rPr>
       </w:pPr>
-      <w:proofErr w:type="gramStart"/>
       <w:r>
         <w:rPr>
           <w:rFonts w:ascii="Times" w:eastAsia="Times" w:hAnsi="Times"/>
@@ -11103,7 +10530,6 @@
         </w:rPr>
         <w:t>book</w:t>
       </w:r>
-      <w:proofErr w:type="gramEnd"/>
       <w:r>
         <w:rPr>
           <w:rFonts w:ascii="Times" w:eastAsia="Times" w:hAnsi="Times"/>
@@ -11263,7 +10689,6 @@
         </w:rPr>
         <w:t xml:space="preserve"> </w:t>
       </w:r>
-      <w:proofErr w:type="gramStart"/>
       <w:r>
         <w:rPr>
           <w:b/>
@@ -11281,18 +10706,7 @@
           <w:szCs w:val="28"/>
           <w:lang w:val="en-US"/>
         </w:rPr>
-        <w:t>{</w:t>
-      </w:r>
-      <w:proofErr w:type="gramEnd"/>
-      <w:r>
-        <w:rPr>
-          <w:b/>
-          <w:bCs/>
-          <w:sz w:val="28"/>
-          <w:szCs w:val="28"/>
-          <w:lang w:val="en-US"/>
-        </w:rPr>
-        <w:t xml:space="preserve">% </w:t>
+        <w:t xml:space="preserve">{% </w:t>
       </w:r>
       <w:r>
         <w:rPr>
@@ -11432,7 +10846,6 @@
           <w:szCs w:val="28"/>
         </w:rPr>
       </w:pPr>
-      <w:proofErr w:type="gramStart"/>
       <w:r>
         <w:rPr>
           <w:rFonts w:ascii="Times" w:eastAsia="Times" w:hAnsi="Times"/>
@@ -11442,19 +10855,7 @@
           <w:szCs w:val="28"/>
           <w:lang w:val="en-US"/>
         </w:rPr>
-        <w:t>{{ book</w:t>
-      </w:r>
-      <w:proofErr w:type="gramEnd"/>
-      <w:r>
-        <w:rPr>
-          <w:rFonts w:ascii="Times" w:eastAsia="Times" w:hAnsi="Times"/>
-          <w:color w:val="000000" w:themeColor="text1"/>
-          <w:kern w:val="36"/>
-          <w:sz w:val="28"/>
-          <w:szCs w:val="28"/>
-          <w:lang w:val="en-US"/>
-        </w:rPr>
-        <w:t xml:space="preserve"> }}</w:t>
+        <w:t>{{ book }}</w:t>
       </w:r>
       <w:r>
         <w:rPr>
@@ -11528,16 +10929,7 @@
           <w:sz w:val="28"/>
           <w:szCs w:val="28"/>
         </w:rPr>
-        <w:t>7.3. Программное обеспечение и Интернет-</w:t>
-      </w:r>
-      <w:proofErr w:type="gramStart"/>
-      <w:r>
-        <w:rPr>
-          <w:b/>
-          <w:sz w:val="28"/>
-          <w:szCs w:val="28"/>
-        </w:rPr>
-        <w:t>ресурсы</w:t>
+        <w:t>7.3. Программное обеспечение и Интернет-ресурсы</w:t>
       </w:r>
       <w:r>
         <w:rPr>
@@ -11546,17 +10938,7 @@
           <w:sz w:val="28"/>
           <w:szCs w:val="28"/>
         </w:rPr>
-        <w:t>{</w:t>
-      </w:r>
-      <w:proofErr w:type="gramEnd"/>
-      <w:r>
-        <w:rPr>
-          <w:b/>
-          <w:bCs/>
-          <w:sz w:val="28"/>
-          <w:szCs w:val="28"/>
-        </w:rPr>
-        <w:t xml:space="preserve">% </w:t>
+        <w:t xml:space="preserve">{% </w:t>
       </w:r>
       <w:r>
         <w:rPr>
@@ -11691,7 +11073,6 @@
           <w:szCs w:val="28"/>
         </w:rPr>
       </w:pPr>
-      <w:proofErr w:type="gramStart"/>
       <w:r>
         <w:rPr>
           <w:rFonts w:ascii="Times" w:eastAsia="Times" w:hAnsi="Times"/>
@@ -11701,19 +11082,7 @@
           <w:szCs w:val="28"/>
           <w:lang w:val="en-US"/>
         </w:rPr>
-        <w:t>{{ book</w:t>
-      </w:r>
-      <w:proofErr w:type="gramEnd"/>
-      <w:r>
-        <w:rPr>
-          <w:rFonts w:ascii="Times" w:eastAsia="Times" w:hAnsi="Times"/>
-          <w:color w:val="000000" w:themeColor="text1"/>
-          <w:kern w:val="36"/>
-          <w:sz w:val="28"/>
-          <w:szCs w:val="28"/>
-          <w:lang w:val="en-US"/>
-        </w:rPr>
-        <w:t xml:space="preserve"> }}</w:t>
+        <w:t>{{ book }}</w:t>
       </w:r>
       <w:r>
         <w:rPr>
@@ -11976,23 +11345,13 @@
           <w:lang w:val="en-US"/>
         </w:rPr>
       </w:pPr>
-      <w:proofErr w:type="gramStart"/>
       <w:r>
         <w:rPr>
           <w:sz w:val="28"/>
           <w:szCs w:val="28"/>
           <w:lang w:val="en-US"/>
         </w:rPr>
-        <w:t>{{ app</w:t>
-      </w:r>
-      <w:proofErr w:type="gramEnd"/>
-      <w:r>
-        <w:rPr>
-          <w:sz w:val="28"/>
-          <w:szCs w:val="28"/>
-          <w:lang w:val="en-US"/>
-        </w:rPr>
-        <w:t xml:space="preserve"> }}{% endfor %}</w:t>
+        <w:t>{{ app }}{% endfor %}</w:t>
       </w:r>
     </w:p>
     <w:p>
@@ -12253,30 +11612,14 @@
           <w:sz w:val="28"/>
           <w:szCs w:val="28"/>
         </w:rPr>
-        <w:t xml:space="preserve">Критериями оценки результатов самостоятельной работы студента </w:t>
-      </w:r>
-      <w:proofErr w:type="gramStart"/>
-      <w:r>
-        <w:rPr>
-          <w:sz w:val="28"/>
-          <w:szCs w:val="28"/>
-        </w:rPr>
-        <w:t>являются:</w:t>
-      </w:r>
-      <w:r>
-        <w:rPr>
-          <w:sz w:val="28"/>
-          <w:szCs w:val="28"/>
-        </w:rPr>
-        <w:t>{</w:t>
-      </w:r>
-      <w:proofErr w:type="gramEnd"/>
-      <w:r>
-        <w:rPr>
-          <w:sz w:val="28"/>
-          <w:szCs w:val="28"/>
-        </w:rPr>
-        <w:t xml:space="preserve">% </w:t>
+        <w:t>Критериями оценки результатов самостоятельной работы студента являются:</w:t>
+      </w:r>
+      <w:r>
+        <w:rPr>
+          <w:sz w:val="28"/>
+          <w:szCs w:val="28"/>
+        </w:rPr>
+        <w:t xml:space="preserve">{% </w:t>
       </w:r>
       <w:r>
         <w:rPr>
@@ -12341,23 +11684,13 @@
           <w:szCs w:val="28"/>
         </w:rPr>
       </w:pPr>
-      <w:proofErr w:type="gramStart"/>
       <w:r>
         <w:rPr>
           <w:sz w:val="28"/>
           <w:szCs w:val="28"/>
           <w:lang w:val="en-US"/>
         </w:rPr>
-        <w:t>{{ criteria</w:t>
-      </w:r>
-      <w:proofErr w:type="gramEnd"/>
-      <w:r>
-        <w:rPr>
-          <w:sz w:val="28"/>
-          <w:szCs w:val="28"/>
-          <w:lang w:val="en-US"/>
-        </w:rPr>
-        <w:t xml:space="preserve"> }}</w:t>
+        <w:t>{{ criteria }}</w:t>
       </w:r>
       <w:r>
         <w:rPr>
@@ -12432,21 +11765,12 @@
         </w:rPr>
         <w:t>При изучении дисциплины «</w:t>
       </w:r>
-      <w:proofErr w:type="gramStart"/>
-      <w:r>
-        <w:rPr>
-          <w:sz w:val="28"/>
-          <w:szCs w:val="28"/>
-        </w:rPr>
-        <w:t>{{ program</w:t>
-      </w:r>
-      <w:proofErr w:type="gramEnd"/>
-      <w:r>
-        <w:rPr>
-          <w:sz w:val="28"/>
-          <w:szCs w:val="28"/>
-        </w:rPr>
-        <w:t>_</w:t>
+      <w:r>
+        <w:rPr>
+          <w:sz w:val="28"/>
+          <w:szCs w:val="28"/>
+        </w:rPr>
+        <w:t>{{ program_</w:t>
       </w:r>
       <w:r>
         <w:rPr>
@@ -12803,34 +12127,15 @@
           <w:sz w:val="28"/>
           <w:szCs w:val="28"/>
         </w:rPr>
-        <w:t>(3++</w:t>
-      </w:r>
-      <w:proofErr w:type="gramStart"/>
-      <w:r>
-        <w:rPr>
-          <w:b/>
+        <w:t>(3++)</w:t>
+      </w:r>
+      <w:r>
+        <w:rPr>
           <w:color w:val="000000" w:themeColor="text1"/>
           <w:sz w:val="28"/>
           <w:szCs w:val="28"/>
         </w:rPr>
-        <w:t>)</w:t>
-      </w:r>
-      <w:r>
-        <w:rPr>
-          <w:color w:val="000000" w:themeColor="text1"/>
-          <w:sz w:val="28"/>
-          <w:szCs w:val="28"/>
-        </w:rPr>
-        <w:t xml:space="preserve">  -</w:t>
-      </w:r>
-      <w:proofErr w:type="gramEnd"/>
-      <w:r>
-        <w:rPr>
-          <w:color w:val="000000" w:themeColor="text1"/>
-          <w:sz w:val="28"/>
-          <w:szCs w:val="28"/>
-        </w:rPr>
-        <w:t xml:space="preserve"> бакалавриат по направлению </w:t>
+        <w:t xml:space="preserve">  - бакалавриат по направлению </w:t>
       </w:r>
       <w:r>
         <w:rPr>
@@ -12996,14 +12301,7 @@
         <w:rPr>
           <w:b/>
         </w:rPr>
-        <w:t>«</w:t>
-      </w:r>
-      <w:proofErr w:type="gramStart"/>
-      <w:r>
-        <w:rPr>
-          <w:b/>
-        </w:rPr>
-        <w:t xml:space="preserve">{{ </w:t>
+        <w:t xml:space="preserve">«{{ </w:t>
       </w:r>
       <w:r>
         <w:rPr>
@@ -13012,7 +12310,6 @@
         </w:rPr>
         <w:t>program</w:t>
       </w:r>
-      <w:proofErr w:type="gramEnd"/>
       <w:r>
         <w:rPr>
           <w:b/>
@@ -13048,7 +12345,6 @@
           <w:bCs/>
         </w:rPr>
       </w:pPr>
-      <w:proofErr w:type="gramStart"/>
       <w:r>
         <w:rPr>
           <w:b/>
@@ -13064,7 +12360,6 @@
         </w:rPr>
         <w:t>program</w:t>
       </w:r>
-      <w:proofErr w:type="gramEnd"/>
       <w:r>
         <w:rPr>
           <w:b/>
@@ -13108,7 +12403,6 @@
         </w:rPr>
         <w:t>"</w:t>
       </w:r>
-      <w:proofErr w:type="gramStart"/>
       <w:r>
         <w:rPr>
           <w:b/>
@@ -13126,7 +12420,6 @@
         </w:rPr>
         <w:t>profile</w:t>
       </w:r>
-      <w:proofErr w:type="gramEnd"/>
       <w:r>
         <w:rPr>
           <w:b/>
@@ -13239,29 +12532,7 @@
           <w:szCs w:val="28"/>
           <w:lang w:val="en-US"/>
         </w:rPr>
-        <w:t xml:space="preserve">{% set ns = </w:t>
-      </w:r>
-      <w:proofErr w:type="gramStart"/>
-      <w:r>
-        <w:rPr>
-          <w:i/>
-          <w:color w:val="000000" w:themeColor="text1"/>
-          <w:sz w:val="28"/>
-          <w:szCs w:val="28"/>
-          <w:lang w:val="en-US"/>
-        </w:rPr>
-        <w:t>namespace(</w:t>
-      </w:r>
-      <w:proofErr w:type="gramEnd"/>
-      <w:r>
-        <w:rPr>
-          <w:i/>
-          <w:color w:val="000000" w:themeColor="text1"/>
-          <w:sz w:val="28"/>
-          <w:szCs w:val="28"/>
-          <w:lang w:val="en-US"/>
-        </w:rPr>
-        <w:t>number=</w:t>
+        <w:t>{% set ns = namespace(number=</w:t>
       </w:r>
       <w:r>
         <w:rPr>
@@ -14268,9 +13539,8 @@
                 <w:bdr w:val="none" w:sz="0" w:space="0" w:color="auto" w:frame="1"/>
                 <w:lang w:val="en-US"/>
               </w:rPr>
-              <w:t xml:space="preserve">{% if sections </w:t>
-            </w:r>
-            <w:proofErr w:type="gramStart"/>
+              <w:t>{% if sections %}</w:t>
+            </w:r>
             <w:r>
               <w:rPr>
                 <w:bCs/>
@@ -14280,20 +13550,8 @@
                 <w:bdr w:val="none" w:sz="0" w:space="0" w:color="auto" w:frame="1"/>
                 <w:lang w:val="en-US"/>
               </w:rPr>
-              <w:t>%}</w:t>
-            </w:r>
-            <w:r>
-              <w:rPr>
-                <w:bCs/>
-                <w:color w:val="000000" w:themeColor="text1"/>
-                <w:sz w:val="28"/>
-                <w:szCs w:val="28"/>
-                <w:bdr w:val="none" w:sz="0" w:space="0" w:color="auto" w:frame="1"/>
-                <w:lang w:val="en-US"/>
-              </w:rPr>
               <w:t>{</w:t>
             </w:r>
-            <w:proofErr w:type="gramEnd"/>
             <w:r>
               <w:rPr>
                 <w:bCs/>
@@ -14344,7 +13602,6 @@
                 <w:lang w:val="en-US"/>
               </w:rPr>
             </w:pPr>
-            <w:proofErr w:type="gramStart"/>
             <w:r>
               <w:rPr>
                 <w:b/>
@@ -14353,28 +13610,16 @@
                 <w:bdr w:val="none" w:sz="0" w:space="0" w:color="auto" w:frame="1"/>
                 <w:lang w:val="en-US"/>
               </w:rPr>
-              <w:t>{{ ns</w:t>
-            </w:r>
-            <w:proofErr w:type="gramEnd"/>
+              <w:t>{{ ns.number}}</w:t>
+            </w:r>
             <w:r>
               <w:rPr>
                 <w:b/>
                 <w:bCs/>
                 <w:color w:val="000000" w:themeColor="text1"/>
-                <w:bdr w:val="none" w:sz="0" w:space="0" w:color="auto" w:frame="1"/>
-                <w:lang w:val="en-US"/>
-              </w:rPr>
-              <w:t>.number}}</w:t>
-            </w:r>
-            <w:r>
-              <w:rPr>
-                <w:b/>
-                <w:bCs/>
-                <w:color w:val="000000" w:themeColor="text1"/>
               </w:rPr>
               <w:t xml:space="preserve">. </w:t>
             </w:r>
-            <w:proofErr w:type="gramStart"/>
             <w:r>
               <w:rPr>
                 <w:b/>
@@ -14382,17 +13627,7 @@
                 <w:color w:val="000000" w:themeColor="text1"/>
                 <w:lang w:val="en-US"/>
               </w:rPr>
-              <w:t>{{ section</w:t>
-            </w:r>
-            <w:proofErr w:type="gramEnd"/>
-            <w:r>
-              <w:rPr>
-                <w:b/>
-                <w:bCs/>
-                <w:color w:val="000000" w:themeColor="text1"/>
-                <w:lang w:val="en-US"/>
-              </w:rPr>
-              <w:t>.</w:t>
+              <w:t>{{ section.</w:t>
             </w:r>
             <w:r>
               <w:rPr>
@@ -14441,7 +13676,6 @@
                 <w:highlight w:val="yellow"/>
               </w:rPr>
             </w:pPr>
-            <w:proofErr w:type="gramStart"/>
             <w:r>
               <w:rPr>
                 <w:rFonts w:eastAsia="Cambria" w:cs="Cambria"/>
@@ -14450,7 +13684,6 @@
               </w:rPr>
               <w:t>{{ section</w:t>
             </w:r>
-            <w:proofErr w:type="gramEnd"/>
             <w:r>
               <w:rPr>
                 <w:rFonts w:eastAsia="Cambria" w:cs="Cambria"/>
@@ -14497,21 +13730,12 @@
                 <w:lang w:val="en-US"/>
               </w:rPr>
             </w:pPr>
-            <w:proofErr w:type="gramStart"/>
             <w:r>
               <w:rPr>
                 <w:rStyle w:val="af3"/>
                 <w:lang w:val="en-US"/>
               </w:rPr>
-              <w:t>{{ section</w:t>
-            </w:r>
-            <w:proofErr w:type="gramEnd"/>
-            <w:r>
-              <w:rPr>
-                <w:rStyle w:val="af3"/>
-                <w:lang w:val="en-US"/>
-              </w:rPr>
-              <w:t>.week }}</w:t>
+              <w:t>{{ section.week }}</w:t>
             </w:r>
           </w:p>
         </w:tc>
@@ -14537,25 +13761,24 @@
               <w:jc w:val="center"/>
               <w:rPr>
                 <w:bdr w:val="none" w:sz="0" w:space="0" w:color="auto" w:frame="1"/>
+                <w:lang w:val="en-US"/>
               </w:rPr>
             </w:pPr>
-            <w:proofErr w:type="gramStart"/>
             <w:r>
               <w:rPr>
                 <w:rFonts w:eastAsia="Cambria" w:cs="Cambria"/>
                 <w:bdr w:val="none" w:sz="0" w:space="0" w:color="auto" w:frame="1"/>
                 <w:lang w:val="en-US"/>
               </w:rPr>
-              <w:t>{{ section</w:t>
-            </w:r>
-            <w:proofErr w:type="gramEnd"/>
+              <w:t>{% if hours.lections.0 %}</w:t>
+            </w:r>
             <w:r>
               <w:rPr>
                 <w:rFonts w:eastAsia="Cambria" w:cs="Cambria"/>
                 <w:bdr w:val="none" w:sz="0" w:space="0" w:color="auto" w:frame="1"/>
                 <w:lang w:val="en-US"/>
               </w:rPr>
-              <w:t>.</w:t>
+              <w:t>{{ section.</w:t>
             </w:r>
             <w:r>
               <w:rPr>
@@ -14572,6 +13795,14 @@
                 <w:lang w:val="en-US"/>
               </w:rPr>
               <w:t xml:space="preserve"> }}</w:t>
+            </w:r>
+            <w:r>
+              <w:rPr>
+                <w:rFonts w:eastAsia="Cambria" w:cs="Cambria"/>
+                <w:bdr w:val="none" w:sz="0" w:space="0" w:color="auto" w:frame="1"/>
+                <w:lang w:val="en-US"/>
+              </w:rPr>
+              <w:t>{% endif %}</w:t>
             </w:r>
           </w:p>
         </w:tc>
@@ -14597,25 +13828,24 @@
               <w:jc w:val="center"/>
               <w:rPr>
                 <w:bdr w:val="none" w:sz="0" w:space="0" w:color="auto" w:frame="1"/>
+                <w:lang w:val="en-US"/>
               </w:rPr>
             </w:pPr>
-            <w:proofErr w:type="gramStart"/>
             <w:r>
               <w:rPr>
                 <w:rFonts w:eastAsia="Cambria" w:cs="Cambria"/>
                 <w:bdr w:val="none" w:sz="0" w:space="0" w:color="auto" w:frame="1"/>
                 <w:lang w:val="en-US"/>
               </w:rPr>
-              <w:t>{{ section</w:t>
-            </w:r>
-            <w:proofErr w:type="gramEnd"/>
+              <w:t>{% if hours.</w:t>
+            </w:r>
             <w:r>
               <w:rPr>
                 <w:rFonts w:eastAsia="Cambria" w:cs="Cambria"/>
                 <w:bdr w:val="none" w:sz="0" w:space="0" w:color="auto" w:frame="1"/>
                 <w:lang w:val="en-US"/>
               </w:rPr>
-              <w:t>.</w:t>
+              <w:t>seminars</w:t>
             </w:r>
             <w:r>
               <w:rPr>
@@ -14623,7 +13853,7 @@
                 <w:bdr w:val="none" w:sz="0" w:space="0" w:color="auto" w:frame="1"/>
                 <w:lang w:val="en-US"/>
               </w:rPr>
-              <w:t>2</w:t>
+              <w:t>.0 %}</w:t>
             </w:r>
             <w:r>
               <w:rPr>
@@ -14631,7 +13861,39 @@
                 <w:bdr w:val="none" w:sz="0" w:space="0" w:color="auto" w:frame="1"/>
                 <w:lang w:val="en-US"/>
               </w:rPr>
+              <w:t>{{</w:t>
+            </w:r>
+            <w:r>
+              <w:rPr>
+                <w:rFonts w:eastAsia="Cambria" w:cs="Cambria"/>
+                <w:bdr w:val="none" w:sz="0" w:space="0" w:color="auto" w:frame="1"/>
+                <w:lang w:val="en-US"/>
+              </w:rPr>
+              <w:t xml:space="preserve"> section.</w:t>
+            </w:r>
+            <w:r>
+              <w:rPr>
+                <w:rFonts w:eastAsia="Cambria" w:cs="Cambria"/>
+                <w:bdr w:val="none" w:sz="0" w:space="0" w:color="auto" w:frame="1"/>
+                <w:lang w:val="en-US"/>
+              </w:rPr>
+              <w:t>2</w:t>
+            </w:r>
+            <w:r>
+              <w:rPr>
+                <w:rFonts w:eastAsia="Cambria" w:cs="Cambria"/>
+                <w:bdr w:val="none" w:sz="0" w:space="0" w:color="auto" w:frame="1"/>
+                <w:lang w:val="en-US"/>
+              </w:rPr>
               <w:t xml:space="preserve"> }}</w:t>
+            </w:r>
+            <w:r>
+              <w:rPr>
+                <w:rFonts w:eastAsia="Cambria" w:cs="Cambria"/>
+                <w:bdr w:val="none" w:sz="0" w:space="0" w:color="auto" w:frame="1"/>
+                <w:lang w:val="en-US"/>
+              </w:rPr>
+              <w:t>{% endif %}</w:t>
             </w:r>
           </w:p>
         </w:tc>
@@ -14662,23 +13924,21 @@
                 <w:lang w:val="en-US"/>
               </w:rPr>
             </w:pPr>
-            <w:proofErr w:type="gramStart"/>
             <w:r>
               <w:rPr>
                 <w:rFonts w:eastAsia="Cambria" w:cs="Cambria"/>
                 <w:bdr w:val="none" w:sz="0" w:space="0" w:color="auto" w:frame="1"/>
                 <w:lang w:val="en-US"/>
               </w:rPr>
-              <w:t>{{ section</w:t>
-            </w:r>
-            <w:proofErr w:type="gramEnd"/>
+              <w:t>{% if hours.labs.0 %}</w:t>
+            </w:r>
             <w:r>
               <w:rPr>
                 <w:rFonts w:eastAsia="Cambria" w:cs="Cambria"/>
                 <w:bdr w:val="none" w:sz="0" w:space="0" w:color="auto" w:frame="1"/>
                 <w:lang w:val="en-US"/>
               </w:rPr>
-              <w:t>.</w:t>
+              <w:t>{{ section.</w:t>
             </w:r>
             <w:r>
               <w:rPr>
@@ -14695,6 +13955,14 @@
                 <w:lang w:val="en-US"/>
               </w:rPr>
               <w:t xml:space="preserve"> }}</w:t>
+            </w:r>
+            <w:r>
+              <w:rPr>
+                <w:rFonts w:eastAsia="Cambria" w:cs="Cambria"/>
+                <w:bdr w:val="none" w:sz="0" w:space="0" w:color="auto" w:frame="1"/>
+                <w:lang w:val="en-US"/>
+              </w:rPr>
+              <w:t>{% endif %}</w:t>
             </w:r>
           </w:p>
         </w:tc>
@@ -14726,23 +13994,21 @@
                 <w:bdr w:val="none" w:sz="0" w:space="0" w:color="auto"/>
               </w:rPr>
             </w:pPr>
-            <w:proofErr w:type="gramStart"/>
             <w:r>
               <w:rPr>
                 <w:rFonts w:eastAsia="Cambria" w:cs="Cambria"/>
                 <w:bdr w:val="none" w:sz="0" w:space="0" w:color="auto" w:frame="1"/>
                 <w:lang w:val="en-US"/>
               </w:rPr>
-              <w:t>{{ section</w:t>
-            </w:r>
-            <w:proofErr w:type="gramEnd"/>
+              <w:t>{% if hours.srs.0 %}</w:t>
+            </w:r>
             <w:r>
               <w:rPr>
                 <w:rFonts w:eastAsia="Cambria" w:cs="Cambria"/>
                 <w:bdr w:val="none" w:sz="0" w:space="0" w:color="auto" w:frame="1"/>
                 <w:lang w:val="en-US"/>
               </w:rPr>
-              <w:t>.</w:t>
+              <w:t>{{ section.</w:t>
             </w:r>
             <w:r>
               <w:rPr>
@@ -14759,6 +14025,14 @@
                 <w:lang w:val="en-US"/>
               </w:rPr>
               <w:t xml:space="preserve"> }}</w:t>
+            </w:r>
+            <w:r>
+              <w:rPr>
+                <w:rFonts w:eastAsia="Cambria" w:cs="Cambria"/>
+                <w:bdr w:val="none" w:sz="0" w:space="0" w:color="auto" w:frame="1"/>
+                <w:lang w:val="en-US"/>
+              </w:rPr>
+              <w:t>{% endif %}</w:t>
             </w:r>
           </w:p>
         </w:tc>
@@ -15015,31 +14289,7 @@
                 <w:bdr w:val="none" w:sz="0" w:space="0" w:color="auto" w:frame="1"/>
                 <w:lang w:val="en-US"/>
               </w:rPr>
-              <w:t xml:space="preserve">{% set </w:t>
-            </w:r>
-            <w:proofErr w:type="gramStart"/>
-            <w:r>
-              <w:rPr>
-                <w:bCs/>
-                <w:color w:val="000000" w:themeColor="text1"/>
-                <w:sz w:val="28"/>
-                <w:szCs w:val="28"/>
-                <w:bdr w:val="none" w:sz="0" w:space="0" w:color="auto" w:frame="1"/>
-                <w:lang w:val="en-US"/>
-              </w:rPr>
-              <w:t>ns.number</w:t>
-            </w:r>
-            <w:proofErr w:type="gramEnd"/>
-            <w:r>
-              <w:rPr>
-                <w:bCs/>
-                <w:color w:val="000000" w:themeColor="text1"/>
-                <w:sz w:val="28"/>
-                <w:szCs w:val="28"/>
-                <w:bdr w:val="none" w:sz="0" w:space="0" w:color="auto" w:frame="1"/>
-                <w:lang w:val="en-US"/>
-              </w:rPr>
-              <w:t xml:space="preserve"> = ns.number + 1 %}{% set ns.total_hours = ns.total_hours + section.1 %}</w:t>
+              <w:t>{% set ns.number = ns.number + 1 %}{% set ns.total_hours = ns.total_hours + section.1 %}</w:t>
             </w:r>
           </w:p>
           <w:p>
@@ -15083,31 +14333,7 @@
                 <w:bdr w:val="none" w:sz="0" w:space="0" w:color="auto" w:frame="1"/>
                 <w:lang w:val="en-US"/>
               </w:rPr>
-              <w:t xml:space="preserve">% endfor </w:t>
-            </w:r>
-            <w:proofErr w:type="gramStart"/>
-            <w:r>
-              <w:rPr>
-                <w:bCs/>
-                <w:color w:val="000000" w:themeColor="text1"/>
-                <w:sz w:val="28"/>
-                <w:szCs w:val="28"/>
-                <w:bdr w:val="none" w:sz="0" w:space="0" w:color="auto" w:frame="1"/>
-                <w:lang w:val="en-US"/>
-              </w:rPr>
-              <w:t>%}{</w:t>
-            </w:r>
-            <w:proofErr w:type="gramEnd"/>
-            <w:r>
-              <w:rPr>
-                <w:bCs/>
-                <w:color w:val="000000" w:themeColor="text1"/>
-                <w:sz w:val="28"/>
-                <w:szCs w:val="28"/>
-                <w:bdr w:val="none" w:sz="0" w:space="0" w:color="auto" w:frame="1"/>
-                <w:lang w:val="en-US"/>
-              </w:rPr>
-              <w:t>% endif %}</w:t>
+              <w:t>% endfor %}{% endif %}</w:t>
             </w:r>
           </w:p>
         </w:tc>
@@ -15153,6 +14379,7 @@
                 <w:b/>
                 <w:color w:val="000000" w:themeColor="text1"/>
               </w:rPr>
+              <w:lastRenderedPageBreak/>
               <w:t>Итого</w:t>
             </w:r>
           </w:p>
@@ -15230,7 +14457,6 @@
                 <w:bdr w:val="none" w:sz="0" w:space="0" w:color="auto" w:frame="1"/>
               </w:rPr>
             </w:pPr>
-            <w:proofErr w:type="gramStart"/>
             <w:r>
               <w:rPr>
                 <w:sz w:val="28"/>
@@ -15245,32 +14471,7 @@
                 <w:szCs w:val="28"/>
                 <w:lang w:val="en-US"/>
               </w:rPr>
-              <w:t>hours</w:t>
-            </w:r>
-            <w:proofErr w:type="gramEnd"/>
-            <w:r>
-              <w:rPr>
-                <w:sz w:val="28"/>
-                <w:szCs w:val="28"/>
-                <w:lang w:val="en-US"/>
-              </w:rPr>
-              <w:t>.</w:t>
-            </w:r>
-            <w:r>
-              <w:rPr>
-                <w:sz w:val="28"/>
-                <w:szCs w:val="28"/>
-                <w:lang w:val="en-US"/>
-              </w:rPr>
-              <w:t>lections.0</w:t>
-            </w:r>
-            <w:r>
-              <w:rPr>
-                <w:sz w:val="28"/>
-                <w:szCs w:val="28"/>
-                <w:lang w:val="en-US"/>
-              </w:rPr>
-              <w:t xml:space="preserve"> </w:t>
+              <w:t xml:space="preserve">hours.lections.0 </w:t>
             </w:r>
             <w:r>
               <w:rPr>
@@ -15308,7 +14509,6 @@
                 <w:bdr w:val="none" w:sz="0" w:space="0" w:color="auto"/>
               </w:rPr>
             </w:pPr>
-            <w:proofErr w:type="gramStart"/>
             <w:r>
               <w:rPr>
                 <w:sz w:val="28"/>
@@ -15323,32 +14523,7 @@
                 <w:szCs w:val="28"/>
                 <w:lang w:val="en-US"/>
               </w:rPr>
-              <w:t>hours</w:t>
-            </w:r>
-            <w:proofErr w:type="gramEnd"/>
-            <w:r>
-              <w:rPr>
-                <w:sz w:val="28"/>
-                <w:szCs w:val="28"/>
-                <w:lang w:val="en-US"/>
-              </w:rPr>
-              <w:t>.</w:t>
-            </w:r>
-            <w:r>
-              <w:rPr>
-                <w:sz w:val="28"/>
-                <w:szCs w:val="28"/>
-                <w:lang w:val="en-US"/>
-              </w:rPr>
-              <w:t>seminars.0</w:t>
-            </w:r>
-            <w:r>
-              <w:rPr>
-                <w:sz w:val="28"/>
-                <w:szCs w:val="28"/>
-                <w:lang w:val="en-US"/>
-              </w:rPr>
-              <w:t xml:space="preserve"> </w:t>
+              <w:t xml:space="preserve">hours.seminars.0 </w:t>
             </w:r>
             <w:r>
               <w:rPr>
@@ -15386,7 +14561,6 @@
                 <w:lang w:val="en-US"/>
               </w:rPr>
             </w:pPr>
-            <w:proofErr w:type="gramStart"/>
             <w:r>
               <w:rPr>
                 <w:sz w:val="28"/>
@@ -15401,16 +14575,7 @@
                 <w:szCs w:val="28"/>
                 <w:lang w:val="en-US"/>
               </w:rPr>
-              <w:t>hours</w:t>
-            </w:r>
-            <w:proofErr w:type="gramEnd"/>
-            <w:r>
-              <w:rPr>
-                <w:sz w:val="28"/>
-                <w:szCs w:val="28"/>
-                <w:lang w:val="en-US"/>
-              </w:rPr>
-              <w:t xml:space="preserve">.labs.0 </w:t>
+              <w:t xml:space="preserve">hours.labs.0 </w:t>
             </w:r>
             <w:r>
               <w:rPr>
@@ -15450,7 +14615,6 @@
                 <w:bdr w:val="none" w:sz="0" w:space="0" w:color="auto"/>
               </w:rPr>
             </w:pPr>
-            <w:proofErr w:type="gramStart"/>
             <w:r>
               <w:rPr>
                 <w:sz w:val="28"/>
@@ -15465,16 +14629,7 @@
                 <w:szCs w:val="28"/>
                 <w:lang w:val="en-US"/>
               </w:rPr>
-              <w:t>hours.srs</w:t>
-            </w:r>
-            <w:proofErr w:type="gramEnd"/>
-            <w:r>
-              <w:rPr>
-                <w:sz w:val="28"/>
-                <w:szCs w:val="28"/>
-                <w:lang w:val="en-US"/>
-              </w:rPr>
-              <w:t>.0</w:t>
+              <w:t>hours.srs.0</w:t>
             </w:r>
             <w:r>
               <w:rPr>
@@ -15680,7 +14835,7 @@
                 <w:szCs w:val="28"/>
                 <w:lang w:val="en-US"/>
               </w:rPr>
-              <w:t>{% if cou</w:t>
+              <w:t>{% if courses %}</w:t>
             </w:r>
             <w:r>
               <w:rPr>
@@ -15689,10 +14844,8 @@
                 <w:szCs w:val="28"/>
                 <w:lang w:val="en-US"/>
               </w:rPr>
-              <w:lastRenderedPageBreak/>
-              <w:t xml:space="preserve">rses </w:t>
-            </w:r>
-            <w:proofErr w:type="gramStart"/>
+              <w:t>{% if courses.</w:t>
+            </w:r>
             <w:r>
               <w:rPr>
                 <w:rStyle w:val="af3"/>
@@ -15700,7 +14853,7 @@
                 <w:szCs w:val="28"/>
                 <w:lang w:val="en-US"/>
               </w:rPr>
-              <w:t>%}</w:t>
+              <w:t>0.test</w:t>
             </w:r>
             <w:r>
               <w:rPr>
@@ -15709,9 +14862,8 @@
                 <w:szCs w:val="28"/>
                 <w:lang w:val="en-US"/>
               </w:rPr>
-              <w:t>{</w:t>
-            </w:r>
-            <w:proofErr w:type="gramEnd"/>
+              <w:t xml:space="preserve"> </w:t>
+            </w:r>
             <w:r>
               <w:rPr>
                 <w:rStyle w:val="af3"/>
@@ -15719,7 +14871,8 @@
                 <w:szCs w:val="28"/>
                 <w:lang w:val="en-US"/>
               </w:rPr>
-              <w:t>% if courses.</w:t>
+              <w:lastRenderedPageBreak/>
+              <w:t>!= ‘</w:t>
             </w:r>
             <w:r>
               <w:rPr>
@@ -15728,44 +14881,7 @@
                 <w:szCs w:val="28"/>
                 <w:lang w:val="en-US"/>
               </w:rPr>
-              <w:t>0.test</w:t>
-            </w:r>
-            <w:r>
-              <w:rPr>
-                <w:rStyle w:val="af3"/>
-                <w:sz w:val="28"/>
-                <w:szCs w:val="28"/>
-                <w:lang w:val="en-US"/>
-              </w:rPr>
-              <w:t xml:space="preserve"> </w:t>
-            </w:r>
-            <w:r>
-              <w:rPr>
-                <w:rStyle w:val="af3"/>
-                <w:sz w:val="28"/>
-                <w:szCs w:val="28"/>
-                <w:lang w:val="en-US"/>
-              </w:rPr>
-              <w:t>!= ‘</w:t>
-            </w:r>
-            <w:r>
-              <w:rPr>
-                <w:rStyle w:val="af3"/>
-                <w:sz w:val="28"/>
-                <w:szCs w:val="28"/>
-                <w:lang w:val="en-US"/>
-              </w:rPr>
-              <w:t>зач</w:t>
-            </w:r>
-            <w:r>
-              <w:rPr>
-                <w:rStyle w:val="af3"/>
-                <w:sz w:val="28"/>
-                <w:szCs w:val="28"/>
-                <w:lang w:val="en-US"/>
-              </w:rPr>
-              <w:lastRenderedPageBreak/>
-              <w:t>ет</w:t>
+              <w:t>зачет</w:t>
             </w:r>
             <w:r>
               <w:rPr>
@@ -15827,9 +14943,8 @@
                 <w:szCs w:val="28"/>
                 <w:lang w:val="en-US"/>
               </w:rPr>
-              <w:t xml:space="preserve">{% endif </w:t>
-            </w:r>
-            <w:proofErr w:type="gramStart"/>
+              <w:t>{% endif %}</w:t>
+            </w:r>
             <w:r>
               <w:rPr>
                 <w:rStyle w:val="af3"/>
@@ -15837,7 +14952,7 @@
                 <w:szCs w:val="28"/>
                 <w:lang w:val="en-US"/>
               </w:rPr>
-              <w:t>%}</w:t>
+              <w:t xml:space="preserve">{% endif </w:t>
             </w:r>
             <w:r>
               <w:rPr>
@@ -15846,17 +14961,8 @@
                 <w:szCs w:val="28"/>
                 <w:lang w:val="en-US"/>
               </w:rPr>
-              <w:t>{</w:t>
-            </w:r>
-            <w:proofErr w:type="gramEnd"/>
-            <w:r>
-              <w:rPr>
-                <w:rStyle w:val="af3"/>
-                <w:sz w:val="28"/>
-                <w:szCs w:val="28"/>
-                <w:lang w:val="en-US"/>
-              </w:rPr>
-              <w:t>% endif %}</w:t>
+              <w:lastRenderedPageBreak/>
+              <w:t>%}</w:t>
             </w:r>
           </w:p>
         </w:tc>
@@ -15895,23 +15001,7 @@
                 <w:lang w:val="en-US"/>
               </w:rPr>
               <w:lastRenderedPageBreak/>
-              <w:t xml:space="preserve">{% if courses </w:t>
-            </w:r>
-            <w:proofErr w:type="gramStart"/>
-            <w:r>
-              <w:rPr>
-                <w:rStyle w:val="af3"/>
-                <w:lang w:val="en-US"/>
-              </w:rPr>
-              <w:t>%}{</w:t>
-            </w:r>
-            <w:proofErr w:type="gramEnd"/>
-            <w:r>
-              <w:rPr>
-                <w:rStyle w:val="af3"/>
-                <w:lang w:val="en-US"/>
-              </w:rPr>
-              <w:t>% if</w:t>
+              <w:t>{% if courses %}{% if</w:t>
             </w:r>
             <w:r>
               <w:rPr>
@@ -15927,7 +15017,6 @@
                 <w:szCs w:val="28"/>
                 <w:lang w:val="en-US"/>
               </w:rPr>
-              <w:lastRenderedPageBreak/>
               <w:t>courses</w:t>
             </w:r>
             <w:r>
@@ -16022,25 +15111,7 @@
                 <w:szCs w:val="28"/>
                 <w:lang w:val="en-US"/>
               </w:rPr>
-              <w:t xml:space="preserve">{% endif </w:t>
-            </w:r>
-            <w:proofErr w:type="gramStart"/>
-            <w:r>
-              <w:rPr>
-                <w:sz w:val="28"/>
-                <w:szCs w:val="28"/>
-                <w:lang w:val="en-US"/>
-              </w:rPr>
-              <w:t>%}{</w:t>
-            </w:r>
-            <w:proofErr w:type="gramEnd"/>
-            <w:r>
-              <w:rPr>
-                <w:sz w:val="28"/>
-                <w:szCs w:val="28"/>
-                <w:lang w:val="en-US"/>
-              </w:rPr>
-              <w:t>% endif %}</w:t>
+              <w:t>{% endif %}{% endif %}</w:t>
             </w:r>
           </w:p>
         </w:tc>
@@ -16241,7 +15312,6 @@
         </w:rPr>
         <w:br/>
       </w:r>
-      <w:proofErr w:type="gramStart"/>
       <w:r>
         <w:rPr>
           <w:rFonts w:eastAsia="Times New Roman"/>
@@ -16265,7 +15335,6 @@
         </w:rPr>
         <w:t>program</w:t>
       </w:r>
-      <w:proofErr w:type="gramEnd"/>
       <w:r>
         <w:rPr>
           <w:rFonts w:eastAsia="Times New Roman"/>
@@ -16357,7 +15426,6 @@
         </w:rPr>
         <w:t>«</w:t>
       </w:r>
-      <w:proofErr w:type="gramStart"/>
       <w:r>
         <w:rPr>
           <w:rFonts w:eastAsia="Times New Roman"/>
@@ -16383,7 +15451,6 @@
         </w:rPr>
         <w:t>profile</w:t>
       </w:r>
-      <w:proofErr w:type="gramEnd"/>
       <w:r>
         <w:rPr>
           <w:rFonts w:eastAsia="Times New Roman"/>
@@ -16645,7 +15712,6 @@
         </w:rPr>
         <w:t>«</w:t>
       </w:r>
-      <w:proofErr w:type="gramStart"/>
       <w:r>
         <w:rPr>
           <w:b/>
@@ -16665,7 +15731,6 @@
         </w:rPr>
         <w:t>program</w:t>
       </w:r>
-      <w:proofErr w:type="gramEnd"/>
       <w:r>
         <w:rPr>
           <w:b/>
@@ -16797,23 +15862,13 @@
         </w:rPr>
         <w:t xml:space="preserve">Москва, </w:t>
       </w:r>
-      <w:proofErr w:type="gramStart"/>
       <w:r>
         <w:rPr>
           <w:b/>
           <w:sz w:val="28"/>
           <w:szCs w:val="28"/>
         </w:rPr>
-        <w:t>{{ current</w:t>
-      </w:r>
-      <w:proofErr w:type="gramEnd"/>
-      <w:r>
-        <w:rPr>
-          <w:b/>
-          <w:sz w:val="28"/>
-          <w:szCs w:val="28"/>
-        </w:rPr>
-        <w:t>_year }}</w:t>
+        <w:t>{{ current_year }}</w:t>
       </w:r>
     </w:p>
     <w:p>
@@ -16902,7 +15957,6 @@
                 <w:lang w:val="ru-RU" w:eastAsia="en-US"/>
               </w:rPr>
             </w:pPr>
-            <w:proofErr w:type="gramStart"/>
             <w:r>
               <w:rPr>
                 <w:b/>
@@ -16921,7 +15975,6 @@
               </w:rPr>
               <w:t>program</w:t>
             </w:r>
-            <w:proofErr w:type="gramEnd"/>
             <w:r>
               <w:rPr>
                 <w:b/>
@@ -16991,15 +16044,7 @@
                 <w:b/>
                 <w:color w:val="000000" w:themeColor="text1"/>
               </w:rPr>
-              <w:t>ФГОС ВО (3++</w:t>
-            </w:r>
-            <w:proofErr w:type="gramStart"/>
-            <w:r>
-              <w:rPr>
-                <w:b/>
-                <w:color w:val="000000" w:themeColor="text1"/>
-              </w:rPr>
-              <w:t>)</w:t>
+              <w:t>ФГОС ВО (3++)</w:t>
             </w:r>
             <w:r>
               <w:rPr>
@@ -17016,19 +16061,7 @@
                 <w:sz w:val="28"/>
                 <w:szCs w:val="28"/>
               </w:rPr>
-              <w:t>{</w:t>
-            </w:r>
-            <w:proofErr w:type="gramEnd"/>
-            <w:r>
-              <w:rPr>
-                <w:rFonts w:eastAsia="Times New Roman"/>
-                <w:b/>
-                <w:bCs/>
-                <w:color w:val="auto"/>
-                <w:sz w:val="28"/>
-                <w:szCs w:val="28"/>
-              </w:rPr>
-              <w:t xml:space="preserve">{ </w:t>
+              <w:t xml:space="preserve">{{ </w:t>
             </w:r>
             <w:r>
               <w:rPr>
@@ -17133,9 +16166,17 @@
                 <w:szCs w:val="24"/>
                 <w:lang w:val="ru-RU" w:eastAsia="en-US"/>
               </w:rPr>
-              <w:t xml:space="preserve">Универсальные и </w:t>
-            </w:r>
-            <w:proofErr w:type="gramStart"/>
+              <w:t xml:space="preserve">Универсальные и общепрофессиональные </w:t>
+            </w:r>
+            <w:r>
+              <w:rPr>
+                <w:b/>
+                <w:sz w:val="24"/>
+                <w:szCs w:val="24"/>
+                <w:lang w:eastAsia="en-US"/>
+              </w:rPr>
+              <w:t xml:space="preserve"> </w:t>
+            </w:r>
             <w:r>
               <w:rPr>
                 <w:b/>
@@ -17143,27 +16184,8 @@
                 <w:szCs w:val="24"/>
                 <w:lang w:val="ru-RU" w:eastAsia="en-US"/>
               </w:rPr>
-              <w:t xml:space="preserve">общепрофессиональные </w:t>
-            </w:r>
-            <w:r>
-              <w:rPr>
-                <w:b/>
-                <w:sz w:val="24"/>
-                <w:szCs w:val="24"/>
-                <w:lang w:eastAsia="en-US"/>
-              </w:rPr>
-              <w:t xml:space="preserve"> </w:t>
-            </w:r>
-            <w:r>
-              <w:rPr>
-                <w:b/>
-                <w:sz w:val="24"/>
-                <w:szCs w:val="24"/>
-                <w:lang w:val="ru-RU" w:eastAsia="en-US"/>
-              </w:rPr>
               <w:t>компетенции</w:t>
             </w:r>
-            <w:proofErr w:type="gramEnd"/>
             <w:r>
               <w:rPr>
                 <w:sz w:val="24"/>
@@ -20023,19 +19045,11 @@
         </w:rPr>
         <w:t>«</w:t>
       </w:r>
-      <w:proofErr w:type="gramStart"/>
       <w:r>
         <w:rPr>
           <w:b/>
         </w:rPr>
-        <w:t>{{ program</w:t>
-      </w:r>
-      <w:proofErr w:type="gramEnd"/>
-      <w:r>
-        <w:rPr>
-          <w:b/>
-        </w:rPr>
-        <w:t>_name }}</w:t>
+        <w:t>{{ program_name }}</w:t>
       </w:r>
       <w:r>
         <w:rPr>
@@ -21579,25 +20593,7 @@
           <w:sz w:val="28"/>
           <w:szCs w:val="28"/>
         </w:rPr>
-        <w:t xml:space="preserve">Понятие речевой деятельности, </w:t>
-      </w:r>
-      <w:proofErr w:type="gramStart"/>
-      <w:r>
-        <w:rPr>
-          <w:color w:val="000000" w:themeColor="text1"/>
-          <w:sz w:val="28"/>
-          <w:szCs w:val="28"/>
-        </w:rPr>
-        <w:t>структура  и</w:t>
-      </w:r>
-      <w:proofErr w:type="gramEnd"/>
-      <w:r>
-        <w:rPr>
-          <w:color w:val="000000" w:themeColor="text1"/>
-          <w:sz w:val="28"/>
-          <w:szCs w:val="28"/>
-        </w:rPr>
-        <w:t xml:space="preserve"> виды. (</w:t>
+        <w:t>Понятие речевой деятельности, структура  и виды. (</w:t>
       </w:r>
       <w:r>
         <w:rPr>
@@ -21809,31 +20805,14 @@
           <w:sz w:val="28"/>
           <w:szCs w:val="28"/>
         </w:rPr>
-        <w:t xml:space="preserve">Презентация </w:t>
-      </w:r>
-      <w:proofErr w:type="gramStart"/>
-      <w:r>
-        <w:rPr>
-          <w:bCs/>
-          <w:sz w:val="28"/>
-          <w:szCs w:val="28"/>
-        </w:rPr>
-        <w:t xml:space="preserve">как </w:t>
-      </w:r>
-      <w:r>
-        <w:rPr>
-          <w:sz w:val="28"/>
-          <w:szCs w:val="28"/>
-        </w:rPr>
-        <w:t xml:space="preserve"> целенаправленный</w:t>
-      </w:r>
-      <w:proofErr w:type="gramEnd"/>
-      <w:r>
-        <w:rPr>
-          <w:sz w:val="28"/>
-          <w:szCs w:val="28"/>
-        </w:rPr>
-        <w:t xml:space="preserve"> коммуникационный процесс.</w:t>
+        <w:t xml:space="preserve">Презентация как </w:t>
+      </w:r>
+      <w:r>
+        <w:rPr>
+          <w:sz w:val="28"/>
+          <w:szCs w:val="28"/>
+        </w:rPr>
+        <w:t xml:space="preserve"> целенаправленный коммуникационный процесс.</w:t>
       </w:r>
       <w:r>
         <w:rPr>
@@ -22130,23 +21109,13 @@
           <w:szCs w:val="28"/>
         </w:rPr>
       </w:pPr>
-      <w:proofErr w:type="gramStart"/>
       <w:r>
         <w:rPr>
           <w:color w:val="000000" w:themeColor="text1"/>
           <w:sz w:val="28"/>
           <w:szCs w:val="28"/>
         </w:rPr>
-        <w:t>Этапы  подготовки</w:t>
-      </w:r>
-      <w:proofErr w:type="gramEnd"/>
-      <w:r>
-        <w:rPr>
-          <w:color w:val="000000" w:themeColor="text1"/>
-          <w:sz w:val="28"/>
-          <w:szCs w:val="28"/>
-        </w:rPr>
-        <w:t xml:space="preserve"> презентации. (</w:t>
+        <w:t>Этапы  подготовки презентации. (</w:t>
       </w:r>
       <w:r>
         <w:rPr>
@@ -22268,7 +21237,6 @@
           <w:szCs w:val="28"/>
         </w:rPr>
       </w:pPr>
-      <w:proofErr w:type="gramStart"/>
       <w:r>
         <w:rPr>
           <w:color w:val="000000" w:themeColor="text1"/>
@@ -22276,16 +21244,7 @@
           <w:szCs w:val="28"/>
         </w:rPr>
         <w:lastRenderedPageBreak/>
-        <w:t>Копирайтнг,  веб</w:t>
-      </w:r>
-      <w:proofErr w:type="gramEnd"/>
-      <w:r>
-        <w:rPr>
-          <w:color w:val="000000" w:themeColor="text1"/>
-          <w:sz w:val="28"/>
-          <w:szCs w:val="28"/>
-        </w:rPr>
-        <w:t>-райтинг – цели и задачи. (ОПК-3)</w:t>
+        <w:t>Копирайтнг,  веб-райтинг – цели и задачи. (ОПК-3)</w:t>
       </w:r>
     </w:p>
     <w:p>
@@ -22904,25 +21863,7 @@
           <w:sz w:val="28"/>
           <w:szCs w:val="28"/>
         </w:rPr>
-        <w:t>Использование изобразительно-</w:t>
-      </w:r>
-      <w:proofErr w:type="gramStart"/>
-      <w:r>
-        <w:rPr>
-          <w:color w:val="000000" w:themeColor="text1"/>
-          <w:sz w:val="28"/>
-          <w:szCs w:val="28"/>
-        </w:rPr>
-        <w:t>выразительных  средств</w:t>
-      </w:r>
-      <w:proofErr w:type="gramEnd"/>
-      <w:r>
-        <w:rPr>
-          <w:color w:val="000000" w:themeColor="text1"/>
-          <w:sz w:val="28"/>
-          <w:szCs w:val="28"/>
-        </w:rPr>
-        <w:t xml:space="preserve"> языка в речи. (</w:t>
+        <w:t>Использование изобразительно-выразительных  средств языка в речи. (</w:t>
       </w:r>
       <w:r>
         <w:rPr>
@@ -23164,23 +22105,7 @@
           <w:szCs w:val="28"/>
         </w:rPr>
         <w:lastRenderedPageBreak/>
-        <w:t xml:space="preserve">примерами, в том числе из собственной </w:t>
-      </w:r>
-      <w:proofErr w:type="gramStart"/>
-      <w:r>
-        <w:rPr>
-          <w:sz w:val="28"/>
-          <w:szCs w:val="28"/>
-        </w:rPr>
-        <w:t>речевой  практики</w:t>
-      </w:r>
-      <w:proofErr w:type="gramEnd"/>
-      <w:r>
-        <w:rPr>
-          <w:sz w:val="28"/>
-          <w:szCs w:val="28"/>
-        </w:rPr>
-        <w:t>. Студент демонстрирует умение аргументированно вести диалог и научную дискуссию;</w:t>
+        <w:t>примерами, в том числе из собственной речевой  практики. Студент демонстрирует умение аргументированно вести диалог и научную дискуссию;</w:t>
       </w:r>
     </w:p>
     <w:p>
@@ -23198,23 +22123,7 @@
           <w:sz w:val="28"/>
           <w:szCs w:val="28"/>
         </w:rPr>
-        <w:t xml:space="preserve">«не </w:t>
-      </w:r>
-      <w:proofErr w:type="gramStart"/>
-      <w:r>
-        <w:rPr>
-          <w:sz w:val="28"/>
-          <w:szCs w:val="28"/>
-        </w:rPr>
-        <w:t>зачтено»  —</w:t>
-      </w:r>
-      <w:proofErr w:type="gramEnd"/>
-      <w:r>
-        <w:rPr>
-          <w:sz w:val="28"/>
-          <w:szCs w:val="28"/>
-        </w:rPr>
-        <w:t xml:space="preserve"> обнаружено незнание или непонимание студентом сущностной части курса. Содержание вопросов не раскрыто, допускаются существенные фактические ошибки, которые учащийся не может исправить самостоятельно. На большую часть дополнительных вопросов по содержанию зачета студент затрудняется дать ответ или не дает верных ответов.</w:t>
+        <w:t>«не зачтено»  — обнаружено незнание или непонимание студентом сущностной части курса. Содержание вопросов не раскрыто, допускаются существенные фактические ошибки, которые учащийся не может исправить самостоятельно. На большую часть дополнительных вопросов по содержанию зачета студент затрудняется дать ответ или не дает верных ответов.</w:t>
       </w:r>
     </w:p>
     <w:p>
@@ -23236,27 +22145,7 @@
           <w:sz w:val="28"/>
           <w:szCs w:val="28"/>
         </w:rPr>
-        <w:t xml:space="preserve">Оценочные средства, используемые для более эффективного усвоения материала дисциплины </w:t>
-      </w:r>
-      <w:proofErr w:type="gramStart"/>
-      <w:r>
-        <w:rPr>
-          <w:b/>
-          <w:bCs/>
-          <w:sz w:val="28"/>
-          <w:szCs w:val="28"/>
-        </w:rPr>
-        <w:t>при подготовки</w:t>
-      </w:r>
-      <w:proofErr w:type="gramEnd"/>
-      <w:r>
-        <w:rPr>
-          <w:b/>
-          <w:bCs/>
-          <w:sz w:val="28"/>
-          <w:szCs w:val="28"/>
-        </w:rPr>
-        <w:t xml:space="preserve"> к лабораторным работам.</w:t>
+        <w:t>Оценочные средства, используемые для более эффективного усвоения материала дисциплины при подготовки к лабораторным работам.</w:t>
       </w:r>
     </w:p>
     <w:p>
@@ -23497,25 +22386,7 @@
           <w:sz w:val="28"/>
           <w:szCs w:val="28"/>
         </w:rPr>
-        <w:t xml:space="preserve">формирование навыков подготовки к выстыплениям, умений контролировать свое поведение, вербальное </w:t>
-      </w:r>
-      <w:proofErr w:type="gramStart"/>
-      <w:r>
-        <w:rPr>
-          <w:rFonts w:cs="Times New Roman"/>
-          <w:sz w:val="28"/>
-          <w:szCs w:val="28"/>
-        </w:rPr>
-        <w:t>и  невербальное</w:t>
-      </w:r>
-      <w:proofErr w:type="gramEnd"/>
-      <w:r>
-        <w:rPr>
-          <w:rFonts w:cs="Times New Roman"/>
-          <w:sz w:val="28"/>
-          <w:szCs w:val="28"/>
-        </w:rPr>
-        <w:t xml:space="preserve">, в ходе обсуждения, умений задавать и отвечать на вопросы, связанные с будущей профессиональной деятельностью. </w:t>
+        <w:t xml:space="preserve">формирование навыков подготовки к выстыплениям, умений контролировать свое поведение, вербальное и  невербальное, в ходе обсуждения, умений задавать и отвечать на вопросы, связанные с будущей профессиональной деятельностью. </w:t>
       </w:r>
     </w:p>
     <w:p>
@@ -23610,23 +22481,7 @@
           <w:sz w:val="28"/>
           <w:szCs w:val="28"/>
         </w:rPr>
-        <w:t xml:space="preserve">оценка «удовлетворительно» выставляется студенту, если он не достаточно хорошо подготовился к игре, в ходе собеседования не проявлял </w:t>
-      </w:r>
-      <w:proofErr w:type="gramStart"/>
-      <w:r>
-        <w:rPr>
-          <w:sz w:val="28"/>
-          <w:szCs w:val="28"/>
-        </w:rPr>
-        <w:t>заинтересованности,  был</w:t>
-      </w:r>
-      <w:proofErr w:type="gramEnd"/>
-      <w:r>
-        <w:rPr>
-          <w:sz w:val="28"/>
-          <w:szCs w:val="28"/>
-        </w:rPr>
-        <w:t xml:space="preserve"> скован, безынициативен;</w:t>
+        <w:t>оценка «удовлетворительно» выставляется студенту, если он не достаточно хорошо подготовился к игре, в ходе собеседования не проявлял заинтересованности,  был скован, безынициативен;</w:t>
       </w:r>
     </w:p>
     <w:p>
@@ -23970,23 +22825,7 @@
           <w:sz w:val="28"/>
           <w:szCs w:val="28"/>
         </w:rPr>
-        <w:t xml:space="preserve">оценка «хорошо» выставляется студенту, если обучающийся дает ответ, близкий к требованиям, установленным для оценки «5», но допускает 1–2 неточности в речевом оформлении ответа, в </w:t>
-      </w:r>
-      <w:proofErr w:type="gramStart"/>
-      <w:r>
-        <w:rPr>
-          <w:sz w:val="28"/>
-          <w:szCs w:val="28"/>
-        </w:rPr>
-        <w:t>подтверждении верно</w:t>
-      </w:r>
-      <w:proofErr w:type="gramEnd"/>
-      <w:r>
-        <w:rPr>
-          <w:sz w:val="28"/>
-          <w:szCs w:val="28"/>
-        </w:rPr>
-        <w:t xml:space="preserve"> сформулированного правила примерами, при работе над текстом, которые легко исправляет сам или с небольшой помощью преподавателя;</w:t>
+        <w:t>оценка «хорошо» выставляется студенту, если обучающийся дает ответ, близкий к требованиям, установленным для оценки «5», но допускает 1–2 неточности в речевом оформлении ответа, в подтверждении верно сформулированного правила примерами, при работе над текстом, которые легко исправляет сам или с небольшой помощью преподавателя;</w:t>
       </w:r>
     </w:p>
     <w:p>
@@ -24030,23 +22869,7 @@
           <w:sz w:val="28"/>
           <w:szCs w:val="28"/>
         </w:rPr>
-        <w:t xml:space="preserve"> оценка «неудовлетворительно» выставляется </w:t>
-      </w:r>
-      <w:proofErr w:type="gramStart"/>
-      <w:r>
-        <w:rPr>
-          <w:sz w:val="28"/>
-          <w:szCs w:val="28"/>
-        </w:rPr>
-        <w:t>студенту,  если</w:t>
-      </w:r>
-      <w:proofErr w:type="gramEnd"/>
-      <w:r>
-        <w:rPr>
-          <w:sz w:val="28"/>
-          <w:szCs w:val="28"/>
-        </w:rPr>
-        <w:t xml:space="preserve"> обучающийся обнаруживает незнание основных положений или большей части изученного материала, допускает ошибки в формулировках, не может исправить их даже с помощью наводящих вопросов преподавателя, речь прерывиста, непоследовательна, алогична, с речевыми ошибками.</w:t>
+        <w:t xml:space="preserve"> оценка «неудовлетворительно» выставляется студенту,  если обучающийся обнаруживает незнание основных положений или большей части изученного материала, допускает ошибки в формулировках, не может исправить их даже с помощью наводящих вопросов преподавателя, речь прерывиста, непоследовательна, алогична, с речевыми ошибками.</w:t>
       </w:r>
     </w:p>
     <w:p>
@@ -24106,27 +22929,7 @@
           <w:sz w:val="28"/>
           <w:szCs w:val="28"/>
         </w:rPr>
-        <w:t xml:space="preserve">Вопросы </w:t>
-      </w:r>
-      <w:proofErr w:type="gramStart"/>
-      <w:r>
-        <w:rPr>
-          <w:b/>
-          <w:bCs/>
-          <w:sz w:val="28"/>
-          <w:szCs w:val="28"/>
-        </w:rPr>
-        <w:t>к  теоретической</w:t>
-      </w:r>
-      <w:proofErr w:type="gramEnd"/>
-      <w:r>
-        <w:rPr>
-          <w:b/>
-          <w:bCs/>
-          <w:sz w:val="28"/>
-          <w:szCs w:val="28"/>
-        </w:rPr>
-        <w:t xml:space="preserve">  части:</w:t>
+        <w:t>Вопросы к  теоретической  части:</w:t>
       </w:r>
     </w:p>
     <w:p>
@@ -24187,22 +22990,13 @@
           <w:szCs w:val="28"/>
         </w:rPr>
       </w:pPr>
-      <w:proofErr w:type="gramStart"/>
       <w:r>
         <w:rPr>
           <w:sz w:val="28"/>
           <w:szCs w:val="28"/>
         </w:rPr>
         <w:lastRenderedPageBreak/>
-        <w:t>Принципы  и</w:t>
-      </w:r>
-      <w:proofErr w:type="gramEnd"/>
-      <w:r>
-        <w:rPr>
-          <w:sz w:val="28"/>
-          <w:szCs w:val="28"/>
-        </w:rPr>
-        <w:t xml:space="preserve"> этапы работы над презентацией.</w:t>
+        <w:t>Принципы  и этапы работы над презентацией.</w:t>
       </w:r>
     </w:p>
     <w:p>
@@ -24570,23 +23364,7 @@
           <w:sz w:val="28"/>
           <w:szCs w:val="28"/>
         </w:rPr>
-        <w:t xml:space="preserve">Представление работы </w:t>
-      </w:r>
-      <w:proofErr w:type="gramStart"/>
-      <w:r>
-        <w:rPr>
-          <w:sz w:val="28"/>
-          <w:szCs w:val="28"/>
-        </w:rPr>
-        <w:t>на  грант</w:t>
-      </w:r>
-      <w:proofErr w:type="gramEnd"/>
-      <w:r>
-        <w:rPr>
-          <w:sz w:val="28"/>
-          <w:szCs w:val="28"/>
-        </w:rPr>
-        <w:t>.</w:t>
+        <w:t>Представление работы на  грант.</w:t>
       </w:r>
     </w:p>
     <w:p>
@@ -25165,7 +23943,7 @@
 </file>
 
 <file path=word/endnotes.xml><?xml version="1.0" encoding="utf-8"?>
-<w:endnotes xmlns:wpc="http://schemas.microsoft.com/office/word/2010/wordprocessingCanvas" xmlns:cx="http://schemas.microsoft.com/office/drawing/2014/chartex" xmlns:cx1="http://schemas.microsoft.com/office/drawing/2015/9/8/chartex" xmlns:cx2="http://schemas.microsoft.com/office/drawing/2015/10/21/chartex" xmlns:cx3="http://schemas.microsoft.com/office/drawing/2016/5/9/chartex" xmlns:cx4="http://schemas.microsoft.com/office/drawing/2016/5/10/chartex" xmlns:cx5="http://schemas.microsoft.com/office/drawing/2016/5/11/chartex" xmlns:cx6="http://schemas.microsoft.com/office/drawing/2016/5/12/chartex" xmlns:cx7="http://schemas.microsoft.com/office/drawing/2016/5/13/chartex" xmlns:cx8="http://schemas.microsoft.com/office/drawing/2016/5/14/chartex" xmlns:mc="http://schemas.openxmlformats.org/markup-compatibility/2006" xmlns:aink="http://schemas.microsoft.com/office/drawing/2016/ink" xmlns:am3d="http://schemas.microsoft.com/office/drawing/2017/model3d" xmlns:o="urn:schemas-microsoft-com:office:office" xmlns:r="http://schemas.openxmlformats.org/officeDocument/2006/relationships" xmlns:m="http://schemas.openxmlformats.org/officeDocument/2006/math" xmlns:v="urn:schemas-microsoft-com:vml" xmlns:wp14="http://schemas.microsoft.com/office/word/2010/wordprocessingDrawing" xmlns:wp="http://schemas.openxmlformats.org/drawingml/2006/wordprocessingDrawing" xmlns:w10="urn:schemas-microsoft-com:office:word" xmlns:w="http://schemas.openxmlformats.org/wordprocessingml/2006/main" xmlns:w14="http://schemas.microsoft.com/office/word/2010/wordml" xmlns:w15="http://schemas.microsoft.com/office/word/2012/wordml" xmlns:w16cex="http://schemas.microsoft.com/office/word/2018/wordml/cex" xmlns:w16cid="http://schemas.microsoft.com/office/word/2016/wordml/cid" xmlns:w16="http://schemas.microsoft.com/office/word/2018/wordml" xmlns:w16sdtdh="http://schemas.microsoft.com/office/word/2020/wordml/sdtdatahash" xmlns:w16se="http://schemas.microsoft.com/office/word/2015/wordml/symex" xmlns:wpg="http://schemas.microsoft.com/office/word/2010/wordprocessingGroup" xmlns:wpi="http://schemas.microsoft.com/office/word/2010/wordprocessingInk" xmlns:wne="http://schemas.microsoft.com/office/word/2006/wordml" xmlns:wps="http://schemas.microsoft.com/office/word/2010/wordprocessingShape" mc:Ignorable="w14 w15 w16se w16cid w16 w16cex w16sdtdh wp14">
+<w:endnotes xmlns:wpc="http://schemas.microsoft.com/office/word/2010/wordprocessingCanvas" xmlns:cx="http://schemas.microsoft.com/office/drawing/2014/chartex" xmlns:cx1="http://schemas.microsoft.com/office/drawing/2015/9/8/chartex" xmlns:cx2="http://schemas.microsoft.com/office/drawing/2015/10/21/chartex" xmlns:cx3="http://schemas.microsoft.com/office/drawing/2016/5/9/chartex" xmlns:cx4="http://schemas.microsoft.com/office/drawing/2016/5/10/chartex" xmlns:cx5="http://schemas.microsoft.com/office/drawing/2016/5/11/chartex" xmlns:cx6="http://schemas.microsoft.com/office/drawing/2016/5/12/chartex" xmlns:cx7="http://schemas.microsoft.com/office/drawing/2016/5/13/chartex" xmlns:cx8="http://schemas.microsoft.com/office/drawing/2016/5/14/chartex" xmlns:mc="http://schemas.openxmlformats.org/markup-compatibility/2006" xmlns:aink="http://schemas.microsoft.com/office/drawing/2016/ink" xmlns:am3d="http://schemas.microsoft.com/office/drawing/2017/model3d" xmlns:o="urn:schemas-microsoft-com:office:office" xmlns:r="http://schemas.openxmlformats.org/officeDocument/2006/relationships" xmlns:m="http://schemas.openxmlformats.org/officeDocument/2006/math" xmlns:v="urn:schemas-microsoft-com:vml" xmlns:wp14="http://schemas.microsoft.com/office/word/2010/wordprocessingDrawing" xmlns:wp="http://schemas.openxmlformats.org/drawingml/2006/wordprocessingDrawing" xmlns:w10="urn:schemas-microsoft-com:office:word" xmlns:w="http://schemas.openxmlformats.org/wordprocessingml/2006/main" xmlns:w14="http://schemas.microsoft.com/office/word/2010/wordml" xmlns:w15="http://schemas.microsoft.com/office/word/2012/wordml" xmlns:w16cex="http://schemas.microsoft.com/office/word/2018/wordml/cex" xmlns:w16cid="http://schemas.microsoft.com/office/word/2016/wordml/cid" xmlns:w16="http://schemas.microsoft.com/office/word/2018/wordml" xmlns:w16se="http://schemas.microsoft.com/office/word/2015/wordml/symex" xmlns:wpg="http://schemas.microsoft.com/office/word/2010/wordprocessingGroup" xmlns:wpi="http://schemas.microsoft.com/office/word/2010/wordprocessingInk" xmlns:wne="http://schemas.microsoft.com/office/word/2006/wordml" xmlns:wps="http://schemas.microsoft.com/office/word/2010/wordprocessingShape" mc:Ignorable="w14 w15 w16se w16cid w16 w16cex wp14">
   <w:endnote w:type="separator" w:id="-1">
     <w:p>
       <w:r>
@@ -25184,7 +23962,7 @@
 </file>
 
 <file path=word/footnotes.xml><?xml version="1.0" encoding="utf-8"?>
-<w:footnotes xmlns:wpc="http://schemas.microsoft.com/office/word/2010/wordprocessingCanvas" xmlns:cx="http://schemas.microsoft.com/office/drawing/2014/chartex" xmlns:cx1="http://schemas.microsoft.com/office/drawing/2015/9/8/chartex" xmlns:cx2="http://schemas.microsoft.com/office/drawing/2015/10/21/chartex" xmlns:cx3="http://schemas.microsoft.com/office/drawing/2016/5/9/chartex" xmlns:cx4="http://schemas.microsoft.com/office/drawing/2016/5/10/chartex" xmlns:cx5="http://schemas.microsoft.com/office/drawing/2016/5/11/chartex" xmlns:cx6="http://schemas.microsoft.com/office/drawing/2016/5/12/chartex" xmlns:cx7="http://schemas.microsoft.com/office/drawing/2016/5/13/chartex" xmlns:cx8="http://schemas.microsoft.com/office/drawing/2016/5/14/chartex" xmlns:mc="http://schemas.openxmlformats.org/markup-compatibility/2006" xmlns:aink="http://schemas.microsoft.com/office/drawing/2016/ink" xmlns:am3d="http://schemas.microsoft.com/office/drawing/2017/model3d" xmlns:o="urn:schemas-microsoft-com:office:office" xmlns:r="http://schemas.openxmlformats.org/officeDocument/2006/relationships" xmlns:m="http://schemas.openxmlformats.org/officeDocument/2006/math" xmlns:v="urn:schemas-microsoft-com:vml" xmlns:wp14="http://schemas.microsoft.com/office/word/2010/wordprocessingDrawing" xmlns:wp="http://schemas.openxmlformats.org/drawingml/2006/wordprocessingDrawing" xmlns:w10="urn:schemas-microsoft-com:office:word" xmlns:w="http://schemas.openxmlformats.org/wordprocessingml/2006/main" xmlns:w14="http://schemas.microsoft.com/office/word/2010/wordml" xmlns:w15="http://schemas.microsoft.com/office/word/2012/wordml" xmlns:w16cex="http://schemas.microsoft.com/office/word/2018/wordml/cex" xmlns:w16cid="http://schemas.microsoft.com/office/word/2016/wordml/cid" xmlns:w16="http://schemas.microsoft.com/office/word/2018/wordml" xmlns:w16sdtdh="http://schemas.microsoft.com/office/word/2020/wordml/sdtdatahash" xmlns:w16se="http://schemas.microsoft.com/office/word/2015/wordml/symex" xmlns:wpg="http://schemas.microsoft.com/office/word/2010/wordprocessingGroup" xmlns:wpi="http://schemas.microsoft.com/office/word/2010/wordprocessingInk" xmlns:wne="http://schemas.microsoft.com/office/word/2006/wordml" xmlns:wps="http://schemas.microsoft.com/office/word/2010/wordprocessingShape" mc:Ignorable="w14 w15 w16se w16cid w16 w16cex w16sdtdh wp14">
+<w:footnotes xmlns:wpc="http://schemas.microsoft.com/office/word/2010/wordprocessingCanvas" xmlns:cx="http://schemas.microsoft.com/office/drawing/2014/chartex" xmlns:cx1="http://schemas.microsoft.com/office/drawing/2015/9/8/chartex" xmlns:cx2="http://schemas.microsoft.com/office/drawing/2015/10/21/chartex" xmlns:cx3="http://schemas.microsoft.com/office/drawing/2016/5/9/chartex" xmlns:cx4="http://schemas.microsoft.com/office/drawing/2016/5/10/chartex" xmlns:cx5="http://schemas.microsoft.com/office/drawing/2016/5/11/chartex" xmlns:cx6="http://schemas.microsoft.com/office/drawing/2016/5/12/chartex" xmlns:cx7="http://schemas.microsoft.com/office/drawing/2016/5/13/chartex" xmlns:cx8="http://schemas.microsoft.com/office/drawing/2016/5/14/chartex" xmlns:mc="http://schemas.openxmlformats.org/markup-compatibility/2006" xmlns:aink="http://schemas.microsoft.com/office/drawing/2016/ink" xmlns:am3d="http://schemas.microsoft.com/office/drawing/2017/model3d" xmlns:o="urn:schemas-microsoft-com:office:office" xmlns:r="http://schemas.openxmlformats.org/officeDocument/2006/relationships" xmlns:m="http://schemas.openxmlformats.org/officeDocument/2006/math" xmlns:v="urn:schemas-microsoft-com:vml" xmlns:wp14="http://schemas.microsoft.com/office/word/2010/wordprocessingDrawing" xmlns:wp="http://schemas.openxmlformats.org/drawingml/2006/wordprocessingDrawing" xmlns:w10="urn:schemas-microsoft-com:office:word" xmlns:w="http://schemas.openxmlformats.org/wordprocessingml/2006/main" xmlns:w14="http://schemas.microsoft.com/office/word/2010/wordml" xmlns:w15="http://schemas.microsoft.com/office/word/2012/wordml" xmlns:w16cex="http://schemas.microsoft.com/office/word/2018/wordml/cex" xmlns:w16cid="http://schemas.microsoft.com/office/word/2016/wordml/cid" xmlns:w16="http://schemas.microsoft.com/office/word/2018/wordml" xmlns:w16se="http://schemas.microsoft.com/office/word/2015/wordml/symex" xmlns:wpg="http://schemas.microsoft.com/office/word/2010/wordprocessingGroup" xmlns:wpi="http://schemas.microsoft.com/office/word/2010/wordprocessingInk" xmlns:wne="http://schemas.microsoft.com/office/word/2006/wordml" xmlns:wps="http://schemas.microsoft.com/office/word/2010/wordprocessingShape" mc:Ignorable="w14 w15 w16se w16cid w16 w16cex wp14">
   <w:footnote w:type="separator" w:id="-1">
     <w:p>
       <w:r>
@@ -25203,7 +23981,7 @@
 </file>
 
 <file path=word/header1.xml><?xml version="1.0" encoding="utf-8"?>
-<w:hdr xmlns:wpc="http://schemas.microsoft.com/office/word/2010/wordprocessingCanvas" xmlns:cx="http://schemas.microsoft.com/office/drawing/2014/chartex" xmlns:cx1="http://schemas.microsoft.com/office/drawing/2015/9/8/chartex" xmlns:cx2="http://schemas.microsoft.com/office/drawing/2015/10/21/chartex" xmlns:cx3="http://schemas.microsoft.com/office/drawing/2016/5/9/chartex" xmlns:cx4="http://schemas.microsoft.com/office/drawing/2016/5/10/chartex" xmlns:cx5="http://schemas.microsoft.com/office/drawing/2016/5/11/chartex" xmlns:cx6="http://schemas.microsoft.com/office/drawing/2016/5/12/chartex" xmlns:cx7="http://schemas.microsoft.com/office/drawing/2016/5/13/chartex" xmlns:cx8="http://schemas.microsoft.com/office/drawing/2016/5/14/chartex" xmlns:mc="http://schemas.openxmlformats.org/markup-compatibility/2006" xmlns:aink="http://schemas.microsoft.com/office/drawing/2016/ink" xmlns:am3d="http://schemas.microsoft.com/office/drawing/2017/model3d" xmlns:o="urn:schemas-microsoft-com:office:office" xmlns:r="http://schemas.openxmlformats.org/officeDocument/2006/relationships" xmlns:m="http://schemas.openxmlformats.org/officeDocument/2006/math" xmlns:v="urn:schemas-microsoft-com:vml" xmlns:wp14="http://schemas.microsoft.com/office/word/2010/wordprocessingDrawing" xmlns:wp="http://schemas.openxmlformats.org/drawingml/2006/wordprocessingDrawing" xmlns:w10="urn:schemas-microsoft-com:office:word" xmlns:w="http://schemas.openxmlformats.org/wordprocessingml/2006/main" xmlns:w14="http://schemas.microsoft.com/office/word/2010/wordml" xmlns:w15="http://schemas.microsoft.com/office/word/2012/wordml" xmlns:w16cex="http://schemas.microsoft.com/office/word/2018/wordml/cex" xmlns:w16cid="http://schemas.microsoft.com/office/word/2016/wordml/cid" xmlns:w16="http://schemas.microsoft.com/office/word/2018/wordml" xmlns:w16sdtdh="http://schemas.microsoft.com/office/word/2020/wordml/sdtdatahash" xmlns:w16se="http://schemas.microsoft.com/office/word/2015/wordml/symex" xmlns:wpg="http://schemas.microsoft.com/office/word/2010/wordprocessingGroup" xmlns:wpi="http://schemas.microsoft.com/office/word/2010/wordprocessingInk" xmlns:wne="http://schemas.microsoft.com/office/word/2006/wordml" xmlns:wps="http://schemas.microsoft.com/office/word/2010/wordprocessingShape" mc:Ignorable="w14 w15 w16se w16cid w16 w16cex w16sdtdh wp14">
+<w:hdr xmlns:wpc="http://schemas.microsoft.com/office/word/2010/wordprocessingCanvas" xmlns:cx="http://schemas.microsoft.com/office/drawing/2014/chartex" xmlns:cx1="http://schemas.microsoft.com/office/drawing/2015/9/8/chartex" xmlns:cx2="http://schemas.microsoft.com/office/drawing/2015/10/21/chartex" xmlns:cx3="http://schemas.microsoft.com/office/drawing/2016/5/9/chartex" xmlns:cx4="http://schemas.microsoft.com/office/drawing/2016/5/10/chartex" xmlns:cx5="http://schemas.microsoft.com/office/drawing/2016/5/11/chartex" xmlns:cx6="http://schemas.microsoft.com/office/drawing/2016/5/12/chartex" xmlns:cx7="http://schemas.microsoft.com/office/drawing/2016/5/13/chartex" xmlns:cx8="http://schemas.microsoft.com/office/drawing/2016/5/14/chartex" xmlns:mc="http://schemas.openxmlformats.org/markup-compatibility/2006" xmlns:aink="http://schemas.microsoft.com/office/drawing/2016/ink" xmlns:am3d="http://schemas.microsoft.com/office/drawing/2017/model3d" xmlns:o="urn:schemas-microsoft-com:office:office" xmlns:r="http://schemas.openxmlformats.org/officeDocument/2006/relationships" xmlns:m="http://schemas.openxmlformats.org/officeDocument/2006/math" xmlns:v="urn:schemas-microsoft-com:vml" xmlns:wp14="http://schemas.microsoft.com/office/word/2010/wordprocessingDrawing" xmlns:wp="http://schemas.openxmlformats.org/drawingml/2006/wordprocessingDrawing" xmlns:w10="urn:schemas-microsoft-com:office:word" xmlns:w="http://schemas.openxmlformats.org/wordprocessingml/2006/main" xmlns:w14="http://schemas.microsoft.com/office/word/2010/wordml" xmlns:w15="http://schemas.microsoft.com/office/word/2012/wordml" xmlns:w16cex="http://schemas.microsoft.com/office/word/2018/wordml/cex" xmlns:w16cid="http://schemas.microsoft.com/office/word/2016/wordml/cid" xmlns:w16="http://schemas.microsoft.com/office/word/2018/wordml" xmlns:w16se="http://schemas.microsoft.com/office/word/2015/wordml/symex" xmlns:wpg="http://schemas.microsoft.com/office/word/2010/wordprocessingGroup" xmlns:wpi="http://schemas.microsoft.com/office/word/2010/wordprocessingInk" xmlns:wne="http://schemas.microsoft.com/office/word/2006/wordml" xmlns:wps="http://schemas.microsoft.com/office/word/2010/wordprocessingShape" mc:Ignorable="w14 w15 w16se w16cid w16 w16cex wp14">
   <w:sdt>
     <w:sdtPr>
       <w:id w:val="-1255051635"/>
@@ -25276,7 +24054,7 @@
 </file>
 
 <file path=word/numbering.xml><?xml version="1.0" encoding="utf-8"?>
-<w:numbering xmlns:wpc="http://schemas.microsoft.com/office/word/2010/wordprocessingCanvas" xmlns:cx="http://schemas.microsoft.com/office/drawing/2014/chartex" xmlns:cx1="http://schemas.microsoft.com/office/drawing/2015/9/8/chartex" xmlns:cx2="http://schemas.microsoft.com/office/drawing/2015/10/21/chartex" xmlns:cx3="http://schemas.microsoft.com/office/drawing/2016/5/9/chartex" xmlns:cx4="http://schemas.microsoft.com/office/drawing/2016/5/10/chartex" xmlns:cx5="http://schemas.microsoft.com/office/drawing/2016/5/11/chartex" xmlns:cx6="http://schemas.microsoft.com/office/drawing/2016/5/12/chartex" xmlns:cx7="http://schemas.microsoft.com/office/drawing/2016/5/13/chartex" xmlns:cx8="http://schemas.microsoft.com/office/drawing/2016/5/14/chartex" xmlns:mc="http://schemas.openxmlformats.org/markup-compatibility/2006" xmlns:aink="http://schemas.microsoft.com/office/drawing/2016/ink" xmlns:am3d="http://schemas.microsoft.com/office/drawing/2017/model3d" xmlns:o="urn:schemas-microsoft-com:office:office" xmlns:r="http://schemas.openxmlformats.org/officeDocument/2006/relationships" xmlns:m="http://schemas.openxmlformats.org/officeDocument/2006/math" xmlns:v="urn:schemas-microsoft-com:vml" xmlns:wp14="http://schemas.microsoft.com/office/word/2010/wordprocessingDrawing" xmlns:wp="http://schemas.openxmlformats.org/drawingml/2006/wordprocessingDrawing" xmlns:w10="urn:schemas-microsoft-com:office:word" xmlns:w="http://schemas.openxmlformats.org/wordprocessingml/2006/main" xmlns:w14="http://schemas.microsoft.com/office/word/2010/wordml" xmlns:w15="http://schemas.microsoft.com/office/word/2012/wordml" xmlns:w16cex="http://schemas.microsoft.com/office/word/2018/wordml/cex" xmlns:w16cid="http://schemas.microsoft.com/office/word/2016/wordml/cid" xmlns:w16="http://schemas.microsoft.com/office/word/2018/wordml" xmlns:w16sdtdh="http://schemas.microsoft.com/office/word/2020/wordml/sdtdatahash" xmlns:w16se="http://schemas.microsoft.com/office/word/2015/wordml/symex" xmlns:wpg="http://schemas.microsoft.com/office/word/2010/wordprocessingGroup" xmlns:wpi="http://schemas.microsoft.com/office/word/2010/wordprocessingInk" xmlns:wne="http://schemas.microsoft.com/office/word/2006/wordml" xmlns:wps="http://schemas.microsoft.com/office/word/2010/wordprocessingShape" mc:Ignorable="w14 w15 w16se w16cid w16 w16cex w16sdtdh wp14">
+<w:numbering xmlns:wpc="http://schemas.microsoft.com/office/word/2010/wordprocessingCanvas" xmlns:cx="http://schemas.microsoft.com/office/drawing/2014/chartex" xmlns:cx1="http://schemas.microsoft.com/office/drawing/2015/9/8/chartex" xmlns:cx2="http://schemas.microsoft.com/office/drawing/2015/10/21/chartex" xmlns:cx3="http://schemas.microsoft.com/office/drawing/2016/5/9/chartex" xmlns:cx4="http://schemas.microsoft.com/office/drawing/2016/5/10/chartex" xmlns:cx5="http://schemas.microsoft.com/office/drawing/2016/5/11/chartex" xmlns:cx6="http://schemas.microsoft.com/office/drawing/2016/5/12/chartex" xmlns:cx7="http://schemas.microsoft.com/office/drawing/2016/5/13/chartex" xmlns:cx8="http://schemas.microsoft.com/office/drawing/2016/5/14/chartex" xmlns:mc="http://schemas.openxmlformats.org/markup-compatibility/2006" xmlns:aink="http://schemas.microsoft.com/office/drawing/2016/ink" xmlns:am3d="http://schemas.microsoft.com/office/drawing/2017/model3d" xmlns:o="urn:schemas-microsoft-com:office:office" xmlns:r="http://schemas.openxmlformats.org/officeDocument/2006/relationships" xmlns:m="http://schemas.openxmlformats.org/officeDocument/2006/math" xmlns:v="urn:schemas-microsoft-com:vml" xmlns:wp14="http://schemas.microsoft.com/office/word/2010/wordprocessingDrawing" xmlns:wp="http://schemas.openxmlformats.org/drawingml/2006/wordprocessingDrawing" xmlns:w10="urn:schemas-microsoft-com:office:word" xmlns:w="http://schemas.openxmlformats.org/wordprocessingml/2006/main" xmlns:w14="http://schemas.microsoft.com/office/word/2010/wordml" xmlns:w15="http://schemas.microsoft.com/office/word/2012/wordml" xmlns:w16cex="http://schemas.microsoft.com/office/word/2018/wordml/cex" xmlns:w16cid="http://schemas.microsoft.com/office/word/2016/wordml/cid" xmlns:w16="http://schemas.microsoft.com/office/word/2018/wordml" xmlns:w16se="http://schemas.microsoft.com/office/word/2015/wordml/symex" xmlns:wpg="http://schemas.microsoft.com/office/word/2010/wordprocessingGroup" xmlns:wpi="http://schemas.microsoft.com/office/word/2010/wordprocessingInk" xmlns:wne="http://schemas.microsoft.com/office/word/2006/wordml" xmlns:wps="http://schemas.microsoft.com/office/word/2010/wordprocessingShape" mc:Ignorable="w14 w15 w16se w16cid w16 w16cex wp14">
   <w:abstractNum w:abstractNumId="0" w15:restartNumberingAfterBreak="0">
     <w:nsid w:val="067D1110"/>
     <w:multiLevelType w:val="hybridMultilevel"/>
@@ -29232,7 +28010,7 @@
   <w:num w:numId="20">
     <w:abstractNumId w:val="24"/>
     <w:lvlOverride w:ilvl="0">
-      <w:lvl w:ilvl="0" w:tplc="E2465A70">
+      <w:lvl w:ilvl="0" w:tplc="97589520">
         <w:start w:val="1"/>
         <w:numFmt w:val="decimal"/>
         <w:lvlText w:val="-"/>
@@ -29286,7 +28064,7 @@
       </w:lvl>
     </w:lvlOverride>
     <w:lvlOverride w:ilvl="1">
-      <w:lvl w:ilvl="1" w:tplc="D3CE3A68">
+      <w:lvl w:ilvl="1" w:tplc="68FABBCC">
         <w:start w:val="1"/>
         <w:numFmt w:val="decimal"/>
         <w:lvlText w:val="o"/>
@@ -29341,7 +28119,7 @@
       </w:lvl>
     </w:lvlOverride>
     <w:lvlOverride w:ilvl="2">
-      <w:lvl w:ilvl="2" w:tplc="1F9E411C">
+      <w:lvl w:ilvl="2" w:tplc="F9D630A6">
         <w:start w:val="1"/>
         <w:numFmt w:val="decimal"/>
         <w:lvlText w:val="▪"/>
@@ -29396,7 +28174,7 @@
       </w:lvl>
     </w:lvlOverride>
     <w:lvlOverride w:ilvl="3">
-      <w:lvl w:ilvl="3" w:tplc="645EF54A">
+      <w:lvl w:ilvl="3" w:tplc="AA70FA38">
         <w:start w:val="1"/>
         <w:numFmt w:val="decimal"/>
         <w:lvlText w:val="•"/>
@@ -29451,7 +28229,7 @@
       </w:lvl>
     </w:lvlOverride>
     <w:lvlOverride w:ilvl="4">
-      <w:lvl w:ilvl="4" w:tplc="B838B6A4">
+      <w:lvl w:ilvl="4" w:tplc="E1DA026C">
         <w:start w:val="1"/>
         <w:numFmt w:val="decimal"/>
         <w:lvlText w:val="o"/>
@@ -29506,7 +28284,7 @@
       </w:lvl>
     </w:lvlOverride>
     <w:lvlOverride w:ilvl="5">
-      <w:lvl w:ilvl="5" w:tplc="472A9934">
+      <w:lvl w:ilvl="5" w:tplc="3A6EE290">
         <w:start w:val="1"/>
         <w:numFmt w:val="decimal"/>
         <w:lvlText w:val="▪"/>
@@ -29561,7 +28339,7 @@
       </w:lvl>
     </w:lvlOverride>
     <w:lvlOverride w:ilvl="6">
-      <w:lvl w:ilvl="6" w:tplc="EDC8A77E">
+      <w:lvl w:ilvl="6" w:tplc="51BABF1E">
         <w:start w:val="1"/>
         <w:numFmt w:val="decimal"/>
         <w:lvlText w:val="•"/>
@@ -29616,7 +28394,7 @@
       </w:lvl>
     </w:lvlOverride>
     <w:lvlOverride w:ilvl="7">
-      <w:lvl w:ilvl="7" w:tplc="3BB04250">
+      <w:lvl w:ilvl="7" w:tplc="866EB4AA">
         <w:start w:val="1"/>
         <w:numFmt w:val="decimal"/>
         <w:lvlText w:val="o"/>
@@ -29671,7 +28449,7 @@
       </w:lvl>
     </w:lvlOverride>
     <w:lvlOverride w:ilvl="8">
-      <w:lvl w:ilvl="8" w:tplc="88ACAD50">
+      <w:lvl w:ilvl="8" w:tplc="7E8E9CA0">
         <w:start w:val="1"/>
         <w:numFmt w:val="decimal"/>
         <w:lvlText w:val="▪"/>
@@ -29762,7 +28540,7 @@
   <w:num w:numId="23">
     <w:abstractNumId w:val="26"/>
     <w:lvlOverride w:ilvl="0">
-      <w:lvl w:ilvl="0" w:tplc="B9A6A87C">
+      <w:lvl w:ilvl="0" w:tplc="7B7CB816">
         <w:start w:val="1"/>
         <w:numFmt w:val="decimal"/>
         <w:lvlText w:val="%1."/>
@@ -29808,7 +28586,7 @@
       </w:lvl>
     </w:lvlOverride>
     <w:lvlOverride w:ilvl="1">
-      <w:lvl w:ilvl="1" w:tplc="4A923F94">
+      <w:lvl w:ilvl="1" w:tplc="CB68D76E">
         <w:start w:val="1"/>
         <w:numFmt w:val="decimal"/>
         <w:lvlText w:val="%2."/>
@@ -29854,7 +28632,7 @@
       </w:lvl>
     </w:lvlOverride>
     <w:lvlOverride w:ilvl="2">
-      <w:lvl w:ilvl="2" w:tplc="740A3B62">
+      <w:lvl w:ilvl="2" w:tplc="5784C4DE">
         <w:start w:val="1"/>
         <w:numFmt w:val="decimal"/>
         <w:lvlText w:val="%3."/>
@@ -29901,7 +28679,7 @@
       </w:lvl>
     </w:lvlOverride>
     <w:lvlOverride w:ilvl="3">
-      <w:lvl w:ilvl="3" w:tplc="81AC43E4">
+      <w:lvl w:ilvl="3" w:tplc="FE6ACCFE">
         <w:start w:val="1"/>
         <w:numFmt w:val="decimal"/>
         <w:suff w:val="nothing"/>
@@ -29949,7 +28727,7 @@
       </w:lvl>
     </w:lvlOverride>
     <w:lvlOverride w:ilvl="4">
-      <w:lvl w:ilvl="4" w:tplc="05FAC9C6">
+      <w:lvl w:ilvl="4" w:tplc="EAF44B60">
         <w:start w:val="1"/>
         <w:numFmt w:val="decimal"/>
         <w:lvlText w:val="%5."/>
@@ -29996,7 +28774,7 @@
       </w:lvl>
     </w:lvlOverride>
     <w:lvlOverride w:ilvl="5">
-      <w:lvl w:ilvl="5" w:tplc="60E0DBE6">
+      <w:lvl w:ilvl="5" w:tplc="2A60EF6C">
         <w:start w:val="1"/>
         <w:numFmt w:val="decimal"/>
         <w:lvlText w:val="%6."/>
@@ -30043,7 +28821,7 @@
       </w:lvl>
     </w:lvlOverride>
     <w:lvlOverride w:ilvl="6">
-      <w:lvl w:ilvl="6" w:tplc="8B5261D2">
+      <w:lvl w:ilvl="6" w:tplc="8B34EEC2">
         <w:start w:val="1"/>
         <w:numFmt w:val="decimal"/>
         <w:lvlText w:val="%7."/>
@@ -30090,7 +28868,7 @@
       </w:lvl>
     </w:lvlOverride>
     <w:lvlOverride w:ilvl="7">
-      <w:lvl w:ilvl="7" w:tplc="5240BF42">
+      <w:lvl w:ilvl="7" w:tplc="1DA23124">
         <w:start w:val="1"/>
         <w:numFmt w:val="decimal"/>
         <w:lvlText w:val="%8."/>
@@ -30137,7 +28915,7 @@
       </w:lvl>
     </w:lvlOverride>
     <w:lvlOverride w:ilvl="8">
-      <w:lvl w:ilvl="8" w:tplc="E762241E">
+      <w:lvl w:ilvl="8" w:tplc="81981304">
         <w:start w:val="1"/>
         <w:numFmt w:val="decimal"/>
         <w:lvlText w:val="%9."/>
@@ -30187,7 +28965,7 @@
   <w:num w:numId="24">
     <w:abstractNumId w:val="26"/>
     <w:lvlOverride w:ilvl="0">
-      <w:lvl w:ilvl="0" w:tplc="B9A6A87C">
+      <w:lvl w:ilvl="0" w:tplc="7B7CB816">
         <w:start w:val="1"/>
         <w:numFmt w:val="decimal"/>
         <w:lvlText w:val="%1."/>
@@ -30233,7 +29011,7 @@
       </w:lvl>
     </w:lvlOverride>
     <w:lvlOverride w:ilvl="1">
-      <w:lvl w:ilvl="1" w:tplc="4A923F94">
+      <w:lvl w:ilvl="1" w:tplc="CB68D76E">
         <w:start w:val="1"/>
         <w:numFmt w:val="decimal"/>
         <w:lvlText w:val="%2."/>
@@ -30279,7 +29057,7 @@
       </w:lvl>
     </w:lvlOverride>
     <w:lvlOverride w:ilvl="2">
-      <w:lvl w:ilvl="2" w:tplc="740A3B62">
+      <w:lvl w:ilvl="2" w:tplc="5784C4DE">
         <w:start w:val="1"/>
         <w:numFmt w:val="decimal"/>
         <w:lvlText w:val="%3."/>
@@ -30326,7 +29104,7 @@
       </w:lvl>
     </w:lvlOverride>
     <w:lvlOverride w:ilvl="3">
-      <w:lvl w:ilvl="3" w:tplc="81AC43E4">
+      <w:lvl w:ilvl="3" w:tplc="FE6ACCFE">
         <w:start w:val="1"/>
         <w:numFmt w:val="decimal"/>
         <w:suff w:val="nothing"/>
@@ -30374,7 +29152,7 @@
       </w:lvl>
     </w:lvlOverride>
     <w:lvlOverride w:ilvl="4">
-      <w:lvl w:ilvl="4" w:tplc="05FAC9C6">
+      <w:lvl w:ilvl="4" w:tplc="EAF44B60">
         <w:start w:val="1"/>
         <w:numFmt w:val="decimal"/>
         <w:lvlText w:val="%5."/>
@@ -30421,7 +29199,7 @@
       </w:lvl>
     </w:lvlOverride>
     <w:lvlOverride w:ilvl="5">
-      <w:lvl w:ilvl="5" w:tplc="60E0DBE6">
+      <w:lvl w:ilvl="5" w:tplc="2A60EF6C">
         <w:start w:val="1"/>
         <w:numFmt w:val="decimal"/>
         <w:lvlText w:val="%6."/>
@@ -30468,7 +29246,7 @@
       </w:lvl>
     </w:lvlOverride>
     <w:lvlOverride w:ilvl="6">
-      <w:lvl w:ilvl="6" w:tplc="8B5261D2">
+      <w:lvl w:ilvl="6" w:tplc="8B34EEC2">
         <w:start w:val="1"/>
         <w:numFmt w:val="decimal"/>
         <w:lvlText w:val="%7."/>
@@ -30515,7 +29293,7 @@
       </w:lvl>
     </w:lvlOverride>
     <w:lvlOverride w:ilvl="7">
-      <w:lvl w:ilvl="7" w:tplc="5240BF42">
+      <w:lvl w:ilvl="7" w:tplc="1DA23124">
         <w:start w:val="1"/>
         <w:numFmt w:val="decimal"/>
         <w:lvlText w:val="%8."/>
@@ -30562,7 +29340,7 @@
       </w:lvl>
     </w:lvlOverride>
     <w:lvlOverride w:ilvl="8">
-      <w:lvl w:ilvl="8" w:tplc="E762241E">
+      <w:lvl w:ilvl="8" w:tplc="81981304">
         <w:start w:val="1"/>
         <w:numFmt w:val="decimal"/>
         <w:lvlText w:val="%9."/>
@@ -30612,7 +29390,7 @@
   <w:num w:numId="25">
     <w:abstractNumId w:val="24"/>
     <w:lvlOverride w:ilvl="0">
-      <w:lvl w:ilvl="0" w:tplc="E2465A70">
+      <w:lvl w:ilvl="0" w:tplc="97589520">
         <w:start w:val="1"/>
         <w:numFmt w:val="decimal"/>
         <w:lvlText w:val="-"/>
@@ -30655,7 +29433,7 @@
       </w:lvl>
     </w:lvlOverride>
     <w:lvlOverride w:ilvl="1">
-      <w:lvl w:ilvl="1" w:tplc="D3CE3A68">
+      <w:lvl w:ilvl="1" w:tplc="68FABBCC">
         <w:start w:val="1"/>
         <w:numFmt w:val="decimal"/>
         <w:lvlText w:val="o"/>
@@ -30698,7 +29476,7 @@
       </w:lvl>
     </w:lvlOverride>
     <w:lvlOverride w:ilvl="2">
-      <w:lvl w:ilvl="2" w:tplc="1F9E411C">
+      <w:lvl w:ilvl="2" w:tplc="F9D630A6">
         <w:start w:val="1"/>
         <w:numFmt w:val="decimal"/>
         <w:lvlText w:val="▪"/>
@@ -30741,7 +29519,7 @@
       </w:lvl>
     </w:lvlOverride>
     <w:lvlOverride w:ilvl="3">
-      <w:lvl w:ilvl="3" w:tplc="645EF54A">
+      <w:lvl w:ilvl="3" w:tplc="AA70FA38">
         <w:start w:val="1"/>
         <w:numFmt w:val="decimal"/>
         <w:lvlText w:val="•"/>
@@ -30785,7 +29563,7 @@
       </w:lvl>
     </w:lvlOverride>
     <w:lvlOverride w:ilvl="4">
-      <w:lvl w:ilvl="4" w:tplc="B838B6A4">
+      <w:lvl w:ilvl="4" w:tplc="E1DA026C">
         <w:start w:val="1"/>
         <w:numFmt w:val="decimal"/>
         <w:lvlText w:val="o"/>
@@ -30829,7 +29607,7 @@
       </w:lvl>
     </w:lvlOverride>
     <w:lvlOverride w:ilvl="5">
-      <w:lvl w:ilvl="5" w:tplc="472A9934">
+      <w:lvl w:ilvl="5" w:tplc="3A6EE290">
         <w:start w:val="1"/>
         <w:numFmt w:val="decimal"/>
         <w:lvlText w:val="▪"/>
@@ -30873,7 +29651,7 @@
       </w:lvl>
     </w:lvlOverride>
     <w:lvlOverride w:ilvl="6">
-      <w:lvl w:ilvl="6" w:tplc="EDC8A77E">
+      <w:lvl w:ilvl="6" w:tplc="51BABF1E">
         <w:start w:val="1"/>
         <w:numFmt w:val="decimal"/>
         <w:lvlText w:val="•"/>
@@ -30917,7 +29695,7 @@
       </w:lvl>
     </w:lvlOverride>
     <w:lvlOverride w:ilvl="7">
-      <w:lvl w:ilvl="7" w:tplc="3BB04250">
+      <w:lvl w:ilvl="7" w:tplc="866EB4AA">
         <w:start w:val="1"/>
         <w:numFmt w:val="decimal"/>
         <w:lvlText w:val="o"/>
@@ -30961,7 +29739,7 @@
       </w:lvl>
     </w:lvlOverride>
     <w:lvlOverride w:ilvl="8">
-      <w:lvl w:ilvl="8" w:tplc="88ACAD50">
+      <w:lvl w:ilvl="8" w:tplc="7E8E9CA0">
         <w:start w:val="1"/>
         <w:numFmt w:val="decimal"/>
         <w:lvlText w:val="▪"/>
@@ -31008,7 +29786,7 @@
   <w:num w:numId="26">
     <w:abstractNumId w:val="24"/>
     <w:lvlOverride w:ilvl="0">
-      <w:lvl w:ilvl="0" w:tplc="E2465A70">
+      <w:lvl w:ilvl="0" w:tplc="97589520">
         <w:start w:val="1"/>
         <w:numFmt w:val="decimal"/>
         <w:lvlText w:val="-"/>
@@ -31051,7 +29829,7 @@
       </w:lvl>
     </w:lvlOverride>
     <w:lvlOverride w:ilvl="1">
-      <w:lvl w:ilvl="1" w:tplc="D3CE3A68">
+      <w:lvl w:ilvl="1" w:tplc="68FABBCC">
         <w:start w:val="1"/>
         <w:numFmt w:val="decimal"/>
         <w:lvlText w:val="o"/>
@@ -31107,7 +29885,7 @@
       </w:lvl>
     </w:lvlOverride>
     <w:lvlOverride w:ilvl="2">
-      <w:lvl w:ilvl="2" w:tplc="1F9E411C">
+      <w:lvl w:ilvl="2" w:tplc="F9D630A6">
         <w:start w:val="1"/>
         <w:numFmt w:val="decimal"/>
         <w:lvlText w:val="▪"/>
@@ -31150,7 +29928,7 @@
       </w:lvl>
     </w:lvlOverride>
     <w:lvlOverride w:ilvl="3">
-      <w:lvl w:ilvl="3" w:tplc="645EF54A">
+      <w:lvl w:ilvl="3" w:tplc="AA70FA38">
         <w:start w:val="1"/>
         <w:numFmt w:val="decimal"/>
         <w:lvlText w:val="•"/>
@@ -31193,7 +29971,7 @@
       </w:lvl>
     </w:lvlOverride>
     <w:lvlOverride w:ilvl="4">
-      <w:lvl w:ilvl="4" w:tplc="B838B6A4">
+      <w:lvl w:ilvl="4" w:tplc="E1DA026C">
         <w:start w:val="1"/>
         <w:numFmt w:val="decimal"/>
         <w:lvlText w:val="o"/>
@@ -31236,7 +30014,7 @@
       </w:lvl>
     </w:lvlOverride>
     <w:lvlOverride w:ilvl="5">
-      <w:lvl w:ilvl="5" w:tplc="472A9934">
+      <w:lvl w:ilvl="5" w:tplc="3A6EE290">
         <w:start w:val="1"/>
         <w:numFmt w:val="decimal"/>
         <w:lvlText w:val="▪"/>
@@ -31279,7 +30057,7 @@
       </w:lvl>
     </w:lvlOverride>
     <w:lvlOverride w:ilvl="6">
-      <w:lvl w:ilvl="6" w:tplc="EDC8A77E">
+      <w:lvl w:ilvl="6" w:tplc="51BABF1E">
         <w:start w:val="1"/>
         <w:numFmt w:val="decimal"/>
         <w:lvlText w:val="•"/>
@@ -31322,7 +30100,7 @@
       </w:lvl>
     </w:lvlOverride>
     <w:lvlOverride w:ilvl="7">
-      <w:lvl w:ilvl="7" w:tplc="3BB04250">
+      <w:lvl w:ilvl="7" w:tplc="866EB4AA">
         <w:start w:val="1"/>
         <w:numFmt w:val="decimal"/>
         <w:lvlText w:val="o"/>
@@ -31365,7 +30143,7 @@
       </w:lvl>
     </w:lvlOverride>
     <w:lvlOverride w:ilvl="8">
-      <w:lvl w:ilvl="8" w:tplc="88ACAD50">
+      <w:lvl w:ilvl="8" w:tplc="7E8E9CA0">
         <w:start w:val="1"/>
         <w:numFmt w:val="decimal"/>
         <w:lvlText w:val="▪"/>
@@ -31411,7 +30189,7 @@
   <w:num w:numId="27">
     <w:abstractNumId w:val="24"/>
     <w:lvlOverride w:ilvl="0">
-      <w:lvl w:ilvl="0" w:tplc="E2465A70">
+      <w:lvl w:ilvl="0" w:tplc="97589520">
         <w:start w:val="1"/>
         <w:numFmt w:val="decimal"/>
         <w:lvlText w:val="-"/>
@@ -31454,7 +30232,7 @@
       </w:lvl>
     </w:lvlOverride>
     <w:lvlOverride w:ilvl="1">
-      <w:lvl w:ilvl="1" w:tplc="D3CE3A68">
+      <w:lvl w:ilvl="1" w:tplc="68FABBCC">
         <w:start w:val="1"/>
         <w:numFmt w:val="decimal"/>
         <w:lvlText w:val="o"/>
@@ -31497,7 +30275,7 @@
       </w:lvl>
     </w:lvlOverride>
     <w:lvlOverride w:ilvl="2">
-      <w:lvl w:ilvl="2" w:tplc="1F9E411C">
+      <w:lvl w:ilvl="2" w:tplc="F9D630A6">
         <w:start w:val="1"/>
         <w:numFmt w:val="decimal"/>
         <w:lvlText w:val="▪"/>
@@ -31540,7 +30318,7 @@
       </w:lvl>
     </w:lvlOverride>
     <w:lvlOverride w:ilvl="3">
-      <w:lvl w:ilvl="3" w:tplc="645EF54A">
+      <w:lvl w:ilvl="3" w:tplc="AA70FA38">
         <w:start w:val="1"/>
         <w:numFmt w:val="decimal"/>
         <w:lvlText w:val="•"/>
@@ -31584,7 +30362,7 @@
       </w:lvl>
     </w:lvlOverride>
     <w:lvlOverride w:ilvl="4">
-      <w:lvl w:ilvl="4" w:tplc="B838B6A4">
+      <w:lvl w:ilvl="4" w:tplc="E1DA026C">
         <w:start w:val="1"/>
         <w:numFmt w:val="decimal"/>
         <w:lvlText w:val="o"/>
@@ -31628,7 +30406,7 @@
       </w:lvl>
     </w:lvlOverride>
     <w:lvlOverride w:ilvl="5">
-      <w:lvl w:ilvl="5" w:tplc="472A9934">
+      <w:lvl w:ilvl="5" w:tplc="3A6EE290">
         <w:start w:val="1"/>
         <w:numFmt w:val="decimal"/>
         <w:lvlText w:val="▪"/>
@@ -31672,7 +30450,7 @@
       </w:lvl>
     </w:lvlOverride>
     <w:lvlOverride w:ilvl="6">
-      <w:lvl w:ilvl="6" w:tplc="EDC8A77E">
+      <w:lvl w:ilvl="6" w:tplc="51BABF1E">
         <w:start w:val="1"/>
         <w:numFmt w:val="decimal"/>
         <w:lvlText w:val="•"/>
@@ -31716,7 +30494,7 @@
       </w:lvl>
     </w:lvlOverride>
     <w:lvlOverride w:ilvl="7">
-      <w:lvl w:ilvl="7" w:tplc="3BB04250">
+      <w:lvl w:ilvl="7" w:tplc="866EB4AA">
         <w:start w:val="1"/>
         <w:numFmt w:val="decimal"/>
         <w:lvlText w:val="o"/>
@@ -31760,7 +30538,7 @@
       </w:lvl>
     </w:lvlOverride>
     <w:lvlOverride w:ilvl="8">
-      <w:lvl w:ilvl="8" w:tplc="88ACAD50">
+      <w:lvl w:ilvl="8" w:tplc="7E8E9CA0">
         <w:start w:val="1"/>
         <w:numFmt w:val="decimal"/>
         <w:lvlText w:val="▪"/>
@@ -31881,7 +30659,7 @@
 </file>
 
 <file path=word/styles.xml><?xml version="1.0" encoding="utf-8"?>
-<w:styles xmlns:mc="http://schemas.openxmlformats.org/markup-compatibility/2006" xmlns:r="http://schemas.openxmlformats.org/officeDocument/2006/relationships" xmlns:w="http://schemas.openxmlformats.org/wordprocessingml/2006/main" xmlns:w14="http://schemas.microsoft.com/office/word/2010/wordml" xmlns:w15="http://schemas.microsoft.com/office/word/2012/wordml" xmlns:w16cex="http://schemas.microsoft.com/office/word/2018/wordml/cex" xmlns:w16cid="http://schemas.microsoft.com/office/word/2016/wordml/cid" xmlns:w16="http://schemas.microsoft.com/office/word/2018/wordml" xmlns:w16sdtdh="http://schemas.microsoft.com/office/word/2020/wordml/sdtdatahash" xmlns:w16se="http://schemas.microsoft.com/office/word/2015/wordml/symex" mc:Ignorable="w14 w15 w16se w16cid w16 w16cex w16sdtdh">
+<w:styles xmlns:mc="http://schemas.openxmlformats.org/markup-compatibility/2006" xmlns:r="http://schemas.openxmlformats.org/officeDocument/2006/relationships" xmlns:w="http://schemas.openxmlformats.org/wordprocessingml/2006/main" xmlns:w14="http://schemas.microsoft.com/office/word/2010/wordml" xmlns:w15="http://schemas.microsoft.com/office/word/2012/wordml" xmlns:w16cex="http://schemas.microsoft.com/office/word/2018/wordml/cex" xmlns:w16cid="http://schemas.microsoft.com/office/word/2016/wordml/cid" xmlns:w16="http://schemas.microsoft.com/office/word/2018/wordml" xmlns:w16se="http://schemas.microsoft.com/office/word/2015/wordml/symex" mc:Ignorable="w14 w15 w16se w16cid w16 w16cex">
   <w:docDefaults>
     <w:rPrDefault>
       <w:rPr>

</xml_diff>

<commit_message>
Update matrix parser + fix template.docx + add attribute to Document model
</commit_message>
<xml_diff>
--- a/excel_to_doc_parser/py/template.docx
+++ b/excel_to_doc_parser/py/template.docx
@@ -3278,8 +3278,6 @@
               <w:spacing w:line="276" w:lineRule="auto"/>
               <w:rPr>
                 <w:bCs/>
-                <w:i/>
-                <w:iCs/>
                 <w:sz w:val="24"/>
                 <w:szCs w:val="24"/>
                 <w:lang w:val="en-US" w:eastAsia="en-US"/>
@@ -3320,6 +3318,7 @@
                 <w:lang w:val="en-US" w:eastAsia="en-US"/>
               </w:rPr>
             </w:pPr>
+            <w:proofErr w:type="gramStart"/>
             <w:r>
               <w:rPr>
                 <w:bCs/>
@@ -3327,7 +3326,7 @@
                 <w:szCs w:val="24"/>
                 <w:lang w:val="en-US" w:eastAsia="en-US"/>
               </w:rPr>
-              <w:t>{%</w:t>
+              <w:t xml:space="preserve">{{ </w:t>
             </w:r>
             <w:r>
               <w:rPr>
@@ -3336,8 +3335,9 @@
                 <w:szCs w:val="24"/>
                 <w:lang w:val="en-US" w:eastAsia="en-US"/>
               </w:rPr>
-              <w:t>p</w:t>
-            </w:r>
+              <w:t>indicator</w:t>
+            </w:r>
+            <w:proofErr w:type="gramEnd"/>
             <w:r>
               <w:rPr>
                 <w:bCs/>
@@ -3345,9 +3345,8 @@
                 <w:szCs w:val="24"/>
                 <w:lang w:val="en-US" w:eastAsia="en-US"/>
               </w:rPr>
-              <w:t xml:space="preserve"> for text in </w:t>
-            </w:r>
-            <w:proofErr w:type="gramStart"/>
+              <w:t xml:space="preserve">[1] </w:t>
+            </w:r>
             <w:r>
               <w:rPr>
                 <w:bCs/>
@@ -3355,106 +3354,7 @@
                 <w:szCs w:val="24"/>
                 <w:lang w:val="en-US" w:eastAsia="en-US"/>
               </w:rPr>
-              <w:t>indicator[</w:t>
-            </w:r>
-            <w:proofErr w:type="gramEnd"/>
-            <w:r>
-              <w:rPr>
-                <w:bCs/>
-                <w:sz w:val="24"/>
-                <w:szCs w:val="24"/>
-                <w:lang w:val="en-US" w:eastAsia="en-US"/>
-              </w:rPr>
-              <w:t>1] %}</w:t>
-            </w:r>
-          </w:p>
-          <w:p>
-            <w:pPr>
-              <w:spacing w:line="276" w:lineRule="auto"/>
-              <w:rPr>
-                <w:bCs/>
-                <w:sz w:val="24"/>
-                <w:szCs w:val="24"/>
-                <w:lang w:val="en-US" w:eastAsia="en-US"/>
-              </w:rPr>
-            </w:pPr>
-            <w:proofErr w:type="gramStart"/>
-            <w:r>
-              <w:rPr>
-                <w:bCs/>
-                <w:sz w:val="24"/>
-                <w:szCs w:val="24"/>
-                <w:lang w:val="en-US" w:eastAsia="en-US"/>
-              </w:rPr>
-              <w:t>{{ text</w:t>
-            </w:r>
-            <w:proofErr w:type="gramEnd"/>
-            <w:r>
-              <w:rPr>
-                <w:bCs/>
-                <w:sz w:val="24"/>
-                <w:szCs w:val="24"/>
-                <w:lang w:val="en-US" w:eastAsia="en-US"/>
-              </w:rPr>
-              <w:t xml:space="preserve"> }}</w:t>
-            </w:r>
-          </w:p>
-          <w:p>
-            <w:pPr>
-              <w:spacing w:line="276" w:lineRule="auto"/>
-              <w:rPr>
-                <w:bCs/>
-                <w:sz w:val="24"/>
-                <w:szCs w:val="24"/>
-                <w:lang w:val="en-US" w:eastAsia="en-US"/>
-              </w:rPr>
-            </w:pPr>
-            <w:r>
-              <w:rPr>
-                <w:bCs/>
-                <w:sz w:val="24"/>
-                <w:szCs w:val="24"/>
-                <w:lang w:val="en-US" w:eastAsia="en-US"/>
-              </w:rPr>
-              <w:t>{%</w:t>
-            </w:r>
-            <w:r>
-              <w:rPr>
-                <w:bCs/>
-                <w:sz w:val="24"/>
-                <w:szCs w:val="24"/>
-                <w:lang w:val="en-US" w:eastAsia="en-US"/>
-              </w:rPr>
-              <w:t>p</w:t>
-            </w:r>
-            <w:r>
-              <w:rPr>
-                <w:bCs/>
-                <w:sz w:val="24"/>
-                <w:szCs w:val="24"/>
-                <w:lang w:val="en-US" w:eastAsia="en-US"/>
-              </w:rPr>
-              <w:t xml:space="preserve"> </w:t>
-            </w:r>
-            <w:proofErr w:type="spellStart"/>
-            <w:r>
-              <w:rPr>
-                <w:bCs/>
-                <w:sz w:val="24"/>
-                <w:szCs w:val="24"/>
-                <w:lang w:val="en-US" w:eastAsia="en-US"/>
-              </w:rPr>
-              <w:t>endfor</w:t>
-            </w:r>
-            <w:proofErr w:type="spellEnd"/>
-            <w:r>
-              <w:rPr>
-                <w:bCs/>
-                <w:sz w:val="24"/>
-                <w:szCs w:val="24"/>
-                <w:lang w:val="en-US" w:eastAsia="en-US"/>
-              </w:rPr>
-              <w:t xml:space="preserve"> %}</w:t>
+              <w:t>}}</w:t>
             </w:r>
           </w:p>
           <w:p>
@@ -3812,7 +3712,6 @@
                 <w:szCs w:val="24"/>
                 <w:lang w:val="en-US" w:eastAsia="en-US"/>
               </w:rPr>
-              <w:lastRenderedPageBreak/>
               <w:t>{{ item</w:t>
             </w:r>
             <w:proofErr w:type="gramEnd"/>
@@ -4028,6 +3927,7 @@
                 <w:lang w:val="en-US" w:eastAsia="en-US"/>
               </w:rPr>
             </w:pPr>
+            <w:proofErr w:type="gramStart"/>
             <w:r>
               <w:rPr>
                 <w:bCs/>
@@ -4035,9 +3935,9 @@
                 <w:szCs w:val="24"/>
                 <w:lang w:val="en-US" w:eastAsia="en-US"/>
               </w:rPr>
-              <w:t xml:space="preserve">{%p for text in </w:t>
-            </w:r>
-            <w:proofErr w:type="gramStart"/>
+              <w:lastRenderedPageBreak/>
+              <w:t xml:space="preserve">{{ </w:t>
+            </w:r>
             <w:r>
               <w:rPr>
                 <w:bCs/>
@@ -4045,7 +3945,7 @@
                 <w:szCs w:val="24"/>
                 <w:lang w:val="en-US" w:eastAsia="en-US"/>
               </w:rPr>
-              <w:t>indicator[</w:t>
+              <w:t>indicator</w:t>
             </w:r>
             <w:proofErr w:type="gramEnd"/>
             <w:r>
@@ -4055,78 +3955,16 @@
                 <w:szCs w:val="24"/>
                 <w:lang w:val="en-US" w:eastAsia="en-US"/>
               </w:rPr>
-              <w:t>1] %}</w:t>
-            </w:r>
-          </w:p>
-          <w:p>
-            <w:pPr>
-              <w:spacing w:line="276" w:lineRule="auto"/>
+              <w:t xml:space="preserve">[1] </w:t>
+            </w:r>
+            <w:r>
               <w:rPr>
                 <w:bCs/>
                 <w:sz w:val="24"/>
                 <w:szCs w:val="24"/>
                 <w:lang w:val="en-US" w:eastAsia="en-US"/>
               </w:rPr>
-            </w:pPr>
-            <w:proofErr w:type="gramStart"/>
-            <w:r>
-              <w:rPr>
-                <w:bCs/>
-                <w:sz w:val="24"/>
-                <w:szCs w:val="24"/>
-                <w:lang w:val="en-US" w:eastAsia="en-US"/>
-              </w:rPr>
-              <w:t>{{ text</w:t>
-            </w:r>
-            <w:proofErr w:type="gramEnd"/>
-            <w:r>
-              <w:rPr>
-                <w:bCs/>
-                <w:sz w:val="24"/>
-                <w:szCs w:val="24"/>
-                <w:lang w:val="en-US" w:eastAsia="en-US"/>
-              </w:rPr>
-              <w:t xml:space="preserve"> }}</w:t>
-            </w:r>
-          </w:p>
-          <w:p>
-            <w:pPr>
-              <w:spacing w:line="276" w:lineRule="auto"/>
-              <w:rPr>
-                <w:bCs/>
-                <w:sz w:val="24"/>
-                <w:szCs w:val="24"/>
-                <w:lang w:val="en-US" w:eastAsia="en-US"/>
-              </w:rPr>
-            </w:pPr>
-            <w:r>
-              <w:rPr>
-                <w:bCs/>
-                <w:sz w:val="24"/>
-                <w:szCs w:val="24"/>
-                <w:lang w:val="en-US" w:eastAsia="en-US"/>
-              </w:rPr>
-              <w:t xml:space="preserve">{%p </w:t>
-            </w:r>
-            <w:proofErr w:type="spellStart"/>
-            <w:r>
-              <w:rPr>
-                <w:bCs/>
-                <w:sz w:val="24"/>
-                <w:szCs w:val="24"/>
-                <w:lang w:val="en-US" w:eastAsia="en-US"/>
-              </w:rPr>
-              <w:t>endfor</w:t>
-            </w:r>
-            <w:proofErr w:type="spellEnd"/>
-            <w:r>
-              <w:rPr>
-                <w:bCs/>
-                <w:sz w:val="24"/>
-                <w:szCs w:val="24"/>
-                <w:lang w:val="en-US" w:eastAsia="en-US"/>
-              </w:rPr>
-              <w:t xml:space="preserve"> %}</w:t>
+              <w:t>}}</w:t>
             </w:r>
           </w:p>
           <w:p>
@@ -4202,6 +4040,7 @@
                 <w:szCs w:val="24"/>
                 <w:lang w:val="en-US" w:eastAsia="en-US"/>
               </w:rPr>
+              <w:lastRenderedPageBreak/>
               <w:t xml:space="preserve">{%tr </w:t>
             </w:r>
             <w:proofErr w:type="spellStart"/>
@@ -4665,8 +4504,6 @@
               <w:spacing w:line="276" w:lineRule="auto"/>
               <w:rPr>
                 <w:bCs/>
-                <w:i/>
-                <w:iCs/>
                 <w:sz w:val="24"/>
                 <w:szCs w:val="24"/>
                 <w:lang w:val="en-US" w:eastAsia="en-US"/>
@@ -4707,6 +4544,7 @@
                 <w:lang w:val="en-US" w:eastAsia="en-US"/>
               </w:rPr>
             </w:pPr>
+            <w:proofErr w:type="gramStart"/>
             <w:r>
               <w:rPr>
                 <w:bCs/>
@@ -4714,7 +4552,7 @@
                 <w:szCs w:val="24"/>
                 <w:lang w:val="en-US" w:eastAsia="en-US"/>
               </w:rPr>
-              <w:t>{%</w:t>
+              <w:t xml:space="preserve">{{ </w:t>
             </w:r>
             <w:r>
               <w:rPr>
@@ -4723,8 +4561,9 @@
                 <w:szCs w:val="24"/>
                 <w:lang w:val="en-US" w:eastAsia="en-US"/>
               </w:rPr>
-              <w:t>p</w:t>
-            </w:r>
+              <w:t>indicator</w:t>
+            </w:r>
+            <w:proofErr w:type="gramEnd"/>
             <w:r>
               <w:rPr>
                 <w:bCs/>
@@ -4732,9 +4571,8 @@
                 <w:szCs w:val="24"/>
                 <w:lang w:val="en-US" w:eastAsia="en-US"/>
               </w:rPr>
-              <w:t xml:space="preserve"> for text in </w:t>
-            </w:r>
-            <w:proofErr w:type="gramStart"/>
+              <w:t xml:space="preserve">[1] </w:t>
+            </w:r>
             <w:r>
               <w:rPr>
                 <w:bCs/>
@@ -4742,106 +4580,7 @@
                 <w:szCs w:val="24"/>
                 <w:lang w:val="en-US" w:eastAsia="en-US"/>
               </w:rPr>
-              <w:t>indicator[</w:t>
-            </w:r>
-            <w:proofErr w:type="gramEnd"/>
-            <w:r>
-              <w:rPr>
-                <w:bCs/>
-                <w:sz w:val="24"/>
-                <w:szCs w:val="24"/>
-                <w:lang w:val="en-US" w:eastAsia="en-US"/>
-              </w:rPr>
-              <w:t>1] %}</w:t>
-            </w:r>
-          </w:p>
-          <w:p>
-            <w:pPr>
-              <w:spacing w:line="276" w:lineRule="auto"/>
-              <w:rPr>
-                <w:bCs/>
-                <w:sz w:val="24"/>
-                <w:szCs w:val="24"/>
-                <w:lang w:val="en-US" w:eastAsia="en-US"/>
-              </w:rPr>
-            </w:pPr>
-            <w:proofErr w:type="gramStart"/>
-            <w:r>
-              <w:rPr>
-                <w:bCs/>
-                <w:sz w:val="24"/>
-                <w:szCs w:val="24"/>
-                <w:lang w:val="en-US" w:eastAsia="en-US"/>
-              </w:rPr>
-              <w:t>{{ text</w:t>
-            </w:r>
-            <w:proofErr w:type="gramEnd"/>
-            <w:r>
-              <w:rPr>
-                <w:bCs/>
-                <w:sz w:val="24"/>
-                <w:szCs w:val="24"/>
-                <w:lang w:val="en-US" w:eastAsia="en-US"/>
-              </w:rPr>
-              <w:t xml:space="preserve"> }}</w:t>
-            </w:r>
-          </w:p>
-          <w:p>
-            <w:pPr>
-              <w:spacing w:line="276" w:lineRule="auto"/>
-              <w:rPr>
-                <w:bCs/>
-                <w:sz w:val="24"/>
-                <w:szCs w:val="24"/>
-                <w:lang w:val="en-US" w:eastAsia="en-US"/>
-              </w:rPr>
-            </w:pPr>
-            <w:r>
-              <w:rPr>
-                <w:bCs/>
-                <w:sz w:val="24"/>
-                <w:szCs w:val="24"/>
-                <w:lang w:val="en-US" w:eastAsia="en-US"/>
-              </w:rPr>
-              <w:t>{%</w:t>
-            </w:r>
-            <w:r>
-              <w:rPr>
-                <w:bCs/>
-                <w:sz w:val="24"/>
-                <w:szCs w:val="24"/>
-                <w:lang w:val="en-US" w:eastAsia="en-US"/>
-              </w:rPr>
-              <w:t>p</w:t>
-            </w:r>
-            <w:r>
-              <w:rPr>
-                <w:bCs/>
-                <w:sz w:val="24"/>
-                <w:szCs w:val="24"/>
-                <w:lang w:val="en-US" w:eastAsia="en-US"/>
-              </w:rPr>
-              <w:t xml:space="preserve"> </w:t>
-            </w:r>
-            <w:proofErr w:type="spellStart"/>
-            <w:r>
-              <w:rPr>
-                <w:bCs/>
-                <w:sz w:val="24"/>
-                <w:szCs w:val="24"/>
-                <w:lang w:val="en-US" w:eastAsia="en-US"/>
-              </w:rPr>
-              <w:t>endfor</w:t>
-            </w:r>
-            <w:proofErr w:type="spellEnd"/>
-            <w:r>
-              <w:rPr>
-                <w:bCs/>
-                <w:sz w:val="24"/>
-                <w:szCs w:val="24"/>
-                <w:lang w:val="en-US" w:eastAsia="en-US"/>
-              </w:rPr>
-              <w:t xml:space="preserve"> %}</w:t>
+              <w:t>}}</w:t>
             </w:r>
           </w:p>
           <w:p>
@@ -7986,13 +7725,118 @@
         </w:rPr>
         <w:t xml:space="preserve"> </w:t>
       </w:r>
+      <w:r>
+        <w:rPr>
+          <w:sz w:val="28"/>
+          <w:szCs w:val="28"/>
+        </w:rPr>
+        <w:t>{</w:t>
+      </w:r>
+      <w:r>
+        <w:rPr>
+          <w:sz w:val="28"/>
+          <w:szCs w:val="28"/>
+        </w:rPr>
+        <w:t>%</w:t>
+      </w:r>
+      <w:r>
+        <w:rPr>
+          <w:sz w:val="28"/>
+          <w:szCs w:val="28"/>
+        </w:rPr>
+        <w:t xml:space="preserve"> </w:t>
+      </w:r>
+      <w:r>
+        <w:rPr>
+          <w:sz w:val="28"/>
+          <w:szCs w:val="28"/>
+          <w:lang w:val="en-US"/>
+        </w:rPr>
+        <w:t>if</w:t>
+      </w:r>
+      <w:r>
+        <w:rPr>
+          <w:sz w:val="28"/>
+          <w:szCs w:val="28"/>
+        </w:rPr>
+        <w:t xml:space="preserve"> </w:t>
+      </w:r>
+      <w:r>
+        <w:rPr>
+          <w:sz w:val="28"/>
+          <w:szCs w:val="28"/>
+          <w:lang w:val="en-US"/>
+        </w:rPr>
+        <w:t>semester</w:t>
+      </w:r>
+      <w:r>
+        <w:rPr>
+          <w:sz w:val="28"/>
+          <w:szCs w:val="28"/>
+        </w:rPr>
+        <w:t>.</w:t>
+      </w:r>
+      <w:r>
+        <w:rPr>
+          <w:sz w:val="28"/>
+          <w:szCs w:val="28"/>
+          <w:lang w:val="en-US"/>
+        </w:rPr>
+        <w:t>test</w:t>
+      </w:r>
+      <w:r>
+        <w:rPr>
+          <w:sz w:val="28"/>
+          <w:szCs w:val="28"/>
+        </w:rPr>
+        <w:t xml:space="preserve"> </w:t>
+      </w:r>
       <w:proofErr w:type="gramStart"/>
       <w:r>
         <w:rPr>
           <w:sz w:val="28"/>
           <w:szCs w:val="28"/>
         </w:rPr>
-        <w:t xml:space="preserve">{{ </w:t>
+        <w:t>%</w:t>
+      </w:r>
+      <w:r>
+        <w:rPr>
+          <w:sz w:val="28"/>
+          <w:szCs w:val="28"/>
+        </w:rPr>
+        <w:t>}</w:t>
+      </w:r>
+      <w:r>
+        <w:rPr>
+          <w:sz w:val="28"/>
+          <w:szCs w:val="28"/>
+        </w:rPr>
+        <w:t>зачет</w:t>
+      </w:r>
+      <w:proofErr w:type="gramEnd"/>
+      <w:r>
+        <w:rPr>
+          <w:sz w:val="28"/>
+          <w:szCs w:val="28"/>
+        </w:rPr>
+        <w:t xml:space="preserve">{% </w:t>
+      </w:r>
+      <w:proofErr w:type="spellStart"/>
+      <w:r>
+        <w:rPr>
+          <w:sz w:val="28"/>
+          <w:szCs w:val="28"/>
+          <w:lang w:val="en-US"/>
+        </w:rPr>
+        <w:t>elif</w:t>
+      </w:r>
+      <w:proofErr w:type="spellEnd"/>
+      <w:r>
+        <w:rPr>
+          <w:sz w:val="28"/>
+          <w:szCs w:val="28"/>
+        </w:rPr>
+        <w:t xml:space="preserve"> </w:t>
       </w:r>
       <w:r>
         <w:rPr>
@@ -8002,7 +7846,6 @@
         </w:rPr>
         <w:t>semester</w:t>
       </w:r>
-      <w:proofErr w:type="gramEnd"/>
       <w:r>
         <w:rPr>
           <w:sz w:val="28"/>
@@ -8016,14 +7859,43 @@
           <w:szCs w:val="28"/>
           <w:lang w:val="en-US"/>
         </w:rPr>
-        <w:t>test</w:t>
-      </w:r>
-      <w:r>
-        <w:rPr>
-          <w:sz w:val="28"/>
-          <w:szCs w:val="28"/>
-        </w:rPr>
-        <w:t xml:space="preserve"> }}</w:t>
+        <w:t>exam</w:t>
+      </w:r>
+      <w:r>
+        <w:rPr>
+          <w:sz w:val="28"/>
+          <w:szCs w:val="28"/>
+        </w:rPr>
+        <w:t xml:space="preserve"> %}</w:t>
+      </w:r>
+      <w:r>
+        <w:rPr>
+          <w:sz w:val="28"/>
+          <w:szCs w:val="28"/>
+        </w:rPr>
+        <w:t>экзамен</w:t>
+      </w:r>
+      <w:r>
+        <w:rPr>
+          <w:sz w:val="28"/>
+          <w:szCs w:val="28"/>
+        </w:rPr>
+        <w:t xml:space="preserve">{% </w:t>
+      </w:r>
+      <w:r>
+        <w:rPr>
+          <w:sz w:val="28"/>
+          <w:szCs w:val="28"/>
+          <w:lang w:val="en-US"/>
+        </w:rPr>
+        <w:t>endif</w:t>
+      </w:r>
+      <w:r>
+        <w:rPr>
+          <w:sz w:val="28"/>
+          <w:szCs w:val="28"/>
+        </w:rPr>
+        <w:t xml:space="preserve"> %}</w:t>
       </w:r>
       <w:r>
         <w:rPr>
@@ -9710,7 +9582,29 @@
           <w:sz w:val="28"/>
           <w:szCs w:val="28"/>
         </w:rPr>
-        <w:t xml:space="preserve">{{ </w:t>
+        <w:t>{</w:t>
+      </w:r>
+      <w:r>
+        <w:rPr>
+          <w:sz w:val="28"/>
+          <w:szCs w:val="28"/>
+        </w:rPr>
+        <w:t xml:space="preserve">% </w:t>
+      </w:r>
+      <w:r>
+        <w:rPr>
+          <w:sz w:val="28"/>
+          <w:szCs w:val="28"/>
+          <w:lang w:val="en-US"/>
+        </w:rPr>
+        <w:t>if</w:t>
+      </w:r>
+      <w:r>
+        <w:rPr>
+          <w:sz w:val="28"/>
+          <w:szCs w:val="28"/>
+        </w:rPr>
+        <w:t xml:space="preserve"> </w:t>
       </w:r>
       <w:r>
         <w:rPr>
@@ -9740,7 +9634,127 @@
           <w:sz w:val="28"/>
           <w:szCs w:val="28"/>
         </w:rPr>
-        <w:t xml:space="preserve"> }}</w:t>
+        <w:t xml:space="preserve"> </w:t>
+      </w:r>
+      <w:r>
+        <w:rPr>
+          <w:sz w:val="28"/>
+          <w:szCs w:val="28"/>
+        </w:rPr>
+        <w:t>%</w:t>
+      </w:r>
+      <w:r>
+        <w:rPr>
+          <w:sz w:val="28"/>
+          <w:szCs w:val="28"/>
+        </w:rPr>
+        <w:t>}</w:t>
+      </w:r>
+      <w:r>
+        <w:rPr>
+          <w:sz w:val="28"/>
+          <w:szCs w:val="28"/>
+        </w:rPr>
+        <w:t>зачет</w:t>
+      </w:r>
+      <w:r>
+        <w:rPr>
+          <w:sz w:val="28"/>
+          <w:szCs w:val="28"/>
+        </w:rPr>
+        <w:t xml:space="preserve">{% </w:t>
+      </w:r>
+      <w:proofErr w:type="spellStart"/>
+      <w:r>
+        <w:rPr>
+          <w:sz w:val="28"/>
+          <w:szCs w:val="28"/>
+          <w:lang w:val="en-US"/>
+        </w:rPr>
+        <w:t>elif</w:t>
+      </w:r>
+      <w:proofErr w:type="spellEnd"/>
+      <w:r>
+        <w:rPr>
+          <w:sz w:val="28"/>
+          <w:szCs w:val="28"/>
+        </w:rPr>
+        <w:t xml:space="preserve"> </w:t>
+      </w:r>
+      <w:r>
+        <w:rPr>
+          <w:sz w:val="28"/>
+          <w:szCs w:val="28"/>
+          <w:lang w:val="en-US"/>
+        </w:rPr>
+        <w:t>semester</w:t>
+      </w:r>
+      <w:r>
+        <w:rPr>
+          <w:sz w:val="28"/>
+          <w:szCs w:val="28"/>
+        </w:rPr>
+        <w:t>.</w:t>
+      </w:r>
+      <w:r>
+        <w:rPr>
+          <w:sz w:val="28"/>
+          <w:szCs w:val="28"/>
+          <w:lang w:val="en-US"/>
+        </w:rPr>
+        <w:t>exam</w:t>
+      </w:r>
+      <w:r>
+        <w:rPr>
+          <w:sz w:val="28"/>
+          <w:szCs w:val="28"/>
+        </w:rPr>
+        <w:t xml:space="preserve"> %}</w:t>
+      </w:r>
+      <w:r>
+        <w:rPr>
+          <w:sz w:val="28"/>
+          <w:szCs w:val="28"/>
+        </w:rPr>
+        <w:t>экзамен</w:t>
+      </w:r>
+      <w:r>
+        <w:rPr>
+          <w:sz w:val="28"/>
+          <w:szCs w:val="28"/>
+        </w:rPr>
+        <w:t xml:space="preserve">{% </w:t>
+      </w:r>
+      <w:r>
+        <w:rPr>
+          <w:sz w:val="28"/>
+          <w:szCs w:val="28"/>
+          <w:lang w:val="en-US"/>
+        </w:rPr>
+        <w:t>end</w:t>
+      </w:r>
+      <w:r>
+        <w:rPr>
+          <w:sz w:val="28"/>
+          <w:szCs w:val="28"/>
+          <w:lang w:val="en-US"/>
+        </w:rPr>
+        <w:t>i</w:t>
+      </w:r>
+      <w:r>
+        <w:rPr>
+          <w:sz w:val="28"/>
+          <w:szCs w:val="28"/>
+          <w:lang w:val="en-US"/>
+        </w:rPr>
+        <w:t>f</w:t>
+      </w:r>
+      <w:r>
+        <w:rPr>
+          <w:sz w:val="28"/>
+          <w:szCs w:val="28"/>
+        </w:rPr>
+        <w:t xml:space="preserve"> %}</w:t>
       </w:r>
       <w:r>
         <w:rPr>
@@ -9955,6 +9969,7 @@
           <w:sz w:val="28"/>
           <w:szCs w:val="28"/>
         </w:rPr>
+        <w:lastRenderedPageBreak/>
         <w:t>Показателем оценивания компетенций на различных этапах их формирования является достижение обучающимися планируемых результатов обучения по дисциплине (модулю).</w:t>
       </w:r>
     </w:p>
@@ -10014,7 +10029,6 @@
                 <w:szCs w:val="20"/>
                 <w:lang w:eastAsia="en-US"/>
               </w:rPr>
-              <w:lastRenderedPageBreak/>
               <w:t>Показатель:</w:t>
             </w:r>
           </w:p>
@@ -10658,6 +10672,7 @@
                 <w:szCs w:val="20"/>
                 <w:lang w:eastAsia="en-US"/>
               </w:rPr>
+              <w:lastRenderedPageBreak/>
               <w:t>ВЛАДЕТЬ</w:t>
             </w:r>
           </w:p>
@@ -10688,16 +10703,7 @@
                 <w:szCs w:val="20"/>
                 <w:lang w:eastAsia="en-US"/>
               </w:rPr>
-              <w:t xml:space="preserve">Обучающийся не владеет или в недостаточной степени владеет приемами, методами и иными умениями, указанными в индикаторах </w:t>
-            </w:r>
-            <w:r>
-              <w:rPr>
-                <w:sz w:val="20"/>
-                <w:szCs w:val="20"/>
-                <w:lang w:eastAsia="en-US"/>
-              </w:rPr>
-              <w:lastRenderedPageBreak/>
-              <w:t>компетенций дисциплины «Владеть» (см. п. 3).</w:t>
+              <w:t>Обучающийся не владеет или в недостаточной степени владеет приемами, методами и иными умениями, указанными в индикаторах компетенций дисциплины «Владеть» (см. п. 3).</w:t>
             </w:r>
           </w:p>
         </w:tc>
@@ -10727,17 +10733,7 @@
                 <w:szCs w:val="20"/>
                 <w:lang w:eastAsia="en-US"/>
               </w:rPr>
-              <w:lastRenderedPageBreak/>
-              <w:t xml:space="preserve">Обучающийся в неполном объеме владеет приемами, методами и иными умениями, указанными в индикаторах компетенций </w:t>
-            </w:r>
-            <w:r>
-              <w:rPr>
-                <w:sz w:val="20"/>
-                <w:szCs w:val="20"/>
-                <w:lang w:eastAsia="en-US"/>
-              </w:rPr>
-              <w:lastRenderedPageBreak/>
-              <w:t>дисциплины «Владеть» (см. п. 3). Допускаются значительные ошибки, проявляется недостаточность владения навыками по ряду показателей. Обучающийся испытывает значительные затруднения при применении навыков в новых ситуациях.</w:t>
+              <w:t>Обучающийся в неполном объеме владеет приемами, методами и иными умениями, указанными в индикаторах компетенций дисциплины «Владеть» (см. п. 3). Допускаются значительные ошибки, проявляется недостаточность владения навыками по ряду показателей. Обучающийся испытывает значительные затруднения при применении навыков в новых ситуациях.</w:t>
             </w:r>
           </w:p>
         </w:tc>
@@ -10767,17 +10763,7 @@
                 <w:szCs w:val="20"/>
                 <w:lang w:eastAsia="en-US"/>
               </w:rPr>
-              <w:lastRenderedPageBreak/>
-              <w:t xml:space="preserve">Обучающийся частично владеет приемами, методами и иными умениями, указанными в индикаторах компетенций </w:t>
-            </w:r>
-            <w:r>
-              <w:rPr>
-                <w:sz w:val="20"/>
-                <w:szCs w:val="20"/>
-                <w:lang w:eastAsia="en-US"/>
-              </w:rPr>
-              <w:lastRenderedPageBreak/>
-              <w:t>дисциплины «Владеть» (см. п. 3). Навыки освоены, но допускаются незначительные ошибки, неточности, затруднения при аналитических операциях, переносе умений на новые, нестандартные ситуации.</w:t>
+              <w:t>Обучающийся частично владеет приемами, методами и иными умениями, указанными в индикаторах компетенций дисциплины «Владеть» (см. п. 3). Навыки освоены, но допускаются незначительные ошибки, неточности, затруднения при аналитических операциях, переносе умений на новые, нестандартные ситуации.</w:t>
             </w:r>
           </w:p>
         </w:tc>
@@ -10807,17 +10793,7 @@
                 <w:szCs w:val="20"/>
                 <w:lang w:eastAsia="en-US"/>
               </w:rPr>
-              <w:lastRenderedPageBreak/>
-              <w:t xml:space="preserve">Обучающийся в полном объеме владеет приемами, методами и иными умениями, указанными в </w:t>
-            </w:r>
-            <w:r>
-              <w:rPr>
-                <w:sz w:val="20"/>
-                <w:szCs w:val="20"/>
-                <w:lang w:eastAsia="en-US"/>
-              </w:rPr>
-              <w:lastRenderedPageBreak/>
-              <w:t>индикаторах компетенций дисциплины «Владеть» (см. п. 3). Свободно применяет полученные навыки в ситуациях повышенной сложности.</w:t>
+              <w:t>Обучающийся в полном объеме владеет приемами, методами и иными умениями, указанными в индикаторах компетенций дисциплины «Владеть» (см. п. 3). Свободно применяет полученные навыки в ситуациях повышенной сложности.</w:t>
             </w:r>
           </w:p>
         </w:tc>
@@ -11412,6 +11388,7 @@
                 <w:bdr w:val="none" w:sz="0" w:space="0" w:color="auto" w:frame="1"/>
                 <w:lang w:val="en-US"/>
               </w:rPr>
+              <w:lastRenderedPageBreak/>
               <w:t>{{ mark</w:t>
             </w:r>
             <w:proofErr w:type="gramEnd"/>
@@ -11562,7 +11539,6 @@
           <w:sz w:val="28"/>
           <w:szCs w:val="28"/>
         </w:rPr>
-        <w:lastRenderedPageBreak/>
         <w:t>Фонд оценочных средств представлены в Приложении 2 к рабочей программе</w:t>
       </w:r>
       <w:r>
@@ -12928,17 +12904,7 @@
           <w:sz w:val="28"/>
           <w:szCs w:val="28"/>
         </w:rPr>
-        <w:t xml:space="preserve">В процессе самостоятельной работы студенты закрепляют и углубляют знания, полученные во время аудиторных занятий, дорабатывают конспекты и записи, готовятся к проведению и обрабатывают результаты лабораторных </w:t>
-      </w:r>
-      <w:r>
-        <w:rPr>
-          <w:rStyle w:val="FontStyle86"/>
-          <w:rFonts w:eastAsia="Arial Unicode MS"/>
-          <w:sz w:val="28"/>
-          <w:szCs w:val="28"/>
-        </w:rPr>
-        <w:lastRenderedPageBreak/>
-        <w:t xml:space="preserve">работ, готовятся к промежуточной аттестации, а также самостоятельно изучают отдельные темы учебной программы. </w:t>
+        <w:t xml:space="preserve">В процессе самостоятельной работы студенты закрепляют и углубляют знания, полученные во время аудиторных занятий, дорабатывают конспекты и записи, готовятся к проведению и обрабатывают результаты лабораторных работ, готовятся к промежуточной аттестации, а также самостоятельно изучают отдельные темы учебной программы. </w:t>
       </w:r>
     </w:p>
     <w:p>
@@ -13450,6 +13416,7 @@
           <w:sz w:val="28"/>
           <w:szCs w:val="28"/>
         </w:rPr>
+        <w:lastRenderedPageBreak/>
         <w:t>обеспечение активного участия всех учащихся в совместном речевом действии;</w:t>
       </w:r>
     </w:p>
@@ -13521,15 +13488,7 @@
           <w:sz w:val="28"/>
           <w:szCs w:val="28"/>
         </w:rPr>
-        <w:t xml:space="preserve">, выполнение индивидуальных и коллективных заданий разного типа и разного уровня сложности, творческих заданий, организация поисковой и эвристической деятельности, решение </w:t>
-      </w:r>
-      <w:r>
-        <w:rPr>
-          <w:sz w:val="28"/>
-          <w:szCs w:val="28"/>
-        </w:rPr>
-        <w:lastRenderedPageBreak/>
-        <w:t>разнообразных коммуникативных задач, связанных, в том числе с будущей профессиональной деятельностью.</w:t>
+        <w:t>, выполнение индивидуальных и коллективных заданий разного типа и разного уровня сложности, творческих заданий, организация поисковой и эвристической деятельности, решение разнообразных коммуникативных задач, связанных, в том числе с будущей профессиональной деятельностью.</w:t>
       </w:r>
     </w:p>
     <w:p>
@@ -19179,13 +19138,23 @@
               <w:spacing w:line="276" w:lineRule="auto"/>
               <w:ind w:left="113" w:right="57"/>
               <w:rPr>
+                <w:i/>
+                <w:sz w:val="22"/>
+                <w:szCs w:val="22"/>
+                <w:lang w:val="en-US" w:eastAsia="en-US"/>
+              </w:rPr>
+            </w:pPr>
+            <w:proofErr w:type="gramStart"/>
+            <w:r>
+              <w:rPr>
                 <w:rFonts w:eastAsia="Calibri"/>
                 <w:color w:val="000000"/>
                 <w:sz w:val="22"/>
                 <w:szCs w:val="22"/>
                 <w:lang w:val="en-US" w:eastAsia="en-US"/>
               </w:rPr>
-            </w:pPr>
+              <w:t xml:space="preserve">{{ </w:t>
+            </w:r>
             <w:r>
               <w:rPr>
                 <w:rFonts w:eastAsia="Calibri"/>
@@ -19194,9 +19163,9 @@
                 <w:szCs w:val="22"/>
                 <w:lang w:val="en-US" w:eastAsia="en-US"/>
               </w:rPr>
-              <w:t xml:space="preserve">{%p for text in </w:t>
-            </w:r>
-            <w:proofErr w:type="gramStart"/>
+              <w:t>indicator</w:t>
+            </w:r>
+            <w:proofErr w:type="gramEnd"/>
             <w:r>
               <w:rPr>
                 <w:rFonts w:eastAsia="Calibri"/>
@@ -19205,9 +19174,8 @@
                 <w:szCs w:val="22"/>
                 <w:lang w:val="en-US" w:eastAsia="en-US"/>
               </w:rPr>
-              <w:t>indicator[</w:t>
-            </w:r>
-            <w:proofErr w:type="gramEnd"/>
+              <w:t xml:space="preserve">[1] </w:t>
+            </w:r>
             <w:r>
               <w:rPr>
                 <w:rFonts w:eastAsia="Calibri"/>
@@ -19216,93 +19184,7 @@
                 <w:szCs w:val="22"/>
                 <w:lang w:val="en-US" w:eastAsia="en-US"/>
               </w:rPr>
-              <w:t>1] %}</w:t>
-            </w:r>
-          </w:p>
-          <w:p>
-            <w:pPr>
-              <w:spacing w:line="276" w:lineRule="auto"/>
-              <w:ind w:left="113" w:right="57"/>
-              <w:rPr>
-                <w:rFonts w:eastAsia="Calibri"/>
-                <w:color w:val="000000"/>
-                <w:sz w:val="22"/>
-                <w:szCs w:val="22"/>
-                <w:lang w:val="en-US" w:eastAsia="en-US"/>
-              </w:rPr>
-            </w:pPr>
-            <w:proofErr w:type="gramStart"/>
-            <w:r>
-              <w:rPr>
-                <w:rFonts w:eastAsia="Calibri"/>
-                <w:color w:val="000000"/>
-                <w:sz w:val="22"/>
-                <w:szCs w:val="22"/>
-                <w:lang w:val="en-US" w:eastAsia="en-US"/>
-              </w:rPr>
-              <w:t xml:space="preserve">{{ </w:t>
-            </w:r>
-            <w:r>
-              <w:rPr>
-                <w:rFonts w:eastAsia="Calibri"/>
-                <w:color w:val="000000"/>
-                <w:sz w:val="22"/>
-                <w:szCs w:val="22"/>
-                <w:lang w:val="en-US" w:eastAsia="en-US"/>
-              </w:rPr>
-              <w:t>text</w:t>
-            </w:r>
-            <w:proofErr w:type="gramEnd"/>
-            <w:r>
-              <w:rPr>
-                <w:rFonts w:eastAsia="Calibri"/>
-                <w:color w:val="000000"/>
-                <w:sz w:val="22"/>
-                <w:szCs w:val="22"/>
-                <w:lang w:val="en-US" w:eastAsia="en-US"/>
-              </w:rPr>
-              <w:t xml:space="preserve"> }}</w:t>
-            </w:r>
-          </w:p>
-          <w:p>
-            <w:pPr>
-              <w:spacing w:line="276" w:lineRule="auto"/>
-              <w:ind w:left="113" w:right="57"/>
-              <w:rPr>
-                <w:i/>
-                <w:sz w:val="22"/>
-                <w:szCs w:val="22"/>
-                <w:lang w:val="en-US" w:eastAsia="en-US"/>
-              </w:rPr>
-            </w:pPr>
-            <w:r>
-              <w:rPr>
-                <w:i/>
-                <w:sz w:val="22"/>
-                <w:szCs w:val="22"/>
-                <w:lang w:val="en-US" w:eastAsia="en-US"/>
-              </w:rPr>
-              <w:t xml:space="preserve">{%p </w:t>
-            </w:r>
-            <w:proofErr w:type="spellStart"/>
-            <w:r>
-              <w:rPr>
-                <w:i/>
-                <w:sz w:val="22"/>
-                <w:szCs w:val="22"/>
-                <w:lang w:val="en-US" w:eastAsia="en-US"/>
-              </w:rPr>
-              <w:t>endfor</w:t>
-            </w:r>
-            <w:proofErr w:type="spellEnd"/>
-            <w:r>
-              <w:rPr>
-                <w:i/>
-                <w:sz w:val="22"/>
-                <w:szCs w:val="22"/>
-                <w:lang w:val="en-US" w:eastAsia="en-US"/>
-              </w:rPr>
-              <w:t xml:space="preserve"> %}</w:t>
+              <w:t>}}</w:t>
             </w:r>
           </w:p>
           <w:p>
@@ -19399,7 +19281,7 @@
               <w:rPr>
                 <w:rFonts w:cs="Times New Roman"/>
                 <w:color w:val="000000" w:themeColor="text1"/>
-                <w:lang w:eastAsia="en-US"/>
+                <w:lang w:val="ru-RU" w:eastAsia="en-US"/>
               </w:rPr>
             </w:pPr>
             <w:r>
@@ -19416,7 +19298,7 @@
                 <w:rFonts w:cs="Times New Roman"/>
                 <w:b/>
                 <w:color w:val="000000" w:themeColor="text1"/>
-                <w:lang w:eastAsia="en-US"/>
+                <w:lang w:val="ru-RU" w:eastAsia="en-US"/>
               </w:rPr>
               <w:t xml:space="preserve"> </w:t>
             </w:r>
@@ -19434,9 +19316,25 @@
                 <w:rFonts w:cs="Times New Roman"/>
                 <w:b/>
                 <w:color w:val="000000" w:themeColor="text1"/>
-                <w:lang w:eastAsia="en-US"/>
+                <w:lang w:val="ru-RU" w:eastAsia="en-US"/>
               </w:rPr>
               <w:t>:</w:t>
+            </w:r>
+            <w:r>
+              <w:rPr>
+                <w:rFonts w:cs="Times New Roman"/>
+                <w:color w:val="000000" w:themeColor="text1"/>
+                <w:lang w:val="ru-RU" w:eastAsia="en-US"/>
+              </w:rPr>
+              <w:t xml:space="preserve"> </w:t>
+            </w:r>
+            <w:r>
+              <w:rPr>
+                <w:rFonts w:cs="Times New Roman"/>
+                <w:color w:val="000000" w:themeColor="text1"/>
+                <w:lang w:val="ru-RU" w:eastAsia="en-US"/>
+              </w:rPr>
+              <w:t xml:space="preserve">{% </w:t>
             </w:r>
             <w:r>
               <w:rPr>
@@ -19444,6 +19342,14 @@
                 <w:color w:val="000000" w:themeColor="text1"/>
                 <w:lang w:eastAsia="en-US"/>
               </w:rPr>
+              <w:t>if</w:t>
+            </w:r>
+            <w:r>
+              <w:rPr>
+                <w:rFonts w:cs="Times New Roman"/>
+                <w:color w:val="000000" w:themeColor="text1"/>
+                <w:lang w:val="ru-RU" w:eastAsia="en-US"/>
+              </w:rPr>
               <w:t xml:space="preserve"> </w:t>
             </w:r>
             <w:r>
@@ -19452,7 +19358,33 @@
                 <w:color w:val="000000" w:themeColor="text1"/>
                 <w:lang w:eastAsia="en-US"/>
               </w:rPr>
-              <w:t xml:space="preserve">{% </w:t>
+              <w:t>courses</w:t>
+            </w:r>
+            <w:r>
+              <w:rPr>
+                <w:rFonts w:cs="Times New Roman"/>
+                <w:color w:val="000000" w:themeColor="text1"/>
+                <w:lang w:val="ru-RU" w:eastAsia="en-US"/>
+              </w:rPr>
+              <w:t xml:space="preserve"> </w:t>
+            </w:r>
+            <w:proofErr w:type="gramStart"/>
+            <w:r>
+              <w:rPr>
+                <w:rFonts w:cs="Times New Roman"/>
+                <w:color w:val="000000" w:themeColor="text1"/>
+                <w:lang w:val="ru-RU" w:eastAsia="en-US"/>
+              </w:rPr>
+              <w:t>%}{</w:t>
+            </w:r>
+            <w:proofErr w:type="gramEnd"/>
+            <w:r>
+              <w:rPr>
+                <w:rFonts w:cs="Times New Roman"/>
+                <w:color w:val="000000" w:themeColor="text1"/>
+                <w:lang w:val="ru-RU" w:eastAsia="en-US"/>
+              </w:rPr>
+              <w:t xml:space="preserve">% </w:t>
             </w:r>
             <w:r>
               <w:rPr>
@@ -19466,7 +19398,7 @@
               <w:rPr>
                 <w:rFonts w:cs="Times New Roman"/>
                 <w:color w:val="000000" w:themeColor="text1"/>
-                <w:lang w:eastAsia="en-US"/>
+                <w:lang w:val="ru-RU" w:eastAsia="en-US"/>
               </w:rPr>
               <w:t xml:space="preserve"> </w:t>
             </w:r>
@@ -19482,27 +19414,75 @@
               <w:rPr>
                 <w:rFonts w:cs="Times New Roman"/>
                 <w:color w:val="000000" w:themeColor="text1"/>
-                <w:lang w:eastAsia="en-US"/>
-              </w:rPr>
-              <w:t xml:space="preserve"> </w:t>
-            </w:r>
-            <w:proofErr w:type="gramStart"/>
+                <w:lang w:val="ru-RU" w:eastAsia="en-US"/>
+              </w:rPr>
+              <w:t>.0.</w:t>
+            </w:r>
             <w:r>
               <w:rPr>
                 <w:rFonts w:cs="Times New Roman"/>
                 <w:color w:val="000000" w:themeColor="text1"/>
                 <w:lang w:eastAsia="en-US"/>
               </w:rPr>
-              <w:t>%}{</w:t>
-            </w:r>
-            <w:proofErr w:type="gramEnd"/>
+              <w:t>test</w:t>
+            </w:r>
+            <w:r>
+              <w:rPr>
+                <w:rFonts w:cs="Times New Roman"/>
+                <w:color w:val="000000" w:themeColor="text1"/>
+                <w:lang w:val="ru-RU" w:eastAsia="en-US"/>
+              </w:rPr>
+              <w:t xml:space="preserve"> </w:t>
+            </w:r>
+            <w:r>
+              <w:rPr>
+                <w:rFonts w:cs="Times New Roman"/>
+                <w:color w:val="000000" w:themeColor="text1"/>
+                <w:lang w:val="ru-RU" w:eastAsia="en-US"/>
+              </w:rPr>
+              <w:t>%</w:t>
+            </w:r>
+            <w:r>
+              <w:rPr>
+                <w:rFonts w:cs="Times New Roman"/>
+                <w:color w:val="000000" w:themeColor="text1"/>
+                <w:lang w:val="ru-RU" w:eastAsia="en-US"/>
+              </w:rPr>
+              <w:t>}</w:t>
+            </w:r>
+            <w:r>
+              <w:rPr>
+                <w:rFonts w:cs="Times New Roman"/>
+                <w:color w:val="000000" w:themeColor="text1"/>
+                <w:lang w:val="ru-RU" w:eastAsia="en-US"/>
+              </w:rPr>
+              <w:t>зачет</w:t>
+            </w:r>
+            <w:r>
+              <w:rPr>
+                <w:rFonts w:cs="Times New Roman"/>
+                <w:color w:val="000000" w:themeColor="text1"/>
+                <w:lang w:val="ru-RU" w:eastAsia="en-US"/>
+              </w:rPr>
+              <w:t xml:space="preserve">{% </w:t>
+            </w:r>
+            <w:proofErr w:type="spellStart"/>
             <w:r>
               <w:rPr>
                 <w:rFonts w:cs="Times New Roman"/>
                 <w:color w:val="000000" w:themeColor="text1"/>
                 <w:lang w:eastAsia="en-US"/>
               </w:rPr>
-              <w:t xml:space="preserve">{ </w:t>
+              <w:t>elif</w:t>
+            </w:r>
+            <w:proofErr w:type="spellEnd"/>
+            <w:r>
+              <w:rPr>
+                <w:rFonts w:cs="Times New Roman"/>
+                <w:color w:val="000000" w:themeColor="text1"/>
+                <w:lang w:val="ru-RU" w:eastAsia="en-US"/>
+              </w:rPr>
+              <w:t xml:space="preserve"> </w:t>
             </w:r>
             <w:r>
               <w:rPr>
@@ -19516,7 +19496,7 @@
               <w:rPr>
                 <w:rFonts w:cs="Times New Roman"/>
                 <w:color w:val="000000" w:themeColor="text1"/>
-                <w:lang w:eastAsia="en-US"/>
+                <w:lang w:val="ru-RU" w:eastAsia="en-US"/>
               </w:rPr>
               <w:t>.0.</w:t>
             </w:r>
@@ -19526,7 +19506,31 @@
                 <w:color w:val="000000" w:themeColor="text1"/>
                 <w:lang w:eastAsia="en-US"/>
               </w:rPr>
-              <w:t>test</w:t>
+              <w:t>exam</w:t>
+            </w:r>
+            <w:r>
+              <w:rPr>
+                <w:rFonts w:cs="Times New Roman"/>
+                <w:color w:val="000000" w:themeColor="text1"/>
+                <w:lang w:val="ru-RU" w:eastAsia="en-US"/>
+              </w:rPr>
+              <w:t xml:space="preserve"> %}</w:t>
+            </w:r>
+            <w:r>
+              <w:rPr>
+                <w:rFonts w:cs="Times New Roman"/>
+                <w:color w:val="000000" w:themeColor="text1"/>
+                <w:lang w:val="ru-RU" w:eastAsia="en-US"/>
+              </w:rPr>
+              <w:t>экзамен</w:t>
+            </w:r>
+            <w:r>
+              <w:rPr>
+                <w:rFonts w:cs="Times New Roman"/>
+                <w:color w:val="000000" w:themeColor="text1"/>
+                <w:lang w:val="ru-RU" w:eastAsia="en-US"/>
+              </w:rPr>
+              <w:t>{%</w:t>
             </w:r>
             <w:r>
               <w:rPr>
@@ -19534,7 +19538,31 @@
                 <w:color w:val="000000" w:themeColor="text1"/>
                 <w:lang w:eastAsia="en-US"/>
               </w:rPr>
+              <w:t>endif</w:t>
+            </w:r>
+            <w:r>
+              <w:rPr>
+                <w:rFonts w:cs="Times New Roman"/>
+                <w:color w:val="000000" w:themeColor="text1"/>
+                <w:lang w:val="ru-RU" w:eastAsia="en-US"/>
+              </w:rPr>
               <w:t xml:space="preserve"> </w:t>
+            </w:r>
+            <w:r>
+              <w:rPr>
+                <w:rFonts w:cs="Times New Roman"/>
+                <w:color w:val="000000" w:themeColor="text1"/>
+                <w:lang w:val="ru-RU" w:eastAsia="en-US"/>
+              </w:rPr>
+              <w:t>%}</w:t>
+            </w:r>
+            <w:r>
+              <w:rPr>
+                <w:rFonts w:cs="Times New Roman"/>
+                <w:color w:val="000000" w:themeColor="text1"/>
+                <w:lang w:val="ru-RU" w:eastAsia="en-US"/>
+              </w:rPr>
+              <w:t xml:space="preserve">{% </w:t>
             </w:r>
             <w:r>
               <w:rPr>
@@ -19542,29 +19570,13 @@
                 <w:color w:val="000000" w:themeColor="text1"/>
                 <w:lang w:eastAsia="en-US"/>
               </w:rPr>
-              <w:t>}</w:t>
+              <w:t>endif</w:t>
             </w:r>
             <w:r>
               <w:rPr>
                 <w:rFonts w:cs="Times New Roman"/>
                 <w:color w:val="000000" w:themeColor="text1"/>
-                <w:lang w:eastAsia="en-US"/>
-              </w:rPr>
-              <w:t xml:space="preserve">}{% </w:t>
-            </w:r>
-            <w:r>
-              <w:rPr>
-                <w:rFonts w:cs="Times New Roman"/>
-                <w:color w:val="000000" w:themeColor="text1"/>
-                <w:lang w:eastAsia="en-US"/>
-              </w:rPr>
-              <w:t>endif</w:t>
-            </w:r>
-            <w:r>
-              <w:rPr>
-                <w:rFonts w:cs="Times New Roman"/>
-                <w:color w:val="000000" w:themeColor="text1"/>
-                <w:lang w:eastAsia="en-US"/>
+                <w:lang w:val="ru-RU" w:eastAsia="en-US"/>
               </w:rPr>
               <w:t xml:space="preserve"> %}</w:t>
             </w:r>
@@ -19829,6 +19841,7 @@
                 <w:bCs/>
                 <w:lang w:eastAsia="en-US"/>
               </w:rPr>
+              <w:lastRenderedPageBreak/>
               <w:t>{% endif %}</w:t>
             </w:r>
           </w:p>
@@ -19898,7 +19911,6 @@
           <w:b/>
           <w:sz w:val="28"/>
           <w:szCs w:val="28"/>
-          <w:lang w:val="en-US"/>
         </w:rPr>
         <w:t>.</w:t>
       </w:r>
@@ -21298,7 +21310,6 @@
           <w:b/>
           <w:sz w:val="28"/>
           <w:szCs w:val="28"/>
-          <w:lang w:val="en-US"/>
         </w:rPr>
         <w:t>2</w:t>
       </w:r>
@@ -21326,25 +21337,37 @@
           <w:b/>
           <w:sz w:val="28"/>
           <w:szCs w:val="28"/>
-        </w:rPr>
-      </w:pPr>
-      <w:r>
-        <w:rPr>
-          <w:b/>
-          <w:sz w:val="28"/>
-          <w:szCs w:val="28"/>
+          <w:lang w:val="en-US"/>
+        </w:rPr>
+      </w:pPr>
+      <w:proofErr w:type="gramStart"/>
+      <w:r>
+        <w:rPr>
+          <w:b/>
+          <w:sz w:val="28"/>
+          <w:szCs w:val="28"/>
+          <w:lang w:val="en-US"/>
         </w:rPr>
         <w:t>«</w:t>
       </w:r>
-      <w:proofErr w:type="gramStart"/>
-      <w:r>
-        <w:rPr>
-          <w:b/>
-          <w:sz w:val="28"/>
-          <w:szCs w:val="28"/>
-          <w:lang w:val="en-US"/>
-        </w:rPr>
-        <w:t xml:space="preserve">{{ </w:t>
+      <w:r>
+        <w:rPr>
+          <w:b/>
+          <w:sz w:val="28"/>
+          <w:szCs w:val="28"/>
+          <w:lang w:val="en-US"/>
+        </w:rPr>
+        <w:t>{</w:t>
+      </w:r>
+      <w:proofErr w:type="gramEnd"/>
+      <w:r>
+        <w:rPr>
+          <w:b/>
+          <w:sz w:val="28"/>
+          <w:szCs w:val="28"/>
+          <w:lang w:val="en-US"/>
+        </w:rPr>
+        <w:t xml:space="preserve">{ </w:t>
       </w:r>
       <w:proofErr w:type="spellStart"/>
       <w:r>
@@ -21354,17 +21377,7 @@
           <w:szCs w:val="28"/>
           <w:lang w:val="en-US"/>
         </w:rPr>
-        <w:t>program</w:t>
-      </w:r>
-      <w:proofErr w:type="gramEnd"/>
-      <w:r>
-        <w:rPr>
-          <w:b/>
-          <w:sz w:val="28"/>
-          <w:szCs w:val="28"/>
-          <w:lang w:val="en-US"/>
-        </w:rPr>
-        <w:t>_name</w:t>
+        <w:t>program_name</w:t>
       </w:r>
       <w:proofErr w:type="spellEnd"/>
       <w:r>
@@ -21381,11 +21394,18 @@
           <w:b/>
           <w:sz w:val="28"/>
           <w:szCs w:val="28"/>
+          <w:lang w:val="en-US"/>
         </w:rPr>
         <w:t>»</w:t>
       </w:r>
     </w:p>
-    <w:p/>
+    <w:p>
+      <w:pPr>
+        <w:rPr>
+          <w:lang w:val="en-US"/>
+        </w:rPr>
+      </w:pPr>
+    </w:p>
     <w:p>
       <w:pPr>
         <w:ind w:left="360"/>
@@ -21704,9 +21724,8 @@
         <w:pStyle w:val="ad"/>
         <w:numPr>
           <w:ilvl w:val="0"/>
-          <w:numId w:val="40"/>
+          <w:numId w:val="44"/>
         </w:numPr>
-        <w:ind w:left="0" w:firstLine="0"/>
         <w:rPr>
           <w:lang w:eastAsia="ar-SA"/>
         </w:rPr>
@@ -21882,36 +21901,34 @@
         <w:rPr>
           <w:lang w:val="en-US"/>
         </w:rPr>
-        <w:t>{% endif %}</w:t>
-      </w:r>
-    </w:p>
-    <w:p>
-      <w:pPr>
-        <w:spacing w:after="120"/>
-        <w:rPr>
-          <w:lang w:val="en-US"/>
-        </w:rPr>
-      </w:pPr>
-      <w:r>
-        <w:rPr>
-          <w:lang w:val="en-US"/>
-        </w:rPr>
-        <w:t xml:space="preserve">{% if </w:t>
+        <w:t xml:space="preserve">{% endif </w:t>
+      </w:r>
+      <w:proofErr w:type="gramStart"/>
+      <w:r>
+        <w:rPr>
+          <w:lang w:val="en-US"/>
+        </w:rPr>
+        <w:t>%}</w:t>
+      </w:r>
+      <w:r>
+        <w:rPr>
+          <w:lang w:val="en-US"/>
+        </w:rPr>
+        <w:t>{</w:t>
+      </w:r>
+      <w:proofErr w:type="gramEnd"/>
+      <w:r>
+        <w:rPr>
+          <w:lang w:val="en-US"/>
+        </w:rPr>
+        <w:t xml:space="preserve">% if </w:t>
       </w:r>
       <w:proofErr w:type="spellStart"/>
-      <w:proofErr w:type="gramStart"/>
-      <w:r>
-        <w:rPr>
-          <w:lang w:val="en-US"/>
-        </w:rPr>
-        <w:t>fos.course</w:t>
-      </w:r>
-      <w:proofErr w:type="gramEnd"/>
-      <w:r>
-        <w:rPr>
-          <w:lang w:val="en-US"/>
-        </w:rPr>
-        <w:t>_work</w:t>
+      <w:r>
+        <w:rPr>
+          <w:lang w:val="en-US"/>
+        </w:rPr>
+        <w:t>fos.course_work</w:t>
       </w:r>
       <w:proofErr w:type="spellEnd"/>
       <w:r>
@@ -22282,23 +22299,7 @@
           <w:iCs/>
           <w:lang w:val="en-US"/>
         </w:rPr>
-        <w:t>%</w:t>
-      </w:r>
-      <w:r>
-        <w:rPr>
-          <w:bCs/>
-          <w:iCs/>
-          <w:lang w:val="en-US"/>
-        </w:rPr>
-        <w:t>p</w:t>
-      </w:r>
-      <w:r>
-        <w:rPr>
-          <w:bCs/>
-          <w:iCs/>
-          <w:lang w:val="en-US"/>
-        </w:rPr>
-        <w:t xml:space="preserve"> </w:t>
+        <w:t xml:space="preserve">% </w:t>
       </w:r>
       <w:r>
         <w:rPr>
@@ -22784,20 +22785,29 @@
     <w:p>
       <w:pPr>
         <w:rPr>
-          <w:lang w:val="en-US"/>
-        </w:rPr>
-      </w:pPr>
-      <w:r>
-        <w:rPr>
-          <w:lang w:val="en-US"/>
-        </w:rPr>
-        <w:t xml:space="preserve">{% for </w:t>
-      </w:r>
-      <w:r>
-        <w:rPr>
-          <w:lang w:val="en-US"/>
-        </w:rPr>
-        <w:t xml:space="preserve">task in </w:t>
+          <w:b/>
+          <w:bCs/>
+        </w:rPr>
+      </w:pPr>
+      <w:r>
+        <w:rPr>
+          <w:b/>
+          <w:bCs/>
+        </w:rPr>
+        <w:t>Перечень типовых экзаменационных практических заданий</w:t>
+      </w:r>
+    </w:p>
+    <w:p>
+      <w:pPr>
+        <w:rPr>
+          <w:lang w:val="en-US"/>
+        </w:rPr>
+      </w:pPr>
+      <w:r>
+        <w:rPr>
+          <w:lang w:val="en-US"/>
+        </w:rPr>
+        <w:t xml:space="preserve">{% for task in </w:t>
       </w:r>
       <w:proofErr w:type="spellStart"/>
       <w:proofErr w:type="gramStart"/>
@@ -22820,21 +22830,6 @@
           <w:lang w:val="en-US"/>
         </w:rPr>
         <w:t xml:space="preserve"> %}</w:t>
-      </w:r>
-    </w:p>
-    <w:p>
-      <w:pPr>
-        <w:rPr>
-          <w:b/>
-          <w:bCs/>
-        </w:rPr>
-      </w:pPr>
-      <w:r>
-        <w:rPr>
-          <w:b/>
-          <w:bCs/>
-        </w:rPr>
-        <w:t>Перечень типовых экзаменационных практических заданий</w:t>
       </w:r>
     </w:p>
     <w:p>
@@ -23235,11 +23230,73 @@
         </w:rPr>
         <w:br w:type="page"/>
       </w:r>
-      <w:r>
-        <w:rPr>
-          <w:b/>
+    </w:p>
+    <w:p>
+      <w:pPr>
+        <w:pStyle w:val="ad"/>
+        <w:spacing w:after="120"/>
+        <w:ind w:left="0"/>
+        <w:rPr>
+          <w:b/>
+          <w:lang w:eastAsia="ar-SA"/>
+        </w:rPr>
+      </w:pPr>
+      <w:r>
+        <w:rPr>
+          <w:bCs/>
+          <w:iCs/>
+          <w:lang w:val="en-US"/>
         </w:rPr>
         <w:lastRenderedPageBreak/>
+        <w:t xml:space="preserve">{% if </w:t>
+      </w:r>
+      <w:proofErr w:type="spellStart"/>
+      <w:proofErr w:type="gramStart"/>
+      <w:r>
+        <w:rPr>
+          <w:bCs/>
+          <w:iCs/>
+          <w:lang w:val="en-US"/>
+        </w:rPr>
+        <w:t>fos.exam</w:t>
+      </w:r>
+      <w:proofErr w:type="gramEnd"/>
+      <w:r>
+        <w:rPr>
+          <w:bCs/>
+          <w:iCs/>
+          <w:lang w:val="en-US"/>
+        </w:rPr>
+        <w:t>_questions</w:t>
+      </w:r>
+      <w:proofErr w:type="spellEnd"/>
+      <w:r>
+        <w:rPr>
+          <w:bCs/>
+          <w:iCs/>
+          <w:lang w:val="en-US"/>
+        </w:rPr>
+        <w:t xml:space="preserve"> %}</w:t>
+      </w:r>
+    </w:p>
+    <w:p>
+      <w:pPr>
+        <w:pStyle w:val="ad"/>
+        <w:numPr>
+          <w:ilvl w:val="0"/>
+          <w:numId w:val="43"/>
+        </w:numPr>
+        <w:spacing w:after="120"/>
+        <w:ind w:left="0" w:firstLine="0"/>
+        <w:rPr>
+          <w:b/>
+          <w:lang w:eastAsia="ar-SA"/>
+        </w:rPr>
+      </w:pPr>
+      <w:r>
+        <w:rPr>
+          <w:b/>
+        </w:rPr>
         <w:t>Перечень типовых экзаменационных вопросов по дисциплине «</w:t>
       </w:r>
       <w:proofErr w:type="gramStart"/>
@@ -23325,6 +23382,9 @@
         <w:tc>
           <w:tcPr>
             <w:tcW w:w="9628" w:type="dxa"/>
+            <w:tcBorders>
+              <w:bottom w:val="nil"/>
+            </w:tcBorders>
           </w:tcPr>
           <w:p>
             <w:pPr>
@@ -24122,6 +24182,82 @@
         <w:tc>
           <w:tcPr>
             <w:tcW w:w="9628" w:type="dxa"/>
+            <w:tcBorders>
+              <w:top w:val="nil"/>
+              <w:left w:val="single" w:sz="4" w:space="0" w:color="auto"/>
+              <w:bottom w:val="nil"/>
+              <w:right w:val="single" w:sz="4" w:space="0" w:color="auto"/>
+            </w:tcBorders>
+          </w:tcPr>
+          <w:p>
+            <w:pPr>
+              <w:jc w:val="both"/>
+              <w:rPr>
+                <w:sz w:val="20"/>
+                <w:lang w:val="en-US"/>
+              </w:rPr>
+            </w:pPr>
+            <w:r>
+              <w:rPr>
+                <w:sz w:val="20"/>
+                <w:lang w:val="en-US"/>
+              </w:rPr>
+              <w:t>{%</w:t>
+            </w:r>
+            <w:r>
+              <w:rPr>
+                <w:sz w:val="20"/>
+                <w:lang w:val="en-US"/>
+              </w:rPr>
+              <w:t>tr</w:t>
+            </w:r>
+            <w:r>
+              <w:rPr>
+                <w:sz w:val="20"/>
+                <w:lang w:val="en-US"/>
+              </w:rPr>
+              <w:t xml:space="preserve"> for question in </w:t>
+            </w:r>
+            <w:proofErr w:type="spellStart"/>
+            <w:r>
+              <w:rPr>
+                <w:sz w:val="20"/>
+                <w:lang w:val="en-US"/>
+              </w:rPr>
+              <w:t>fos.</w:t>
+            </w:r>
+            <w:r>
+              <w:rPr>
+                <w:sz w:val="20"/>
+                <w:lang w:val="en-US"/>
+              </w:rPr>
+              <w:t>example_exam_questions</w:t>
+            </w:r>
+            <w:proofErr w:type="spellEnd"/>
+            <w:r>
+              <w:rPr>
+                <w:sz w:val="20"/>
+                <w:lang w:val="en-US"/>
+              </w:rPr>
+              <w:t xml:space="preserve"> %}</w:t>
+            </w:r>
+          </w:p>
+        </w:tc>
+      </w:tr>
+      <w:tr>
+        <w:trPr>
+          <w:cantSplit/>
+          <w:trHeight w:val="335"/>
+        </w:trPr>
+        <w:tc>
+          <w:tcPr>
+            <w:tcW w:w="9628" w:type="dxa"/>
+            <w:tcBorders>
+              <w:top w:val="nil"/>
+              <w:left w:val="single" w:sz="4" w:space="0" w:color="auto"/>
+              <w:bottom w:val="nil"/>
+              <w:right w:val="single" w:sz="4" w:space="0" w:color="auto"/>
+            </w:tcBorders>
           </w:tcPr>
           <w:p>
             <w:pPr>
@@ -24137,25 +24273,38 @@
                 <w:sz w:val="20"/>
               </w:rPr>
             </w:pPr>
+            <w:proofErr w:type="gramStart"/>
             <w:r>
               <w:rPr>
                 <w:sz w:val="20"/>
                 <w:lang w:val="en-US"/>
               </w:rPr>
-              <w:t>C</w:t>
+              <w:t xml:space="preserve">{{ </w:t>
             </w:r>
             <w:r>
               <w:rPr>
                 <w:sz w:val="20"/>
-              </w:rPr>
-              <w:t xml:space="preserve">#: </w:t>
-            </w:r>
+                <w:lang w:val="en-US"/>
+              </w:rPr>
+              <w:t>question</w:t>
+            </w:r>
+            <w:proofErr w:type="gramEnd"/>
             <w:r>
               <w:rPr>
                 <w:sz w:val="20"/>
-              </w:rPr>
-              <w:t>статичные методы. Уровень доступа, передаваемые и получаемые параметры. Способы вызова.</w:t>
-            </w:r>
+                <w:lang w:val="en-US"/>
+              </w:rPr>
+              <w:t xml:space="preserve"> }}</w:t>
+            </w:r>
+          </w:p>
+          <w:p>
+            <w:pPr>
+              <w:jc w:val="both"/>
+              <w:rPr>
+                <w:sz w:val="20"/>
+                <w:lang w:val="en-US"/>
+              </w:rPr>
+            </w:pPr>
           </w:p>
         </w:tc>
       </w:tr>
@@ -24167,6 +24316,58 @@
         <w:tc>
           <w:tcPr>
             <w:tcW w:w="9628" w:type="dxa"/>
+            <w:tcBorders>
+              <w:top w:val="nil"/>
+              <w:left w:val="single" w:sz="4" w:space="0" w:color="auto"/>
+              <w:bottom w:val="nil"/>
+              <w:right w:val="single" w:sz="4" w:space="0" w:color="auto"/>
+            </w:tcBorders>
+          </w:tcPr>
+          <w:p>
+            <w:pPr>
+              <w:jc w:val="both"/>
+              <w:rPr>
+                <w:sz w:val="20"/>
+                <w:lang w:val="en-US"/>
+              </w:rPr>
+            </w:pPr>
+            <w:r>
+              <w:rPr>
+                <w:sz w:val="20"/>
+                <w:lang w:val="en-US"/>
+              </w:rPr>
+              <w:t xml:space="preserve">{%tr </w:t>
+            </w:r>
+            <w:proofErr w:type="spellStart"/>
+            <w:r>
+              <w:rPr>
+                <w:sz w:val="20"/>
+                <w:lang w:val="en-US"/>
+              </w:rPr>
+              <w:t>endfor</w:t>
+            </w:r>
+            <w:proofErr w:type="spellEnd"/>
+            <w:r>
+              <w:rPr>
+                <w:sz w:val="20"/>
+                <w:lang w:val="en-US"/>
+              </w:rPr>
+              <w:t xml:space="preserve"> %}</w:t>
+            </w:r>
+          </w:p>
+        </w:tc>
+      </w:tr>
+      <w:tr>
+        <w:trPr>
+          <w:cantSplit/>
+          <w:trHeight w:val="721"/>
+        </w:trPr>
+        <w:tc>
+          <w:tcPr>
+            <w:tcW w:w="9628" w:type="dxa"/>
+            <w:tcBorders>
+              <w:top w:val="nil"/>
+            </w:tcBorders>
           </w:tcPr>
           <w:p>
             <w:pPr>
@@ -24182,62 +24383,49 @@
                 <w:sz w:val="20"/>
               </w:rPr>
             </w:pPr>
-            <w:r>
-              <w:rPr>
-                <w:sz w:val="20"/>
-              </w:rPr>
-              <w:t>Алгоритм: свойства и краткая их характеристика.</w:t>
-            </w:r>
-          </w:p>
-        </w:tc>
-      </w:tr>
-      <w:tr>
-        <w:trPr>
-          <w:cantSplit/>
-          <w:trHeight w:val="721"/>
-        </w:trPr>
-        <w:tc>
-          <w:tcPr>
-            <w:tcW w:w="9628" w:type="dxa"/>
-          </w:tcPr>
-          <w:p>
-            <w:pPr>
-              <w:numPr>
-                <w:ilvl w:val="0"/>
-                <w:numId w:val="38"/>
-              </w:numPr>
-              <w:tabs>
-                <w:tab w:val="clear" w:pos="720"/>
-              </w:tabs>
-              <w:jc w:val="both"/>
-              <w:rPr>
-                <w:sz w:val="20"/>
-              </w:rPr>
-            </w:pPr>
-            <w:r>
-              <w:rPr>
-                <w:sz w:val="20"/>
-              </w:rPr>
-              <w:t xml:space="preserve">Составить программу на языке </w:t>
-            </w:r>
+            <w:proofErr w:type="gramStart"/>
             <w:r>
               <w:rPr>
                 <w:sz w:val="20"/>
                 <w:lang w:val="en-US"/>
               </w:rPr>
-              <w:t>C</w:t>
+              <w:t xml:space="preserve">{{ </w:t>
             </w:r>
             <w:r>
               <w:rPr>
                 <w:sz w:val="20"/>
-              </w:rPr>
-              <w:t>#</w:t>
-            </w:r>
+                <w:lang w:val="en-US"/>
+              </w:rPr>
+              <w:t>fos</w:t>
+            </w:r>
+            <w:proofErr w:type="gramEnd"/>
             <w:r>
               <w:rPr>
                 <w:sz w:val="20"/>
-              </w:rPr>
-              <w:t>, позволяющую определить количество четных чисел двумерного массива в каждой нечетной строке.</w:t>
+                <w:lang w:val="en-US"/>
+              </w:rPr>
+              <w:t>.</w:t>
+            </w:r>
+            <w:r>
+              <w:rPr>
+                <w:sz w:val="20"/>
+                <w:lang w:val="en-US"/>
+              </w:rPr>
+              <w:t>example_exam_task</w:t>
+            </w:r>
+            <w:r>
+              <w:rPr>
+                <w:sz w:val="20"/>
+                <w:lang w:val="en-US"/>
+              </w:rPr>
+              <w:t>.0</w:t>
+            </w:r>
+            <w:r>
+              <w:rPr>
+                <w:sz w:val="20"/>
+                <w:lang w:val="en-US"/>
+              </w:rPr>
+              <w:t xml:space="preserve"> }}</w:t>
             </w:r>
           </w:p>
         </w:tc>
@@ -24288,11 +24476,13 @@
             <w:pPr>
               <w:rPr>
                 <w:sz w:val="20"/>
+                <w:lang w:val="en-US"/>
               </w:rPr>
             </w:pPr>
             <w:r>
               <w:rPr>
                 <w:sz w:val="20"/>
+                <w:lang w:val="en-US"/>
               </w:rPr>
               <w:t>«_</w:t>
             </w:r>
@@ -24300,20 +24490,30 @@
               <w:rPr>
                 <w:b/>
                 <w:sz w:val="20"/>
+                <w:lang w:val="en-US"/>
               </w:rPr>
               <w:t>__</w:t>
             </w:r>
+            <w:r>
+              <w:rPr>
+                <w:sz w:val="20"/>
+                <w:lang w:val="en-US"/>
+              </w:rPr>
+              <w:t>_</w:t>
+            </w:r>
             <w:proofErr w:type="gramStart"/>
             <w:r>
               <w:rPr>
                 <w:sz w:val="20"/>
-              </w:rPr>
-              <w:t xml:space="preserve">_»  </w:t>
+                <w:lang w:val="en-US"/>
+              </w:rPr>
+              <w:t xml:space="preserve">»  </w:t>
             </w:r>
             <w:r>
               <w:rPr>
                 <w:i/>
                 <w:sz w:val="20"/>
+                <w:lang w:val="en-US"/>
               </w:rPr>
               <w:t>_</w:t>
             </w:r>
@@ -24322,20 +24522,49 @@
               <w:rPr>
                 <w:i/>
                 <w:sz w:val="20"/>
+                <w:lang w:val="en-US"/>
               </w:rPr>
               <w:t>________</w:t>
             </w:r>
             <w:r>
               <w:rPr>
                 <w:sz w:val="20"/>
-              </w:rPr>
-              <w:t>20___ г., протокол № _____</w:t>
+                <w:lang w:val="en-US"/>
+              </w:rPr>
+              <w:t xml:space="preserve">20___ </w:t>
+            </w:r>
+            <w:r>
+              <w:rPr>
+                <w:sz w:val="20"/>
+              </w:rPr>
+              <w:t>г</w:t>
+            </w:r>
+            <w:r>
+              <w:rPr>
+                <w:sz w:val="20"/>
+                <w:lang w:val="en-US"/>
+              </w:rPr>
+              <w:t xml:space="preserve">., </w:t>
+            </w:r>
+            <w:r>
+              <w:rPr>
+                <w:sz w:val="20"/>
+              </w:rPr>
+              <w:t>протокол</w:t>
+            </w:r>
+            <w:r>
+              <w:rPr>
+                <w:sz w:val="20"/>
+                <w:lang w:val="en-US"/>
+              </w:rPr>
+              <w:t xml:space="preserve"> № _____</w:t>
             </w:r>
           </w:p>
           <w:p>
             <w:pPr>
               <w:rPr>
                 <w:sz w:val="20"/>
+                <w:lang w:val="en-US"/>
               </w:rPr>
             </w:pPr>
           </w:p>
@@ -24437,12 +24666,52 @@
         <w:spacing w:after="120"/>
         <w:rPr>
           <w:b/>
-          <w:lang w:val="en-US"/>
         </w:rPr>
       </w:pPr>
     </w:p>
     <w:p>
       <w:pPr>
+        <w:rPr>
+          <w:b/>
+        </w:rPr>
+      </w:pPr>
+      <w:r>
+        <w:rPr>
+          <w:b/>
+        </w:rPr>
+        <w:br w:type="page"/>
+      </w:r>
+    </w:p>
+    <w:p>
+      <w:pPr>
+        <w:spacing w:after="120"/>
+        <w:rPr>
+          <w:b/>
+        </w:rPr>
+      </w:pPr>
+      <w:r>
+        <w:rPr>
+          <w:b/>
+        </w:rPr>
+        <w:lastRenderedPageBreak/>
+        <w:t xml:space="preserve">{% </w:t>
+      </w:r>
+      <w:r>
+        <w:rPr>
+          <w:b/>
+          <w:lang w:val="en-US"/>
+        </w:rPr>
+        <w:t>endif</w:t>
+      </w:r>
+      <w:r>
+        <w:rPr>
+          <w:b/>
+        </w:rPr>
+        <w:t xml:space="preserve"> %}</w:t>
+      </w:r>
+    </w:p>
+    <w:p>
+      <w:pPr>
         <w:spacing w:after="120"/>
         <w:jc w:val="center"/>
         <w:rPr>
@@ -24454,15 +24723,8 @@
       <w:r>
         <w:rPr>
           <w:b/>
-        </w:rPr>
-        <w:br w:type="page"/>
-      </w:r>
-      <w:r>
-        <w:rPr>
-          <w:b/>
           <w:caps/>
         </w:rPr>
-        <w:lastRenderedPageBreak/>
         <w:t>Дополнения и изменения в рабочей программе</w:t>
       </w:r>
     </w:p>
@@ -28332,6 +28594,92 @@
     </w:lvl>
   </w:abstractNum>
   <w:abstractNum w:abstractNumId="27" w15:restartNumberingAfterBreak="0">
+    <w:nsid w:val="62A93F04"/>
+    <w:multiLevelType w:val="hybridMultilevel"/>
+    <w:tmpl w:val="6AC2F018"/>
+    <w:lvl w:ilvl="0" w:tplc="0419000F">
+      <w:start w:val="1"/>
+      <w:numFmt w:val="decimal"/>
+      <w:lvlText w:val="%1."/>
+      <w:lvlJc w:val="left"/>
+      <w:pPr>
+        <w:ind w:left="720" w:hanging="360"/>
+      </w:pPr>
+    </w:lvl>
+    <w:lvl w:ilvl="1" w:tplc="04190019" w:tentative="1">
+      <w:start w:val="1"/>
+      <w:numFmt w:val="lowerLetter"/>
+      <w:lvlText w:val="%2."/>
+      <w:lvlJc w:val="left"/>
+      <w:pPr>
+        <w:ind w:left="1440" w:hanging="360"/>
+      </w:pPr>
+    </w:lvl>
+    <w:lvl w:ilvl="2" w:tplc="0419001B" w:tentative="1">
+      <w:start w:val="1"/>
+      <w:numFmt w:val="lowerRoman"/>
+      <w:lvlText w:val="%3."/>
+      <w:lvlJc w:val="right"/>
+      <w:pPr>
+        <w:ind w:left="2160" w:hanging="180"/>
+      </w:pPr>
+    </w:lvl>
+    <w:lvl w:ilvl="3" w:tplc="0419000F" w:tentative="1">
+      <w:start w:val="1"/>
+      <w:numFmt w:val="decimal"/>
+      <w:lvlText w:val="%4."/>
+      <w:lvlJc w:val="left"/>
+      <w:pPr>
+        <w:ind w:left="2880" w:hanging="360"/>
+      </w:pPr>
+    </w:lvl>
+    <w:lvl w:ilvl="4" w:tplc="04190019" w:tentative="1">
+      <w:start w:val="1"/>
+      <w:numFmt w:val="lowerLetter"/>
+      <w:lvlText w:val="%5."/>
+      <w:lvlJc w:val="left"/>
+      <w:pPr>
+        <w:ind w:left="3600" w:hanging="360"/>
+      </w:pPr>
+    </w:lvl>
+    <w:lvl w:ilvl="5" w:tplc="0419001B" w:tentative="1">
+      <w:start w:val="1"/>
+      <w:numFmt w:val="lowerRoman"/>
+      <w:lvlText w:val="%6."/>
+      <w:lvlJc w:val="right"/>
+      <w:pPr>
+        <w:ind w:left="4320" w:hanging="180"/>
+      </w:pPr>
+    </w:lvl>
+    <w:lvl w:ilvl="6" w:tplc="0419000F" w:tentative="1">
+      <w:start w:val="1"/>
+      <w:numFmt w:val="decimal"/>
+      <w:lvlText w:val="%7."/>
+      <w:lvlJc w:val="left"/>
+      <w:pPr>
+        <w:ind w:left="5040" w:hanging="360"/>
+      </w:pPr>
+    </w:lvl>
+    <w:lvl w:ilvl="7" w:tplc="04190019" w:tentative="1">
+      <w:start w:val="1"/>
+      <w:numFmt w:val="lowerLetter"/>
+      <w:lvlText w:val="%8."/>
+      <w:lvlJc w:val="left"/>
+      <w:pPr>
+        <w:ind w:left="5760" w:hanging="360"/>
+      </w:pPr>
+    </w:lvl>
+    <w:lvl w:ilvl="8" w:tplc="0419001B" w:tentative="1">
+      <w:start w:val="1"/>
+      <w:numFmt w:val="lowerRoman"/>
+      <w:lvlText w:val="%9."/>
+      <w:lvlJc w:val="right"/>
+      <w:pPr>
+        <w:ind w:left="6480" w:hanging="180"/>
+      </w:pPr>
+    </w:lvl>
+  </w:abstractNum>
+  <w:abstractNum w:abstractNumId="28" w15:restartNumberingAfterBreak="0">
     <w:nsid w:val="68636512"/>
     <w:multiLevelType w:val="hybridMultilevel"/>
     <w:tmpl w:val="674E8728"/>
@@ -28641,7 +28989,7 @@
       </w:rPr>
     </w:lvl>
   </w:abstractNum>
-  <w:abstractNum w:abstractNumId="28" w15:restartNumberingAfterBreak="0">
+  <w:abstractNum w:abstractNumId="29" w15:restartNumberingAfterBreak="0">
     <w:nsid w:val="688E6855"/>
     <w:multiLevelType w:val="hybridMultilevel"/>
     <w:tmpl w:val="B25AC984"/>
@@ -28754,7 +29102,7 @@
       </w:rPr>
     </w:lvl>
   </w:abstractNum>
-  <w:abstractNum w:abstractNumId="29" w15:restartNumberingAfterBreak="0">
+  <w:abstractNum w:abstractNumId="30" w15:restartNumberingAfterBreak="0">
     <w:nsid w:val="68D86C2E"/>
     <w:multiLevelType w:val="hybridMultilevel"/>
     <w:tmpl w:val="C0946D84"/>
@@ -28891,7 +29239,7 @@
       </w:rPr>
     </w:lvl>
   </w:abstractNum>
-  <w:abstractNum w:abstractNumId="30" w15:restartNumberingAfterBreak="0">
+  <w:abstractNum w:abstractNumId="31" w15:restartNumberingAfterBreak="0">
     <w:nsid w:val="6BB965D5"/>
     <w:multiLevelType w:val="hybridMultilevel"/>
     <w:tmpl w:val="C8C4A71C"/>
@@ -29004,7 +29352,7 @@
       </w:rPr>
     </w:lvl>
   </w:abstractNum>
-  <w:abstractNum w:abstractNumId="31" w15:restartNumberingAfterBreak="0">
+  <w:abstractNum w:abstractNumId="32" w15:restartNumberingAfterBreak="0">
     <w:nsid w:val="6D7E3A18"/>
     <w:multiLevelType w:val="hybridMultilevel"/>
     <w:tmpl w:val="F474CCF6"/>
@@ -29441,7 +29789,7 @@
       </w:rPr>
     </w:lvl>
   </w:abstractNum>
-  <w:abstractNum w:abstractNumId="32" w15:restartNumberingAfterBreak="0">
+  <w:abstractNum w:abstractNumId="33" w15:restartNumberingAfterBreak="0">
     <w:nsid w:val="6F88134C"/>
     <w:multiLevelType w:val="hybridMultilevel"/>
     <w:tmpl w:val="ABD6B32E"/>
@@ -29554,29 +29902,29 @@
       </w:pPr>
     </w:lvl>
   </w:abstractNum>
-  <w:abstractNum w:abstractNumId="33" w15:restartNumberingAfterBreak="0">
+  <w:abstractNum w:abstractNumId="34" w15:restartNumberingAfterBreak="0">
     <w:nsid w:val="7B8B5185"/>
     <w:multiLevelType w:val="hybridMultilevel"/>
     <w:tmpl w:val="F474CCF6"/>
     <w:numStyleLink w:val="6"/>
   </w:abstractNum>
-  <w:abstractNum w:abstractNumId="34" w15:restartNumberingAfterBreak="0">
+  <w:abstractNum w:abstractNumId="35" w15:restartNumberingAfterBreak="0">
     <w:nsid w:val="7BE42B32"/>
     <w:multiLevelType w:val="hybridMultilevel"/>
     <w:tmpl w:val="89CA8BCA"/>
     <w:numStyleLink w:val="25"/>
   </w:abstractNum>
-  <w:abstractNum w:abstractNumId="35" w15:restartNumberingAfterBreak="0">
+  <w:abstractNum w:abstractNumId="36" w15:restartNumberingAfterBreak="0">
     <w:nsid w:val="7D84138B"/>
     <w:multiLevelType w:val="hybridMultilevel"/>
     <w:tmpl w:val="3B5207FA"/>
     <w:numStyleLink w:val="8"/>
   </w:abstractNum>
   <w:num w:numId="1">
-    <w:abstractNumId w:val="31"/>
+    <w:abstractNumId w:val="32"/>
   </w:num>
   <w:num w:numId="2">
-    <w:abstractNumId w:val="30"/>
+    <w:abstractNumId w:val="31"/>
   </w:num>
   <w:num w:numId="3">
     <w:abstractNumId w:val="12"/>
@@ -29624,7 +29972,7 @@
     <w:abstractNumId w:val="24"/>
   </w:num>
   <w:num w:numId="9">
-    <w:abstractNumId w:val="27"/>
+    <w:abstractNumId w:val="28"/>
   </w:num>
   <w:num w:numId="10">
     <w:abstractNumId w:val="5"/>
@@ -29765,9 +30113,9 @@
     </w:lvlOverride>
   </w:num>
   <w:num w:numId="20">
-    <w:abstractNumId w:val="33"/>
+    <w:abstractNumId w:val="34"/>
     <w:lvlOverride w:ilvl="0">
-      <w:lvl w:ilvl="0" w:tplc="AE765536">
+      <w:lvl w:ilvl="0" w:tplc="E95C04DE">
         <w:start w:val="1"/>
         <w:numFmt w:val="decimal"/>
         <w:lvlText w:val="-"/>
@@ -29821,7 +30169,7 @@
       </w:lvl>
     </w:lvlOverride>
     <w:lvlOverride w:ilvl="1">
-      <w:lvl w:ilvl="1" w:tplc="677C7C66">
+      <w:lvl w:ilvl="1" w:tplc="1E7E32D2">
         <w:start w:val="1"/>
         <w:numFmt w:val="decimal"/>
         <w:lvlText w:val="o"/>
@@ -29876,7 +30224,7 @@
       </w:lvl>
     </w:lvlOverride>
     <w:lvlOverride w:ilvl="2">
-      <w:lvl w:ilvl="2" w:tplc="D4125BB2">
+      <w:lvl w:ilvl="2" w:tplc="1AB4DC3A">
         <w:start w:val="1"/>
         <w:numFmt w:val="decimal"/>
         <w:lvlText w:val="▪"/>
@@ -29931,7 +30279,7 @@
       </w:lvl>
     </w:lvlOverride>
     <w:lvlOverride w:ilvl="3">
-      <w:lvl w:ilvl="3" w:tplc="4A02AFF4">
+      <w:lvl w:ilvl="3" w:tplc="3FFAC06E">
         <w:start w:val="1"/>
         <w:numFmt w:val="decimal"/>
         <w:lvlText w:val="•"/>
@@ -29986,7 +30334,7 @@
       </w:lvl>
     </w:lvlOverride>
     <w:lvlOverride w:ilvl="4">
-      <w:lvl w:ilvl="4" w:tplc="BDE80828">
+      <w:lvl w:ilvl="4" w:tplc="F544FDE2">
         <w:start w:val="1"/>
         <w:numFmt w:val="decimal"/>
         <w:lvlText w:val="o"/>
@@ -30041,7 +30389,7 @@
       </w:lvl>
     </w:lvlOverride>
     <w:lvlOverride w:ilvl="5">
-      <w:lvl w:ilvl="5" w:tplc="4B6CE35E">
+      <w:lvl w:ilvl="5" w:tplc="6FFE059C">
         <w:start w:val="1"/>
         <w:numFmt w:val="decimal"/>
         <w:lvlText w:val="▪"/>
@@ -30096,7 +30444,7 @@
       </w:lvl>
     </w:lvlOverride>
     <w:lvlOverride w:ilvl="6">
-      <w:lvl w:ilvl="6" w:tplc="1FFEC860">
+      <w:lvl w:ilvl="6" w:tplc="84DC5D0C">
         <w:start w:val="1"/>
         <w:numFmt w:val="decimal"/>
         <w:lvlText w:val="•"/>
@@ -30151,7 +30499,7 @@
       </w:lvl>
     </w:lvlOverride>
     <w:lvlOverride w:ilvl="7">
-      <w:lvl w:ilvl="7" w:tplc="BFF83C64">
+      <w:lvl w:ilvl="7" w:tplc="0742EEF0">
         <w:start w:val="1"/>
         <w:numFmt w:val="decimal"/>
         <w:lvlText w:val="o"/>
@@ -30206,7 +30554,7 @@
       </w:lvl>
     </w:lvlOverride>
     <w:lvlOverride w:ilvl="8">
-      <w:lvl w:ilvl="8" w:tplc="34B6AEF4">
+      <w:lvl w:ilvl="8" w:tplc="3796FF5E">
         <w:start w:val="1"/>
         <w:numFmt w:val="decimal"/>
         <w:lvlText w:val="▪"/>
@@ -30265,7 +30613,7 @@
     <w:abstractNumId w:val="10"/>
   </w:num>
   <w:num w:numId="22">
-    <w:abstractNumId w:val="35"/>
+    <w:abstractNumId w:val="36"/>
     <w:lvlOverride w:ilvl="0">
       <w:startOverride w:val="1"/>
     </w:lvlOverride>
@@ -30295,9 +30643,9 @@
     </w:lvlOverride>
   </w:num>
   <w:num w:numId="23">
-    <w:abstractNumId w:val="35"/>
+    <w:abstractNumId w:val="36"/>
     <w:lvlOverride w:ilvl="0">
-      <w:lvl w:ilvl="0" w:tplc="BE08D33E">
+      <w:lvl w:ilvl="0" w:tplc="FCE0ABFC">
         <w:start w:val="1"/>
         <w:numFmt w:val="decimal"/>
         <w:lvlText w:val="%1."/>
@@ -30343,7 +30691,7 @@
       </w:lvl>
     </w:lvlOverride>
     <w:lvlOverride w:ilvl="1">
-      <w:lvl w:ilvl="1" w:tplc="8AAEB73A">
+      <w:lvl w:ilvl="1" w:tplc="6568C68A">
         <w:start w:val="1"/>
         <w:numFmt w:val="decimal"/>
         <w:lvlText w:val="%2."/>
@@ -30389,7 +30737,7 @@
       </w:lvl>
     </w:lvlOverride>
     <w:lvlOverride w:ilvl="2">
-      <w:lvl w:ilvl="2" w:tplc="C2DE335C">
+      <w:lvl w:ilvl="2" w:tplc="22EE733A">
         <w:start w:val="1"/>
         <w:numFmt w:val="decimal"/>
         <w:lvlText w:val="%3."/>
@@ -30436,7 +30784,7 @@
       </w:lvl>
     </w:lvlOverride>
     <w:lvlOverride w:ilvl="3">
-      <w:lvl w:ilvl="3" w:tplc="B182561E">
+      <w:lvl w:ilvl="3" w:tplc="1090A46C">
         <w:start w:val="1"/>
         <w:numFmt w:val="decimal"/>
         <w:suff w:val="nothing"/>
@@ -30484,7 +30832,7 @@
       </w:lvl>
     </w:lvlOverride>
     <w:lvlOverride w:ilvl="4">
-      <w:lvl w:ilvl="4" w:tplc="3CC81336">
+      <w:lvl w:ilvl="4" w:tplc="2F3EBBE8">
         <w:start w:val="1"/>
         <w:numFmt w:val="decimal"/>
         <w:lvlText w:val="%5."/>
@@ -30531,7 +30879,7 @@
       </w:lvl>
     </w:lvlOverride>
     <w:lvlOverride w:ilvl="5">
-      <w:lvl w:ilvl="5" w:tplc="48E4CF66">
+      <w:lvl w:ilvl="5" w:tplc="63481EAC">
         <w:start w:val="1"/>
         <w:numFmt w:val="decimal"/>
         <w:lvlText w:val="%6."/>
@@ -30578,7 +30926,7 @@
       </w:lvl>
     </w:lvlOverride>
     <w:lvlOverride w:ilvl="6">
-      <w:lvl w:ilvl="6" w:tplc="38FEE950">
+      <w:lvl w:ilvl="6" w:tplc="30EE902A">
         <w:start w:val="1"/>
         <w:numFmt w:val="decimal"/>
         <w:lvlText w:val="%7."/>
@@ -30625,7 +30973,7 @@
       </w:lvl>
     </w:lvlOverride>
     <w:lvlOverride w:ilvl="7">
-      <w:lvl w:ilvl="7" w:tplc="22E05F9E">
+      <w:lvl w:ilvl="7" w:tplc="034E2696">
         <w:start w:val="1"/>
         <w:numFmt w:val="decimal"/>
         <w:lvlText w:val="%8."/>
@@ -30672,7 +31020,7 @@
       </w:lvl>
     </w:lvlOverride>
     <w:lvlOverride w:ilvl="8">
-      <w:lvl w:ilvl="8" w:tplc="C81431D4">
+      <w:lvl w:ilvl="8" w:tplc="C3900A70">
         <w:start w:val="1"/>
         <w:numFmt w:val="decimal"/>
         <w:lvlText w:val="%9."/>
@@ -30720,9 +31068,9 @@
     </w:lvlOverride>
   </w:num>
   <w:num w:numId="24">
-    <w:abstractNumId w:val="35"/>
+    <w:abstractNumId w:val="36"/>
     <w:lvlOverride w:ilvl="0">
-      <w:lvl w:ilvl="0" w:tplc="BE08D33E">
+      <w:lvl w:ilvl="0" w:tplc="FCE0ABFC">
         <w:start w:val="1"/>
         <w:numFmt w:val="decimal"/>
         <w:lvlText w:val="%1."/>
@@ -30768,7 +31116,7 @@
       </w:lvl>
     </w:lvlOverride>
     <w:lvlOverride w:ilvl="1">
-      <w:lvl w:ilvl="1" w:tplc="8AAEB73A">
+      <w:lvl w:ilvl="1" w:tplc="6568C68A">
         <w:start w:val="1"/>
         <w:numFmt w:val="decimal"/>
         <w:lvlText w:val="%2."/>
@@ -30814,7 +31162,7 @@
       </w:lvl>
     </w:lvlOverride>
     <w:lvlOverride w:ilvl="2">
-      <w:lvl w:ilvl="2" w:tplc="C2DE335C">
+      <w:lvl w:ilvl="2" w:tplc="22EE733A">
         <w:start w:val="1"/>
         <w:numFmt w:val="decimal"/>
         <w:lvlText w:val="%3."/>
@@ -30861,7 +31209,7 @@
       </w:lvl>
     </w:lvlOverride>
     <w:lvlOverride w:ilvl="3">
-      <w:lvl w:ilvl="3" w:tplc="B182561E">
+      <w:lvl w:ilvl="3" w:tplc="1090A46C">
         <w:start w:val="1"/>
         <w:numFmt w:val="decimal"/>
         <w:suff w:val="nothing"/>
@@ -30909,7 +31257,7 @@
       </w:lvl>
     </w:lvlOverride>
     <w:lvlOverride w:ilvl="4">
-      <w:lvl w:ilvl="4" w:tplc="3CC81336">
+      <w:lvl w:ilvl="4" w:tplc="2F3EBBE8">
         <w:start w:val="1"/>
         <w:numFmt w:val="decimal"/>
         <w:lvlText w:val="%5."/>
@@ -30956,7 +31304,7 @@
       </w:lvl>
     </w:lvlOverride>
     <w:lvlOverride w:ilvl="5">
-      <w:lvl w:ilvl="5" w:tplc="48E4CF66">
+      <w:lvl w:ilvl="5" w:tplc="63481EAC">
         <w:start w:val="1"/>
         <w:numFmt w:val="decimal"/>
         <w:lvlText w:val="%6."/>
@@ -31003,7 +31351,7 @@
       </w:lvl>
     </w:lvlOverride>
     <w:lvlOverride w:ilvl="6">
-      <w:lvl w:ilvl="6" w:tplc="38FEE950">
+      <w:lvl w:ilvl="6" w:tplc="30EE902A">
         <w:start w:val="1"/>
         <w:numFmt w:val="decimal"/>
         <w:lvlText w:val="%7."/>
@@ -31050,7 +31398,7 @@
       </w:lvl>
     </w:lvlOverride>
     <w:lvlOverride w:ilvl="7">
-      <w:lvl w:ilvl="7" w:tplc="22E05F9E">
+      <w:lvl w:ilvl="7" w:tplc="034E2696">
         <w:start w:val="1"/>
         <w:numFmt w:val="decimal"/>
         <w:lvlText w:val="%8."/>
@@ -31097,7 +31445,7 @@
       </w:lvl>
     </w:lvlOverride>
     <w:lvlOverride w:ilvl="8">
-      <w:lvl w:ilvl="8" w:tplc="C81431D4">
+      <w:lvl w:ilvl="8" w:tplc="C3900A70">
         <w:start w:val="1"/>
         <w:numFmt w:val="decimal"/>
         <w:lvlText w:val="%9."/>
@@ -31145,9 +31493,9 @@
     </w:lvlOverride>
   </w:num>
   <w:num w:numId="25">
-    <w:abstractNumId w:val="33"/>
+    <w:abstractNumId w:val="34"/>
     <w:lvlOverride w:ilvl="0">
-      <w:lvl w:ilvl="0" w:tplc="AE765536">
+      <w:lvl w:ilvl="0" w:tplc="E95C04DE">
         <w:start w:val="1"/>
         <w:numFmt w:val="decimal"/>
         <w:lvlText w:val="-"/>
@@ -31190,7 +31538,7 @@
       </w:lvl>
     </w:lvlOverride>
     <w:lvlOverride w:ilvl="1">
-      <w:lvl w:ilvl="1" w:tplc="677C7C66">
+      <w:lvl w:ilvl="1" w:tplc="1E7E32D2">
         <w:start w:val="1"/>
         <w:numFmt w:val="decimal"/>
         <w:lvlText w:val="o"/>
@@ -31233,7 +31581,7 @@
       </w:lvl>
     </w:lvlOverride>
     <w:lvlOverride w:ilvl="2">
-      <w:lvl w:ilvl="2" w:tplc="D4125BB2">
+      <w:lvl w:ilvl="2" w:tplc="1AB4DC3A">
         <w:start w:val="1"/>
         <w:numFmt w:val="decimal"/>
         <w:lvlText w:val="▪"/>
@@ -31276,7 +31624,7 @@
       </w:lvl>
     </w:lvlOverride>
     <w:lvlOverride w:ilvl="3">
-      <w:lvl w:ilvl="3" w:tplc="4A02AFF4">
+      <w:lvl w:ilvl="3" w:tplc="3FFAC06E">
         <w:start w:val="1"/>
         <w:numFmt w:val="decimal"/>
         <w:lvlText w:val="•"/>
@@ -31320,7 +31668,7 @@
       </w:lvl>
     </w:lvlOverride>
     <w:lvlOverride w:ilvl="4">
-      <w:lvl w:ilvl="4" w:tplc="BDE80828">
+      <w:lvl w:ilvl="4" w:tplc="F544FDE2">
         <w:start w:val="1"/>
         <w:numFmt w:val="decimal"/>
         <w:lvlText w:val="o"/>
@@ -31364,7 +31712,7 @@
       </w:lvl>
     </w:lvlOverride>
     <w:lvlOverride w:ilvl="5">
-      <w:lvl w:ilvl="5" w:tplc="4B6CE35E">
+      <w:lvl w:ilvl="5" w:tplc="6FFE059C">
         <w:start w:val="1"/>
         <w:numFmt w:val="decimal"/>
         <w:lvlText w:val="▪"/>
@@ -31408,7 +31756,7 @@
       </w:lvl>
     </w:lvlOverride>
     <w:lvlOverride w:ilvl="6">
-      <w:lvl w:ilvl="6" w:tplc="1FFEC860">
+      <w:lvl w:ilvl="6" w:tplc="84DC5D0C">
         <w:start w:val="1"/>
         <w:numFmt w:val="decimal"/>
         <w:lvlText w:val="•"/>
@@ -31452,7 +31800,7 @@
       </w:lvl>
     </w:lvlOverride>
     <w:lvlOverride w:ilvl="7">
-      <w:lvl w:ilvl="7" w:tplc="BFF83C64">
+      <w:lvl w:ilvl="7" w:tplc="0742EEF0">
         <w:start w:val="1"/>
         <w:numFmt w:val="decimal"/>
         <w:lvlText w:val="o"/>
@@ -31496,7 +31844,7 @@
       </w:lvl>
     </w:lvlOverride>
     <w:lvlOverride w:ilvl="8">
-      <w:lvl w:ilvl="8" w:tplc="34B6AEF4">
+      <w:lvl w:ilvl="8" w:tplc="3796FF5E">
         <w:start w:val="1"/>
         <w:numFmt w:val="decimal"/>
         <w:lvlText w:val="▪"/>
@@ -31541,9 +31889,9 @@
     </w:lvlOverride>
   </w:num>
   <w:num w:numId="26">
-    <w:abstractNumId w:val="33"/>
+    <w:abstractNumId w:val="34"/>
     <w:lvlOverride w:ilvl="0">
-      <w:lvl w:ilvl="0" w:tplc="AE765536">
+      <w:lvl w:ilvl="0" w:tplc="E95C04DE">
         <w:start w:val="1"/>
         <w:numFmt w:val="decimal"/>
         <w:lvlText w:val="-"/>
@@ -31586,7 +31934,7 @@
       </w:lvl>
     </w:lvlOverride>
     <w:lvlOverride w:ilvl="1">
-      <w:lvl w:ilvl="1" w:tplc="677C7C66">
+      <w:lvl w:ilvl="1" w:tplc="1E7E32D2">
         <w:start w:val="1"/>
         <w:numFmt w:val="decimal"/>
         <w:lvlText w:val="o"/>
@@ -31642,7 +31990,7 @@
       </w:lvl>
     </w:lvlOverride>
     <w:lvlOverride w:ilvl="2">
-      <w:lvl w:ilvl="2" w:tplc="D4125BB2">
+      <w:lvl w:ilvl="2" w:tplc="1AB4DC3A">
         <w:start w:val="1"/>
         <w:numFmt w:val="decimal"/>
         <w:lvlText w:val="▪"/>
@@ -31685,7 +32033,7 @@
       </w:lvl>
     </w:lvlOverride>
     <w:lvlOverride w:ilvl="3">
-      <w:lvl w:ilvl="3" w:tplc="4A02AFF4">
+      <w:lvl w:ilvl="3" w:tplc="3FFAC06E">
         <w:start w:val="1"/>
         <w:numFmt w:val="decimal"/>
         <w:lvlText w:val="•"/>
@@ -31728,7 +32076,7 @@
       </w:lvl>
     </w:lvlOverride>
     <w:lvlOverride w:ilvl="4">
-      <w:lvl w:ilvl="4" w:tplc="BDE80828">
+      <w:lvl w:ilvl="4" w:tplc="F544FDE2">
         <w:start w:val="1"/>
         <w:numFmt w:val="decimal"/>
         <w:lvlText w:val="o"/>
@@ -31771,7 +32119,7 @@
       </w:lvl>
     </w:lvlOverride>
     <w:lvlOverride w:ilvl="5">
-      <w:lvl w:ilvl="5" w:tplc="4B6CE35E">
+      <w:lvl w:ilvl="5" w:tplc="6FFE059C">
         <w:start w:val="1"/>
         <w:numFmt w:val="decimal"/>
         <w:lvlText w:val="▪"/>
@@ -31814,7 +32162,7 @@
       </w:lvl>
     </w:lvlOverride>
     <w:lvlOverride w:ilvl="6">
-      <w:lvl w:ilvl="6" w:tplc="1FFEC860">
+      <w:lvl w:ilvl="6" w:tplc="84DC5D0C">
         <w:start w:val="1"/>
         <w:numFmt w:val="decimal"/>
         <w:lvlText w:val="•"/>
@@ -31857,7 +32205,7 @@
       </w:lvl>
     </w:lvlOverride>
     <w:lvlOverride w:ilvl="7">
-      <w:lvl w:ilvl="7" w:tplc="BFF83C64">
+      <w:lvl w:ilvl="7" w:tplc="0742EEF0">
         <w:start w:val="1"/>
         <w:numFmt w:val="decimal"/>
         <w:lvlText w:val="o"/>
@@ -31900,7 +32248,7 @@
       </w:lvl>
     </w:lvlOverride>
     <w:lvlOverride w:ilvl="8">
-      <w:lvl w:ilvl="8" w:tplc="34B6AEF4">
+      <w:lvl w:ilvl="8" w:tplc="3796FF5E">
         <w:start w:val="1"/>
         <w:numFmt w:val="decimal"/>
         <w:lvlText w:val="▪"/>
@@ -31944,9 +32292,9 @@
     </w:lvlOverride>
   </w:num>
   <w:num w:numId="27">
-    <w:abstractNumId w:val="33"/>
+    <w:abstractNumId w:val="34"/>
     <w:lvlOverride w:ilvl="0">
-      <w:lvl w:ilvl="0" w:tplc="AE765536">
+      <w:lvl w:ilvl="0" w:tplc="E95C04DE">
         <w:start w:val="1"/>
         <w:numFmt w:val="decimal"/>
         <w:lvlText w:val="-"/>
@@ -31989,7 +32337,7 @@
       </w:lvl>
     </w:lvlOverride>
     <w:lvlOverride w:ilvl="1">
-      <w:lvl w:ilvl="1" w:tplc="677C7C66">
+      <w:lvl w:ilvl="1" w:tplc="1E7E32D2">
         <w:start w:val="1"/>
         <w:numFmt w:val="decimal"/>
         <w:lvlText w:val="o"/>
@@ -32032,7 +32380,7 @@
       </w:lvl>
     </w:lvlOverride>
     <w:lvlOverride w:ilvl="2">
-      <w:lvl w:ilvl="2" w:tplc="D4125BB2">
+      <w:lvl w:ilvl="2" w:tplc="1AB4DC3A">
         <w:start w:val="1"/>
         <w:numFmt w:val="decimal"/>
         <w:lvlText w:val="▪"/>
@@ -32075,7 +32423,7 @@
       </w:lvl>
     </w:lvlOverride>
     <w:lvlOverride w:ilvl="3">
-      <w:lvl w:ilvl="3" w:tplc="4A02AFF4">
+      <w:lvl w:ilvl="3" w:tplc="3FFAC06E">
         <w:start w:val="1"/>
         <w:numFmt w:val="decimal"/>
         <w:lvlText w:val="•"/>
@@ -32119,7 +32467,7 @@
       </w:lvl>
     </w:lvlOverride>
     <w:lvlOverride w:ilvl="4">
-      <w:lvl w:ilvl="4" w:tplc="BDE80828">
+      <w:lvl w:ilvl="4" w:tplc="F544FDE2">
         <w:start w:val="1"/>
         <w:numFmt w:val="decimal"/>
         <w:lvlText w:val="o"/>
@@ -32163,7 +32511,7 @@
       </w:lvl>
     </w:lvlOverride>
     <w:lvlOverride w:ilvl="5">
-      <w:lvl w:ilvl="5" w:tplc="4B6CE35E">
+      <w:lvl w:ilvl="5" w:tplc="6FFE059C">
         <w:start w:val="1"/>
         <w:numFmt w:val="decimal"/>
         <w:lvlText w:val="▪"/>
@@ -32207,7 +32555,7 @@
       </w:lvl>
     </w:lvlOverride>
     <w:lvlOverride w:ilvl="6">
-      <w:lvl w:ilvl="6" w:tplc="1FFEC860">
+      <w:lvl w:ilvl="6" w:tplc="84DC5D0C">
         <w:start w:val="1"/>
         <w:numFmt w:val="decimal"/>
         <w:lvlText w:val="•"/>
@@ -32251,7 +32599,7 @@
       </w:lvl>
     </w:lvlOverride>
     <w:lvlOverride w:ilvl="7">
-      <w:lvl w:ilvl="7" w:tplc="BFF83C64">
+      <w:lvl w:ilvl="7" w:tplc="0742EEF0">
         <w:start w:val="1"/>
         <w:numFmt w:val="decimal"/>
         <w:lvlText w:val="o"/>
@@ -32295,7 +32643,7 @@
       </w:lvl>
     </w:lvlOverride>
     <w:lvlOverride w:ilvl="8">
-      <w:lvl w:ilvl="8" w:tplc="34B6AEF4">
+      <w:lvl w:ilvl="8" w:tplc="3796FF5E">
         <w:start w:val="1"/>
         <w:numFmt w:val="decimal"/>
         <w:lvlText w:val="▪"/>
@@ -32370,7 +32718,7 @@
     </w:lvlOverride>
   </w:num>
   <w:num w:numId="29">
-    <w:abstractNumId w:val="34"/>
+    <w:abstractNumId w:val="35"/>
     <w:lvlOverride w:ilvl="0">
       <w:startOverride w:val="1"/>
     </w:lvlOverride>
@@ -32400,7 +32748,7 @@
     </w:lvlOverride>
   </w:num>
   <w:num w:numId="30">
-    <w:abstractNumId w:val="28"/>
+    <w:abstractNumId w:val="29"/>
   </w:num>
   <w:num w:numId="31">
     <w:abstractNumId w:val="3"/>
@@ -32412,7 +32760,7 @@
     <w:abstractNumId w:val="23"/>
   </w:num>
   <w:num w:numId="34">
-    <w:abstractNumId w:val="32"/>
+    <w:abstractNumId w:val="33"/>
     <w:lvlOverride w:ilvl="0">
       <w:startOverride w:val="1"/>
     </w:lvlOverride>
@@ -32442,7 +32790,7 @@
     </w:lvlOverride>
   </w:num>
   <w:num w:numId="35">
-    <w:abstractNumId w:val="29"/>
+    <w:abstractNumId w:val="30"/>
   </w:num>
   <w:num w:numId="36">
     <w:abstractNumId w:val="16"/>
@@ -32521,6 +32869,9 @@
   </w:num>
   <w:num w:numId="43">
     <w:abstractNumId w:val="26"/>
+  </w:num>
+  <w:num w:numId="44">
+    <w:abstractNumId w:val="27"/>
   </w:num>
   <w:numIdMacAtCleanup w:val="30"/>
 </w:numbering>

</xml_diff>

<commit_message>
Fix error with void xml
</commit_message>
<xml_diff>
--- a/excel_to_doc_parser/py/template.docx
+++ b/excel_to_doc_parser/py/template.docx
@@ -17512,56 +17512,112 @@
                 <w:rFonts w:cs="Times New Roman"/>
                 <w:lang w:val="ru-RU" w:eastAsia="en-US"/>
               </w:rPr>
-              <w:t xml:space="preserve">{{ </w:t>
+              <w:t xml:space="preserve">{% </w:t>
             </w:r>
             <w:r>
               <w:rPr>
                 <w:rFonts w:cs="Times New Roman"/>
                 <w:lang w:eastAsia="en-US"/>
               </w:rPr>
-              <w:t>f</w:t>
+              <w:t>if</w:t>
+            </w:r>
+            <w:r>
+              <w:rPr>
+                <w:rFonts w:cs="Times New Roman"/>
+                <w:lang w:val="ru-RU" w:eastAsia="en-US"/>
+              </w:rPr>
+              <w:t xml:space="preserve"> </w:t>
             </w:r>
             <w:r>
               <w:rPr>
                 <w:rFonts w:cs="Times New Roman"/>
                 <w:lang w:eastAsia="en-US"/>
               </w:rPr>
-              <w:t>os</w:t>
+              <w:t>fos</w:t>
+            </w:r>
+            <w:r>
+              <w:rPr>
+                <w:rFonts w:cs="Times New Roman"/>
+                <w:lang w:val="ru-RU" w:eastAsia="en-US"/>
+              </w:rPr>
+              <w:t xml:space="preserve"> %}</w:t>
+            </w:r>
+            <w:r>
+              <w:rPr>
+                <w:rFonts w:cs="Times New Roman"/>
+                <w:lang w:val="ru-RU" w:eastAsia="en-US"/>
+              </w:rPr>
+              <w:t xml:space="preserve">{{ </w:t>
             </w:r>
             <w:r>
               <w:rPr>
                 <w:rFonts w:cs="Times New Roman"/>
                 <w:lang w:eastAsia="en-US"/>
               </w:rPr>
-              <w:t>.</w:t>
+              <w:t>f</w:t>
             </w:r>
             <w:r>
               <w:rPr>
                 <w:rFonts w:cs="Times New Roman"/>
                 <w:lang w:eastAsia="en-US"/>
               </w:rPr>
-              <w:t>all</w:t>
+              <w:t>os</w:t>
             </w:r>
             <w:r>
               <w:rPr>
                 <w:rFonts w:cs="Times New Roman"/>
                 <w:lang w:val="ru-RU" w:eastAsia="en-US"/>
               </w:rPr>
-              <w:t>_</w:t>
+              <w:t>.</w:t>
             </w:r>
             <w:r>
               <w:rPr>
                 <w:rFonts w:cs="Times New Roman"/>
                 <w:lang w:eastAsia="en-US"/>
               </w:rPr>
-              <w:t>os</w:t>
+              <w:t>all</w:t>
             </w:r>
             <w:r>
               <w:rPr>
                 <w:rFonts w:cs="Times New Roman"/>
                 <w:lang w:val="ru-RU" w:eastAsia="en-US"/>
               </w:rPr>
+              <w:t>_</w:t>
+            </w:r>
+            <w:r>
+              <w:rPr>
+                <w:rFonts w:cs="Times New Roman"/>
+                <w:lang w:eastAsia="en-US"/>
+              </w:rPr>
+              <w:t>os</w:t>
+            </w:r>
+            <w:r>
+              <w:rPr>
+                <w:rFonts w:cs="Times New Roman"/>
+                <w:lang w:val="ru-RU" w:eastAsia="en-US"/>
+              </w:rPr>
               <w:t xml:space="preserve"> }}</w:t>
+            </w:r>
+            <w:r>
+              <w:rPr>
+                <w:rFonts w:cs="Times New Roman"/>
+                <w:lang w:val="ru-RU" w:eastAsia="en-US"/>
+              </w:rPr>
+              <w:t xml:space="preserve">{% </w:t>
+            </w:r>
+            <w:r>
+              <w:rPr>
+                <w:rFonts w:cs="Times New Roman"/>
+                <w:lang w:eastAsia="en-US"/>
+              </w:rPr>
+              <w:t>endif</w:t>
+            </w:r>
+            <w:r>
+              <w:rPr>
+                <w:rFonts w:cs="Times New Roman"/>
+                <w:lang w:val="ru-RU" w:eastAsia="en-US"/>
+              </w:rPr>
+              <w:t xml:space="preserve"> %}</w:t>
             </w:r>
           </w:p>
         </w:tc>
@@ -17741,6 +17797,7 @@
                 <w:bCs/>
                 <w:lang w:eastAsia="en-US"/>
               </w:rPr>
+              <w:lastRenderedPageBreak/>
               <w:t>{% endif %}</w:t>
             </w:r>
           </w:p>
@@ -17875,8 +17932,18 @@
           <w:color w:val="000000" w:themeColor="text1"/>
           <w:sz w:val="28"/>
           <w:szCs w:val="28"/>
-        </w:rPr>
-      </w:pPr>
+          <w:lang w:val="en-US"/>
+        </w:rPr>
+      </w:pPr>
+      <w:r>
+        <w:rPr>
+          <w:color w:val="000000" w:themeColor="text1"/>
+          <w:sz w:val="28"/>
+          <w:szCs w:val="28"/>
+          <w:lang w:val="en-US"/>
+        </w:rPr>
+        <w:t>{% if fos %}</w:t>
+      </w:r>
     </w:p>
     <w:tbl>
       <w:tblPr>
@@ -21151,6 +21218,7 @@
         <w:spacing w:after="120"/>
         <w:rPr>
           <w:b/>
+          <w:lang w:val="en-US"/>
         </w:rPr>
       </w:pPr>
       <w:r>
@@ -21172,6 +21240,19 @@
           <w:b/>
         </w:rPr>
         <w:t xml:space="preserve"> %}</w:t>
+      </w:r>
+      <w:r>
+        <w:rPr>
+          <w:b/>
+        </w:rPr>
+        <w:t>{</w:t>
+      </w:r>
+      <w:r>
+        <w:rPr>
+          <w:b/>
+          <w:lang w:val="en-US"/>
+        </w:rPr>
+        <w:t>% endif %}</w:t>
       </w:r>
     </w:p>
     <w:p>
@@ -26553,7 +26634,7 @@
   <w:num w:numId="20">
     <w:abstractNumId w:val="34"/>
     <w:lvlOverride w:ilvl="0">
-      <w:lvl w:ilvl="0" w:tplc="D9902A9C">
+      <w:lvl w:ilvl="0" w:tplc="8E109B0A">
         <w:start w:val="1"/>
         <w:numFmt w:val="decimal"/>
         <w:lvlText w:val="-"/>
@@ -26607,7 +26688,7 @@
       </w:lvl>
     </w:lvlOverride>
     <w:lvlOverride w:ilvl="1">
-      <w:lvl w:ilvl="1" w:tplc="F41434AE">
+      <w:lvl w:ilvl="1" w:tplc="6FFECF9C">
         <w:start w:val="1"/>
         <w:numFmt w:val="decimal"/>
         <w:lvlText w:val="o"/>
@@ -26662,7 +26743,7 @@
       </w:lvl>
     </w:lvlOverride>
     <w:lvlOverride w:ilvl="2">
-      <w:lvl w:ilvl="2" w:tplc="76948766">
+      <w:lvl w:ilvl="2" w:tplc="2FA8ACB4">
         <w:start w:val="1"/>
         <w:numFmt w:val="decimal"/>
         <w:lvlText w:val="▪"/>
@@ -26717,7 +26798,7 @@
       </w:lvl>
     </w:lvlOverride>
     <w:lvlOverride w:ilvl="3">
-      <w:lvl w:ilvl="3" w:tplc="E37EF7F4">
+      <w:lvl w:ilvl="3" w:tplc="22CEB042">
         <w:start w:val="1"/>
         <w:numFmt w:val="decimal"/>
         <w:lvlText w:val="•"/>
@@ -26772,7 +26853,7 @@
       </w:lvl>
     </w:lvlOverride>
     <w:lvlOverride w:ilvl="4">
-      <w:lvl w:ilvl="4" w:tplc="076C310E">
+      <w:lvl w:ilvl="4" w:tplc="7304DFD6">
         <w:start w:val="1"/>
         <w:numFmt w:val="decimal"/>
         <w:lvlText w:val="o"/>
@@ -26827,7 +26908,7 @@
       </w:lvl>
     </w:lvlOverride>
     <w:lvlOverride w:ilvl="5">
-      <w:lvl w:ilvl="5" w:tplc="4E28CB58">
+      <w:lvl w:ilvl="5" w:tplc="D2A4716A">
         <w:start w:val="1"/>
         <w:numFmt w:val="decimal"/>
         <w:lvlText w:val="▪"/>
@@ -26882,7 +26963,7 @@
       </w:lvl>
     </w:lvlOverride>
     <w:lvlOverride w:ilvl="6">
-      <w:lvl w:ilvl="6" w:tplc="63AC4304">
+      <w:lvl w:ilvl="6" w:tplc="8F6A4472">
         <w:start w:val="1"/>
         <w:numFmt w:val="decimal"/>
         <w:lvlText w:val="•"/>
@@ -26937,7 +27018,7 @@
       </w:lvl>
     </w:lvlOverride>
     <w:lvlOverride w:ilvl="7">
-      <w:lvl w:ilvl="7" w:tplc="3D9C04CE">
+      <w:lvl w:ilvl="7" w:tplc="3D4011D4">
         <w:start w:val="1"/>
         <w:numFmt w:val="decimal"/>
         <w:lvlText w:val="o"/>
@@ -26992,7 +27073,7 @@
       </w:lvl>
     </w:lvlOverride>
     <w:lvlOverride w:ilvl="8">
-      <w:lvl w:ilvl="8" w:tplc="9DDC838C">
+      <w:lvl w:ilvl="8" w:tplc="52AC0642">
         <w:start w:val="1"/>
         <w:numFmt w:val="decimal"/>
         <w:lvlText w:val="▪"/>
@@ -27083,7 +27164,7 @@
   <w:num w:numId="23">
     <w:abstractNumId w:val="36"/>
     <w:lvlOverride w:ilvl="0">
-      <w:lvl w:ilvl="0" w:tplc="CCE0402C">
+      <w:lvl w:ilvl="0" w:tplc="A7F01BDE">
         <w:start w:val="1"/>
         <w:numFmt w:val="decimal"/>
         <w:lvlText w:val="%1."/>
@@ -27129,7 +27210,7 @@
       </w:lvl>
     </w:lvlOverride>
     <w:lvlOverride w:ilvl="1">
-      <w:lvl w:ilvl="1" w:tplc="6C4C26F4">
+      <w:lvl w:ilvl="1" w:tplc="59F43992">
         <w:start w:val="1"/>
         <w:numFmt w:val="decimal"/>
         <w:lvlText w:val="%2."/>
@@ -27175,7 +27256,7 @@
       </w:lvl>
     </w:lvlOverride>
     <w:lvlOverride w:ilvl="2">
-      <w:lvl w:ilvl="2" w:tplc="EBA23E5E">
+      <w:lvl w:ilvl="2" w:tplc="0D8AED20">
         <w:start w:val="1"/>
         <w:numFmt w:val="decimal"/>
         <w:lvlText w:val="%3."/>
@@ -27222,7 +27303,7 @@
       </w:lvl>
     </w:lvlOverride>
     <w:lvlOverride w:ilvl="3">
-      <w:lvl w:ilvl="3" w:tplc="0C18739C">
+      <w:lvl w:ilvl="3" w:tplc="AB3EDF94">
         <w:start w:val="1"/>
         <w:numFmt w:val="decimal"/>
         <w:suff w:val="nothing"/>
@@ -27270,7 +27351,7 @@
       </w:lvl>
     </w:lvlOverride>
     <w:lvlOverride w:ilvl="4">
-      <w:lvl w:ilvl="4" w:tplc="BA4A5686">
+      <w:lvl w:ilvl="4" w:tplc="F3E4169C">
         <w:start w:val="1"/>
         <w:numFmt w:val="decimal"/>
         <w:lvlText w:val="%5."/>
@@ -27317,7 +27398,7 @@
       </w:lvl>
     </w:lvlOverride>
     <w:lvlOverride w:ilvl="5">
-      <w:lvl w:ilvl="5" w:tplc="D0ACF93A">
+      <w:lvl w:ilvl="5" w:tplc="D2B0568A">
         <w:start w:val="1"/>
         <w:numFmt w:val="decimal"/>
         <w:lvlText w:val="%6."/>
@@ -27364,7 +27445,7 @@
       </w:lvl>
     </w:lvlOverride>
     <w:lvlOverride w:ilvl="6">
-      <w:lvl w:ilvl="6" w:tplc="D3D87D26">
+      <w:lvl w:ilvl="6" w:tplc="438CB554">
         <w:start w:val="1"/>
         <w:numFmt w:val="decimal"/>
         <w:lvlText w:val="%7."/>
@@ -27411,7 +27492,7 @@
       </w:lvl>
     </w:lvlOverride>
     <w:lvlOverride w:ilvl="7">
-      <w:lvl w:ilvl="7" w:tplc="A4A6F524">
+      <w:lvl w:ilvl="7" w:tplc="0FE6302C">
         <w:start w:val="1"/>
         <w:numFmt w:val="decimal"/>
         <w:lvlText w:val="%8."/>
@@ -27458,7 +27539,7 @@
       </w:lvl>
     </w:lvlOverride>
     <w:lvlOverride w:ilvl="8">
-      <w:lvl w:ilvl="8" w:tplc="2B164984">
+      <w:lvl w:ilvl="8" w:tplc="8FDA2684">
         <w:start w:val="1"/>
         <w:numFmt w:val="decimal"/>
         <w:lvlText w:val="%9."/>
@@ -27508,7 +27589,7 @@
   <w:num w:numId="24">
     <w:abstractNumId w:val="36"/>
     <w:lvlOverride w:ilvl="0">
-      <w:lvl w:ilvl="0" w:tplc="CCE0402C">
+      <w:lvl w:ilvl="0" w:tplc="A7F01BDE">
         <w:start w:val="1"/>
         <w:numFmt w:val="decimal"/>
         <w:lvlText w:val="%1."/>
@@ -27554,7 +27635,7 @@
       </w:lvl>
     </w:lvlOverride>
     <w:lvlOverride w:ilvl="1">
-      <w:lvl w:ilvl="1" w:tplc="6C4C26F4">
+      <w:lvl w:ilvl="1" w:tplc="59F43992">
         <w:start w:val="1"/>
         <w:numFmt w:val="decimal"/>
         <w:lvlText w:val="%2."/>
@@ -27600,7 +27681,7 @@
       </w:lvl>
     </w:lvlOverride>
     <w:lvlOverride w:ilvl="2">
-      <w:lvl w:ilvl="2" w:tplc="EBA23E5E">
+      <w:lvl w:ilvl="2" w:tplc="0D8AED20">
         <w:start w:val="1"/>
         <w:numFmt w:val="decimal"/>
         <w:lvlText w:val="%3."/>
@@ -27647,7 +27728,7 @@
       </w:lvl>
     </w:lvlOverride>
     <w:lvlOverride w:ilvl="3">
-      <w:lvl w:ilvl="3" w:tplc="0C18739C">
+      <w:lvl w:ilvl="3" w:tplc="AB3EDF94">
         <w:start w:val="1"/>
         <w:numFmt w:val="decimal"/>
         <w:suff w:val="nothing"/>
@@ -27695,7 +27776,7 @@
       </w:lvl>
     </w:lvlOverride>
     <w:lvlOverride w:ilvl="4">
-      <w:lvl w:ilvl="4" w:tplc="BA4A5686">
+      <w:lvl w:ilvl="4" w:tplc="F3E4169C">
         <w:start w:val="1"/>
         <w:numFmt w:val="decimal"/>
         <w:lvlText w:val="%5."/>
@@ -27742,7 +27823,7 @@
       </w:lvl>
     </w:lvlOverride>
     <w:lvlOverride w:ilvl="5">
-      <w:lvl w:ilvl="5" w:tplc="D0ACF93A">
+      <w:lvl w:ilvl="5" w:tplc="D2B0568A">
         <w:start w:val="1"/>
         <w:numFmt w:val="decimal"/>
         <w:lvlText w:val="%6."/>
@@ -27789,7 +27870,7 @@
       </w:lvl>
     </w:lvlOverride>
     <w:lvlOverride w:ilvl="6">
-      <w:lvl w:ilvl="6" w:tplc="D3D87D26">
+      <w:lvl w:ilvl="6" w:tplc="438CB554">
         <w:start w:val="1"/>
         <w:numFmt w:val="decimal"/>
         <w:lvlText w:val="%7."/>
@@ -27836,7 +27917,7 @@
       </w:lvl>
     </w:lvlOverride>
     <w:lvlOverride w:ilvl="7">
-      <w:lvl w:ilvl="7" w:tplc="A4A6F524">
+      <w:lvl w:ilvl="7" w:tplc="0FE6302C">
         <w:start w:val="1"/>
         <w:numFmt w:val="decimal"/>
         <w:lvlText w:val="%8."/>
@@ -27883,7 +27964,7 @@
       </w:lvl>
     </w:lvlOverride>
     <w:lvlOverride w:ilvl="8">
-      <w:lvl w:ilvl="8" w:tplc="2B164984">
+      <w:lvl w:ilvl="8" w:tplc="8FDA2684">
         <w:start w:val="1"/>
         <w:numFmt w:val="decimal"/>
         <w:lvlText w:val="%9."/>
@@ -27933,7 +28014,7 @@
   <w:num w:numId="25">
     <w:abstractNumId w:val="34"/>
     <w:lvlOverride w:ilvl="0">
-      <w:lvl w:ilvl="0" w:tplc="D9902A9C">
+      <w:lvl w:ilvl="0" w:tplc="8E109B0A">
         <w:start w:val="1"/>
         <w:numFmt w:val="decimal"/>
         <w:lvlText w:val="-"/>
@@ -27976,7 +28057,7 @@
       </w:lvl>
     </w:lvlOverride>
     <w:lvlOverride w:ilvl="1">
-      <w:lvl w:ilvl="1" w:tplc="F41434AE">
+      <w:lvl w:ilvl="1" w:tplc="6FFECF9C">
         <w:start w:val="1"/>
         <w:numFmt w:val="decimal"/>
         <w:lvlText w:val="o"/>
@@ -28019,7 +28100,7 @@
       </w:lvl>
     </w:lvlOverride>
     <w:lvlOverride w:ilvl="2">
-      <w:lvl w:ilvl="2" w:tplc="76948766">
+      <w:lvl w:ilvl="2" w:tplc="2FA8ACB4">
         <w:start w:val="1"/>
         <w:numFmt w:val="decimal"/>
         <w:lvlText w:val="▪"/>
@@ -28062,7 +28143,7 @@
       </w:lvl>
     </w:lvlOverride>
     <w:lvlOverride w:ilvl="3">
-      <w:lvl w:ilvl="3" w:tplc="E37EF7F4">
+      <w:lvl w:ilvl="3" w:tplc="22CEB042">
         <w:start w:val="1"/>
         <w:numFmt w:val="decimal"/>
         <w:lvlText w:val="•"/>
@@ -28106,7 +28187,7 @@
       </w:lvl>
     </w:lvlOverride>
     <w:lvlOverride w:ilvl="4">
-      <w:lvl w:ilvl="4" w:tplc="076C310E">
+      <w:lvl w:ilvl="4" w:tplc="7304DFD6">
         <w:start w:val="1"/>
         <w:numFmt w:val="decimal"/>
         <w:lvlText w:val="o"/>
@@ -28150,7 +28231,7 @@
       </w:lvl>
     </w:lvlOverride>
     <w:lvlOverride w:ilvl="5">
-      <w:lvl w:ilvl="5" w:tplc="4E28CB58">
+      <w:lvl w:ilvl="5" w:tplc="D2A4716A">
         <w:start w:val="1"/>
         <w:numFmt w:val="decimal"/>
         <w:lvlText w:val="▪"/>
@@ -28194,7 +28275,7 @@
       </w:lvl>
     </w:lvlOverride>
     <w:lvlOverride w:ilvl="6">
-      <w:lvl w:ilvl="6" w:tplc="63AC4304">
+      <w:lvl w:ilvl="6" w:tplc="8F6A4472">
         <w:start w:val="1"/>
         <w:numFmt w:val="decimal"/>
         <w:lvlText w:val="•"/>
@@ -28238,7 +28319,7 @@
       </w:lvl>
     </w:lvlOverride>
     <w:lvlOverride w:ilvl="7">
-      <w:lvl w:ilvl="7" w:tplc="3D9C04CE">
+      <w:lvl w:ilvl="7" w:tplc="3D4011D4">
         <w:start w:val="1"/>
         <w:numFmt w:val="decimal"/>
         <w:lvlText w:val="o"/>
@@ -28282,7 +28363,7 @@
       </w:lvl>
     </w:lvlOverride>
     <w:lvlOverride w:ilvl="8">
-      <w:lvl w:ilvl="8" w:tplc="9DDC838C">
+      <w:lvl w:ilvl="8" w:tplc="52AC0642">
         <w:start w:val="1"/>
         <w:numFmt w:val="decimal"/>
         <w:lvlText w:val="▪"/>
@@ -28329,7 +28410,7 @@
   <w:num w:numId="26">
     <w:abstractNumId w:val="34"/>
     <w:lvlOverride w:ilvl="0">
-      <w:lvl w:ilvl="0" w:tplc="D9902A9C">
+      <w:lvl w:ilvl="0" w:tplc="8E109B0A">
         <w:start w:val="1"/>
         <w:numFmt w:val="decimal"/>
         <w:lvlText w:val="-"/>
@@ -28372,7 +28453,7 @@
       </w:lvl>
     </w:lvlOverride>
     <w:lvlOverride w:ilvl="1">
-      <w:lvl w:ilvl="1" w:tplc="F41434AE">
+      <w:lvl w:ilvl="1" w:tplc="6FFECF9C">
         <w:start w:val="1"/>
         <w:numFmt w:val="decimal"/>
         <w:lvlText w:val="o"/>
@@ -28428,7 +28509,7 @@
       </w:lvl>
     </w:lvlOverride>
     <w:lvlOverride w:ilvl="2">
-      <w:lvl w:ilvl="2" w:tplc="76948766">
+      <w:lvl w:ilvl="2" w:tplc="2FA8ACB4">
         <w:start w:val="1"/>
         <w:numFmt w:val="decimal"/>
         <w:lvlText w:val="▪"/>
@@ -28471,7 +28552,7 @@
       </w:lvl>
     </w:lvlOverride>
     <w:lvlOverride w:ilvl="3">
-      <w:lvl w:ilvl="3" w:tplc="E37EF7F4">
+      <w:lvl w:ilvl="3" w:tplc="22CEB042">
         <w:start w:val="1"/>
         <w:numFmt w:val="decimal"/>
         <w:lvlText w:val="•"/>
@@ -28514,7 +28595,7 @@
       </w:lvl>
     </w:lvlOverride>
     <w:lvlOverride w:ilvl="4">
-      <w:lvl w:ilvl="4" w:tplc="076C310E">
+      <w:lvl w:ilvl="4" w:tplc="7304DFD6">
         <w:start w:val="1"/>
         <w:numFmt w:val="decimal"/>
         <w:lvlText w:val="o"/>
@@ -28557,7 +28638,7 @@
       </w:lvl>
     </w:lvlOverride>
     <w:lvlOverride w:ilvl="5">
-      <w:lvl w:ilvl="5" w:tplc="4E28CB58">
+      <w:lvl w:ilvl="5" w:tplc="D2A4716A">
         <w:start w:val="1"/>
         <w:numFmt w:val="decimal"/>
         <w:lvlText w:val="▪"/>
@@ -28600,7 +28681,7 @@
       </w:lvl>
     </w:lvlOverride>
     <w:lvlOverride w:ilvl="6">
-      <w:lvl w:ilvl="6" w:tplc="63AC4304">
+      <w:lvl w:ilvl="6" w:tplc="8F6A4472">
         <w:start w:val="1"/>
         <w:numFmt w:val="decimal"/>
         <w:lvlText w:val="•"/>
@@ -28643,7 +28724,7 @@
       </w:lvl>
     </w:lvlOverride>
     <w:lvlOverride w:ilvl="7">
-      <w:lvl w:ilvl="7" w:tplc="3D9C04CE">
+      <w:lvl w:ilvl="7" w:tplc="3D4011D4">
         <w:start w:val="1"/>
         <w:numFmt w:val="decimal"/>
         <w:lvlText w:val="o"/>
@@ -28686,7 +28767,7 @@
       </w:lvl>
     </w:lvlOverride>
     <w:lvlOverride w:ilvl="8">
-      <w:lvl w:ilvl="8" w:tplc="9DDC838C">
+      <w:lvl w:ilvl="8" w:tplc="52AC0642">
         <w:start w:val="1"/>
         <w:numFmt w:val="decimal"/>
         <w:lvlText w:val="▪"/>
@@ -28732,7 +28813,7 @@
   <w:num w:numId="27">
     <w:abstractNumId w:val="34"/>
     <w:lvlOverride w:ilvl="0">
-      <w:lvl w:ilvl="0" w:tplc="D9902A9C">
+      <w:lvl w:ilvl="0" w:tplc="8E109B0A">
         <w:start w:val="1"/>
         <w:numFmt w:val="decimal"/>
         <w:lvlText w:val="-"/>
@@ -28775,7 +28856,7 @@
       </w:lvl>
     </w:lvlOverride>
     <w:lvlOverride w:ilvl="1">
-      <w:lvl w:ilvl="1" w:tplc="F41434AE">
+      <w:lvl w:ilvl="1" w:tplc="6FFECF9C">
         <w:start w:val="1"/>
         <w:numFmt w:val="decimal"/>
         <w:lvlText w:val="o"/>
@@ -28818,7 +28899,7 @@
       </w:lvl>
     </w:lvlOverride>
     <w:lvlOverride w:ilvl="2">
-      <w:lvl w:ilvl="2" w:tplc="76948766">
+      <w:lvl w:ilvl="2" w:tplc="2FA8ACB4">
         <w:start w:val="1"/>
         <w:numFmt w:val="decimal"/>
         <w:lvlText w:val="▪"/>
@@ -28861,7 +28942,7 @@
       </w:lvl>
     </w:lvlOverride>
     <w:lvlOverride w:ilvl="3">
-      <w:lvl w:ilvl="3" w:tplc="E37EF7F4">
+      <w:lvl w:ilvl="3" w:tplc="22CEB042">
         <w:start w:val="1"/>
         <w:numFmt w:val="decimal"/>
         <w:lvlText w:val="•"/>
@@ -28905,7 +28986,7 @@
       </w:lvl>
     </w:lvlOverride>
     <w:lvlOverride w:ilvl="4">
-      <w:lvl w:ilvl="4" w:tplc="076C310E">
+      <w:lvl w:ilvl="4" w:tplc="7304DFD6">
         <w:start w:val="1"/>
         <w:numFmt w:val="decimal"/>
         <w:lvlText w:val="o"/>
@@ -28949,7 +29030,7 @@
       </w:lvl>
     </w:lvlOverride>
     <w:lvlOverride w:ilvl="5">
-      <w:lvl w:ilvl="5" w:tplc="4E28CB58">
+      <w:lvl w:ilvl="5" w:tplc="D2A4716A">
         <w:start w:val="1"/>
         <w:numFmt w:val="decimal"/>
         <w:lvlText w:val="▪"/>
@@ -28993,7 +29074,7 @@
       </w:lvl>
     </w:lvlOverride>
     <w:lvlOverride w:ilvl="6">
-      <w:lvl w:ilvl="6" w:tplc="63AC4304">
+      <w:lvl w:ilvl="6" w:tplc="8F6A4472">
         <w:start w:val="1"/>
         <w:numFmt w:val="decimal"/>
         <w:lvlText w:val="•"/>
@@ -29037,7 +29118,7 @@
       </w:lvl>
     </w:lvlOverride>
     <w:lvlOverride w:ilvl="7">
-      <w:lvl w:ilvl="7" w:tplc="3D9C04CE">
+      <w:lvl w:ilvl="7" w:tplc="3D4011D4">
         <w:start w:val="1"/>
         <w:numFmt w:val="decimal"/>
         <w:lvlText w:val="o"/>
@@ -29081,7 +29162,7 @@
       </w:lvl>
     </w:lvlOverride>
     <w:lvlOverride w:ilvl="8">
-      <w:lvl w:ilvl="8" w:tplc="9DDC838C">
+      <w:lvl w:ilvl="8" w:tplc="52AC0642">
         <w:start w:val="1"/>
         <w:numFmt w:val="decimal"/>
         <w:lvlText w:val="▪"/>

</xml_diff>

<commit_message>
Add interface for head of department
</commit_message>
<xml_diff>
--- a/excel_to_doc_parser/py/template.docx
+++ b/excel_to_doc_parser/py/template.docx
@@ -204,10 +204,18 @@
               <w:jc w:val="right"/>
             </w:pPr>
             <w:r>
-              <w:t>________________ /</w:t>
-            </w:r>
-            <w:r>
-              <w:t xml:space="preserve">{{ </w:t>
+              <w:t xml:space="preserve">________________ </w:t>
+            </w:r>
+            <w:proofErr w:type="gramStart"/>
+            <w:r>
+              <w:t>/</w:t>
+            </w:r>
+            <w:r>
+              <w:t>{</w:t>
+            </w:r>
+            <w:proofErr w:type="gramEnd"/>
+            <w:r>
+              <w:t xml:space="preserve">{ </w:t>
             </w:r>
             <w:r>
               <w:rPr>
@@ -234,13 +242,27 @@
               <w:rPr>
                 <w:lang w:val="en-US"/>
               </w:rPr>
-              <w:t>«___»_____________</w:t>
-            </w:r>
+              <w:t>«___»____________</w:t>
+            </w:r>
+            <w:proofErr w:type="gramStart"/>
             <w:r>
               <w:rPr>
                 <w:lang w:val="en-US"/>
               </w:rPr>
-              <w:t>{{ current_year }}</w:t>
+              <w:t>_</w:t>
+            </w:r>
+            <w:r>
+              <w:rPr>
+                <w:lang w:val="en-US"/>
+              </w:rPr>
+              <w:t>{</w:t>
+            </w:r>
+            <w:proofErr w:type="gramEnd"/>
+            <w:r>
+              <w:rPr>
+                <w:lang w:val="en-US"/>
+              </w:rPr>
+              <w:t>{ current_year }}</w:t>
             </w:r>
             <w:r>
               <w:rPr>
@@ -341,6 +363,7 @@
         <w:br/>
       </w:r>
       <w:bookmarkStart w:id="0" w:name="_Hlk101383149"/>
+      <w:proofErr w:type="gramStart"/>
       <w:r>
         <w:rPr>
           <w:b/>
@@ -360,6 +383,7 @@
         </w:rPr>
         <w:t>program</w:t>
       </w:r>
+      <w:proofErr w:type="gramEnd"/>
       <w:r>
         <w:rPr>
           <w:b/>
@@ -446,6 +470,7 @@
         <w:br/>
       </w:r>
       <w:bookmarkStart w:id="1" w:name="_Hlk101383087"/>
+      <w:proofErr w:type="gramStart"/>
       <w:r>
         <w:rPr>
           <w:rFonts w:eastAsia="Times New Roman"/>
@@ -469,6 +494,7 @@
         </w:rPr>
         <w:t>program</w:t>
       </w:r>
+      <w:proofErr w:type="gramEnd"/>
       <w:r>
         <w:rPr>
           <w:rFonts w:eastAsia="Times New Roman"/>
@@ -576,6 +602,7 @@
         </w:rPr>
         <w:t>«</w:t>
       </w:r>
+      <w:proofErr w:type="gramStart"/>
       <w:r>
         <w:rPr>
           <w:rFonts w:eastAsia="Times New Roman"/>
@@ -601,6 +628,7 @@
         </w:rPr>
         <w:t>profile</w:t>
       </w:r>
+      <w:proofErr w:type="gramEnd"/>
       <w:r>
         <w:rPr>
           <w:rFonts w:eastAsia="Times New Roman"/>
@@ -700,6 +728,7 @@
         </w:rPr>
         <w:br/>
       </w:r>
+      <w:proofErr w:type="gramStart"/>
       <w:r>
         <w:rPr>
           <w:rFonts w:eastAsia="Times New Roman"/>
@@ -723,6 +752,7 @@
         </w:rPr>
         <w:t>year</w:t>
       </w:r>
+      <w:proofErr w:type="gramEnd"/>
       <w:r>
         <w:rPr>
           <w:rFonts w:eastAsia="Times New Roman"/>
@@ -1008,6 +1038,7 @@
         <w:t xml:space="preserve">Москва, </w:t>
       </w:r>
       <w:bookmarkStart w:id="3" w:name="_Hlk117517372"/>
+      <w:proofErr w:type="gramStart"/>
       <w:r>
         <w:t xml:space="preserve">{{ </w:t>
       </w:r>
@@ -1017,6 +1048,7 @@
         </w:rPr>
         <w:t>current</w:t>
       </w:r>
+      <w:proofErr w:type="gramEnd"/>
       <w:r>
         <w:t>_</w:t>
       </w:r>
@@ -1088,12 +1120,21 @@
         </w:rPr>
         <w:t xml:space="preserve">подготовки </w:t>
       </w:r>
-      <w:r>
-        <w:rPr>
-          <w:sz w:val="28"/>
-          <w:szCs w:val="28"/>
-        </w:rPr>
-        <w:t>{{ program_code }}</w:t>
+      <w:proofErr w:type="gramStart"/>
+      <w:r>
+        <w:rPr>
+          <w:sz w:val="28"/>
+          <w:szCs w:val="28"/>
+        </w:rPr>
+        <w:t>{{ program</w:t>
+      </w:r>
+      <w:proofErr w:type="gramEnd"/>
+      <w:r>
+        <w:rPr>
+          <w:sz w:val="28"/>
+          <w:szCs w:val="28"/>
+        </w:rPr>
+        <w:t>_code }}</w:t>
       </w:r>
       <w:r>
         <w:rPr>
@@ -1150,6 +1191,7 @@
         </w:rPr>
         <w:t xml:space="preserve"> </w:t>
       </w:r>
+      <w:proofErr w:type="gramStart"/>
       <w:r>
         <w:rPr>
           <w:sz w:val="28"/>
@@ -1165,6 +1207,7 @@
         </w:rPr>
         <w:t>current</w:t>
       </w:r>
+      <w:proofErr w:type="gramEnd"/>
       <w:r>
         <w:rPr>
           <w:sz w:val="28"/>
@@ -1267,14 +1310,30 @@
           <w:sz w:val="28"/>
           <w:szCs w:val="28"/>
         </w:rPr>
-        <w:t>___________________________________________ /</w:t>
-      </w:r>
-      <w:r>
-        <w:rPr>
-          <w:sz w:val="28"/>
-          <w:szCs w:val="28"/>
-        </w:rPr>
-        <w:t xml:space="preserve">{{ </w:t>
+        <w:t>___________________________________________</w:t>
+      </w:r>
+      <w:proofErr w:type="gramStart"/>
+      <w:r>
+        <w:rPr>
+          <w:sz w:val="28"/>
+          <w:szCs w:val="28"/>
+        </w:rPr>
+        <w:t>/</w:t>
+      </w:r>
+      <w:r>
+        <w:rPr>
+          <w:sz w:val="28"/>
+          <w:szCs w:val="28"/>
+        </w:rPr>
+        <w:t>{</w:t>
+      </w:r>
+      <w:proofErr w:type="gramEnd"/>
+      <w:r>
+        <w:rPr>
+          <w:sz w:val="28"/>
+          <w:szCs w:val="28"/>
+        </w:rPr>
+        <w:t xml:space="preserve">{ </w:t>
       </w:r>
       <w:r>
         <w:rPr>
@@ -1433,8 +1492,9 @@
           <w:sz w:val="28"/>
           <w:szCs w:val="28"/>
         </w:rPr>
-        <w:t xml:space="preserve">____ </w:t>
-      </w:r>
+        <w:t>____</w:t>
+      </w:r>
+      <w:proofErr w:type="gramStart"/>
       <w:r>
         <w:rPr>
           <w:sz w:val="28"/>
@@ -1447,7 +1507,15 @@
           <w:sz w:val="28"/>
           <w:szCs w:val="28"/>
         </w:rPr>
-        <w:t xml:space="preserve">{{ </w:t>
+        <w:t>{</w:t>
+      </w:r>
+      <w:proofErr w:type="gramEnd"/>
+      <w:r>
+        <w:rPr>
+          <w:sz w:val="28"/>
+          <w:szCs w:val="28"/>
+        </w:rPr>
+        <w:t xml:space="preserve">{ </w:t>
       </w:r>
       <w:r>
         <w:rPr>
@@ -1567,7 +1635,52 @@
           <w:sz w:val="28"/>
           <w:szCs w:val="28"/>
         </w:rPr>
-        <w:t>_______________________________________________ //</w:t>
+        <w:t>_______________________________________________</w:t>
+      </w:r>
+      <w:proofErr w:type="gramStart"/>
+      <w:r>
+        <w:rPr>
+          <w:sz w:val="28"/>
+          <w:szCs w:val="28"/>
+        </w:rPr>
+        <w:t>/</w:t>
+      </w:r>
+      <w:r>
+        <w:rPr>
+          <w:sz w:val="28"/>
+          <w:szCs w:val="28"/>
+        </w:rPr>
+        <w:t>{</w:t>
+      </w:r>
+      <w:proofErr w:type="gramEnd"/>
+      <w:r>
+        <w:rPr>
+          <w:sz w:val="28"/>
+          <w:szCs w:val="28"/>
+        </w:rPr>
+        <w:t xml:space="preserve">{ </w:t>
+      </w:r>
+      <w:r>
+        <w:rPr>
+          <w:sz w:val="28"/>
+          <w:szCs w:val="28"/>
+          <w:lang w:val="en-US"/>
+        </w:rPr>
+        <w:t>author</w:t>
+      </w:r>
+      <w:r>
+        <w:rPr>
+          <w:sz w:val="28"/>
+          <w:szCs w:val="28"/>
+        </w:rPr>
+        <w:t xml:space="preserve"> }}</w:t>
+      </w:r>
+      <w:r>
+        <w:rPr>
+          <w:sz w:val="28"/>
+          <w:szCs w:val="28"/>
+        </w:rPr>
+        <w:t>/</w:t>
       </w:r>
     </w:p>
     <w:p>
@@ -1634,14 +1747,30 @@
           <w:sz w:val="28"/>
           <w:szCs w:val="28"/>
         </w:rPr>
-        <w:t xml:space="preserve"> освоения дисциплины относится:</w:t>
-      </w:r>
-      <w:r>
-        <w:rPr>
-          <w:sz w:val="28"/>
-          <w:szCs w:val="28"/>
-        </w:rPr>
-        <w:t xml:space="preserve">{% </w:t>
+        <w:t xml:space="preserve"> освоения дисциплины </w:t>
+      </w:r>
+      <w:proofErr w:type="gramStart"/>
+      <w:r>
+        <w:rPr>
+          <w:sz w:val="28"/>
+          <w:szCs w:val="28"/>
+        </w:rPr>
+        <w:t>относится:</w:t>
+      </w:r>
+      <w:r>
+        <w:rPr>
+          <w:sz w:val="28"/>
+          <w:szCs w:val="28"/>
+        </w:rPr>
+        <w:t>{</w:t>
+      </w:r>
+      <w:proofErr w:type="gramEnd"/>
+      <w:r>
+        <w:rPr>
+          <w:sz w:val="28"/>
+          <w:szCs w:val="28"/>
+        </w:rPr>
+        <w:t xml:space="preserve">% </w:t>
       </w:r>
       <w:r>
         <w:rPr>
@@ -1736,6 +1865,7 @@
           <w:u w:color="000000"/>
         </w:rPr>
       </w:pPr>
+      <w:proofErr w:type="gramStart"/>
       <w:r>
         <w:rPr>
           <w:rFonts w:ascii="Times New Roman" w:hAnsi="Times New Roman"/>
@@ -1744,7 +1874,18 @@
           <w:u w:color="000000"/>
           <w:lang w:val="en-US"/>
         </w:rPr>
-        <w:t>{{ target }}</w:t>
+        <w:t>{{ target</w:t>
+      </w:r>
+      <w:proofErr w:type="gramEnd"/>
+      <w:r>
+        <w:rPr>
+          <w:rFonts w:ascii="Times New Roman" w:hAnsi="Times New Roman"/>
+          <w:sz w:val="28"/>
+          <w:szCs w:val="28"/>
+          <w:u w:color="000000"/>
+          <w:lang w:val="en-US"/>
+        </w:rPr>
+        <w:t xml:space="preserve"> }}</w:t>
       </w:r>
       <w:r>
         <w:rPr>
@@ -1818,15 +1959,33 @@
           <w:sz w:val="28"/>
           <w:szCs w:val="28"/>
         </w:rPr>
-        <w:t xml:space="preserve"> дисциплины относятся:</w:t>
-      </w:r>
+        <w:t xml:space="preserve"> дисциплины </w:t>
+      </w:r>
+      <w:proofErr w:type="gramStart"/>
       <w:r>
         <w:rPr>
           <w:color w:val="000000" w:themeColor="text1"/>
           <w:sz w:val="28"/>
           <w:szCs w:val="28"/>
         </w:rPr>
-        <w:t xml:space="preserve">{% </w:t>
+        <w:t>относятся:</w:t>
+      </w:r>
+      <w:r>
+        <w:rPr>
+          <w:color w:val="000000" w:themeColor="text1"/>
+          <w:sz w:val="28"/>
+          <w:szCs w:val="28"/>
+        </w:rPr>
+        <w:t>{</w:t>
+      </w:r>
+      <w:proofErr w:type="gramEnd"/>
+      <w:r>
+        <w:rPr>
+          <w:color w:val="000000" w:themeColor="text1"/>
+          <w:sz w:val="28"/>
+          <w:szCs w:val="28"/>
+        </w:rPr>
+        <w:t xml:space="preserve">% </w:t>
       </w:r>
       <w:r>
         <w:rPr>
@@ -1927,6 +2086,7 @@
           <w:szCs w:val="28"/>
         </w:rPr>
       </w:pPr>
+      <w:proofErr w:type="gramStart"/>
       <w:r>
         <w:rPr>
           <w:rFonts w:ascii="Times" w:eastAsia="Times" w:hAnsi="Times" w:cs="Times"/>
@@ -1934,7 +2094,17 @@
           <w:szCs w:val="28"/>
           <w:lang w:val="en-US"/>
         </w:rPr>
-        <w:t>{{ task }}</w:t>
+        <w:t>{{ task</w:t>
+      </w:r>
+      <w:proofErr w:type="gramEnd"/>
+      <w:r>
+        <w:rPr>
+          <w:rFonts w:ascii="Times" w:eastAsia="Times" w:hAnsi="Times" w:cs="Times"/>
+          <w:sz w:val="28"/>
+          <w:szCs w:val="28"/>
+          <w:lang w:val="en-US"/>
+        </w:rPr>
+        <w:t xml:space="preserve"> }}</w:t>
       </w:r>
       <w:r>
         <w:rPr>
@@ -2065,6 +2235,7 @@
         </w:rPr>
         <w:t>«</w:t>
       </w:r>
+      <w:proofErr w:type="gramStart"/>
       <w:r>
         <w:rPr>
           <w:sz w:val="28"/>
@@ -2081,6 +2252,7 @@
         </w:rPr>
         <w:t>program</w:t>
       </w:r>
+      <w:proofErr w:type="gramEnd"/>
       <w:r>
         <w:rPr>
           <w:sz w:val="28"/>
@@ -2210,7 +2382,15 @@
           <w:sz w:val="28"/>
           <w:szCs w:val="28"/>
         </w:rPr>
-        <w:t>Дисциплина взаимосвязана логически и содержательно-методически со следующими дисциплинами и практиками О</w:t>
+        <w:t xml:space="preserve">Дисциплина взаимосвязана логически и содержательно-методически со следующими дисциплинами и практиками </w:t>
+      </w:r>
+      <w:proofErr w:type="gramStart"/>
+      <w:r>
+        <w:rPr>
+          <w:sz w:val="28"/>
+          <w:szCs w:val="28"/>
+        </w:rPr>
+        <w:t>О</w:t>
       </w:r>
       <w:r>
         <w:rPr>
@@ -2231,7 +2411,15 @@
           <w:sz w:val="28"/>
           <w:szCs w:val="28"/>
         </w:rPr>
-        <w:t xml:space="preserve">{% for </w:t>
+        <w:t>{</w:t>
+      </w:r>
+      <w:proofErr w:type="gramEnd"/>
+      <w:r>
+        <w:rPr>
+          <w:sz w:val="28"/>
+          <w:szCs w:val="28"/>
+        </w:rPr>
+        <w:t xml:space="preserve">% for </w:t>
       </w:r>
       <w:r>
         <w:rPr>
@@ -2277,13 +2465,23 @@
           <w:szCs w:val="28"/>
         </w:rPr>
       </w:pPr>
-      <w:r>
-        <w:rPr>
-          <w:sz w:val="28"/>
-          <w:szCs w:val="28"/>
-          <w:lang w:val="en-US"/>
-        </w:rPr>
-        <w:t>{{ discipline }}{% endfor %}</w:t>
+      <w:proofErr w:type="gramStart"/>
+      <w:r>
+        <w:rPr>
+          <w:sz w:val="28"/>
+          <w:szCs w:val="28"/>
+          <w:lang w:val="en-US"/>
+        </w:rPr>
+        <w:t>{{ discipline</w:t>
+      </w:r>
+      <w:proofErr w:type="gramEnd"/>
+      <w:r>
+        <w:rPr>
+          <w:sz w:val="28"/>
+          <w:szCs w:val="28"/>
+          <w:lang w:val="en-US"/>
+        </w:rPr>
+        <w:t xml:space="preserve"> }}{% endfor %}</w:t>
       </w:r>
     </w:p>
     <w:p>
@@ -2302,6 +2500,7 @@
         </w:rPr>
         <w:t>Дисциплина «</w:t>
       </w:r>
+      <w:proofErr w:type="gramStart"/>
       <w:r>
         <w:rPr>
           <w:sz w:val="28"/>
@@ -2317,6 +2516,7 @@
         </w:rPr>
         <w:t>program</w:t>
       </w:r>
+      <w:proofErr w:type="gramEnd"/>
       <w:r>
         <w:rPr>
           <w:sz w:val="28"/>
@@ -2766,6 +2966,7 @@
                 <w:lang w:val="en-US" w:eastAsia="en-US"/>
               </w:rPr>
             </w:pPr>
+            <w:proofErr w:type="gramStart"/>
             <w:r>
               <w:rPr>
                 <w:bCs/>
@@ -2773,7 +2974,17 @@
                 <w:szCs w:val="24"/>
                 <w:lang w:val="en-US" w:eastAsia="en-US"/>
               </w:rPr>
-              <w:t>{{ item.</w:t>
+              <w:t>{{ item</w:t>
+            </w:r>
+            <w:proofErr w:type="gramEnd"/>
+            <w:r>
+              <w:rPr>
+                <w:bCs/>
+                <w:sz w:val="24"/>
+                <w:szCs w:val="24"/>
+                <w:lang w:val="en-US" w:eastAsia="en-US"/>
+              </w:rPr>
+              <w:t>.</w:t>
             </w:r>
             <w:r>
               <w:rPr>
@@ -2816,6 +3027,7 @@
                 <w:lang w:eastAsia="en-US"/>
               </w:rPr>
             </w:pPr>
+            <w:proofErr w:type="gramStart"/>
             <w:r>
               <w:rPr>
                 <w:bCs/>
@@ -2823,7 +3035,17 @@
                 <w:szCs w:val="24"/>
                 <w:lang w:val="en-US" w:eastAsia="en-US"/>
               </w:rPr>
-              <w:t>{{ item.</w:t>
+              <w:t>{{ item</w:t>
+            </w:r>
+            <w:proofErr w:type="gramEnd"/>
+            <w:r>
+              <w:rPr>
+                <w:bCs/>
+                <w:sz w:val="24"/>
+                <w:szCs w:val="24"/>
+                <w:lang w:val="en-US" w:eastAsia="en-US"/>
+              </w:rPr>
+              <w:t>.</w:t>
             </w:r>
             <w:r>
               <w:rPr>
@@ -2891,7 +3113,27 @@
                 <w:szCs w:val="24"/>
                 <w:lang w:val="en-US" w:eastAsia="en-US"/>
               </w:rPr>
-              <w:t xml:space="preserve"> for indicator in item.indicators %}</w:t>
+              <w:t xml:space="preserve"> for indicator in </w:t>
+            </w:r>
+            <w:proofErr w:type="gramStart"/>
+            <w:r>
+              <w:rPr>
+                <w:bCs/>
+                <w:sz w:val="24"/>
+                <w:szCs w:val="24"/>
+                <w:lang w:val="en-US" w:eastAsia="en-US"/>
+              </w:rPr>
+              <w:t>item.indicators</w:t>
+            </w:r>
+            <w:proofErr w:type="gramEnd"/>
+            <w:r>
+              <w:rPr>
+                <w:bCs/>
+                <w:sz w:val="24"/>
+                <w:szCs w:val="24"/>
+                <w:lang w:val="en-US" w:eastAsia="en-US"/>
+              </w:rPr>
+              <w:t xml:space="preserve"> %}</w:t>
             </w:r>
           </w:p>
           <w:p>
@@ -2904,6 +3146,7 @@
                 <w:lang w:val="en-US" w:eastAsia="en-US"/>
               </w:rPr>
             </w:pPr>
+            <w:proofErr w:type="gramStart"/>
             <w:r>
               <w:rPr>
                 <w:bCs/>
@@ -2913,7 +3156,19 @@
                 <w:szCs w:val="24"/>
                 <w:lang w:val="en-US" w:eastAsia="en-US"/>
               </w:rPr>
-              <w:t>{{ indicator[0] }}</w:t>
+              <w:t>{{ indicator</w:t>
+            </w:r>
+            <w:proofErr w:type="gramEnd"/>
+            <w:r>
+              <w:rPr>
+                <w:bCs/>
+                <w:i/>
+                <w:iCs/>
+                <w:sz w:val="24"/>
+                <w:szCs w:val="24"/>
+                <w:lang w:val="en-US" w:eastAsia="en-US"/>
+              </w:rPr>
+              <w:t>[0] }}</w:t>
             </w:r>
           </w:p>
           <w:p>
@@ -2926,6 +3181,7 @@
                 <w:lang w:val="en-US" w:eastAsia="en-US"/>
               </w:rPr>
             </w:pPr>
+            <w:proofErr w:type="gramStart"/>
             <w:r>
               <w:rPr>
                 <w:bCs/>
@@ -2942,7 +3198,17 @@
                 <w:szCs w:val="24"/>
                 <w:lang w:val="en-US" w:eastAsia="en-US"/>
               </w:rPr>
-              <w:t xml:space="preserve">indicator[1] </w:t>
+              <w:t>indicator</w:t>
+            </w:r>
+            <w:proofErr w:type="gramEnd"/>
+            <w:r>
+              <w:rPr>
+                <w:bCs/>
+                <w:sz w:val="24"/>
+                <w:szCs w:val="24"/>
+                <w:lang w:val="en-US" w:eastAsia="en-US"/>
+              </w:rPr>
+              <w:t xml:space="preserve">[1] </w:t>
             </w:r>
             <w:r>
               <w:rPr>
@@ -3248,6 +3514,7 @@
                 <w:lang w:val="en-US" w:eastAsia="en-US"/>
               </w:rPr>
             </w:pPr>
+            <w:proofErr w:type="gramStart"/>
             <w:r>
               <w:rPr>
                 <w:bCs/>
@@ -3255,7 +3522,17 @@
                 <w:szCs w:val="24"/>
                 <w:lang w:val="en-US" w:eastAsia="en-US"/>
               </w:rPr>
-              <w:t>{{ item.</w:t>
+              <w:t>{{ item</w:t>
+            </w:r>
+            <w:proofErr w:type="gramEnd"/>
+            <w:r>
+              <w:rPr>
+                <w:bCs/>
+                <w:sz w:val="24"/>
+                <w:szCs w:val="24"/>
+                <w:lang w:val="en-US" w:eastAsia="en-US"/>
+              </w:rPr>
+              <w:t>.</w:t>
             </w:r>
             <w:r>
               <w:rPr>
@@ -3298,6 +3575,7 @@
                 <w:lang w:eastAsia="en-US"/>
               </w:rPr>
             </w:pPr>
+            <w:proofErr w:type="gramStart"/>
             <w:r>
               <w:rPr>
                 <w:bCs/>
@@ -3305,7 +3583,17 @@
                 <w:szCs w:val="24"/>
                 <w:lang w:val="en-US" w:eastAsia="en-US"/>
               </w:rPr>
-              <w:t>{{ item.</w:t>
+              <w:t>{{ item</w:t>
+            </w:r>
+            <w:proofErr w:type="gramEnd"/>
+            <w:r>
+              <w:rPr>
+                <w:bCs/>
+                <w:sz w:val="24"/>
+                <w:szCs w:val="24"/>
+                <w:lang w:val="en-US" w:eastAsia="en-US"/>
+              </w:rPr>
+              <w:t>.</w:t>
             </w:r>
             <w:r>
               <w:rPr>
@@ -3355,7 +3643,27 @@
                 <w:szCs w:val="24"/>
                 <w:lang w:val="en-US" w:eastAsia="en-US"/>
               </w:rPr>
-              <w:t>{%p for indicator in item.indicators %}</w:t>
+              <w:t xml:space="preserve">{%p for indicator in </w:t>
+            </w:r>
+            <w:proofErr w:type="gramStart"/>
+            <w:r>
+              <w:rPr>
+                <w:bCs/>
+                <w:sz w:val="24"/>
+                <w:szCs w:val="24"/>
+                <w:lang w:val="en-US" w:eastAsia="en-US"/>
+              </w:rPr>
+              <w:t>item.indicators</w:t>
+            </w:r>
+            <w:proofErr w:type="gramEnd"/>
+            <w:r>
+              <w:rPr>
+                <w:bCs/>
+                <w:sz w:val="24"/>
+                <w:szCs w:val="24"/>
+                <w:lang w:val="en-US" w:eastAsia="en-US"/>
+              </w:rPr>
+              <w:t xml:space="preserve"> %}</w:t>
             </w:r>
           </w:p>
           <w:p>
@@ -3370,6 +3678,7 @@
                 <w:lang w:val="en-US" w:eastAsia="en-US"/>
               </w:rPr>
             </w:pPr>
+            <w:proofErr w:type="gramStart"/>
             <w:r>
               <w:rPr>
                 <w:bCs/>
@@ -3379,7 +3688,19 @@
                 <w:szCs w:val="24"/>
                 <w:lang w:val="en-US" w:eastAsia="en-US"/>
               </w:rPr>
-              <w:t>{{ indicator[0] }}</w:t>
+              <w:t>{{ indicator</w:t>
+            </w:r>
+            <w:proofErr w:type="gramEnd"/>
+            <w:r>
+              <w:rPr>
+                <w:bCs/>
+                <w:i/>
+                <w:iCs/>
+                <w:sz w:val="24"/>
+                <w:szCs w:val="24"/>
+                <w:lang w:val="en-US" w:eastAsia="en-US"/>
+              </w:rPr>
+              <w:t>[0] }}</w:t>
             </w:r>
           </w:p>
           <w:p>
@@ -3392,6 +3713,7 @@
                 <w:lang w:val="en-US" w:eastAsia="en-US"/>
               </w:rPr>
             </w:pPr>
+            <w:proofErr w:type="gramStart"/>
             <w:r>
               <w:rPr>
                 <w:bCs/>
@@ -3409,7 +3731,17 @@
                 <w:szCs w:val="24"/>
                 <w:lang w:val="en-US" w:eastAsia="en-US"/>
               </w:rPr>
-              <w:t xml:space="preserve">indicator[1] </w:t>
+              <w:t>indicator</w:t>
+            </w:r>
+            <w:proofErr w:type="gramEnd"/>
+            <w:r>
+              <w:rPr>
+                <w:bCs/>
+                <w:sz w:val="24"/>
+                <w:szCs w:val="24"/>
+                <w:lang w:val="en-US" w:eastAsia="en-US"/>
+              </w:rPr>
+              <w:t xml:space="preserve">[1] </w:t>
             </w:r>
             <w:r>
               <w:rPr>
@@ -3706,6 +4038,7 @@
                 <w:lang w:val="en-US" w:eastAsia="en-US"/>
               </w:rPr>
             </w:pPr>
+            <w:proofErr w:type="gramStart"/>
             <w:r>
               <w:rPr>
                 <w:bCs/>
@@ -3713,7 +4046,17 @@
                 <w:szCs w:val="24"/>
                 <w:lang w:val="en-US" w:eastAsia="en-US"/>
               </w:rPr>
-              <w:t>{{ item.</w:t>
+              <w:t>{{ item</w:t>
+            </w:r>
+            <w:proofErr w:type="gramEnd"/>
+            <w:r>
+              <w:rPr>
+                <w:bCs/>
+                <w:sz w:val="24"/>
+                <w:szCs w:val="24"/>
+                <w:lang w:val="en-US" w:eastAsia="en-US"/>
+              </w:rPr>
+              <w:t>.</w:t>
             </w:r>
             <w:r>
               <w:rPr>
@@ -3756,6 +4099,7 @@
                 <w:lang w:eastAsia="en-US"/>
               </w:rPr>
             </w:pPr>
+            <w:proofErr w:type="gramStart"/>
             <w:r>
               <w:rPr>
                 <w:bCs/>
@@ -3763,7 +4107,17 @@
                 <w:szCs w:val="24"/>
                 <w:lang w:val="en-US" w:eastAsia="en-US"/>
               </w:rPr>
-              <w:t>{{ item.</w:t>
+              <w:t>{{ item</w:t>
+            </w:r>
+            <w:proofErr w:type="gramEnd"/>
+            <w:r>
+              <w:rPr>
+                <w:bCs/>
+                <w:sz w:val="24"/>
+                <w:szCs w:val="24"/>
+                <w:lang w:val="en-US" w:eastAsia="en-US"/>
+              </w:rPr>
+              <w:t>.</w:t>
             </w:r>
             <w:r>
               <w:rPr>
@@ -3831,7 +4185,27 @@
                 <w:szCs w:val="24"/>
                 <w:lang w:val="en-US" w:eastAsia="en-US"/>
               </w:rPr>
-              <w:t xml:space="preserve"> for indicator in item.indicators %}</w:t>
+              <w:t xml:space="preserve"> for indicator in </w:t>
+            </w:r>
+            <w:proofErr w:type="gramStart"/>
+            <w:r>
+              <w:rPr>
+                <w:bCs/>
+                <w:sz w:val="24"/>
+                <w:szCs w:val="24"/>
+                <w:lang w:val="en-US" w:eastAsia="en-US"/>
+              </w:rPr>
+              <w:t>item.indicators</w:t>
+            </w:r>
+            <w:proofErr w:type="gramEnd"/>
+            <w:r>
+              <w:rPr>
+                <w:bCs/>
+                <w:sz w:val="24"/>
+                <w:szCs w:val="24"/>
+                <w:lang w:val="en-US" w:eastAsia="en-US"/>
+              </w:rPr>
+              <w:t xml:space="preserve"> %}</w:t>
             </w:r>
           </w:p>
           <w:p>
@@ -3844,6 +4218,7 @@
                 <w:lang w:val="en-US" w:eastAsia="en-US"/>
               </w:rPr>
             </w:pPr>
+            <w:proofErr w:type="gramStart"/>
             <w:r>
               <w:rPr>
                 <w:bCs/>
@@ -3853,7 +4228,19 @@
                 <w:szCs w:val="24"/>
                 <w:lang w:val="en-US" w:eastAsia="en-US"/>
               </w:rPr>
-              <w:t>{{ indicator[0] }}</w:t>
+              <w:t>{{ indicator</w:t>
+            </w:r>
+            <w:proofErr w:type="gramEnd"/>
+            <w:r>
+              <w:rPr>
+                <w:bCs/>
+                <w:i/>
+                <w:iCs/>
+                <w:sz w:val="24"/>
+                <w:szCs w:val="24"/>
+                <w:lang w:val="en-US" w:eastAsia="en-US"/>
+              </w:rPr>
+              <w:t>[0] }}</w:t>
             </w:r>
           </w:p>
           <w:p>
@@ -3866,6 +4253,7 @@
                 <w:lang w:val="en-US" w:eastAsia="en-US"/>
               </w:rPr>
             </w:pPr>
+            <w:proofErr w:type="gramStart"/>
             <w:r>
               <w:rPr>
                 <w:bCs/>
@@ -3882,7 +4270,17 @@
                 <w:szCs w:val="24"/>
                 <w:lang w:val="en-US" w:eastAsia="en-US"/>
               </w:rPr>
-              <w:t xml:space="preserve">indicator[1] </w:t>
+              <w:t>indicator</w:t>
+            </w:r>
+            <w:proofErr w:type="gramEnd"/>
+            <w:r>
+              <w:rPr>
+                <w:bCs/>
+                <w:sz w:val="24"/>
+                <w:szCs w:val="24"/>
+                <w:lang w:val="en-US" w:eastAsia="en-US"/>
+              </w:rPr>
+              <w:t xml:space="preserve">[1] </w:t>
             </w:r>
             <w:r>
               <w:rPr>
@@ -7010,6 +7408,7 @@
         </w:rPr>
         <w:t xml:space="preserve"> </w:t>
       </w:r>
+      <w:proofErr w:type="gramStart"/>
       <w:r>
         <w:rPr>
           <w:sz w:val="28"/>
@@ -7031,6 +7430,7 @@
         </w:rPr>
         <w:t>зачет</w:t>
       </w:r>
+      <w:proofErr w:type="gramEnd"/>
       <w:r>
         <w:rPr>
           <w:sz w:val="28"/>
@@ -7160,6 +7560,7 @@
         </w:rPr>
         <w:t>Структура и содержание дисциплины «</w:t>
       </w:r>
+      <w:proofErr w:type="gramStart"/>
       <w:r>
         <w:rPr>
           <w:color w:val="000000" w:themeColor="text1"/>
@@ -7176,6 +7577,7 @@
         </w:rPr>
         <w:t>program</w:t>
       </w:r>
+      <w:proofErr w:type="gramEnd"/>
       <w:r>
         <w:rPr>
           <w:sz w:val="28"/>
@@ -7541,6 +7943,7 @@
                 <w:color w:val="000000" w:themeColor="text1"/>
               </w:rPr>
             </w:pPr>
+            <w:proofErr w:type="gramStart"/>
             <w:r>
               <w:rPr>
                 <w:color w:val="000000" w:themeColor="text1"/>
@@ -7559,7 +7962,18 @@
                 <w:bdr w:val="none" w:sz="0" w:space="0" w:color="auto" w:frame="1"/>
                 <w:lang w:val="en-US"/>
               </w:rPr>
-              <w:t>ns.</w:t>
+              <w:t>ns</w:t>
+            </w:r>
+            <w:proofErr w:type="gramEnd"/>
+            <w:r>
+              <w:rPr>
+                <w:color w:val="000000" w:themeColor="text1"/>
+                <w:sz w:val="28"/>
+                <w:szCs w:val="28"/>
+                <w:bdr w:val="none" w:sz="0" w:space="0" w:color="auto" w:frame="1"/>
+                <w:lang w:val="en-US"/>
+              </w:rPr>
+              <w:t>.</w:t>
             </w:r>
             <w:r>
               <w:rPr>
@@ -7619,6 +8033,7 @@
                 <w:lang w:val="en-US"/>
               </w:rPr>
             </w:pPr>
+            <w:proofErr w:type="gramStart"/>
             <w:r>
               <w:rPr>
                 <w:b/>
@@ -7628,7 +8043,19 @@
                 <w:bdr w:val="none" w:sz="0" w:space="0" w:color="auto" w:frame="1"/>
                 <w:lang w:val="en-US"/>
               </w:rPr>
-              <w:t>{{ section.</w:t>
+              <w:t>{{ section</w:t>
+            </w:r>
+            <w:proofErr w:type="gramEnd"/>
+            <w:r>
+              <w:rPr>
+                <w:b/>
+                <w:color w:val="000000" w:themeColor="text1"/>
+                <w:sz w:val="28"/>
+                <w:szCs w:val="28"/>
+                <w:bdr w:val="none" w:sz="0" w:space="0" w:color="auto" w:frame="1"/>
+                <w:lang w:val="en-US"/>
+              </w:rPr>
+              <w:t>.</w:t>
             </w:r>
             <w:r>
               <w:rPr>
@@ -7669,6 +8096,7 @@
                 <w:lang w:val="en-US"/>
               </w:rPr>
             </w:pPr>
+            <w:proofErr w:type="gramStart"/>
             <w:r>
               <w:rPr>
                 <w:iCs/>
@@ -7678,7 +8106,19 @@
                 <w:bdr w:val="none" w:sz="0" w:space="0" w:color="auto" w:frame="1"/>
                 <w:lang w:val="en-US"/>
               </w:rPr>
-              <w:t>{{ section.</w:t>
+              <w:t>{{ section</w:t>
+            </w:r>
+            <w:proofErr w:type="gramEnd"/>
+            <w:r>
+              <w:rPr>
+                <w:iCs/>
+                <w:color w:val="000000" w:themeColor="text1"/>
+                <w:sz w:val="28"/>
+                <w:szCs w:val="28"/>
+                <w:bdr w:val="none" w:sz="0" w:space="0" w:color="auto" w:frame="1"/>
+                <w:lang w:val="en-US"/>
+              </w:rPr>
+              <w:t>.</w:t>
             </w:r>
             <w:r>
               <w:rPr>
@@ -7763,8 +8203,9 @@
                 <w:bdr w:val="none" w:sz="0" w:space="0" w:color="auto" w:frame="1"/>
                 <w:lang w:val="en-US"/>
               </w:rPr>
-              <w:t>{% set ns.number = ns.number + 1 %}</w:t>
-            </w:r>
+              <w:t xml:space="preserve">{% set </w:t>
+            </w:r>
+            <w:proofErr w:type="gramStart"/>
             <w:r>
               <w:rPr>
                 <w:bCs/>
@@ -7774,8 +8215,9 @@
                 <w:bdr w:val="none" w:sz="0" w:space="0" w:color="auto" w:frame="1"/>
                 <w:lang w:val="en-US"/>
               </w:rPr>
-              <w:t>{</w:t>
-            </w:r>
+              <w:t>ns.number</w:t>
+            </w:r>
+            <w:proofErr w:type="gramEnd"/>
             <w:r>
               <w:rPr>
                 <w:bCs/>
@@ -7785,6 +8227,28 @@
                 <w:bdr w:val="none" w:sz="0" w:space="0" w:color="auto" w:frame="1"/>
                 <w:lang w:val="en-US"/>
               </w:rPr>
+              <w:t xml:space="preserve"> = ns.number + 1 %}</w:t>
+            </w:r>
+            <w:r>
+              <w:rPr>
+                <w:bCs/>
+                <w:color w:val="000000" w:themeColor="text1"/>
+                <w:sz w:val="28"/>
+                <w:szCs w:val="28"/>
+                <w:bdr w:val="none" w:sz="0" w:space="0" w:color="auto" w:frame="1"/>
+                <w:lang w:val="en-US"/>
+              </w:rPr>
+              <w:t>{</w:t>
+            </w:r>
+            <w:r>
+              <w:rPr>
+                <w:bCs/>
+                <w:color w:val="000000" w:themeColor="text1"/>
+                <w:sz w:val="28"/>
+                <w:szCs w:val="28"/>
+                <w:bdr w:val="none" w:sz="0" w:space="0" w:color="auto" w:frame="1"/>
+                <w:lang w:val="en-US"/>
+              </w:rPr>
               <w:t>% endfor %}</w:t>
             </w:r>
           </w:p>
@@ -7845,14 +8309,30 @@
           <w:sz w:val="28"/>
           <w:szCs w:val="28"/>
         </w:rPr>
-        <w:t>Методика преподавания дисциплины и реализация компетентностного подхода в изложении и восприятии материала предусматривает использование следующих активных и интерактивных форм проведения групповых, индивидуальных, аудиторных занятий в сочетании с внеаудиторной работой с целью формирования и развития профессиональных навыков у обучающихся:</w:t>
-      </w:r>
-      <w:r>
-        <w:rPr>
-          <w:sz w:val="28"/>
-          <w:szCs w:val="28"/>
-        </w:rPr>
-        <w:t xml:space="preserve">{% </w:t>
+        <w:t xml:space="preserve">Методика преподавания дисциплины и реализация компетентностного подхода в изложении и восприятии материала предусматривает использование следующих активных и интерактивных форм проведения групповых, индивидуальных, аудиторных занятий в сочетании с внеаудиторной работой с целью формирования и развития профессиональных навыков у </w:t>
+      </w:r>
+      <w:proofErr w:type="gramStart"/>
+      <w:r>
+        <w:rPr>
+          <w:sz w:val="28"/>
+          <w:szCs w:val="28"/>
+        </w:rPr>
+        <w:t>обучающихся:</w:t>
+      </w:r>
+      <w:r>
+        <w:rPr>
+          <w:sz w:val="28"/>
+          <w:szCs w:val="28"/>
+        </w:rPr>
+        <w:t>{</w:t>
+      </w:r>
+      <w:proofErr w:type="gramEnd"/>
+      <w:r>
+        <w:rPr>
+          <w:sz w:val="28"/>
+          <w:szCs w:val="28"/>
+        </w:rPr>
+        <w:t xml:space="preserve">% </w:t>
       </w:r>
       <w:r>
         <w:rPr>
@@ -8007,6 +8487,7 @@
           <w:szCs w:val="28"/>
         </w:rPr>
       </w:pPr>
+      <w:proofErr w:type="gramStart"/>
       <w:r>
         <w:rPr>
           <w:sz w:val="28"/>
@@ -8031,6 +8512,7 @@
         </w:rPr>
         <w:t>tech</w:t>
       </w:r>
+      <w:proofErr w:type="gramEnd"/>
       <w:r>
         <w:rPr>
           <w:sz w:val="28"/>
@@ -8160,14 +8642,30 @@
           <w:sz w:val="28"/>
           <w:szCs w:val="28"/>
         </w:rPr>
-        <w:t xml:space="preserve"> %}</w:t>
-      </w:r>
-      <w:r>
-        <w:rPr>
-          <w:sz w:val="28"/>
-          <w:szCs w:val="28"/>
-        </w:rPr>
-        <w:t xml:space="preserve">{% </w:t>
+        <w:t xml:space="preserve"> </w:t>
+      </w:r>
+      <w:proofErr w:type="gramStart"/>
+      <w:r>
+        <w:rPr>
+          <w:sz w:val="28"/>
+          <w:szCs w:val="28"/>
+        </w:rPr>
+        <w:t>%}</w:t>
+      </w:r>
+      <w:r>
+        <w:rPr>
+          <w:sz w:val="28"/>
+          <w:szCs w:val="28"/>
+        </w:rPr>
+        <w:t>{</w:t>
+      </w:r>
+      <w:proofErr w:type="gramEnd"/>
+      <w:r>
+        <w:rPr>
+          <w:sz w:val="28"/>
+          <w:szCs w:val="28"/>
+        </w:rPr>
+        <w:t xml:space="preserve">% </w:t>
       </w:r>
       <w:r>
         <w:rPr>
@@ -8292,6 +8790,7 @@
           <w:szCs w:val="28"/>
         </w:rPr>
       </w:pPr>
+      <w:proofErr w:type="gramStart"/>
       <w:r>
         <w:rPr>
           <w:sz w:val="28"/>
@@ -8316,6 +8815,7 @@
         </w:rPr>
         <w:t>tech</w:t>
       </w:r>
+      <w:proofErr w:type="gramEnd"/>
       <w:r>
         <w:rPr>
           <w:sz w:val="28"/>
@@ -8411,14 +8911,30 @@
           <w:sz w:val="28"/>
           <w:szCs w:val="28"/>
         </w:rPr>
-        <w:t>В процессе обучения используются следующие оценочные формы самостоятельной работы студентов, оценочные средства текущего контроля успеваемости и промежуточных аттестаций:</w:t>
-      </w:r>
-      <w:r>
-        <w:rPr>
-          <w:sz w:val="28"/>
-          <w:szCs w:val="28"/>
-        </w:rPr>
-        <w:t xml:space="preserve">{% </w:t>
+        <w:t xml:space="preserve">В процессе обучения используются следующие оценочные формы самостоятельной работы студентов, оценочные средства текущего контроля успеваемости и промежуточных </w:t>
+      </w:r>
+      <w:proofErr w:type="gramStart"/>
+      <w:r>
+        <w:rPr>
+          <w:sz w:val="28"/>
+          <w:szCs w:val="28"/>
+        </w:rPr>
+        <w:t>аттестаций:</w:t>
+      </w:r>
+      <w:r>
+        <w:rPr>
+          <w:sz w:val="28"/>
+          <w:szCs w:val="28"/>
+        </w:rPr>
+        <w:t>{</w:t>
+      </w:r>
+      <w:proofErr w:type="gramEnd"/>
+      <w:r>
+        <w:rPr>
+          <w:sz w:val="28"/>
+          <w:szCs w:val="28"/>
+        </w:rPr>
+        <w:t xml:space="preserve">% </w:t>
       </w:r>
       <w:r>
         <w:rPr>
@@ -8494,6 +9010,7 @@
         <w:spacing w:line="276" w:lineRule="auto"/>
         <w:jc w:val="both"/>
       </w:pPr>
+      <w:proofErr w:type="gramStart"/>
       <w:r>
         <w:rPr>
           <w:color w:val="000000" w:themeColor="text1"/>
@@ -8508,7 +9025,16 @@
           <w:sz w:val="28"/>
           <w:szCs w:val="28"/>
         </w:rPr>
-        <w:t xml:space="preserve">{% if semester.semester == ‘втором’ %}о{% endif %} {{ semester.semester }} </w:t>
+        <w:t>{</w:t>
+      </w:r>
+      <w:proofErr w:type="gramEnd"/>
+      <w:r>
+        <w:rPr>
+          <w:color w:val="000000" w:themeColor="text1"/>
+          <w:sz w:val="28"/>
+          <w:szCs w:val="28"/>
+        </w:rPr>
+        <w:t xml:space="preserve">% if semester.semester == ‘втором’ %}о{% endif %} {{ semester.semester }} </w:t>
       </w:r>
       <w:r>
         <w:rPr>
@@ -8791,6 +9317,7 @@
         </w:rPr>
         <w:t>«</w:t>
       </w:r>
+      <w:proofErr w:type="gramStart"/>
       <w:r>
         <w:rPr>
           <w:sz w:val="28"/>
@@ -8807,6 +9334,7 @@
         </w:rPr>
         <w:t>program</w:t>
       </w:r>
+      <w:proofErr w:type="gramEnd"/>
       <w:r>
         <w:rPr>
           <w:sz w:val="28"/>
@@ -9824,6 +10352,95 @@
           <w:sz w:val="28"/>
           <w:szCs w:val="28"/>
         </w:rPr>
+        <w:t xml:space="preserve"> </w:t>
+      </w:r>
+      <w:proofErr w:type="gramStart"/>
+      <w:r>
+        <w:rPr>
+          <w:sz w:val="28"/>
+          <w:szCs w:val="28"/>
+        </w:rPr>
+        <w:t>%}</w:t>
+      </w:r>
+      <w:r>
+        <w:rPr>
+          <w:sz w:val="28"/>
+          <w:szCs w:val="28"/>
+        </w:rPr>
+        <w:t>{</w:t>
+      </w:r>
+      <w:proofErr w:type="gramEnd"/>
+      <w:r>
+        <w:rPr>
+          <w:sz w:val="28"/>
+          <w:szCs w:val="28"/>
+        </w:rPr>
+        <w:t xml:space="preserve">{ </w:t>
+      </w:r>
+      <w:r>
+        <w:rPr>
+          <w:sz w:val="28"/>
+          <w:szCs w:val="28"/>
+          <w:lang w:val="en-US"/>
+        </w:rPr>
+        <w:t>courses</w:t>
+      </w:r>
+      <w:r>
+        <w:rPr>
+          <w:sz w:val="28"/>
+          <w:szCs w:val="28"/>
+        </w:rPr>
+        <w:t>.0</w:t>
+      </w:r>
+      <w:r>
+        <w:rPr>
+          <w:sz w:val="28"/>
+          <w:szCs w:val="28"/>
+        </w:rPr>
+        <w:t>.</w:t>
+      </w:r>
+      <w:r>
+        <w:rPr>
+          <w:sz w:val="28"/>
+          <w:szCs w:val="28"/>
+          <w:lang w:val="en-US"/>
+        </w:rPr>
+        <w:t>test</w:t>
+      </w:r>
+      <w:r>
+        <w:rPr>
+          <w:sz w:val="28"/>
+          <w:szCs w:val="28"/>
+        </w:rPr>
+        <w:t xml:space="preserve"> }}</w:t>
+      </w:r>
+      <w:r>
+        <w:rPr>
+          <w:sz w:val="28"/>
+          <w:szCs w:val="28"/>
+        </w:rPr>
+        <w:t>а</w:t>
+      </w:r>
+      <w:r>
+        <w:rPr>
+          <w:sz w:val="28"/>
+          <w:szCs w:val="28"/>
+        </w:rPr>
+        <w:t xml:space="preserve">{% </w:t>
+      </w:r>
+      <w:r>
+        <w:rPr>
+          <w:sz w:val="28"/>
+          <w:szCs w:val="28"/>
+          <w:lang w:val="en-US"/>
+        </w:rPr>
+        <w:t>endif</w:t>
+      </w:r>
+      <w:r>
+        <w:rPr>
+          <w:sz w:val="28"/>
+          <w:szCs w:val="28"/>
+        </w:rPr>
         <w:t xml:space="preserve"> %}</w:t>
       </w:r>
       <w:r>
@@ -9831,7 +10448,29 @@
           <w:sz w:val="28"/>
           <w:szCs w:val="28"/>
         </w:rPr>
-        <w:t xml:space="preserve">{{ </w:t>
+        <w:t xml:space="preserve"> проводится по результатам выполнения всех видов учебной работы, предусмотренных учебным планом по данной дисциплине (модулю), при этом учитываются результаты текущего контроля успеваемости в течение семестра. Оценка степени достижения обучающимися планируемых результатов обучения по дисциплине (модулю) проводится преподавателем, ведущим занятия по дисциплине (модулю) методом экспертной оценки. По итогам промежуточной аттестации по дисциплине (модулю) выставляется оценка </w:t>
+      </w:r>
+      <w:r>
+        <w:rPr>
+          <w:sz w:val="28"/>
+          <w:szCs w:val="28"/>
+        </w:rPr>
+        <w:t xml:space="preserve">{% </w:t>
+      </w:r>
+      <w:r>
+        <w:rPr>
+          <w:sz w:val="28"/>
+          <w:szCs w:val="28"/>
+          <w:lang w:val="en-US"/>
+        </w:rPr>
+        <w:t>if</w:t>
+      </w:r>
+      <w:r>
+        <w:rPr>
+          <w:sz w:val="28"/>
+          <w:szCs w:val="28"/>
+        </w:rPr>
+        <w:t xml:space="preserve"> </w:t>
       </w:r>
       <w:r>
         <w:rPr>
@@ -9846,6 +10485,36 @@
           <w:sz w:val="28"/>
           <w:szCs w:val="28"/>
         </w:rPr>
+        <w:t xml:space="preserve"> </w:t>
+      </w:r>
+      <w:r>
+        <w:rPr>
+          <w:sz w:val="28"/>
+          <w:szCs w:val="28"/>
+          <w:lang w:val="en-US"/>
+        </w:rPr>
+        <w:t>and</w:t>
+      </w:r>
+      <w:r>
+        <w:rPr>
+          <w:sz w:val="28"/>
+          <w:szCs w:val="28"/>
+        </w:rPr>
+        <w:t xml:space="preserve"> </w:t>
+      </w:r>
+      <w:r>
+        <w:rPr>
+          <w:sz w:val="28"/>
+          <w:szCs w:val="28"/>
+          <w:lang w:val="en-US"/>
+        </w:rPr>
+        <w:t>courses</w:t>
+      </w:r>
+      <w:r>
+        <w:rPr>
+          <w:sz w:val="28"/>
+          <w:szCs w:val="28"/>
+        </w:rPr>
         <w:t>.0</w:t>
       </w:r>
       <w:r>
@@ -9868,73 +10537,35 @@
           <w:sz w:val="28"/>
           <w:szCs w:val="28"/>
         </w:rPr>
-        <w:t xml:space="preserve"> }}</w:t>
-      </w:r>
-      <w:r>
-        <w:rPr>
-          <w:sz w:val="28"/>
-          <w:szCs w:val="28"/>
-        </w:rPr>
-        <w:t>а</w:t>
-      </w:r>
-      <w:r>
-        <w:rPr>
-          <w:sz w:val="28"/>
-          <w:szCs w:val="28"/>
-        </w:rPr>
-        <w:t xml:space="preserve">{% </w:t>
-      </w:r>
-      <w:r>
-        <w:rPr>
-          <w:sz w:val="28"/>
-          <w:szCs w:val="28"/>
-          <w:lang w:val="en-US"/>
-        </w:rPr>
-        <w:t>endif</w:t>
-      </w:r>
-      <w:r>
-        <w:rPr>
-          <w:sz w:val="28"/>
-          <w:szCs w:val="28"/>
-        </w:rPr>
-        <w:t xml:space="preserve"> %}</w:t>
-      </w:r>
-      <w:r>
-        <w:rPr>
-          <w:sz w:val="28"/>
-          <w:szCs w:val="28"/>
-        </w:rPr>
-        <w:t xml:space="preserve"> проводится по результатам выполнения всех видов учебной работы, предусмотренных учебным планом по данной дисциплине (модулю), при этом учитываются результаты текущего контроля успеваемости в течение семестра. Оценка степени достижения обучающимися планируемых результатов обучения по дисциплине (модулю) проводится преподавателем, ведущим занятия по дисциплине (модулю) методом экспертной оценки. По итогам промежуточной аттестации по дисциплине (модулю) выставляется оценка </w:t>
-      </w:r>
-      <w:r>
-        <w:rPr>
-          <w:sz w:val="28"/>
-          <w:szCs w:val="28"/>
-        </w:rPr>
-        <w:t xml:space="preserve">{% </w:t>
-      </w:r>
-      <w:r>
-        <w:rPr>
-          <w:sz w:val="28"/>
-          <w:szCs w:val="28"/>
-          <w:lang w:val="en-US"/>
-        </w:rPr>
-        <w:t>if</w:t>
-      </w:r>
-      <w:r>
-        <w:rPr>
-          <w:sz w:val="28"/>
-          <w:szCs w:val="28"/>
-        </w:rPr>
         <w:t xml:space="preserve"> </w:t>
       </w:r>
       <w:r>
         <w:rPr>
           <w:sz w:val="28"/>
           <w:szCs w:val="28"/>
-          <w:lang w:val="en-US"/>
-        </w:rPr>
-        <w:t>courses</w:t>
+        </w:rPr>
+        <w:t>=</w:t>
+      </w:r>
+      <w:r>
+        <w:rPr>
+          <w:sz w:val="28"/>
+          <w:szCs w:val="28"/>
+        </w:rPr>
+        <w:t>= ‘</w:t>
+      </w:r>
+      <w:r>
+        <w:rPr>
+          <w:sz w:val="28"/>
+          <w:szCs w:val="28"/>
+        </w:rPr>
+        <w:t>зачет</w:t>
+      </w:r>
+      <w:r>
+        <w:rPr>
+          <w:sz w:val="28"/>
+          <w:szCs w:val="28"/>
+        </w:rPr>
+        <w:t>’ %}</w:t>
       </w:r>
       <w:r>
         <w:rPr>
@@ -9947,102 +10578,31 @@
         <w:rPr>
           <w:sz w:val="28"/>
           <w:szCs w:val="28"/>
-          <w:lang w:val="en-US"/>
-        </w:rPr>
-        <w:t>and</w:t>
-      </w:r>
-      <w:r>
-        <w:rPr>
-          <w:sz w:val="28"/>
-          <w:szCs w:val="28"/>
-        </w:rPr>
-        <w:t xml:space="preserve"> </w:t>
-      </w:r>
-      <w:r>
-        <w:rPr>
-          <w:sz w:val="28"/>
-          <w:szCs w:val="28"/>
-          <w:lang w:val="en-US"/>
-        </w:rPr>
-        <w:t>courses</w:t>
-      </w:r>
-      <w:r>
-        <w:rPr>
-          <w:sz w:val="28"/>
-          <w:szCs w:val="28"/>
-        </w:rPr>
-        <w:t>.0</w:t>
-      </w:r>
-      <w:r>
-        <w:rPr>
-          <w:sz w:val="28"/>
-          <w:szCs w:val="28"/>
-        </w:rPr>
-        <w:t>.</w:t>
-      </w:r>
-      <w:r>
-        <w:rPr>
-          <w:sz w:val="28"/>
-          <w:szCs w:val="28"/>
-          <w:lang w:val="en-US"/>
-        </w:rPr>
-        <w:t>test</w:t>
-      </w:r>
-      <w:r>
-        <w:rPr>
-          <w:sz w:val="28"/>
-          <w:szCs w:val="28"/>
-        </w:rPr>
-        <w:t xml:space="preserve"> </w:t>
-      </w:r>
-      <w:r>
-        <w:rPr>
-          <w:sz w:val="28"/>
-          <w:szCs w:val="28"/>
-        </w:rPr>
-        <w:t>=</w:t>
-      </w:r>
-      <w:r>
-        <w:rPr>
-          <w:sz w:val="28"/>
-          <w:szCs w:val="28"/>
-        </w:rPr>
-        <w:t>= ‘</w:t>
-      </w:r>
-      <w:r>
-        <w:rPr>
-          <w:sz w:val="28"/>
-          <w:szCs w:val="28"/>
-        </w:rPr>
-        <w:t>зачет</w:t>
-      </w:r>
-      <w:r>
-        <w:rPr>
-          <w:sz w:val="28"/>
-          <w:szCs w:val="28"/>
-        </w:rPr>
-        <w:t>’ %}</w:t>
-      </w:r>
-      <w:r>
-        <w:rPr>
-          <w:sz w:val="28"/>
-          <w:szCs w:val="28"/>
-        </w:rPr>
-        <w:t xml:space="preserve"> </w:t>
-      </w:r>
-      <w:r>
-        <w:rPr>
-          <w:sz w:val="28"/>
-          <w:szCs w:val="28"/>
-        </w:rPr>
-        <w:t>«зачтено» или «не зачтено»</w:t>
-      </w:r>
-      <w:r>
-        <w:rPr>
-          <w:sz w:val="28"/>
-          <w:szCs w:val="28"/>
-        </w:rPr>
-        <w:t xml:space="preserve">{% </w:t>
+        </w:rPr>
+        <w:t xml:space="preserve">«зачтено» или «не </w:t>
+      </w:r>
+      <w:proofErr w:type="gramStart"/>
+      <w:r>
+        <w:rPr>
+          <w:sz w:val="28"/>
+          <w:szCs w:val="28"/>
+        </w:rPr>
+        <w:t>зачтено»</w:t>
+      </w:r>
+      <w:r>
+        <w:rPr>
+          <w:sz w:val="28"/>
+          <w:szCs w:val="28"/>
+        </w:rPr>
+        <w:t>{</w:t>
+      </w:r>
+      <w:proofErr w:type="gramEnd"/>
+      <w:r>
+        <w:rPr>
+          <w:sz w:val="28"/>
+          <w:szCs w:val="28"/>
+        </w:rPr>
+        <w:t xml:space="preserve">% </w:t>
       </w:r>
       <w:r>
         <w:rPr>
@@ -10274,13 +10834,22 @@
                 <w:lang w:val="en-US"/>
               </w:rPr>
             </w:pPr>
+            <w:proofErr w:type="gramStart"/>
             <w:r>
               <w:rPr>
                 <w:bdr w:val="none" w:sz="0" w:space="0" w:color="auto" w:frame="1"/>
                 <w:lang w:val="en-US"/>
               </w:rPr>
               <w:lastRenderedPageBreak/>
-              <w:t>{{ mark.0 }}</w:t>
+              <w:t>{{ mark</w:t>
+            </w:r>
+            <w:proofErr w:type="gramEnd"/>
+            <w:r>
+              <w:rPr>
+                <w:bdr w:val="none" w:sz="0" w:space="0" w:color="auto" w:frame="1"/>
+                <w:lang w:val="en-US"/>
+              </w:rPr>
+              <w:t>.0 }}</w:t>
             </w:r>
           </w:p>
         </w:tc>
@@ -10310,12 +10879,21 @@
                 <w:bdr w:val="none" w:sz="0" w:space="0" w:color="auto" w:frame="1"/>
               </w:rPr>
             </w:pPr>
+            <w:proofErr w:type="gramStart"/>
             <w:r>
               <w:rPr>
                 <w:bdr w:val="none" w:sz="0" w:space="0" w:color="auto" w:frame="1"/>
                 <w:lang w:val="en-US"/>
               </w:rPr>
-              <w:t>{{ mark.1 }}</w:t>
+              <w:t>{{ mark</w:t>
+            </w:r>
+            <w:proofErr w:type="gramEnd"/>
+            <w:r>
+              <w:rPr>
+                <w:bdr w:val="none" w:sz="0" w:space="0" w:color="auto" w:frame="1"/>
+                <w:lang w:val="en-US"/>
+              </w:rPr>
+              <w:t>.1 }}</w:t>
             </w:r>
             <w:r>
               <w:rPr>
@@ -10468,17 +11046,29 @@
           <w:szCs w:val="28"/>
           <w:lang w:val="en-US"/>
         </w:rPr>
-        <w:t>7.1.</w:t>
-      </w:r>
+        <w:t>7.</w:t>
+      </w:r>
+      <w:proofErr w:type="gramStart"/>
       <w:r>
         <w:rPr>
           <w:b/>
           <w:bCs/>
           <w:sz w:val="28"/>
           <w:szCs w:val="28"/>
+          <w:lang w:val="en-US"/>
+        </w:rPr>
+        <w:t>1.</w:t>
+      </w:r>
+      <w:r>
+        <w:rPr>
+          <w:b/>
+          <w:bCs/>
+          <w:sz w:val="28"/>
+          <w:szCs w:val="28"/>
         </w:rPr>
         <w:t>Основная</w:t>
       </w:r>
+      <w:proofErr w:type="gramEnd"/>
       <w:r>
         <w:rPr>
           <w:b/>
@@ -10657,6 +11247,7 @@
           <w:lang w:val="en-US"/>
         </w:rPr>
       </w:pPr>
+      <w:proofErr w:type="gramStart"/>
       <w:r>
         <w:rPr>
           <w:rFonts w:ascii="Times" w:eastAsia="Times" w:hAnsi="Times"/>
@@ -10679,6 +11270,7 @@
         </w:rPr>
         <w:t>book</w:t>
       </w:r>
+      <w:proofErr w:type="gramEnd"/>
       <w:r>
         <w:rPr>
           <w:rFonts w:ascii="Times" w:eastAsia="Times" w:hAnsi="Times"/>
@@ -10838,6 +11430,7 @@
         </w:rPr>
         <w:t xml:space="preserve"> </w:t>
       </w:r>
+      <w:proofErr w:type="gramStart"/>
       <w:r>
         <w:rPr>
           <w:b/>
@@ -10855,7 +11448,18 @@
           <w:szCs w:val="28"/>
           <w:lang w:val="en-US"/>
         </w:rPr>
-        <w:t xml:space="preserve">{% </w:t>
+        <w:t>{</w:t>
+      </w:r>
+      <w:proofErr w:type="gramEnd"/>
+      <w:r>
+        <w:rPr>
+          <w:b/>
+          <w:bCs/>
+          <w:sz w:val="28"/>
+          <w:szCs w:val="28"/>
+          <w:lang w:val="en-US"/>
+        </w:rPr>
+        <w:t xml:space="preserve">% </w:t>
       </w:r>
       <w:r>
         <w:rPr>
@@ -10995,6 +11599,7 @@
           <w:szCs w:val="28"/>
         </w:rPr>
       </w:pPr>
+      <w:proofErr w:type="gramStart"/>
       <w:r>
         <w:rPr>
           <w:rFonts w:ascii="Times" w:eastAsia="Times" w:hAnsi="Times"/>
@@ -11004,7 +11609,19 @@
           <w:szCs w:val="28"/>
           <w:lang w:val="en-US"/>
         </w:rPr>
-        <w:t>{{ book }}</w:t>
+        <w:t>{{ book</w:t>
+      </w:r>
+      <w:proofErr w:type="gramEnd"/>
+      <w:r>
+        <w:rPr>
+          <w:rFonts w:ascii="Times" w:eastAsia="Times" w:hAnsi="Times"/>
+          <w:color w:val="000000" w:themeColor="text1"/>
+          <w:kern w:val="36"/>
+          <w:sz w:val="28"/>
+          <w:szCs w:val="28"/>
+          <w:lang w:val="en-US"/>
+        </w:rPr>
+        <w:t xml:space="preserve"> }}</w:t>
       </w:r>
       <w:r>
         <w:rPr>
@@ -11078,7 +11695,16 @@
           <w:sz w:val="28"/>
           <w:szCs w:val="28"/>
         </w:rPr>
-        <w:t>7.3. Программное обеспечение и Интернет-ресурсы</w:t>
+        <w:t>7.3. Программное обеспечение и Интернет-</w:t>
+      </w:r>
+      <w:proofErr w:type="gramStart"/>
+      <w:r>
+        <w:rPr>
+          <w:b/>
+          <w:sz w:val="28"/>
+          <w:szCs w:val="28"/>
+        </w:rPr>
+        <w:t>ресурсы</w:t>
       </w:r>
       <w:r>
         <w:rPr>
@@ -11087,7 +11713,17 @@
           <w:sz w:val="28"/>
           <w:szCs w:val="28"/>
         </w:rPr>
-        <w:t xml:space="preserve">{% </w:t>
+        <w:t>{</w:t>
+      </w:r>
+      <w:proofErr w:type="gramEnd"/>
+      <w:r>
+        <w:rPr>
+          <w:b/>
+          <w:bCs/>
+          <w:sz w:val="28"/>
+          <w:szCs w:val="28"/>
+        </w:rPr>
+        <w:t xml:space="preserve">% </w:t>
       </w:r>
       <w:r>
         <w:rPr>
@@ -11222,6 +11858,7 @@
           <w:szCs w:val="28"/>
         </w:rPr>
       </w:pPr>
+      <w:proofErr w:type="gramStart"/>
       <w:r>
         <w:rPr>
           <w:rFonts w:ascii="Times" w:eastAsia="Times" w:hAnsi="Times"/>
@@ -11231,7 +11868,19 @@
           <w:szCs w:val="28"/>
           <w:lang w:val="en-US"/>
         </w:rPr>
-        <w:t>{{ book }}</w:t>
+        <w:t>{{ book</w:t>
+      </w:r>
+      <w:proofErr w:type="gramEnd"/>
+      <w:r>
+        <w:rPr>
+          <w:rFonts w:ascii="Times" w:eastAsia="Times" w:hAnsi="Times"/>
+          <w:color w:val="000000" w:themeColor="text1"/>
+          <w:kern w:val="36"/>
+          <w:sz w:val="28"/>
+          <w:szCs w:val="28"/>
+          <w:lang w:val="en-US"/>
+        </w:rPr>
+        <w:t xml:space="preserve"> }}</w:t>
       </w:r>
       <w:r>
         <w:rPr>
@@ -11494,13 +12143,23 @@
           <w:lang w:val="en-US"/>
         </w:rPr>
       </w:pPr>
-      <w:r>
-        <w:rPr>
-          <w:sz w:val="28"/>
-          <w:szCs w:val="28"/>
-          <w:lang w:val="en-US"/>
-        </w:rPr>
-        <w:t>{{ app }}{% endfor %}</w:t>
+      <w:proofErr w:type="gramStart"/>
+      <w:r>
+        <w:rPr>
+          <w:sz w:val="28"/>
+          <w:szCs w:val="28"/>
+          <w:lang w:val="en-US"/>
+        </w:rPr>
+        <w:t>{{ app</w:t>
+      </w:r>
+      <w:proofErr w:type="gramEnd"/>
+      <w:r>
+        <w:rPr>
+          <w:sz w:val="28"/>
+          <w:szCs w:val="28"/>
+          <w:lang w:val="en-US"/>
+        </w:rPr>
+        <w:t xml:space="preserve"> }}{% endfor %}</w:t>
       </w:r>
     </w:p>
     <w:p>
@@ -11751,14 +12410,30 @@
           <w:sz w:val="28"/>
           <w:szCs w:val="28"/>
         </w:rPr>
-        <w:t>Критериями оценки результатов самостоятельной работы студента являются:</w:t>
-      </w:r>
-      <w:r>
-        <w:rPr>
-          <w:sz w:val="28"/>
-          <w:szCs w:val="28"/>
-        </w:rPr>
-        <w:t xml:space="preserve">{% </w:t>
+        <w:t xml:space="preserve">Критериями оценки результатов самостоятельной работы студента </w:t>
+      </w:r>
+      <w:proofErr w:type="gramStart"/>
+      <w:r>
+        <w:rPr>
+          <w:sz w:val="28"/>
+          <w:szCs w:val="28"/>
+        </w:rPr>
+        <w:t>являются:</w:t>
+      </w:r>
+      <w:r>
+        <w:rPr>
+          <w:sz w:val="28"/>
+          <w:szCs w:val="28"/>
+        </w:rPr>
+        <w:t>{</w:t>
+      </w:r>
+      <w:proofErr w:type="gramEnd"/>
+      <w:r>
+        <w:rPr>
+          <w:sz w:val="28"/>
+          <w:szCs w:val="28"/>
+        </w:rPr>
+        <w:t xml:space="preserve">% </w:t>
       </w:r>
       <w:r>
         <w:rPr>
@@ -11823,13 +12498,23 @@
           <w:szCs w:val="28"/>
         </w:rPr>
       </w:pPr>
-      <w:r>
-        <w:rPr>
-          <w:sz w:val="28"/>
-          <w:szCs w:val="28"/>
-          <w:lang w:val="en-US"/>
-        </w:rPr>
-        <w:t>{{ criteria }}</w:t>
+      <w:proofErr w:type="gramStart"/>
+      <w:r>
+        <w:rPr>
+          <w:sz w:val="28"/>
+          <w:szCs w:val="28"/>
+          <w:lang w:val="en-US"/>
+        </w:rPr>
+        <w:t>{{ criteria</w:t>
+      </w:r>
+      <w:proofErr w:type="gramEnd"/>
+      <w:r>
+        <w:rPr>
+          <w:sz w:val="28"/>
+          <w:szCs w:val="28"/>
+          <w:lang w:val="en-US"/>
+        </w:rPr>
+        <w:t xml:space="preserve"> }}</w:t>
       </w:r>
       <w:r>
         <w:rPr>
@@ -11904,12 +12589,21 @@
         </w:rPr>
         <w:t>При изучении дисциплины «</w:t>
       </w:r>
-      <w:r>
-        <w:rPr>
-          <w:sz w:val="28"/>
-          <w:szCs w:val="28"/>
-        </w:rPr>
-        <w:t>{{ program_</w:t>
+      <w:proofErr w:type="gramStart"/>
+      <w:r>
+        <w:rPr>
+          <w:sz w:val="28"/>
+          <w:szCs w:val="28"/>
+        </w:rPr>
+        <w:t>{{ program</w:t>
+      </w:r>
+      <w:proofErr w:type="gramEnd"/>
+      <w:r>
+        <w:rPr>
+          <w:sz w:val="28"/>
+          <w:szCs w:val="28"/>
+        </w:rPr>
+        <w:t>_</w:t>
       </w:r>
       <w:r>
         <w:rPr>
@@ -12259,15 +12953,34 @@
           <w:sz w:val="28"/>
           <w:szCs w:val="28"/>
         </w:rPr>
-        <w:t>(3++)</w:t>
-      </w:r>
-      <w:r>
-        <w:rPr>
+        <w:t>(3++</w:t>
+      </w:r>
+      <w:proofErr w:type="gramStart"/>
+      <w:r>
+        <w:rPr>
+          <w:b/>
           <w:color w:val="000000" w:themeColor="text1"/>
           <w:sz w:val="28"/>
           <w:szCs w:val="28"/>
         </w:rPr>
-        <w:t xml:space="preserve">  - бакалавриат по направлению </w:t>
+        <w:t>)</w:t>
+      </w:r>
+      <w:r>
+        <w:rPr>
+          <w:color w:val="000000" w:themeColor="text1"/>
+          <w:sz w:val="28"/>
+          <w:szCs w:val="28"/>
+        </w:rPr>
+        <w:t xml:space="preserve">  -</w:t>
+      </w:r>
+      <w:proofErr w:type="gramEnd"/>
+      <w:r>
+        <w:rPr>
+          <w:color w:val="000000" w:themeColor="text1"/>
+          <w:sz w:val="28"/>
+          <w:szCs w:val="28"/>
+        </w:rPr>
+        <w:t xml:space="preserve"> бакалавриат по направлению </w:t>
       </w:r>
       <w:r>
         <w:rPr>
@@ -12433,7 +13146,14 @@
         <w:rPr>
           <w:b/>
         </w:rPr>
-        <w:t xml:space="preserve">«{{ </w:t>
+        <w:t>«</w:t>
+      </w:r>
+      <w:proofErr w:type="gramStart"/>
+      <w:r>
+        <w:rPr>
+          <w:b/>
+        </w:rPr>
+        <w:t xml:space="preserve">{{ </w:t>
       </w:r>
       <w:r>
         <w:rPr>
@@ -12442,6 +13162,7 @@
         </w:rPr>
         <w:t>program</w:t>
       </w:r>
+      <w:proofErr w:type="gramEnd"/>
       <w:r>
         <w:rPr>
           <w:b/>
@@ -12477,6 +13198,7 @@
           <w:bCs/>
         </w:rPr>
       </w:pPr>
+      <w:proofErr w:type="gramStart"/>
       <w:r>
         <w:rPr>
           <w:b/>
@@ -12492,6 +13214,7 @@
         </w:rPr>
         <w:t>program</w:t>
       </w:r>
+      <w:proofErr w:type="gramEnd"/>
       <w:r>
         <w:rPr>
           <w:b/>
@@ -12535,6 +13258,7 @@
         </w:rPr>
         <w:t>"</w:t>
       </w:r>
+      <w:proofErr w:type="gramStart"/>
       <w:r>
         <w:rPr>
           <w:b/>
@@ -12552,6 +13276,7 @@
         </w:rPr>
         <w:t>profile</w:t>
       </w:r>
+      <w:proofErr w:type="gramEnd"/>
       <w:r>
         <w:rPr>
           <w:b/>
@@ -12664,7 +13389,29 @@
           <w:szCs w:val="28"/>
           <w:lang w:val="en-US"/>
         </w:rPr>
-        <w:t>{% set ns = namespace(number=</w:t>
+        <w:t xml:space="preserve">{% set ns = </w:t>
+      </w:r>
+      <w:proofErr w:type="gramStart"/>
+      <w:r>
+        <w:rPr>
+          <w:i/>
+          <w:color w:val="000000" w:themeColor="text1"/>
+          <w:sz w:val="28"/>
+          <w:szCs w:val="28"/>
+          <w:lang w:val="en-US"/>
+        </w:rPr>
+        <w:t>namespace(</w:t>
+      </w:r>
+      <w:proofErr w:type="gramEnd"/>
+      <w:r>
+        <w:rPr>
+          <w:i/>
+          <w:color w:val="000000" w:themeColor="text1"/>
+          <w:sz w:val="28"/>
+          <w:szCs w:val="28"/>
+          <w:lang w:val="en-US"/>
+        </w:rPr>
+        <w:t>number=</w:t>
       </w:r>
       <w:r>
         <w:rPr>
@@ -13671,8 +14418,9 @@
                 <w:bdr w:val="none" w:sz="0" w:space="0" w:color="auto" w:frame="1"/>
                 <w:lang w:val="en-US"/>
               </w:rPr>
-              <w:t>{% if sections %}</w:t>
-            </w:r>
+              <w:t xml:space="preserve">{% if sections </w:t>
+            </w:r>
+            <w:proofErr w:type="gramStart"/>
             <w:r>
               <w:rPr>
                 <w:bCs/>
@@ -13682,8 +14430,20 @@
                 <w:bdr w:val="none" w:sz="0" w:space="0" w:color="auto" w:frame="1"/>
                 <w:lang w:val="en-US"/>
               </w:rPr>
+              <w:t>%}</w:t>
+            </w:r>
+            <w:r>
+              <w:rPr>
+                <w:bCs/>
+                <w:color w:val="000000" w:themeColor="text1"/>
+                <w:sz w:val="28"/>
+                <w:szCs w:val="28"/>
+                <w:bdr w:val="none" w:sz="0" w:space="0" w:color="auto" w:frame="1"/>
+                <w:lang w:val="en-US"/>
+              </w:rPr>
               <w:t>{</w:t>
             </w:r>
+            <w:proofErr w:type="gramEnd"/>
             <w:r>
               <w:rPr>
                 <w:bCs/>
@@ -13734,6 +14494,7 @@
                 <w:lang w:val="en-US"/>
               </w:rPr>
             </w:pPr>
+            <w:proofErr w:type="gramStart"/>
             <w:r>
               <w:rPr>
                 <w:b/>
@@ -13742,16 +14503,28 @@
                 <w:bdr w:val="none" w:sz="0" w:space="0" w:color="auto" w:frame="1"/>
                 <w:lang w:val="en-US"/>
               </w:rPr>
-              <w:t>{{ ns.number}}</w:t>
-            </w:r>
+              <w:t>{{ ns</w:t>
+            </w:r>
+            <w:proofErr w:type="gramEnd"/>
             <w:r>
               <w:rPr>
                 <w:b/>
                 <w:bCs/>
                 <w:color w:val="000000" w:themeColor="text1"/>
+                <w:bdr w:val="none" w:sz="0" w:space="0" w:color="auto" w:frame="1"/>
+                <w:lang w:val="en-US"/>
+              </w:rPr>
+              <w:t>.number}}</w:t>
+            </w:r>
+            <w:r>
+              <w:rPr>
+                <w:b/>
+                <w:bCs/>
+                <w:color w:val="000000" w:themeColor="text1"/>
               </w:rPr>
               <w:t xml:space="preserve">. </w:t>
             </w:r>
+            <w:proofErr w:type="gramStart"/>
             <w:r>
               <w:rPr>
                 <w:b/>
@@ -13759,7 +14532,17 @@
                 <w:color w:val="000000" w:themeColor="text1"/>
                 <w:lang w:val="en-US"/>
               </w:rPr>
-              <w:t>{{ section.</w:t>
+              <w:t>{{ section</w:t>
+            </w:r>
+            <w:proofErr w:type="gramEnd"/>
+            <w:r>
+              <w:rPr>
+                <w:b/>
+                <w:bCs/>
+                <w:color w:val="000000" w:themeColor="text1"/>
+                <w:lang w:val="en-US"/>
+              </w:rPr>
+              <w:t>.</w:t>
             </w:r>
             <w:r>
               <w:rPr>
@@ -13815,8 +14598,18 @@
                 <w:bdr w:val="none" w:sz="0" w:space="0" w:color="auto" w:frame="1"/>
                 <w:lang w:val="en-US"/>
               </w:rPr>
-              <w:t>{% if hours.exam</w:t>
-            </w:r>
+              <w:t xml:space="preserve">{% if </w:t>
+            </w:r>
+            <w:proofErr w:type="gramStart"/>
+            <w:r>
+              <w:rPr>
+                <w:rFonts w:eastAsia="Cambria" w:cs="Cambria"/>
+                <w:bdr w:val="none" w:sz="0" w:space="0" w:color="auto" w:frame="1"/>
+                <w:lang w:val="en-US"/>
+              </w:rPr>
+              <w:t>hours.exam</w:t>
+            </w:r>
+            <w:proofErr w:type="gramEnd"/>
             <w:r>
               <w:rPr>
                 <w:rFonts w:eastAsia="Cambria" w:cs="Cambria"/>
@@ -13935,12 +14728,21 @@
                 <w:lang w:val="en-US"/>
               </w:rPr>
             </w:pPr>
+            <w:proofErr w:type="gramStart"/>
             <w:r>
               <w:rPr>
                 <w:rStyle w:val="af3"/>
                 <w:lang w:val="en-US"/>
               </w:rPr>
-              <w:t>{{ section.week }}</w:t>
+              <w:t>{{ section</w:t>
+            </w:r>
+            <w:proofErr w:type="gramEnd"/>
+            <w:r>
+              <w:rPr>
+                <w:rStyle w:val="af3"/>
+                <w:lang w:val="en-US"/>
+              </w:rPr>
+              <w:t>.week }}</w:t>
             </w:r>
           </w:p>
         </w:tc>
@@ -13975,7 +14777,25 @@
                 <w:bdr w:val="none" w:sz="0" w:space="0" w:color="auto" w:frame="1"/>
                 <w:lang w:val="en-US"/>
               </w:rPr>
-              <w:t>{% if hours.lections.0 %}</w:t>
+              <w:t xml:space="preserve">{% if </w:t>
+            </w:r>
+            <w:proofErr w:type="gramStart"/>
+            <w:r>
+              <w:rPr>
+                <w:rFonts w:eastAsia="Cambria" w:cs="Cambria"/>
+                <w:bdr w:val="none" w:sz="0" w:space="0" w:color="auto" w:frame="1"/>
+                <w:lang w:val="en-US"/>
+              </w:rPr>
+              <w:t>hours.lections</w:t>
+            </w:r>
+            <w:proofErr w:type="gramEnd"/>
+            <w:r>
+              <w:rPr>
+                <w:rFonts w:eastAsia="Cambria" w:cs="Cambria"/>
+                <w:bdr w:val="none" w:sz="0" w:space="0" w:color="auto" w:frame="1"/>
+                <w:lang w:val="en-US"/>
+              </w:rPr>
+              <w:t>.0 %}</w:t>
             </w:r>
             <w:r>
               <w:rPr>
@@ -14042,7 +14862,25 @@
                 <w:bdr w:val="none" w:sz="0" w:space="0" w:color="auto" w:frame="1"/>
                 <w:lang w:val="en-US"/>
               </w:rPr>
-              <w:t>{% if hours.seminars.0 %}</w:t>
+              <w:t xml:space="preserve">{% if </w:t>
+            </w:r>
+            <w:proofErr w:type="gramStart"/>
+            <w:r>
+              <w:rPr>
+                <w:rFonts w:eastAsia="Cambria" w:cs="Cambria"/>
+                <w:bdr w:val="none" w:sz="0" w:space="0" w:color="auto" w:frame="1"/>
+                <w:lang w:val="en-US"/>
+              </w:rPr>
+              <w:t>hours.seminars</w:t>
+            </w:r>
+            <w:proofErr w:type="gramEnd"/>
+            <w:r>
+              <w:rPr>
+                <w:rFonts w:eastAsia="Cambria" w:cs="Cambria"/>
+                <w:bdr w:val="none" w:sz="0" w:space="0" w:color="auto" w:frame="1"/>
+                <w:lang w:val="en-US"/>
+              </w:rPr>
+              <w:t>.0 %}</w:t>
             </w:r>
             <w:r>
               <w:rPr>
@@ -14119,7 +14957,25 @@
                 <w:bdr w:val="none" w:sz="0" w:space="0" w:color="auto" w:frame="1"/>
                 <w:lang w:val="en-US"/>
               </w:rPr>
-              <w:t>{% if hours.labs.0 %}</w:t>
+              <w:t xml:space="preserve">{% if </w:t>
+            </w:r>
+            <w:proofErr w:type="gramStart"/>
+            <w:r>
+              <w:rPr>
+                <w:rFonts w:eastAsia="Cambria" w:cs="Cambria"/>
+                <w:bdr w:val="none" w:sz="0" w:space="0" w:color="auto" w:frame="1"/>
+                <w:lang w:val="en-US"/>
+              </w:rPr>
+              <w:t>hours.labs</w:t>
+            </w:r>
+            <w:proofErr w:type="gramEnd"/>
+            <w:r>
+              <w:rPr>
+                <w:rFonts w:eastAsia="Cambria" w:cs="Cambria"/>
+                <w:bdr w:val="none" w:sz="0" w:space="0" w:color="auto" w:frame="1"/>
+                <w:lang w:val="en-US"/>
+              </w:rPr>
+              <w:t>.0 %}</w:t>
             </w:r>
             <w:r>
               <w:rPr>
@@ -14190,15 +15046,33 @@
                 <w:bdr w:val="none" w:sz="0" w:space="0" w:color="auto" w:frame="1"/>
                 <w:lang w:val="en-US"/>
               </w:rPr>
-              <w:t>{% if hours.srs.0 %}</w:t>
-            </w:r>
+              <w:t xml:space="preserve">{% if hours.srs.0 </w:t>
+            </w:r>
+            <w:proofErr w:type="gramStart"/>
             <w:r>
               <w:rPr>
                 <w:rFonts w:eastAsia="Cambria" w:cs="Cambria"/>
                 <w:bdr w:val="none" w:sz="0" w:space="0" w:color="auto" w:frame="1"/>
                 <w:lang w:val="en-US"/>
               </w:rPr>
-              <w:t>{{ section.</w:t>
+              <w:t>%}</w:t>
+            </w:r>
+            <w:r>
+              <w:rPr>
+                <w:rFonts w:eastAsia="Cambria" w:cs="Cambria"/>
+                <w:bdr w:val="none" w:sz="0" w:space="0" w:color="auto" w:frame="1"/>
+                <w:lang w:val="en-US"/>
+              </w:rPr>
+              <w:t>{</w:t>
+            </w:r>
+            <w:proofErr w:type="gramEnd"/>
+            <w:r>
+              <w:rPr>
+                <w:rFonts w:eastAsia="Cambria" w:cs="Cambria"/>
+                <w:bdr w:val="none" w:sz="0" w:space="0" w:color="auto" w:frame="1"/>
+                <w:lang w:val="en-US"/>
+              </w:rPr>
+              <w:t>{ section.</w:t>
             </w:r>
             <w:r>
               <w:rPr>
@@ -14488,7 +15362,31 @@
                 <w:lang w:val="en-US"/>
               </w:rPr>
               <w:lastRenderedPageBreak/>
-              <w:t>{% set ns.number = ns.number + 1 %}{% set ns.total_hours = ns.total_hours + section.1 %}</w:t>
+              <w:t xml:space="preserve">{% set </w:t>
+            </w:r>
+            <w:proofErr w:type="gramStart"/>
+            <w:r>
+              <w:rPr>
+                <w:bCs/>
+                <w:color w:val="000000" w:themeColor="text1"/>
+                <w:sz w:val="28"/>
+                <w:szCs w:val="28"/>
+                <w:bdr w:val="none" w:sz="0" w:space="0" w:color="auto" w:frame="1"/>
+                <w:lang w:val="en-US"/>
+              </w:rPr>
+              <w:t>ns.number</w:t>
+            </w:r>
+            <w:proofErr w:type="gramEnd"/>
+            <w:r>
+              <w:rPr>
+                <w:bCs/>
+                <w:color w:val="000000" w:themeColor="text1"/>
+                <w:sz w:val="28"/>
+                <w:szCs w:val="28"/>
+                <w:bdr w:val="none" w:sz="0" w:space="0" w:color="auto" w:frame="1"/>
+                <w:lang w:val="en-US"/>
+              </w:rPr>
+              <w:t xml:space="preserve"> = ns.number + 1 %}{% set ns.total_hours = ns.total_hours + section.1 %}</w:t>
             </w:r>
           </w:p>
           <w:p>
@@ -14532,7 +15430,31 @@
                 <w:bdr w:val="none" w:sz="0" w:space="0" w:color="auto" w:frame="1"/>
                 <w:lang w:val="en-US"/>
               </w:rPr>
-              <w:t>% endfor %}{% endif %}</w:t>
+              <w:t xml:space="preserve">% endfor </w:t>
+            </w:r>
+            <w:proofErr w:type="gramStart"/>
+            <w:r>
+              <w:rPr>
+                <w:bCs/>
+                <w:color w:val="000000" w:themeColor="text1"/>
+                <w:sz w:val="28"/>
+                <w:szCs w:val="28"/>
+                <w:bdr w:val="none" w:sz="0" w:space="0" w:color="auto" w:frame="1"/>
+                <w:lang w:val="en-US"/>
+              </w:rPr>
+              <w:t>%}{</w:t>
+            </w:r>
+            <w:proofErr w:type="gramEnd"/>
+            <w:r>
+              <w:rPr>
+                <w:bCs/>
+                <w:color w:val="000000" w:themeColor="text1"/>
+                <w:sz w:val="28"/>
+                <w:szCs w:val="28"/>
+                <w:bdr w:val="none" w:sz="0" w:space="0" w:color="auto" w:frame="1"/>
+                <w:lang w:val="en-US"/>
+              </w:rPr>
+              <w:t>% endif %}</w:t>
             </w:r>
           </w:p>
         </w:tc>
@@ -14655,6 +15577,7 @@
                 <w:bdr w:val="none" w:sz="0" w:space="0" w:color="auto" w:frame="1"/>
               </w:rPr>
             </w:pPr>
+            <w:proofErr w:type="gramStart"/>
             <w:r>
               <w:rPr>
                 <w:sz w:val="28"/>
@@ -14669,7 +15592,16 @@
                 <w:szCs w:val="28"/>
                 <w:lang w:val="en-US"/>
               </w:rPr>
-              <w:t xml:space="preserve">hours.lections.0 </w:t>
+              <w:t>hours</w:t>
+            </w:r>
+            <w:proofErr w:type="gramEnd"/>
+            <w:r>
+              <w:rPr>
+                <w:sz w:val="28"/>
+                <w:szCs w:val="28"/>
+                <w:lang w:val="en-US"/>
+              </w:rPr>
+              <w:t xml:space="preserve">.lections.0 </w:t>
             </w:r>
             <w:r>
               <w:rPr>
@@ -14707,6 +15639,7 @@
                 <w:bdr w:val="none" w:sz="0" w:space="0" w:color="auto"/>
               </w:rPr>
             </w:pPr>
+            <w:proofErr w:type="gramStart"/>
             <w:r>
               <w:rPr>
                 <w:sz w:val="28"/>
@@ -14721,7 +15654,16 @@
                 <w:szCs w:val="28"/>
                 <w:lang w:val="en-US"/>
               </w:rPr>
-              <w:t xml:space="preserve">hours.seminars.0 </w:t>
+              <w:t>hours</w:t>
+            </w:r>
+            <w:proofErr w:type="gramEnd"/>
+            <w:r>
+              <w:rPr>
+                <w:sz w:val="28"/>
+                <w:szCs w:val="28"/>
+                <w:lang w:val="en-US"/>
+              </w:rPr>
+              <w:t xml:space="preserve">.seminars.0 </w:t>
             </w:r>
             <w:r>
               <w:rPr>
@@ -14759,6 +15701,7 @@
                 <w:lang w:val="en-US"/>
               </w:rPr>
             </w:pPr>
+            <w:proofErr w:type="gramStart"/>
             <w:r>
               <w:rPr>
                 <w:sz w:val="28"/>
@@ -14773,7 +15716,16 @@
                 <w:szCs w:val="28"/>
                 <w:lang w:val="en-US"/>
               </w:rPr>
-              <w:t xml:space="preserve">hours.labs.0 </w:t>
+              <w:t>hours</w:t>
+            </w:r>
+            <w:proofErr w:type="gramEnd"/>
+            <w:r>
+              <w:rPr>
+                <w:sz w:val="28"/>
+                <w:szCs w:val="28"/>
+                <w:lang w:val="en-US"/>
+              </w:rPr>
+              <w:t xml:space="preserve">.labs.0 </w:t>
             </w:r>
             <w:r>
               <w:rPr>
@@ -14813,6 +15765,7 @@
                 <w:bdr w:val="none" w:sz="0" w:space="0" w:color="auto"/>
               </w:rPr>
             </w:pPr>
+            <w:proofErr w:type="gramStart"/>
             <w:r>
               <w:rPr>
                 <w:sz w:val="28"/>
@@ -14827,7 +15780,16 @@
                 <w:szCs w:val="28"/>
                 <w:lang w:val="en-US"/>
               </w:rPr>
-              <w:t>hours.srs.0</w:t>
+              <w:t>hours.srs</w:t>
+            </w:r>
+            <w:proofErr w:type="gramEnd"/>
+            <w:r>
+              <w:rPr>
+                <w:sz w:val="28"/>
+                <w:szCs w:val="28"/>
+                <w:lang w:val="en-US"/>
+              </w:rPr>
+              <w:t>.0</w:t>
             </w:r>
             <w:r>
               <w:rPr>
@@ -15033,8 +15995,9 @@
                 <w:szCs w:val="28"/>
                 <w:lang w:val="en-US"/>
               </w:rPr>
-              <w:t>{% if courses %}</w:t>
-            </w:r>
+              <w:t xml:space="preserve">{% if courses </w:t>
+            </w:r>
+            <w:proofErr w:type="gramStart"/>
             <w:r>
               <w:rPr>
                 <w:rStyle w:val="af3"/>
@@ -15042,7 +16005,26 @@
                 <w:szCs w:val="28"/>
                 <w:lang w:val="en-US"/>
               </w:rPr>
-              <w:t>{% if courses.</w:t>
+              <w:t>%}</w:t>
+            </w:r>
+            <w:r>
+              <w:rPr>
+                <w:rStyle w:val="af3"/>
+                <w:sz w:val="28"/>
+                <w:szCs w:val="28"/>
+                <w:lang w:val="en-US"/>
+              </w:rPr>
+              <w:t>{</w:t>
+            </w:r>
+            <w:proofErr w:type="gramEnd"/>
+            <w:r>
+              <w:rPr>
+                <w:rStyle w:val="af3"/>
+                <w:sz w:val="28"/>
+                <w:szCs w:val="28"/>
+                <w:lang w:val="en-US"/>
+              </w:rPr>
+              <w:t>% if courses.</w:t>
             </w:r>
             <w:r>
               <w:rPr>
@@ -15150,8 +16132,9 @@
                 <w:szCs w:val="28"/>
                 <w:lang w:val="en-US"/>
               </w:rPr>
-              <w:t>{% endif %}</w:t>
-            </w:r>
+              <w:t xml:space="preserve">{% endif </w:t>
+            </w:r>
+            <w:proofErr w:type="gramStart"/>
             <w:r>
               <w:rPr>
                 <w:rStyle w:val="af3"/>
@@ -15159,7 +16142,26 @@
                 <w:szCs w:val="28"/>
                 <w:lang w:val="en-US"/>
               </w:rPr>
-              <w:t>{% en</w:t>
+              <w:t>%}</w:t>
+            </w:r>
+            <w:r>
+              <w:rPr>
+                <w:rStyle w:val="af3"/>
+                <w:sz w:val="28"/>
+                <w:szCs w:val="28"/>
+                <w:lang w:val="en-US"/>
+              </w:rPr>
+              <w:t>{</w:t>
+            </w:r>
+            <w:proofErr w:type="gramEnd"/>
+            <w:r>
+              <w:rPr>
+                <w:rStyle w:val="af3"/>
+                <w:sz w:val="28"/>
+                <w:szCs w:val="28"/>
+                <w:lang w:val="en-US"/>
+              </w:rPr>
+              <w:t>% en</w:t>
             </w:r>
             <w:r>
               <w:rPr>
@@ -15208,7 +16210,23 @@
                 <w:lang w:val="en-US"/>
               </w:rPr>
               <w:lastRenderedPageBreak/>
-              <w:t>{% if courses %}{% if</w:t>
+              <w:t xml:space="preserve">{% if courses </w:t>
+            </w:r>
+            <w:proofErr w:type="gramStart"/>
+            <w:r>
+              <w:rPr>
+                <w:rStyle w:val="af3"/>
+                <w:lang w:val="en-US"/>
+              </w:rPr>
+              <w:t>%}{</w:t>
+            </w:r>
+            <w:proofErr w:type="gramEnd"/>
+            <w:r>
+              <w:rPr>
+                <w:rStyle w:val="af3"/>
+                <w:lang w:val="en-US"/>
+              </w:rPr>
+              <w:t>% if</w:t>
             </w:r>
             <w:r>
               <w:rPr>
@@ -15318,7 +16336,25 @@
                 <w:szCs w:val="28"/>
                 <w:lang w:val="en-US"/>
               </w:rPr>
-              <w:t>{% endif %}{% endif %}</w:t>
+              <w:t xml:space="preserve">{% endif </w:t>
+            </w:r>
+            <w:proofErr w:type="gramStart"/>
+            <w:r>
+              <w:rPr>
+                <w:sz w:val="28"/>
+                <w:szCs w:val="28"/>
+                <w:lang w:val="en-US"/>
+              </w:rPr>
+              <w:t>%}{</w:t>
+            </w:r>
+            <w:proofErr w:type="gramEnd"/>
+            <w:r>
+              <w:rPr>
+                <w:sz w:val="28"/>
+                <w:szCs w:val="28"/>
+                <w:lang w:val="en-US"/>
+              </w:rPr>
+              <w:t>% endif %}</w:t>
             </w:r>
           </w:p>
         </w:tc>
@@ -15519,6 +16555,7 @@
         </w:rPr>
         <w:br/>
       </w:r>
+      <w:proofErr w:type="gramStart"/>
       <w:r>
         <w:rPr>
           <w:rFonts w:eastAsia="Times New Roman"/>
@@ -15542,6 +16579,7 @@
         </w:rPr>
         <w:t>program</w:t>
       </w:r>
+      <w:proofErr w:type="gramEnd"/>
       <w:r>
         <w:rPr>
           <w:rFonts w:eastAsia="Times New Roman"/>
@@ -15633,6 +16671,7 @@
         </w:rPr>
         <w:t>«</w:t>
       </w:r>
+      <w:proofErr w:type="gramStart"/>
       <w:r>
         <w:rPr>
           <w:rFonts w:eastAsia="Times New Roman"/>
@@ -15658,6 +16697,7 @@
         </w:rPr>
         <w:t>profile</w:t>
       </w:r>
+      <w:proofErr w:type="gramEnd"/>
       <w:r>
         <w:rPr>
           <w:rFonts w:eastAsia="Times New Roman"/>
@@ -15919,6 +16959,7 @@
         </w:rPr>
         <w:t>«</w:t>
       </w:r>
+      <w:proofErr w:type="gramStart"/>
       <w:r>
         <w:rPr>
           <w:b/>
@@ -15938,6 +16979,7 @@
         </w:rPr>
         <w:t>program</w:t>
       </w:r>
+      <w:proofErr w:type="gramEnd"/>
       <w:r>
         <w:rPr>
           <w:b/>
@@ -16069,13 +17111,23 @@
         </w:rPr>
         <w:t xml:space="preserve">Москва, </w:t>
       </w:r>
-      <w:r>
-        <w:rPr>
-          <w:b/>
-          <w:sz w:val="28"/>
-          <w:szCs w:val="28"/>
-        </w:rPr>
-        <w:t>{{ current_year }}</w:t>
+      <w:proofErr w:type="gramStart"/>
+      <w:r>
+        <w:rPr>
+          <w:b/>
+          <w:sz w:val="28"/>
+          <w:szCs w:val="28"/>
+        </w:rPr>
+        <w:t>{{ current</w:t>
+      </w:r>
+      <w:proofErr w:type="gramEnd"/>
+      <w:r>
+        <w:rPr>
+          <w:b/>
+          <w:sz w:val="28"/>
+          <w:szCs w:val="28"/>
+        </w:rPr>
+        <w:t>_year }}</w:t>
       </w:r>
     </w:p>
     <w:p>
@@ -16164,6 +17216,7 @@
                 <w:lang w:val="ru-RU" w:eastAsia="en-US"/>
               </w:rPr>
             </w:pPr>
+            <w:proofErr w:type="gramStart"/>
             <w:r>
               <w:rPr>
                 <w:b/>
@@ -16182,6 +17235,7 @@
               </w:rPr>
               <w:t>program</w:t>
             </w:r>
+            <w:proofErr w:type="gramEnd"/>
             <w:r>
               <w:rPr>
                 <w:b/>
@@ -16251,7 +17305,15 @@
                 <w:b/>
                 <w:color w:val="000000" w:themeColor="text1"/>
               </w:rPr>
-              <w:t>ФГОС ВО (3++)</w:t>
+              <w:t>ФГОС ВО (3++</w:t>
+            </w:r>
+            <w:proofErr w:type="gramStart"/>
+            <w:r>
+              <w:rPr>
+                <w:b/>
+                <w:color w:val="000000" w:themeColor="text1"/>
+              </w:rPr>
+              <w:t>)</w:t>
             </w:r>
             <w:r>
               <w:rPr>
@@ -16268,7 +17330,19 @@
                 <w:sz w:val="28"/>
                 <w:szCs w:val="28"/>
               </w:rPr>
-              <w:t xml:space="preserve">{{ </w:t>
+              <w:t>{</w:t>
+            </w:r>
+            <w:proofErr w:type="gramEnd"/>
+            <w:r>
+              <w:rPr>
+                <w:rFonts w:eastAsia="Times New Roman"/>
+                <w:b/>
+                <w:bCs/>
+                <w:color w:val="auto"/>
+                <w:sz w:val="28"/>
+                <w:szCs w:val="28"/>
+              </w:rPr>
+              <w:t xml:space="preserve">{ </w:t>
             </w:r>
             <w:r>
               <w:rPr>
@@ -16373,7 +17447,17 @@
                 <w:szCs w:val="24"/>
                 <w:lang w:val="ru-RU" w:eastAsia="en-US"/>
               </w:rPr>
-              <w:t xml:space="preserve">Универсальные и общепрофессиональные </w:t>
+              <w:t xml:space="preserve">Универсальные и </w:t>
+            </w:r>
+            <w:proofErr w:type="gramStart"/>
+            <w:r>
+              <w:rPr>
+                <w:b/>
+                <w:sz w:val="24"/>
+                <w:szCs w:val="24"/>
+                <w:lang w:val="ru-RU" w:eastAsia="en-US"/>
+              </w:rPr>
+              <w:t xml:space="preserve">общепрофессиональные </w:t>
             </w:r>
             <w:r>
               <w:rPr>
@@ -16393,6 +17477,7 @@
               </w:rPr>
               <w:t>компетенции</w:t>
             </w:r>
+            <w:proofErr w:type="gramEnd"/>
             <w:r>
               <w:rPr>
                 <w:sz w:val="24"/>
@@ -16933,6 +18018,7 @@
                 <w:lang w:val="en-US" w:eastAsia="en-US"/>
               </w:rPr>
             </w:pPr>
+            <w:proofErr w:type="gramStart"/>
             <w:r>
               <w:rPr>
                 <w:color w:val="000000" w:themeColor="text1"/>
@@ -16942,6 +18028,7 @@
               </w:rPr>
               <w:t>{{ item</w:t>
             </w:r>
+            <w:proofErr w:type="gramEnd"/>
             <w:r>
               <w:rPr>
                 <w:color w:val="000000" w:themeColor="text1"/>
@@ -16985,6 +18072,7 @@
                 <w:lang w:val="en-US" w:eastAsia="en-US"/>
               </w:rPr>
             </w:pPr>
+            <w:proofErr w:type="gramStart"/>
             <w:r>
               <w:rPr>
                 <w:color w:val="000000" w:themeColor="text1"/>
@@ -16992,7 +18080,17 @@
                 <w:szCs w:val="22"/>
                 <w:lang w:val="en-US" w:eastAsia="en-US"/>
               </w:rPr>
-              <w:t>{{ item.competency_name }}</w:t>
+              <w:t>{{ item</w:t>
+            </w:r>
+            <w:proofErr w:type="gramEnd"/>
+            <w:r>
+              <w:rPr>
+                <w:color w:val="000000" w:themeColor="text1"/>
+                <w:sz w:val="22"/>
+                <w:szCs w:val="22"/>
+                <w:lang w:val="en-US" w:eastAsia="en-US"/>
+              </w:rPr>
+              <w:t>.competency_name }}</w:t>
             </w:r>
           </w:p>
         </w:tc>
@@ -17025,8 +18123,9 @@
                 <w:szCs w:val="22"/>
                 <w:lang w:val="en-US" w:eastAsia="en-US"/>
               </w:rPr>
-              <w:t>{%p for indicator in ite</w:t>
-            </w:r>
+              <w:t xml:space="preserve">{%p for indicator in </w:t>
+            </w:r>
+            <w:proofErr w:type="gramStart"/>
             <w:r>
               <w:rPr>
                 <w:iCs/>
@@ -17034,7 +18133,7 @@
                 <w:szCs w:val="22"/>
                 <w:lang w:val="en-US" w:eastAsia="en-US"/>
               </w:rPr>
-              <w:t>m</w:t>
+              <w:t>ite</w:t>
             </w:r>
             <w:r>
               <w:rPr>
@@ -17043,7 +18142,26 @@
                 <w:szCs w:val="22"/>
                 <w:lang w:val="en-US" w:eastAsia="en-US"/>
               </w:rPr>
-              <w:t>.indicators %}</w:t>
+              <w:t>m</w:t>
+            </w:r>
+            <w:r>
+              <w:rPr>
+                <w:iCs/>
+                <w:sz w:val="22"/>
+                <w:szCs w:val="22"/>
+                <w:lang w:val="en-US" w:eastAsia="en-US"/>
+              </w:rPr>
+              <w:t>.indicators</w:t>
+            </w:r>
+            <w:proofErr w:type="gramEnd"/>
+            <w:r>
+              <w:rPr>
+                <w:iCs/>
+                <w:sz w:val="22"/>
+                <w:szCs w:val="22"/>
+                <w:lang w:val="en-US" w:eastAsia="en-US"/>
+              </w:rPr>
+              <w:t xml:space="preserve"> %}</w:t>
             </w:r>
           </w:p>
           <w:p>
@@ -17057,6 +18175,7 @@
                 <w:lang w:val="en-US" w:eastAsia="en-US"/>
               </w:rPr>
             </w:pPr>
+            <w:proofErr w:type="gramStart"/>
             <w:r>
               <w:rPr>
                 <w:i/>
@@ -17064,7 +18183,17 @@
                 <w:szCs w:val="22"/>
                 <w:lang w:val="en-US" w:eastAsia="en-US"/>
               </w:rPr>
-              <w:t>{{ indicator[0] }}</w:t>
+              <w:t>{{ indicator</w:t>
+            </w:r>
+            <w:proofErr w:type="gramEnd"/>
+            <w:r>
+              <w:rPr>
+                <w:i/>
+                <w:sz w:val="22"/>
+                <w:szCs w:val="22"/>
+                <w:lang w:val="en-US" w:eastAsia="en-US"/>
+              </w:rPr>
+              <w:t>[0] }}</w:t>
             </w:r>
           </w:p>
           <w:p>
@@ -17078,6 +18207,7 @@
                 <w:lang w:val="en-US" w:eastAsia="en-US"/>
               </w:rPr>
             </w:pPr>
+            <w:proofErr w:type="gramStart"/>
             <w:r>
               <w:rPr>
                 <w:rFonts w:eastAsia="Calibri"/>
@@ -17096,7 +18226,18 @@
                 <w:szCs w:val="22"/>
                 <w:lang w:val="en-US" w:eastAsia="en-US"/>
               </w:rPr>
-              <w:t xml:space="preserve">indicator[1] </w:t>
+              <w:t>indicator</w:t>
+            </w:r>
+            <w:proofErr w:type="gramEnd"/>
+            <w:r>
+              <w:rPr>
+                <w:rFonts w:eastAsia="Calibri"/>
+                <w:color w:val="000000"/>
+                <w:sz w:val="22"/>
+                <w:szCs w:val="22"/>
+                <w:lang w:val="en-US" w:eastAsia="en-US"/>
+              </w:rPr>
+              <w:t xml:space="preserve">[1] </w:t>
             </w:r>
             <w:r>
               <w:rPr>
@@ -17268,8 +18409,18 @@
                 <w:color w:val="000000" w:themeColor="text1"/>
                 <w:lang w:val="ru-RU" w:eastAsia="en-US"/>
               </w:rPr>
-              <w:t xml:space="preserve"> %}{</w:t>
-            </w:r>
+              <w:t xml:space="preserve"> </w:t>
+            </w:r>
+            <w:proofErr w:type="gramStart"/>
+            <w:r>
+              <w:rPr>
+                <w:rFonts w:cs="Times New Roman"/>
+                <w:color w:val="000000" w:themeColor="text1"/>
+                <w:lang w:val="ru-RU" w:eastAsia="en-US"/>
+              </w:rPr>
+              <w:t>%}{</w:t>
+            </w:r>
+            <w:proofErr w:type="gramEnd"/>
             <w:r>
               <w:rPr>
                 <w:rFonts w:cs="Times New Roman"/>
@@ -17540,14 +18691,30 @@
                 <w:rFonts w:cs="Times New Roman"/>
                 <w:lang w:val="ru-RU" w:eastAsia="en-US"/>
               </w:rPr>
-              <w:t xml:space="preserve"> %}</w:t>
-            </w:r>
+              <w:t xml:space="preserve"> </w:t>
+            </w:r>
+            <w:proofErr w:type="gramStart"/>
             <w:r>
               <w:rPr>
                 <w:rFonts w:cs="Times New Roman"/>
                 <w:lang w:val="ru-RU" w:eastAsia="en-US"/>
               </w:rPr>
-              <w:t xml:space="preserve">{{ </w:t>
+              <w:t>%}</w:t>
+            </w:r>
+            <w:r>
+              <w:rPr>
+                <w:rFonts w:cs="Times New Roman"/>
+                <w:lang w:val="ru-RU" w:eastAsia="en-US"/>
+              </w:rPr>
+              <w:t>{</w:t>
+            </w:r>
+            <w:proofErr w:type="gramEnd"/>
+            <w:r>
+              <w:rPr>
+                <w:rFonts w:cs="Times New Roman"/>
+                <w:lang w:val="ru-RU" w:eastAsia="en-US"/>
+              </w:rPr>
+              <w:t xml:space="preserve">{ </w:t>
             </w:r>
             <w:r>
               <w:rPr>
@@ -17882,13 +19049,23 @@
         </w:rPr>
         <w:t>«</w:t>
       </w:r>
-      <w:r>
-        <w:rPr>
-          <w:b/>
-          <w:sz w:val="28"/>
-          <w:szCs w:val="28"/>
-        </w:rPr>
-        <w:t>{{ program_name }}</w:t>
+      <w:proofErr w:type="gramStart"/>
+      <w:r>
+        <w:rPr>
+          <w:b/>
+          <w:sz w:val="28"/>
+          <w:szCs w:val="28"/>
+        </w:rPr>
+        <w:t>{{ program</w:t>
+      </w:r>
+      <w:proofErr w:type="gramEnd"/>
+      <w:r>
+        <w:rPr>
+          <w:b/>
+          <w:sz w:val="28"/>
+          <w:szCs w:val="28"/>
+        </w:rPr>
+        <w:t>_name }}</w:t>
       </w:r>
       <w:r>
         <w:rPr>
@@ -18148,6 +19325,7 @@
               </w:rPr>
               <w:t xml:space="preserve"> </w:t>
             </w:r>
+            <w:proofErr w:type="gramStart"/>
             <w:r>
               <w:rPr>
                 <w:b/>
@@ -18164,7 +19342,17 @@
                 <w:color w:val="000000" w:themeColor="text1"/>
                 <w:lang w:val="en-US"/>
               </w:rPr>
-              <w:t>{% for element in fos.</w:t>
+              <w:t>{</w:t>
+            </w:r>
+            <w:proofErr w:type="gramEnd"/>
+            <w:r>
+              <w:rPr>
+                <w:b/>
+                <w:bCs/>
+                <w:color w:val="000000" w:themeColor="text1"/>
+                <w:lang w:val="en-US"/>
+              </w:rPr>
+              <w:t>% for element in fos.</w:t>
             </w:r>
             <w:r>
               <w:rPr>
@@ -18204,6 +19392,7 @@
                 <w:lang w:val="en-US"/>
               </w:rPr>
             </w:pPr>
+            <w:proofErr w:type="gramStart"/>
             <w:r>
               <w:rPr>
                 <w:rStyle w:val="23"/>
@@ -18212,7 +19401,18 @@
                 <w:szCs w:val="24"/>
                 <w:lang w:val="en-US"/>
               </w:rPr>
-              <w:t>{{ ns.number }}</w:t>
+              <w:t>{{ ns</w:t>
+            </w:r>
+            <w:proofErr w:type="gramEnd"/>
+            <w:r>
+              <w:rPr>
+                <w:rStyle w:val="23"/>
+                <w:rFonts w:eastAsia="Courier New"/>
+                <w:sz w:val="24"/>
+                <w:szCs w:val="24"/>
+                <w:lang w:val="en-US"/>
+              </w:rPr>
+              <w:t>.number }}</w:t>
             </w:r>
           </w:p>
         </w:tc>
@@ -18235,6 +19435,7 @@
                 <w:lang w:val="en-US"/>
               </w:rPr>
             </w:pPr>
+            <w:proofErr w:type="gramStart"/>
             <w:r>
               <w:rPr>
                 <w:rStyle w:val="23"/>
@@ -18248,7 +19449,16 @@
                 <w:rFonts w:eastAsia="Courier New"/>
                 <w:lang w:val="en-US"/>
               </w:rPr>
-              <w:t>element.0 }}</w:t>
+              <w:t>element</w:t>
+            </w:r>
+            <w:proofErr w:type="gramEnd"/>
+            <w:r>
+              <w:rPr>
+                <w:rStyle w:val="23"/>
+                <w:rFonts w:eastAsia="Courier New"/>
+                <w:lang w:val="en-US"/>
+              </w:rPr>
+              <w:t>.0 }}</w:t>
             </w:r>
           </w:p>
         </w:tc>
@@ -18274,11 +19484,19 @@
                 <w:lang w:val="en-US"/>
               </w:rPr>
             </w:pPr>
+            <w:proofErr w:type="gramStart"/>
             <w:r>
               <w:rPr>
                 <w:lang w:val="en-US"/>
               </w:rPr>
-              <w:t>{{ element.1 }}</w:t>
+              <w:t>{{ element</w:t>
+            </w:r>
+            <w:proofErr w:type="gramEnd"/>
+            <w:r>
+              <w:rPr>
+                <w:lang w:val="en-US"/>
+              </w:rPr>
+              <w:t>.1 }}</w:t>
             </w:r>
           </w:p>
         </w:tc>
@@ -18308,6 +19526,7 @@
                 <w:lang w:val="en-US"/>
               </w:rPr>
             </w:pPr>
+            <w:proofErr w:type="gramStart"/>
             <w:r>
               <w:rPr>
                 <w:rStyle w:val="23"/>
@@ -18316,7 +19535,18 @@
                 <w:szCs w:val="24"/>
                 <w:lang w:val="en-US"/>
               </w:rPr>
-              <w:t>{{ element.2 }}</w:t>
+              <w:t>{{ element</w:t>
+            </w:r>
+            <w:proofErr w:type="gramEnd"/>
+            <w:r>
+              <w:rPr>
+                <w:rStyle w:val="23"/>
+                <w:rFonts w:eastAsia="Courier New"/>
+                <w:sz w:val="24"/>
+                <w:szCs w:val="24"/>
+                <w:lang w:val="en-US"/>
+              </w:rPr>
+              <w:t>.2 }}</w:t>
             </w:r>
           </w:p>
         </w:tc>
@@ -18361,7 +19591,31 @@
                 <w:bdr w:val="none" w:sz="0" w:space="0" w:color="auto" w:frame="1"/>
                 <w:lang w:val="en-US"/>
               </w:rPr>
-              <w:t>{% set ns.number = ns.number + 1 %}</w:t>
+              <w:t xml:space="preserve">{% set </w:t>
+            </w:r>
+            <w:proofErr w:type="gramStart"/>
+            <w:r>
+              <w:rPr>
+                <w:bCs/>
+                <w:color w:val="000000" w:themeColor="text1"/>
+                <w:sz w:val="28"/>
+                <w:szCs w:val="28"/>
+                <w:bdr w:val="none" w:sz="0" w:space="0" w:color="auto" w:frame="1"/>
+                <w:lang w:val="en-US"/>
+              </w:rPr>
+              <w:t>ns.number</w:t>
+            </w:r>
+            <w:proofErr w:type="gramEnd"/>
+            <w:r>
+              <w:rPr>
+                <w:bCs/>
+                <w:color w:val="000000" w:themeColor="text1"/>
+                <w:sz w:val="28"/>
+                <w:szCs w:val="28"/>
+                <w:bdr w:val="none" w:sz="0" w:space="0" w:color="auto" w:frame="1"/>
+                <w:lang w:val="en-US"/>
+              </w:rPr>
+              <w:t xml:space="preserve"> = ns.number + 1 %}</w:t>
             </w:r>
             <w:r>
               <w:rPr>
@@ -18459,6 +19713,7 @@
           <w:lang w:val="en-US"/>
         </w:rPr>
       </w:pPr>
+      <w:proofErr w:type="gramStart"/>
       <w:r>
         <w:rPr>
           <w:b/>
@@ -18475,7 +19730,17 @@
           <w:szCs w:val="28"/>
           <w:lang w:val="en-US"/>
         </w:rPr>
-        <w:t>{{ program_name }}</w:t>
+        <w:t>{</w:t>
+      </w:r>
+      <w:proofErr w:type="gramEnd"/>
+      <w:r>
+        <w:rPr>
+          <w:b/>
+          <w:sz w:val="28"/>
+          <w:szCs w:val="28"/>
+          <w:lang w:val="en-US"/>
+        </w:rPr>
+        <w:t>{ program_name }}</w:t>
       </w:r>
       <w:r>
         <w:rPr>
@@ -18534,6 +19799,7 @@
         </w:rPr>
         <w:t>по дисциплине «</w:t>
       </w:r>
+      <w:proofErr w:type="gramStart"/>
       <w:r>
         <w:rPr>
           <w:b/>
@@ -18547,6 +19813,7 @@
         </w:rPr>
         <w:t>program</w:t>
       </w:r>
+      <w:proofErr w:type="gramEnd"/>
       <w:r>
         <w:rPr>
           <w:b/>
@@ -18589,14 +19856,33 @@
           <w:szCs w:val="28"/>
           <w:lang w:val="en-US"/>
         </w:rPr>
-        <w:t>{% set ns = namespace(number=1) %}</w:t>
-      </w:r>
-      <w:r>
-        <w:rPr>
-          <w:b/>
-          <w:lang w:val="en-US"/>
-        </w:rPr>
-        <w:t>{% for kr in fos.kr %}</w:t>
+        <w:t xml:space="preserve">{% set ns = namespace(number=1) </w:t>
+      </w:r>
+      <w:proofErr w:type="gramStart"/>
+      <w:r>
+        <w:rPr>
+          <w:iCs/>
+          <w:color w:val="000000" w:themeColor="text1"/>
+          <w:sz w:val="28"/>
+          <w:szCs w:val="28"/>
+          <w:lang w:val="en-US"/>
+        </w:rPr>
+        <w:t>%}</w:t>
+      </w:r>
+      <w:r>
+        <w:rPr>
+          <w:b/>
+          <w:lang w:val="en-US"/>
+        </w:rPr>
+        <w:t>{</w:t>
+      </w:r>
+      <w:proofErr w:type="gramEnd"/>
+      <w:r>
+        <w:rPr>
+          <w:b/>
+          <w:lang w:val="en-US"/>
+        </w:rPr>
+        <w:t>% for kr in fos.kr %}</w:t>
       </w:r>
     </w:p>
     <w:p>
@@ -18653,6 +19939,7 @@
         </w:rPr>
         <w:t xml:space="preserve"> </w:t>
       </w:r>
+      <w:proofErr w:type="gramStart"/>
       <w:r>
         <w:rPr>
           <w:b/>
@@ -18673,6 +19960,7 @@
         </w:rPr>
         <w:t>ns</w:t>
       </w:r>
+      <w:proofErr w:type="gramEnd"/>
       <w:r>
         <w:rPr>
           <w:b/>
@@ -18755,11 +20043,19 @@
           <w:lang w:eastAsia="ar-SA"/>
         </w:rPr>
       </w:pPr>
-      <w:r>
-        <w:rPr>
-          <w:lang w:val="en-US"/>
-        </w:rPr>
-        <w:t>{{ question }}</w:t>
+      <w:proofErr w:type="gramStart"/>
+      <w:r>
+        <w:rPr>
+          <w:lang w:val="en-US"/>
+        </w:rPr>
+        <w:t>{{ question</w:t>
+      </w:r>
+      <w:proofErr w:type="gramEnd"/>
+      <w:r>
+        <w:rPr>
+          <w:lang w:val="en-US"/>
+        </w:rPr>
+        <w:t xml:space="preserve"> }}</w:t>
       </w:r>
     </w:p>
     <w:p>
@@ -18777,8 +20073,9 @@
           <w:bdr w:val="none" w:sz="0" w:space="0" w:color="auto" w:frame="1"/>
           <w:lang w:val="en-US"/>
         </w:rPr>
-        <w:t>{% endfor %}</w:t>
-      </w:r>
+        <w:t xml:space="preserve">{% endfor </w:t>
+      </w:r>
+      <w:proofErr w:type="gramStart"/>
       <w:r>
         <w:rPr>
           <w:bCs/>
@@ -18788,7 +20085,30 @@
           <w:bdr w:val="none" w:sz="0" w:space="0" w:color="auto" w:frame="1"/>
           <w:lang w:val="en-US"/>
         </w:rPr>
-        <w:t>{% set ns.number = ns.number + 1 %}</w:t>
+        <w:t>%}</w:t>
+      </w:r>
+      <w:r>
+        <w:rPr>
+          <w:bCs/>
+          <w:color w:val="000000" w:themeColor="text1"/>
+          <w:sz w:val="28"/>
+          <w:szCs w:val="28"/>
+          <w:bdr w:val="none" w:sz="0" w:space="0" w:color="auto" w:frame="1"/>
+          <w:lang w:val="en-US"/>
+        </w:rPr>
+        <w:t>{</w:t>
+      </w:r>
+      <w:proofErr w:type="gramEnd"/>
+      <w:r>
+        <w:rPr>
+          <w:bCs/>
+          <w:color w:val="000000" w:themeColor="text1"/>
+          <w:sz w:val="28"/>
+          <w:szCs w:val="28"/>
+          <w:bdr w:val="none" w:sz="0" w:space="0" w:color="auto" w:frame="1"/>
+          <w:lang w:val="en-US"/>
+        </w:rPr>
+        <w:t>% set ns.number = ns.number + 1 %}</w:t>
       </w:r>
       <w:r>
         <w:rPr>
@@ -18808,13 +20128,27 @@
         <w:rPr>
           <w:lang w:val="en-US"/>
         </w:rPr>
-        <w:t>{% endif %}</w:t>
-      </w:r>
-      <w:r>
-        <w:rPr>
-          <w:lang w:val="en-US"/>
-        </w:rPr>
-        <w:t>{% if fos.course_work %}</w:t>
+        <w:t xml:space="preserve">{% endif </w:t>
+      </w:r>
+      <w:proofErr w:type="gramStart"/>
+      <w:r>
+        <w:rPr>
+          <w:lang w:val="en-US"/>
+        </w:rPr>
+        <w:t>%}</w:t>
+      </w:r>
+      <w:r>
+        <w:rPr>
+          <w:lang w:val="en-US"/>
+        </w:rPr>
+        <w:t>{</w:t>
+      </w:r>
+      <w:proofErr w:type="gramEnd"/>
+      <w:r>
+        <w:rPr>
+          <w:lang w:val="en-US"/>
+        </w:rPr>
+        <w:t>% if fos.course_work %}</w:t>
       </w:r>
     </w:p>
     <w:p>
@@ -18907,7 +20241,15 @@
           <w:b/>
           <w:lang w:val="en-US"/>
         </w:rPr>
-        <w:t xml:space="preserve"> «{{ </w:t>
+        <w:t xml:space="preserve"> «</w:t>
+      </w:r>
+      <w:proofErr w:type="gramStart"/>
+      <w:r>
+        <w:rPr>
+          <w:b/>
+          <w:lang w:val="en-US"/>
+        </w:rPr>
+        <w:t xml:space="preserve">{{ </w:t>
       </w:r>
       <w:r>
         <w:rPr>
@@ -18916,6 +20258,7 @@
         </w:rPr>
         <w:t>program</w:t>
       </w:r>
+      <w:proofErr w:type="gramEnd"/>
       <w:r>
         <w:rPr>
           <w:b/>
@@ -19022,11 +20365,19 @@
           <w:b/>
         </w:rPr>
       </w:pPr>
-      <w:r>
-        <w:rPr>
-          <w:lang w:val="en-US"/>
-        </w:rPr>
-        <w:t>{{ theme }}</w:t>
+      <w:proofErr w:type="gramStart"/>
+      <w:r>
+        <w:rPr>
+          <w:lang w:val="en-US"/>
+        </w:rPr>
+        <w:t>{{ theme</w:t>
+      </w:r>
+      <w:proofErr w:type="gramEnd"/>
+      <w:r>
+        <w:rPr>
+          <w:lang w:val="en-US"/>
+        </w:rPr>
+        <w:t xml:space="preserve"> }}</w:t>
       </w:r>
     </w:p>
     <w:p>
@@ -19101,6 +20452,7 @@
         </w:rPr>
         <w:t xml:space="preserve"> </w:t>
       </w:r>
+      <w:proofErr w:type="gramStart"/>
       <w:r>
         <w:rPr>
           <w:bCs/>
@@ -19122,15 +20474,16 @@
           <w:iCs/>
           <w:lang w:val="en-US"/>
         </w:rPr>
-        <w:t xml:space="preserve">{% </w:t>
-      </w:r>
+        <w:t>{</w:t>
+      </w:r>
+      <w:proofErr w:type="gramEnd"/>
       <w:r>
         <w:rPr>
           <w:bCs/>
           <w:iCs/>
           <w:lang w:val="en-US"/>
         </w:rPr>
-        <w:t>for</w:t>
+        <w:t xml:space="preserve">% </w:t>
       </w:r>
       <w:r>
         <w:rPr>
@@ -19138,7 +20491,7 @@
           <w:iCs/>
           <w:lang w:val="en-US"/>
         </w:rPr>
-        <w:t xml:space="preserve"> </w:t>
+        <w:t>for</w:t>
       </w:r>
       <w:r>
         <w:rPr>
@@ -19146,7 +20499,7 @@
           <w:iCs/>
           <w:lang w:val="en-US"/>
         </w:rPr>
-        <w:t>content</w:t>
+        <w:t xml:space="preserve"> </w:t>
       </w:r>
       <w:r>
         <w:rPr>
@@ -19154,7 +20507,7 @@
           <w:iCs/>
           <w:lang w:val="en-US"/>
         </w:rPr>
-        <w:t xml:space="preserve"> </w:t>
+        <w:t>content</w:t>
       </w:r>
       <w:r>
         <w:rPr>
@@ -19162,7 +20515,7 @@
           <w:iCs/>
           <w:lang w:val="en-US"/>
         </w:rPr>
-        <w:t>in</w:t>
+        <w:t xml:space="preserve"> </w:t>
       </w:r>
       <w:r>
         <w:rPr>
@@ -19170,7 +20523,7 @@
           <w:iCs/>
           <w:lang w:val="en-US"/>
         </w:rPr>
-        <w:t xml:space="preserve"> </w:t>
+        <w:t>in</w:t>
       </w:r>
       <w:r>
         <w:rPr>
@@ -19178,7 +20531,7 @@
           <w:iCs/>
           <w:lang w:val="en-US"/>
         </w:rPr>
-        <w:t>fos</w:t>
+        <w:t xml:space="preserve"> </w:t>
       </w:r>
       <w:r>
         <w:rPr>
@@ -19186,7 +20539,7 @@
           <w:iCs/>
           <w:lang w:val="en-US"/>
         </w:rPr>
-        <w:t>.</w:t>
+        <w:t>fos</w:t>
       </w:r>
       <w:r>
         <w:rPr>
@@ -19194,7 +20547,7 @@
           <w:iCs/>
           <w:lang w:val="en-US"/>
         </w:rPr>
-        <w:t>course</w:t>
+        <w:t>.</w:t>
       </w:r>
       <w:r>
         <w:rPr>
@@ -19202,7 +20555,7 @@
           <w:iCs/>
           <w:lang w:val="en-US"/>
         </w:rPr>
-        <w:t>_</w:t>
+        <w:t>course</w:t>
       </w:r>
       <w:r>
         <w:rPr>
@@ -19210,7 +20563,7 @@
           <w:iCs/>
           <w:lang w:val="en-US"/>
         </w:rPr>
-        <w:t>work</w:t>
+        <w:t>_</w:t>
       </w:r>
       <w:r>
         <w:rPr>
@@ -19218,7 +20571,7 @@
           <w:iCs/>
           <w:lang w:val="en-US"/>
         </w:rPr>
-        <w:t>.</w:t>
+        <w:t>work</w:t>
       </w:r>
       <w:r>
         <w:rPr>
@@ -19226,6 +20579,14 @@
           <w:iCs/>
           <w:lang w:val="en-US"/>
         </w:rPr>
+        <w:t>.</w:t>
+      </w:r>
+      <w:r>
+        <w:rPr>
+          <w:bCs/>
+          <w:iCs/>
+          <w:lang w:val="en-US"/>
+        </w:rPr>
         <w:t>contents %}</w:t>
       </w:r>
     </w:p>
@@ -19238,13 +20599,23 @@
           <w:lang w:val="en-US"/>
         </w:rPr>
       </w:pPr>
+      <w:proofErr w:type="gramStart"/>
       <w:r>
         <w:rPr>
           <w:bCs/>
           <w:iCs/>
           <w:lang w:val="en-US"/>
         </w:rPr>
-        <w:t>{{ content }}{% endfor %}</w:t>
+        <w:t>{{ content</w:t>
+      </w:r>
+      <w:proofErr w:type="gramEnd"/>
+      <w:r>
+        <w:rPr>
+          <w:bCs/>
+          <w:iCs/>
+          <w:lang w:val="en-US"/>
+        </w:rPr>
+        <w:t xml:space="preserve"> }}{% endfor %}</w:t>
       </w:r>
     </w:p>
     <w:p>
@@ -19261,7 +20632,25 @@
           <w:iCs/>
           <w:lang w:val="en-US"/>
         </w:rPr>
-        <w:t>{% endif %}{% if fos.exam_questions %}</w:t>
+        <w:t xml:space="preserve">{% endif </w:t>
+      </w:r>
+      <w:proofErr w:type="gramStart"/>
+      <w:r>
+        <w:rPr>
+          <w:bCs/>
+          <w:iCs/>
+          <w:lang w:val="en-US"/>
+        </w:rPr>
+        <w:t>%}{</w:t>
+      </w:r>
+      <w:proofErr w:type="gramEnd"/>
+      <w:r>
+        <w:rPr>
+          <w:bCs/>
+          <w:iCs/>
+          <w:lang w:val="en-US"/>
+        </w:rPr>
+        <w:t>% if fos.exam_questions %}</w:t>
       </w:r>
     </w:p>
     <w:p>
@@ -19354,7 +20743,15 @@
           <w:b/>
           <w:lang w:val="en-US"/>
         </w:rPr>
-        <w:t xml:space="preserve"> «{{ </w:t>
+        <w:t xml:space="preserve"> «</w:t>
+      </w:r>
+      <w:proofErr w:type="gramStart"/>
+      <w:r>
+        <w:rPr>
+          <w:b/>
+          <w:lang w:val="en-US"/>
+        </w:rPr>
+        <w:t xml:space="preserve">{{ </w:t>
       </w:r>
       <w:r>
         <w:rPr>
@@ -19363,6 +20760,7 @@
         </w:rPr>
         <w:t>program</w:t>
       </w:r>
+      <w:proofErr w:type="gramEnd"/>
       <w:r>
         <w:rPr>
           <w:b/>
@@ -19480,11 +20878,19 @@
         <w:ind w:left="709" w:hanging="709"/>
         <w:jc w:val="both"/>
       </w:pPr>
-      <w:r>
-        <w:rPr>
-          <w:lang w:val="en-US"/>
-        </w:rPr>
-        <w:t>{{ question }}</w:t>
+      <w:proofErr w:type="gramStart"/>
+      <w:r>
+        <w:rPr>
+          <w:lang w:val="en-US"/>
+        </w:rPr>
+        <w:t>{{ question</w:t>
+      </w:r>
+      <w:proofErr w:type="gramEnd"/>
+      <w:r>
+        <w:rPr>
+          <w:lang w:val="en-US"/>
+        </w:rPr>
+        <w:t xml:space="preserve"> }}</w:t>
       </w:r>
       <w:r>
         <w:t>{%</w:t>
@@ -19521,7 +20927,21 @@
         <w:rPr>
           <w:lang w:val="en-US"/>
         </w:rPr>
-        <w:t>{% for task in fos.exam_questions.tasks %}</w:t>
+        <w:t xml:space="preserve">{% for task in </w:t>
+      </w:r>
+      <w:proofErr w:type="gramStart"/>
+      <w:r>
+        <w:rPr>
+          <w:lang w:val="en-US"/>
+        </w:rPr>
+        <w:t>fos.exam</w:t>
+      </w:r>
+      <w:proofErr w:type="gramEnd"/>
+      <w:r>
+        <w:rPr>
+          <w:lang w:val="en-US"/>
+        </w:rPr>
+        <w:t>_questions.tasks %}</w:t>
       </w:r>
     </w:p>
     <w:p>
@@ -19533,11 +20953,19 @@
         </w:numPr>
         <w:ind w:hanging="720"/>
       </w:pPr>
-      <w:r>
-        <w:rPr>
-          <w:lang w:val="en-US"/>
-        </w:rPr>
-        <w:t>{{ task }}</w:t>
+      <w:proofErr w:type="gramStart"/>
+      <w:r>
+        <w:rPr>
+          <w:lang w:val="en-US"/>
+        </w:rPr>
+        <w:t>{{ task</w:t>
+      </w:r>
+      <w:proofErr w:type="gramEnd"/>
+      <w:r>
+        <w:rPr>
+          <w:lang w:val="en-US"/>
+        </w:rPr>
+        <w:t xml:space="preserve"> }}</w:t>
       </w:r>
       <w:r>
         <w:t xml:space="preserve">{% </w:t>
@@ -19688,6 +21116,7 @@
         </w:rPr>
         <w:t>по дисциплине «</w:t>
       </w:r>
+      <w:proofErr w:type="gramStart"/>
       <w:r>
         <w:rPr>
           <w:b/>
@@ -19701,6 +21130,7 @@
         </w:rPr>
         <w:t>program</w:t>
       </w:r>
+      <w:proofErr w:type="gramEnd"/>
       <w:r>
         <w:rPr>
           <w:b/>
@@ -19822,11 +21252,19 @@
         <w:ind w:hanging="720"/>
         <w:jc w:val="both"/>
       </w:pPr>
-      <w:r>
-        <w:rPr>
-          <w:lang w:val="en-US"/>
-        </w:rPr>
-        <w:t>{{ question }}</w:t>
+      <w:proofErr w:type="gramStart"/>
+      <w:r>
+        <w:rPr>
+          <w:lang w:val="en-US"/>
+        </w:rPr>
+        <w:t>{{ question</w:t>
+      </w:r>
+      <w:proofErr w:type="gramEnd"/>
+      <w:r>
+        <w:rPr>
+          <w:lang w:val="en-US"/>
+        </w:rPr>
+        <w:t xml:space="preserve"> }}</w:t>
       </w:r>
       <w:r>
         <w:t>{%</w:t>
@@ -19903,7 +21341,25 @@
           <w:lang w:val="en-US"/>
         </w:rPr>
         <w:lastRenderedPageBreak/>
-        <w:t>{% if fos.exam_questions %}</w:t>
+        <w:t xml:space="preserve">{% if </w:t>
+      </w:r>
+      <w:proofErr w:type="gramStart"/>
+      <w:r>
+        <w:rPr>
+          <w:bCs/>
+          <w:iCs/>
+          <w:lang w:val="en-US"/>
+        </w:rPr>
+        <w:t>fos.exam</w:t>
+      </w:r>
+      <w:proofErr w:type="gramEnd"/>
+      <w:r>
+        <w:rPr>
+          <w:bCs/>
+          <w:iCs/>
+          <w:lang w:val="en-US"/>
+        </w:rPr>
+        <w:t>_questions %}</w:t>
       </w:r>
     </w:p>
     <w:p>
@@ -19926,6 +21382,7 @@
         </w:rPr>
         <w:t>Перечень типовых экзаменационных вопросов по дисциплине «</w:t>
       </w:r>
+      <w:proofErr w:type="gramStart"/>
       <w:r>
         <w:rPr>
           <w:b/>
@@ -19939,6 +21396,7 @@
         </w:rPr>
         <w:t>program</w:t>
       </w:r>
+      <w:proofErr w:type="gramEnd"/>
       <w:r>
         <w:rPr>
           <w:b/>
@@ -20313,6 +21771,7 @@
                       <w:sz w:val="20"/>
                     </w:rPr>
                   </w:pPr>
+                  <w:proofErr w:type="gramStart"/>
                   <w:r>
                     <w:rPr>
                       <w:i/>
@@ -20330,6 +21789,7 @@
                     </w:rPr>
                     <w:t>program</w:t>
                   </w:r>
+                  <w:proofErr w:type="gramEnd"/>
                   <w:r>
                     <w:rPr>
                       <w:i/>
@@ -20492,6 +21952,7 @@
                       <w:sz w:val="20"/>
                     </w:rPr>
                   </w:pPr>
+                  <w:proofErr w:type="gramStart"/>
                   <w:r>
                     <w:rPr>
                       <w:sz w:val="20"/>
@@ -20505,6 +21966,7 @@
                     </w:rPr>
                     <w:t>program</w:t>
                   </w:r>
+                  <w:proofErr w:type="gramEnd"/>
                   <w:r>
                     <w:rPr>
                       <w:sz w:val="20"/>
@@ -20885,12 +22347,21 @@
                 <w:sz w:val="20"/>
               </w:rPr>
             </w:pPr>
+            <w:proofErr w:type="gramStart"/>
             <w:r>
               <w:rPr>
                 <w:sz w:val="20"/>
                 <w:lang w:val="en-US"/>
               </w:rPr>
-              <w:t>{{ question }}</w:t>
+              <w:t>{{ question</w:t>
+            </w:r>
+            <w:proofErr w:type="gramEnd"/>
+            <w:r>
+              <w:rPr>
+                <w:sz w:val="20"/>
+                <w:lang w:val="en-US"/>
+              </w:rPr>
+              <w:t xml:space="preserve"> }}</w:t>
             </w:r>
           </w:p>
           <w:p>
@@ -20963,6 +22434,7 @@
                 <w:sz w:val="20"/>
               </w:rPr>
             </w:pPr>
+            <w:proofErr w:type="gramStart"/>
             <w:r>
               <w:rPr>
                 <w:sz w:val="20"/>
@@ -20975,7 +22447,15 @@
                 <w:sz w:val="20"/>
                 <w:lang w:val="en-US"/>
               </w:rPr>
-              <w:t>fos.</w:t>
+              <w:t>fos</w:t>
+            </w:r>
+            <w:proofErr w:type="gramEnd"/>
+            <w:r>
+              <w:rPr>
+                <w:sz w:val="20"/>
+                <w:lang w:val="en-US"/>
+              </w:rPr>
+              <w:t>.</w:t>
             </w:r>
             <w:r>
               <w:rPr>
@@ -21076,7 +22556,15 @@
                 <w:sz w:val="20"/>
                 <w:lang w:val="en-US"/>
               </w:rPr>
-              <w:t xml:space="preserve">_»  </w:t>
+              <w:t>_</w:t>
+            </w:r>
+            <w:proofErr w:type="gramStart"/>
+            <w:r>
+              <w:rPr>
+                <w:sz w:val="20"/>
+                <w:lang w:val="en-US"/>
+              </w:rPr>
+              <w:t xml:space="preserve">»  </w:t>
             </w:r>
             <w:r>
               <w:rPr>
@@ -21084,7 +22572,16 @@
                 <w:sz w:val="20"/>
                 <w:lang w:val="en-US"/>
               </w:rPr>
-              <w:t>_________</w:t>
+              <w:t>_</w:t>
+            </w:r>
+            <w:proofErr w:type="gramEnd"/>
+            <w:r>
+              <w:rPr>
+                <w:i/>
+                <w:sz w:val="20"/>
+                <w:lang w:val="en-US"/>
+              </w:rPr>
+              <w:t>________</w:t>
             </w:r>
             <w:r>
               <w:rPr>
@@ -21159,14 +22656,30 @@
                 <w:sz w:val="20"/>
                 <w:lang w:val="en-US"/>
               </w:rPr>
-              <w:t xml:space="preserve"> ___________________ /</w:t>
-            </w:r>
+              <w:t xml:space="preserve"> ___________________ </w:t>
+            </w:r>
+            <w:proofErr w:type="gramStart"/>
             <w:r>
               <w:rPr>
                 <w:sz w:val="20"/>
                 <w:lang w:val="en-US"/>
               </w:rPr>
-              <w:t>{{ head_of_faculty }}</w:t>
+              <w:t>/</w:t>
+            </w:r>
+            <w:r>
+              <w:rPr>
+                <w:sz w:val="20"/>
+                <w:lang w:val="en-US"/>
+              </w:rPr>
+              <w:t>{</w:t>
+            </w:r>
+            <w:proofErr w:type="gramEnd"/>
+            <w:r>
+              <w:rPr>
+                <w:sz w:val="20"/>
+                <w:lang w:val="en-US"/>
+              </w:rPr>
+              <w:t>{ head_of_faculty }}</w:t>
             </w:r>
             <w:r>
               <w:rPr>
@@ -21218,7 +22731,6 @@
         <w:spacing w:after="120"/>
         <w:rPr>
           <w:b/>
-          <w:lang w:val="en-US"/>
         </w:rPr>
       </w:pPr>
       <w:r>
@@ -21239,20 +22751,40 @@
         <w:rPr>
           <w:b/>
         </w:rPr>
+        <w:t xml:space="preserve"> </w:t>
+      </w:r>
+      <w:proofErr w:type="gramStart"/>
+      <w:r>
+        <w:rPr>
+          <w:b/>
+        </w:rPr>
+        <w:t>%}</w:t>
+      </w:r>
+      <w:r>
+        <w:rPr>
+          <w:b/>
+        </w:rPr>
+        <w:t>{</w:t>
+      </w:r>
+      <w:proofErr w:type="gramEnd"/>
+      <w:r>
+        <w:rPr>
+          <w:b/>
+        </w:rPr>
+        <w:t xml:space="preserve">% </w:t>
+      </w:r>
+      <w:r>
+        <w:rPr>
+          <w:b/>
+          <w:lang w:val="en-US"/>
+        </w:rPr>
+        <w:t>endif</w:t>
+      </w:r>
+      <w:r>
+        <w:rPr>
+          <w:b/>
+        </w:rPr>
         <w:t xml:space="preserve"> %}</w:t>
-      </w:r>
-      <w:r>
-        <w:rPr>
-          <w:b/>
-        </w:rPr>
-        <w:t>{</w:t>
-      </w:r>
-      <w:r>
-        <w:rPr>
-          <w:b/>
-          <w:lang w:val="en-US"/>
-        </w:rPr>
-        <w:t>% endif %}</w:t>
       </w:r>
     </w:p>
     <w:p>
@@ -21287,7 +22819,23 @@
           <w:b/>
           <w:caps/>
         </w:rPr>
-        <w:t>на 20_____  учебный год</w:t>
+        <w:t>на 20____</w:t>
+      </w:r>
+      <w:proofErr w:type="gramStart"/>
+      <w:r>
+        <w:rPr>
+          <w:b/>
+          <w:caps/>
+        </w:rPr>
+        <w:t>_  учебный</w:t>
+      </w:r>
+      <w:proofErr w:type="gramEnd"/>
+      <w:r>
+        <w:rPr>
+          <w:b/>
+          <w:caps/>
+        </w:rPr>
+        <w:t xml:space="preserve"> год</w:t>
       </w:r>
     </w:p>
     <w:p>
@@ -21412,10 +22960,18 @@
         <w:tab/>
       </w:r>
       <w:r>
-        <w:t xml:space="preserve"> /</w:t>
-      </w:r>
-      <w:r>
-        <w:t xml:space="preserve">{{ </w:t>
+        <w:t xml:space="preserve"> </w:t>
+      </w:r>
+      <w:proofErr w:type="gramStart"/>
+      <w:r>
+        <w:t>/</w:t>
+      </w:r>
+      <w:r>
+        <w:t>{</w:t>
+      </w:r>
+      <w:proofErr w:type="gramEnd"/>
+      <w:r>
+        <w:t xml:space="preserve">{ </w:t>
       </w:r>
       <w:r>
         <w:rPr>
@@ -21479,10 +23035,18 @@
       </w:r>
       <w:r>
         <w:tab/>
-        <w:t xml:space="preserve"> ___________________ /</w:t>
-      </w:r>
-      <w:r>
-        <w:t xml:space="preserve">{{ </w:t>
+        <w:t xml:space="preserve"> ___________________ </w:t>
+      </w:r>
+      <w:proofErr w:type="gramStart"/>
+      <w:r>
+        <w:t>/</w:t>
+      </w:r>
+      <w:r>
+        <w:t>{</w:t>
+      </w:r>
+      <w:proofErr w:type="gramEnd"/>
+      <w:r>
+        <w:t xml:space="preserve">{ </w:t>
       </w:r>
       <w:r>
         <w:rPr>
@@ -26634,7 +28198,7 @@
   <w:num w:numId="20">
     <w:abstractNumId w:val="34"/>
     <w:lvlOverride w:ilvl="0">
-      <w:lvl w:ilvl="0" w:tplc="8E109B0A">
+      <w:lvl w:ilvl="0" w:tplc="B4CC9AEA">
         <w:start w:val="1"/>
         <w:numFmt w:val="decimal"/>
         <w:lvlText w:val="-"/>
@@ -26688,7 +28252,7 @@
       </w:lvl>
     </w:lvlOverride>
     <w:lvlOverride w:ilvl="1">
-      <w:lvl w:ilvl="1" w:tplc="6FFECF9C">
+      <w:lvl w:ilvl="1" w:tplc="9FFE6508">
         <w:start w:val="1"/>
         <w:numFmt w:val="decimal"/>
         <w:lvlText w:val="o"/>
@@ -26743,7 +28307,7 @@
       </w:lvl>
     </w:lvlOverride>
     <w:lvlOverride w:ilvl="2">
-      <w:lvl w:ilvl="2" w:tplc="2FA8ACB4">
+      <w:lvl w:ilvl="2" w:tplc="56E4E160">
         <w:start w:val="1"/>
         <w:numFmt w:val="decimal"/>
         <w:lvlText w:val="▪"/>
@@ -26798,7 +28362,7 @@
       </w:lvl>
     </w:lvlOverride>
     <w:lvlOverride w:ilvl="3">
-      <w:lvl w:ilvl="3" w:tplc="22CEB042">
+      <w:lvl w:ilvl="3" w:tplc="A76A0BC6">
         <w:start w:val="1"/>
         <w:numFmt w:val="decimal"/>
         <w:lvlText w:val="•"/>
@@ -26853,7 +28417,7 @@
       </w:lvl>
     </w:lvlOverride>
     <w:lvlOverride w:ilvl="4">
-      <w:lvl w:ilvl="4" w:tplc="7304DFD6">
+      <w:lvl w:ilvl="4" w:tplc="0E3E9C88">
         <w:start w:val="1"/>
         <w:numFmt w:val="decimal"/>
         <w:lvlText w:val="o"/>
@@ -26908,7 +28472,7 @@
       </w:lvl>
     </w:lvlOverride>
     <w:lvlOverride w:ilvl="5">
-      <w:lvl w:ilvl="5" w:tplc="D2A4716A">
+      <w:lvl w:ilvl="5" w:tplc="A4F00018">
         <w:start w:val="1"/>
         <w:numFmt w:val="decimal"/>
         <w:lvlText w:val="▪"/>
@@ -26963,7 +28527,7 @@
       </w:lvl>
     </w:lvlOverride>
     <w:lvlOverride w:ilvl="6">
-      <w:lvl w:ilvl="6" w:tplc="8F6A4472">
+      <w:lvl w:ilvl="6" w:tplc="DD324AFC">
         <w:start w:val="1"/>
         <w:numFmt w:val="decimal"/>
         <w:lvlText w:val="•"/>
@@ -27018,7 +28582,7 @@
       </w:lvl>
     </w:lvlOverride>
     <w:lvlOverride w:ilvl="7">
-      <w:lvl w:ilvl="7" w:tplc="3D4011D4">
+      <w:lvl w:ilvl="7" w:tplc="0E24B740">
         <w:start w:val="1"/>
         <w:numFmt w:val="decimal"/>
         <w:lvlText w:val="o"/>
@@ -27073,7 +28637,7 @@
       </w:lvl>
     </w:lvlOverride>
     <w:lvlOverride w:ilvl="8">
-      <w:lvl w:ilvl="8" w:tplc="52AC0642">
+      <w:lvl w:ilvl="8" w:tplc="8AFA266E">
         <w:start w:val="1"/>
         <w:numFmt w:val="decimal"/>
         <w:lvlText w:val="▪"/>
@@ -27164,7 +28728,7 @@
   <w:num w:numId="23">
     <w:abstractNumId w:val="36"/>
     <w:lvlOverride w:ilvl="0">
-      <w:lvl w:ilvl="0" w:tplc="A7F01BDE">
+      <w:lvl w:ilvl="0" w:tplc="643A8284">
         <w:start w:val="1"/>
         <w:numFmt w:val="decimal"/>
         <w:lvlText w:val="%1."/>
@@ -27210,7 +28774,7 @@
       </w:lvl>
     </w:lvlOverride>
     <w:lvlOverride w:ilvl="1">
-      <w:lvl w:ilvl="1" w:tplc="59F43992">
+      <w:lvl w:ilvl="1" w:tplc="8138BE9C">
         <w:start w:val="1"/>
         <w:numFmt w:val="decimal"/>
         <w:lvlText w:val="%2."/>
@@ -27256,7 +28820,7 @@
       </w:lvl>
     </w:lvlOverride>
     <w:lvlOverride w:ilvl="2">
-      <w:lvl w:ilvl="2" w:tplc="0D8AED20">
+      <w:lvl w:ilvl="2" w:tplc="0B4E0E7C">
         <w:start w:val="1"/>
         <w:numFmt w:val="decimal"/>
         <w:lvlText w:val="%3."/>
@@ -27303,7 +28867,7 @@
       </w:lvl>
     </w:lvlOverride>
     <w:lvlOverride w:ilvl="3">
-      <w:lvl w:ilvl="3" w:tplc="AB3EDF94">
+      <w:lvl w:ilvl="3" w:tplc="02585896">
         <w:start w:val="1"/>
         <w:numFmt w:val="decimal"/>
         <w:suff w:val="nothing"/>
@@ -27351,7 +28915,7 @@
       </w:lvl>
     </w:lvlOverride>
     <w:lvlOverride w:ilvl="4">
-      <w:lvl w:ilvl="4" w:tplc="F3E4169C">
+      <w:lvl w:ilvl="4" w:tplc="CC1001EE">
         <w:start w:val="1"/>
         <w:numFmt w:val="decimal"/>
         <w:lvlText w:val="%5."/>
@@ -27398,7 +28962,7 @@
       </w:lvl>
     </w:lvlOverride>
     <w:lvlOverride w:ilvl="5">
-      <w:lvl w:ilvl="5" w:tplc="D2B0568A">
+      <w:lvl w:ilvl="5" w:tplc="6B84082E">
         <w:start w:val="1"/>
         <w:numFmt w:val="decimal"/>
         <w:lvlText w:val="%6."/>
@@ -27445,7 +29009,7 @@
       </w:lvl>
     </w:lvlOverride>
     <w:lvlOverride w:ilvl="6">
-      <w:lvl w:ilvl="6" w:tplc="438CB554">
+      <w:lvl w:ilvl="6" w:tplc="132CF21A">
         <w:start w:val="1"/>
         <w:numFmt w:val="decimal"/>
         <w:lvlText w:val="%7."/>
@@ -27492,7 +29056,7 @@
       </w:lvl>
     </w:lvlOverride>
     <w:lvlOverride w:ilvl="7">
-      <w:lvl w:ilvl="7" w:tplc="0FE6302C">
+      <w:lvl w:ilvl="7" w:tplc="79147FF0">
         <w:start w:val="1"/>
         <w:numFmt w:val="decimal"/>
         <w:lvlText w:val="%8."/>
@@ -27539,7 +29103,7 @@
       </w:lvl>
     </w:lvlOverride>
     <w:lvlOverride w:ilvl="8">
-      <w:lvl w:ilvl="8" w:tplc="8FDA2684">
+      <w:lvl w:ilvl="8" w:tplc="96D2753A">
         <w:start w:val="1"/>
         <w:numFmt w:val="decimal"/>
         <w:lvlText w:val="%9."/>
@@ -27589,7 +29153,7 @@
   <w:num w:numId="24">
     <w:abstractNumId w:val="36"/>
     <w:lvlOverride w:ilvl="0">
-      <w:lvl w:ilvl="0" w:tplc="A7F01BDE">
+      <w:lvl w:ilvl="0" w:tplc="643A8284">
         <w:start w:val="1"/>
         <w:numFmt w:val="decimal"/>
         <w:lvlText w:val="%1."/>
@@ -27635,7 +29199,7 @@
       </w:lvl>
     </w:lvlOverride>
     <w:lvlOverride w:ilvl="1">
-      <w:lvl w:ilvl="1" w:tplc="59F43992">
+      <w:lvl w:ilvl="1" w:tplc="8138BE9C">
         <w:start w:val="1"/>
         <w:numFmt w:val="decimal"/>
         <w:lvlText w:val="%2."/>
@@ -27681,7 +29245,7 @@
       </w:lvl>
     </w:lvlOverride>
     <w:lvlOverride w:ilvl="2">
-      <w:lvl w:ilvl="2" w:tplc="0D8AED20">
+      <w:lvl w:ilvl="2" w:tplc="0B4E0E7C">
         <w:start w:val="1"/>
         <w:numFmt w:val="decimal"/>
         <w:lvlText w:val="%3."/>
@@ -27728,7 +29292,7 @@
       </w:lvl>
     </w:lvlOverride>
     <w:lvlOverride w:ilvl="3">
-      <w:lvl w:ilvl="3" w:tplc="AB3EDF94">
+      <w:lvl w:ilvl="3" w:tplc="02585896">
         <w:start w:val="1"/>
         <w:numFmt w:val="decimal"/>
         <w:suff w:val="nothing"/>
@@ -27776,7 +29340,7 @@
       </w:lvl>
     </w:lvlOverride>
     <w:lvlOverride w:ilvl="4">
-      <w:lvl w:ilvl="4" w:tplc="F3E4169C">
+      <w:lvl w:ilvl="4" w:tplc="CC1001EE">
         <w:start w:val="1"/>
         <w:numFmt w:val="decimal"/>
         <w:lvlText w:val="%5."/>
@@ -27823,7 +29387,7 @@
       </w:lvl>
     </w:lvlOverride>
     <w:lvlOverride w:ilvl="5">
-      <w:lvl w:ilvl="5" w:tplc="D2B0568A">
+      <w:lvl w:ilvl="5" w:tplc="6B84082E">
         <w:start w:val="1"/>
         <w:numFmt w:val="decimal"/>
         <w:lvlText w:val="%6."/>
@@ -27870,7 +29434,7 @@
       </w:lvl>
     </w:lvlOverride>
     <w:lvlOverride w:ilvl="6">
-      <w:lvl w:ilvl="6" w:tplc="438CB554">
+      <w:lvl w:ilvl="6" w:tplc="132CF21A">
         <w:start w:val="1"/>
         <w:numFmt w:val="decimal"/>
         <w:lvlText w:val="%7."/>
@@ -27917,7 +29481,7 @@
       </w:lvl>
     </w:lvlOverride>
     <w:lvlOverride w:ilvl="7">
-      <w:lvl w:ilvl="7" w:tplc="0FE6302C">
+      <w:lvl w:ilvl="7" w:tplc="79147FF0">
         <w:start w:val="1"/>
         <w:numFmt w:val="decimal"/>
         <w:lvlText w:val="%8."/>
@@ -27964,7 +29528,7 @@
       </w:lvl>
     </w:lvlOverride>
     <w:lvlOverride w:ilvl="8">
-      <w:lvl w:ilvl="8" w:tplc="8FDA2684">
+      <w:lvl w:ilvl="8" w:tplc="96D2753A">
         <w:start w:val="1"/>
         <w:numFmt w:val="decimal"/>
         <w:lvlText w:val="%9."/>
@@ -28014,7 +29578,7 @@
   <w:num w:numId="25">
     <w:abstractNumId w:val="34"/>
     <w:lvlOverride w:ilvl="0">
-      <w:lvl w:ilvl="0" w:tplc="8E109B0A">
+      <w:lvl w:ilvl="0" w:tplc="B4CC9AEA">
         <w:start w:val="1"/>
         <w:numFmt w:val="decimal"/>
         <w:lvlText w:val="-"/>
@@ -28057,7 +29621,7 @@
       </w:lvl>
     </w:lvlOverride>
     <w:lvlOverride w:ilvl="1">
-      <w:lvl w:ilvl="1" w:tplc="6FFECF9C">
+      <w:lvl w:ilvl="1" w:tplc="9FFE6508">
         <w:start w:val="1"/>
         <w:numFmt w:val="decimal"/>
         <w:lvlText w:val="o"/>
@@ -28100,7 +29664,7 @@
       </w:lvl>
     </w:lvlOverride>
     <w:lvlOverride w:ilvl="2">
-      <w:lvl w:ilvl="2" w:tplc="2FA8ACB4">
+      <w:lvl w:ilvl="2" w:tplc="56E4E160">
         <w:start w:val="1"/>
         <w:numFmt w:val="decimal"/>
         <w:lvlText w:val="▪"/>
@@ -28143,7 +29707,7 @@
       </w:lvl>
     </w:lvlOverride>
     <w:lvlOverride w:ilvl="3">
-      <w:lvl w:ilvl="3" w:tplc="22CEB042">
+      <w:lvl w:ilvl="3" w:tplc="A76A0BC6">
         <w:start w:val="1"/>
         <w:numFmt w:val="decimal"/>
         <w:lvlText w:val="•"/>
@@ -28187,7 +29751,7 @@
       </w:lvl>
     </w:lvlOverride>
     <w:lvlOverride w:ilvl="4">
-      <w:lvl w:ilvl="4" w:tplc="7304DFD6">
+      <w:lvl w:ilvl="4" w:tplc="0E3E9C88">
         <w:start w:val="1"/>
         <w:numFmt w:val="decimal"/>
         <w:lvlText w:val="o"/>
@@ -28231,7 +29795,7 @@
       </w:lvl>
     </w:lvlOverride>
     <w:lvlOverride w:ilvl="5">
-      <w:lvl w:ilvl="5" w:tplc="D2A4716A">
+      <w:lvl w:ilvl="5" w:tplc="A4F00018">
         <w:start w:val="1"/>
         <w:numFmt w:val="decimal"/>
         <w:lvlText w:val="▪"/>
@@ -28275,7 +29839,7 @@
       </w:lvl>
     </w:lvlOverride>
     <w:lvlOverride w:ilvl="6">
-      <w:lvl w:ilvl="6" w:tplc="8F6A4472">
+      <w:lvl w:ilvl="6" w:tplc="DD324AFC">
         <w:start w:val="1"/>
         <w:numFmt w:val="decimal"/>
         <w:lvlText w:val="•"/>
@@ -28319,7 +29883,7 @@
       </w:lvl>
     </w:lvlOverride>
     <w:lvlOverride w:ilvl="7">
-      <w:lvl w:ilvl="7" w:tplc="3D4011D4">
+      <w:lvl w:ilvl="7" w:tplc="0E24B740">
         <w:start w:val="1"/>
         <w:numFmt w:val="decimal"/>
         <w:lvlText w:val="o"/>
@@ -28363,7 +29927,7 @@
       </w:lvl>
     </w:lvlOverride>
     <w:lvlOverride w:ilvl="8">
-      <w:lvl w:ilvl="8" w:tplc="52AC0642">
+      <w:lvl w:ilvl="8" w:tplc="8AFA266E">
         <w:start w:val="1"/>
         <w:numFmt w:val="decimal"/>
         <w:lvlText w:val="▪"/>
@@ -28410,7 +29974,7 @@
   <w:num w:numId="26">
     <w:abstractNumId w:val="34"/>
     <w:lvlOverride w:ilvl="0">
-      <w:lvl w:ilvl="0" w:tplc="8E109B0A">
+      <w:lvl w:ilvl="0" w:tplc="B4CC9AEA">
         <w:start w:val="1"/>
         <w:numFmt w:val="decimal"/>
         <w:lvlText w:val="-"/>
@@ -28453,7 +30017,7 @@
       </w:lvl>
     </w:lvlOverride>
     <w:lvlOverride w:ilvl="1">
-      <w:lvl w:ilvl="1" w:tplc="6FFECF9C">
+      <w:lvl w:ilvl="1" w:tplc="9FFE6508">
         <w:start w:val="1"/>
         <w:numFmt w:val="decimal"/>
         <w:lvlText w:val="o"/>
@@ -28509,7 +30073,7 @@
       </w:lvl>
     </w:lvlOverride>
     <w:lvlOverride w:ilvl="2">
-      <w:lvl w:ilvl="2" w:tplc="2FA8ACB4">
+      <w:lvl w:ilvl="2" w:tplc="56E4E160">
         <w:start w:val="1"/>
         <w:numFmt w:val="decimal"/>
         <w:lvlText w:val="▪"/>
@@ -28552,7 +30116,7 @@
       </w:lvl>
     </w:lvlOverride>
     <w:lvlOverride w:ilvl="3">
-      <w:lvl w:ilvl="3" w:tplc="22CEB042">
+      <w:lvl w:ilvl="3" w:tplc="A76A0BC6">
         <w:start w:val="1"/>
         <w:numFmt w:val="decimal"/>
         <w:lvlText w:val="•"/>
@@ -28595,7 +30159,7 @@
       </w:lvl>
     </w:lvlOverride>
     <w:lvlOverride w:ilvl="4">
-      <w:lvl w:ilvl="4" w:tplc="7304DFD6">
+      <w:lvl w:ilvl="4" w:tplc="0E3E9C88">
         <w:start w:val="1"/>
         <w:numFmt w:val="decimal"/>
         <w:lvlText w:val="o"/>
@@ -28638,7 +30202,7 @@
       </w:lvl>
     </w:lvlOverride>
     <w:lvlOverride w:ilvl="5">
-      <w:lvl w:ilvl="5" w:tplc="D2A4716A">
+      <w:lvl w:ilvl="5" w:tplc="A4F00018">
         <w:start w:val="1"/>
         <w:numFmt w:val="decimal"/>
         <w:lvlText w:val="▪"/>
@@ -28681,7 +30245,7 @@
       </w:lvl>
     </w:lvlOverride>
     <w:lvlOverride w:ilvl="6">
-      <w:lvl w:ilvl="6" w:tplc="8F6A4472">
+      <w:lvl w:ilvl="6" w:tplc="DD324AFC">
         <w:start w:val="1"/>
         <w:numFmt w:val="decimal"/>
         <w:lvlText w:val="•"/>
@@ -28724,7 +30288,7 @@
       </w:lvl>
     </w:lvlOverride>
     <w:lvlOverride w:ilvl="7">
-      <w:lvl w:ilvl="7" w:tplc="3D4011D4">
+      <w:lvl w:ilvl="7" w:tplc="0E24B740">
         <w:start w:val="1"/>
         <w:numFmt w:val="decimal"/>
         <w:lvlText w:val="o"/>
@@ -28767,7 +30331,7 @@
       </w:lvl>
     </w:lvlOverride>
     <w:lvlOverride w:ilvl="8">
-      <w:lvl w:ilvl="8" w:tplc="52AC0642">
+      <w:lvl w:ilvl="8" w:tplc="8AFA266E">
         <w:start w:val="1"/>
         <w:numFmt w:val="decimal"/>
         <w:lvlText w:val="▪"/>
@@ -28813,7 +30377,7 @@
   <w:num w:numId="27">
     <w:abstractNumId w:val="34"/>
     <w:lvlOverride w:ilvl="0">
-      <w:lvl w:ilvl="0" w:tplc="8E109B0A">
+      <w:lvl w:ilvl="0" w:tplc="B4CC9AEA">
         <w:start w:val="1"/>
         <w:numFmt w:val="decimal"/>
         <w:lvlText w:val="-"/>
@@ -28856,7 +30420,7 @@
       </w:lvl>
     </w:lvlOverride>
     <w:lvlOverride w:ilvl="1">
-      <w:lvl w:ilvl="1" w:tplc="6FFECF9C">
+      <w:lvl w:ilvl="1" w:tplc="9FFE6508">
         <w:start w:val="1"/>
         <w:numFmt w:val="decimal"/>
         <w:lvlText w:val="o"/>
@@ -28899,7 +30463,7 @@
       </w:lvl>
     </w:lvlOverride>
     <w:lvlOverride w:ilvl="2">
-      <w:lvl w:ilvl="2" w:tplc="2FA8ACB4">
+      <w:lvl w:ilvl="2" w:tplc="56E4E160">
         <w:start w:val="1"/>
         <w:numFmt w:val="decimal"/>
         <w:lvlText w:val="▪"/>
@@ -28942,7 +30506,7 @@
       </w:lvl>
     </w:lvlOverride>
     <w:lvlOverride w:ilvl="3">
-      <w:lvl w:ilvl="3" w:tplc="22CEB042">
+      <w:lvl w:ilvl="3" w:tplc="A76A0BC6">
         <w:start w:val="1"/>
         <w:numFmt w:val="decimal"/>
         <w:lvlText w:val="•"/>
@@ -28986,7 +30550,7 @@
       </w:lvl>
     </w:lvlOverride>
     <w:lvlOverride w:ilvl="4">
-      <w:lvl w:ilvl="4" w:tplc="7304DFD6">
+      <w:lvl w:ilvl="4" w:tplc="0E3E9C88">
         <w:start w:val="1"/>
         <w:numFmt w:val="decimal"/>
         <w:lvlText w:val="o"/>
@@ -29030,7 +30594,7 @@
       </w:lvl>
     </w:lvlOverride>
     <w:lvlOverride w:ilvl="5">
-      <w:lvl w:ilvl="5" w:tplc="D2A4716A">
+      <w:lvl w:ilvl="5" w:tplc="A4F00018">
         <w:start w:val="1"/>
         <w:numFmt w:val="decimal"/>
         <w:lvlText w:val="▪"/>
@@ -29074,7 +30638,7 @@
       </w:lvl>
     </w:lvlOverride>
     <w:lvlOverride w:ilvl="6">
-      <w:lvl w:ilvl="6" w:tplc="8F6A4472">
+      <w:lvl w:ilvl="6" w:tplc="DD324AFC">
         <w:start w:val="1"/>
         <w:numFmt w:val="decimal"/>
         <w:lvlText w:val="•"/>
@@ -29118,7 +30682,7 @@
       </w:lvl>
     </w:lvlOverride>
     <w:lvlOverride w:ilvl="7">
-      <w:lvl w:ilvl="7" w:tplc="3D4011D4">
+      <w:lvl w:ilvl="7" w:tplc="0E24B740">
         <w:start w:val="1"/>
         <w:numFmt w:val="decimal"/>
         <w:lvlText w:val="o"/>
@@ -29162,7 +30726,7 @@
       </w:lvl>
     </w:lvlOverride>
     <w:lvlOverride w:ilvl="8">
-      <w:lvl w:ilvl="8" w:tplc="52AC0642">
+      <w:lvl w:ilvl="8" w:tplc="8AFA266E">
         <w:start w:val="1"/>
         <w:numFmt w:val="decimal"/>
         <w:lvlText w:val="▪"/>

</xml_diff>